<commit_message>
Changing the part2 file to remove those add users part.
</commit_message>
<xml_diff>
--- a/FirstHadoop_part2_MachinePreparation.docx
+++ b/FirstHadoop_part2_MachinePreparation.docx
@@ -85,7 +85,6 @@
         <w:t>PuttyGEN</w:t>
       </w:r>
       <w:proofErr w:type="spellEnd"/>
-      <w:proofErr w:type="gramStart"/>
       <w:r>
         <w:t xml:space="preserve">,  </w:t>
       </w:r>
@@ -94,7 +93,6 @@
         <w:t>WinSCP</w:t>
       </w:r>
       <w:proofErr w:type="spellEnd"/>
-      <w:proofErr w:type="gramEnd"/>
       <w:r>
         <w:t xml:space="preserve"> and </w:t>
       </w:r>
@@ -124,18 +122,10 @@
         <w:t xml:space="preserve">  </w:t>
       </w:r>
       <w:r>
-        <w:t xml:space="preserve"> Step </w:t>
-      </w:r>
-      <w:proofErr w:type="gramStart"/>
-      <w:r>
-        <w:t>0.2</w:t>
-      </w:r>
-      <w:r>
-        <w:t xml:space="preserve">  Setup</w:t>
-      </w:r>
-      <w:proofErr w:type="gramEnd"/>
-      <w:r>
-        <w:t xml:space="preserve"> the 3 machines, with the following machine names: better using the same </w:t>
+        <w:t xml:space="preserve"> Step 0.2</w:t>
+      </w:r>
+      <w:r>
+        <w:t xml:space="preserve">  Setup the 3 machines, with the following machine names: better using the same </w:t>
       </w:r>
       <w:r>
         <w:t xml:space="preserve">security group and use the </w:t>
@@ -400,21 +390,13 @@
     </w:p>
     <w:p>
       <w:r>
-        <w:t xml:space="preserve">#######################   Step </w:t>
-      </w:r>
-      <w:proofErr w:type="gramStart"/>
-      <w:r>
-        <w:t>1</w:t>
+        <w:t>#######################   Step 1</w:t>
       </w:r>
       <w:r>
         <w:t xml:space="preserve">.1  </w:t>
       </w:r>
       <w:r>
-        <w:t>At</w:t>
-      </w:r>
-      <w:proofErr w:type="gramEnd"/>
-      <w:r>
-        <w:t xml:space="preserve"> each of the machine, </w:t>
+        <w:t xml:space="preserve">At each of the machine, </w:t>
       </w:r>
       <w:r>
         <w:t>A</w:t>
@@ -450,9 +432,19 @@
           <w:sz w:val="20"/>
           <w:highlight w:val="green"/>
         </w:rPr>
-        <w:t>##</w:t>
-      </w:r>
-      <w:proofErr w:type="gramStart"/>
+        <w:t>###  Step 1.</w:t>
+      </w:r>
+    </w:p>
+    <w:p>
+      <w:pPr>
+        <w:spacing w:after="0"/>
+        <w:rPr>
+          <w:rFonts w:ascii="Courier New" w:eastAsia="Times New Roman" w:hAnsi="Courier New" w:cs="Courier New"/>
+          <w:color w:val="333333"/>
+          <w:sz w:val="20"/>
+        </w:rPr>
+      </w:pPr>
+      <w:proofErr w:type="spellStart"/>
       <w:r>
         <w:rPr>
           <w:rFonts w:ascii="Courier New" w:eastAsia="Times New Roman" w:hAnsi="Courier New" w:cs="Courier New"/>
@@ -460,9 +452,9 @@
           <w:sz w:val="20"/>
           <w:highlight w:val="green"/>
         </w:rPr>
-        <w:t>#  Step</w:t>
-      </w:r>
-      <w:proofErr w:type="gramEnd"/>
+        <w:t>sudo</w:t>
+      </w:r>
+      <w:proofErr w:type="spellEnd"/>
       <w:r>
         <w:rPr>
           <w:rFonts w:ascii="Courier New" w:eastAsia="Times New Roman" w:hAnsi="Courier New" w:cs="Courier New"/>
@@ -470,20 +462,9 @@
           <w:sz w:val="20"/>
           <w:highlight w:val="green"/>
         </w:rPr>
-        <w:t xml:space="preserve"> 1.</w:t>
-      </w:r>
-    </w:p>
-    <w:p>
-      <w:pPr>
-        <w:spacing w:after="0"/>
-        <w:rPr>
-          <w:rFonts w:ascii="Courier New" w:eastAsia="Times New Roman" w:hAnsi="Courier New" w:cs="Courier New"/>
-          <w:color w:val="333333"/>
-          <w:sz w:val="20"/>
-        </w:rPr>
-      </w:pPr>
-      <w:proofErr w:type="spellStart"/>
-      <w:proofErr w:type="gramStart"/>
+        <w:t xml:space="preserve"> </w:t>
+      </w:r>
+      <w:proofErr w:type="spellStart"/>
       <w:r>
         <w:rPr>
           <w:rFonts w:ascii="Courier New" w:eastAsia="Times New Roman" w:hAnsi="Courier New" w:cs="Courier New"/>
@@ -491,187 +472,98 @@
           <w:sz w:val="20"/>
           <w:highlight w:val="green"/>
         </w:rPr>
+        <w:t>adduser</w:t>
+      </w:r>
+      <w:proofErr w:type="spellEnd"/>
+      <w:r>
+        <w:rPr>
+          <w:rFonts w:ascii="Courier New" w:eastAsia="Times New Roman" w:hAnsi="Courier New" w:cs="Courier New"/>
+          <w:color w:val="333333"/>
+          <w:sz w:val="20"/>
+          <w:highlight w:val="green"/>
+        </w:rPr>
+        <w:t xml:space="preserve"> </w:t>
+      </w:r>
+      <w:proofErr w:type="spellStart"/>
+      <w:r>
+        <w:rPr>
+          <w:rFonts w:ascii="Courier New" w:eastAsia="Times New Roman" w:hAnsi="Courier New" w:cs="Courier New"/>
+          <w:color w:val="333333"/>
+          <w:sz w:val="20"/>
+          <w:highlight w:val="green"/>
+        </w:rPr>
+        <w:t>hduser</w:t>
+      </w:r>
+      <w:proofErr w:type="spellEnd"/>
+      <w:r>
+        <w:rPr>
+          <w:rFonts w:ascii="Courier New" w:eastAsia="Times New Roman" w:hAnsi="Courier New" w:cs="Courier New"/>
+          <w:color w:val="333333"/>
+          <w:sz w:val="20"/>
+          <w:highlight w:val="green"/>
+        </w:rPr>
+        <w:t xml:space="preserve"> </w:t>
+      </w:r>
+      <w:proofErr w:type="spellStart"/>
+      <w:r>
+        <w:rPr>
+          <w:rFonts w:ascii="Courier New" w:eastAsia="Times New Roman" w:hAnsi="Courier New" w:cs="Courier New"/>
+          <w:color w:val="333333"/>
+          <w:sz w:val="20"/>
+          <w:highlight w:val="green"/>
+        </w:rPr>
         <w:t>sudo</w:t>
       </w:r>
       <w:proofErr w:type="spellEnd"/>
-      <w:proofErr w:type="gramEnd"/>
-      <w:r>
-        <w:rPr>
-          <w:rFonts w:ascii="Courier New" w:eastAsia="Times New Roman" w:hAnsi="Courier New" w:cs="Courier New"/>
-          <w:color w:val="333333"/>
-          <w:sz w:val="20"/>
-          <w:highlight w:val="green"/>
+      <w:r>
+        <w:rPr>
+          <w:rFonts w:ascii="Courier New" w:eastAsia="Times New Roman" w:hAnsi="Courier New" w:cs="Courier New"/>
+          <w:color w:val="333333"/>
+          <w:sz w:val="20"/>
         </w:rPr>
         <w:t xml:space="preserve"> </w:t>
       </w:r>
-      <w:proofErr w:type="spellStart"/>
-      <w:r>
-        <w:rPr>
-          <w:rFonts w:ascii="Courier New" w:eastAsia="Times New Roman" w:hAnsi="Courier New" w:cs="Courier New"/>
-          <w:color w:val="333333"/>
-          <w:sz w:val="20"/>
-          <w:highlight w:val="green"/>
-        </w:rPr>
-        <w:t>adduser</w:t>
-      </w:r>
-      <w:proofErr w:type="spellEnd"/>
-      <w:r>
-        <w:rPr>
-          <w:rFonts w:ascii="Courier New" w:eastAsia="Times New Roman" w:hAnsi="Courier New" w:cs="Courier New"/>
-          <w:color w:val="333333"/>
-          <w:sz w:val="20"/>
-          <w:highlight w:val="green"/>
-        </w:rPr>
-        <w:t xml:space="preserve"> </w:t>
-      </w:r>
-      <w:r>
-        <w:rPr>
-          <w:rFonts w:ascii="Courier New" w:eastAsia="Times New Roman" w:hAnsi="Courier New" w:cs="Courier New"/>
-          <w:color w:val="333333"/>
-          <w:sz w:val="20"/>
-          <w:highlight w:val="green"/>
-        </w:rPr>
-        <w:t>gz5427</w:t>
-      </w:r>
-      <w:r>
-        <w:rPr>
-          <w:rFonts w:ascii="Courier New" w:eastAsia="Times New Roman" w:hAnsi="Courier New" w:cs="Courier New"/>
-          <w:color w:val="333333"/>
-          <w:sz w:val="20"/>
-          <w:highlight w:val="green"/>
-        </w:rPr>
-        <w:t xml:space="preserve"> </w:t>
-      </w:r>
-      <w:proofErr w:type="spellStart"/>
-      <w:r>
-        <w:rPr>
-          <w:rFonts w:ascii="Courier New" w:eastAsia="Times New Roman" w:hAnsi="Courier New" w:cs="Courier New"/>
-          <w:color w:val="333333"/>
-          <w:sz w:val="20"/>
-          <w:highlight w:val="green"/>
+    </w:p>
+    <w:p>
+      <w:pPr>
+        <w:spacing w:after="0"/>
+        <w:rPr>
+          <w:rFonts w:ascii="Courier New" w:eastAsia="Times New Roman" w:hAnsi="Courier New" w:cs="Courier New"/>
+          <w:color w:val="333333"/>
+          <w:sz w:val="20"/>
+          <w:highlight w:val="yellow"/>
+        </w:rPr>
+      </w:pPr>
+      <w:r>
+        <w:rPr>
+          <w:rFonts w:ascii="Courier New" w:eastAsia="Times New Roman" w:hAnsi="Courier New" w:cs="Courier New"/>
+          <w:color w:val="333333"/>
+          <w:sz w:val="20"/>
+        </w:rPr>
+        <w:t xml:space="preserve">                  </w:t>
+      </w:r>
+    </w:p>
+    <w:p>
+      <w:pPr>
+        <w:spacing w:after="0"/>
+        <w:rPr>
+          <w:rFonts w:ascii="Courier New" w:eastAsia="Times New Roman" w:hAnsi="Courier New" w:cs="Courier New"/>
+          <w:color w:val="333333"/>
+          <w:sz w:val="20"/>
+          <w:highlight w:val="yellow"/>
+        </w:rPr>
+      </w:pPr>
+      <w:proofErr w:type="spellStart"/>
+      <w:r>
+        <w:rPr>
+          <w:rFonts w:ascii="Courier New" w:eastAsia="Times New Roman" w:hAnsi="Courier New" w:cs="Courier New"/>
+          <w:color w:val="333333"/>
+          <w:sz w:val="20"/>
+          <w:highlight w:val="yellow"/>
         </w:rPr>
         <w:t>sudo</w:t>
       </w:r>
       <w:proofErr w:type="spellEnd"/>
-      <w:r>
-        <w:rPr>
-          <w:rFonts w:ascii="Courier New" w:eastAsia="Times New Roman" w:hAnsi="Courier New" w:cs="Courier New"/>
-          <w:color w:val="333333"/>
-          <w:sz w:val="20"/>
-        </w:rPr>
-        <w:t xml:space="preserve"> </w:t>
-      </w:r>
-    </w:p>
-    <w:p>
-      <w:pPr>
-        <w:spacing w:after="0"/>
-        <w:rPr>
-          <w:rFonts w:ascii="Courier New" w:eastAsia="Times New Roman" w:hAnsi="Courier New" w:cs="Courier New"/>
-          <w:color w:val="333333"/>
-          <w:sz w:val="20"/>
-        </w:rPr>
-      </w:pPr>
-    </w:p>
-    <w:p>
-      <w:pPr>
-        <w:spacing w:after="0"/>
-        <w:rPr>
-          <w:rFonts w:ascii="Courier New" w:eastAsia="Times New Roman" w:hAnsi="Courier New" w:cs="Courier New"/>
-          <w:color w:val="333333"/>
-          <w:sz w:val="20"/>
-        </w:rPr>
-      </w:pPr>
-      <w:proofErr w:type="spellStart"/>
-      <w:proofErr w:type="gramStart"/>
-      <w:r>
-        <w:rPr>
-          <w:rFonts w:ascii="Courier New" w:eastAsia="Times New Roman" w:hAnsi="Courier New" w:cs="Courier New"/>
-          <w:color w:val="333333"/>
-          <w:sz w:val="20"/>
-        </w:rPr>
-        <w:t>sudo</w:t>
-      </w:r>
-      <w:proofErr w:type="spellEnd"/>
-      <w:proofErr w:type="gramEnd"/>
-      <w:r>
-        <w:rPr>
-          <w:rFonts w:ascii="Courier New" w:eastAsia="Times New Roman" w:hAnsi="Courier New" w:cs="Courier New"/>
-          <w:color w:val="333333"/>
-          <w:sz w:val="20"/>
-        </w:rPr>
-        <w:t xml:space="preserve"> </w:t>
-      </w:r>
-      <w:proofErr w:type="spellStart"/>
-      <w:r>
-        <w:rPr>
-          <w:rFonts w:ascii="Courier New" w:eastAsia="Times New Roman" w:hAnsi="Courier New" w:cs="Courier New"/>
-          <w:color w:val="333333"/>
-          <w:sz w:val="20"/>
-        </w:rPr>
-        <w:t>addgroup</w:t>
-      </w:r>
-      <w:proofErr w:type="spellEnd"/>
-      <w:r>
-        <w:rPr>
-          <w:rFonts w:ascii="Courier New" w:eastAsia="Times New Roman" w:hAnsi="Courier New" w:cs="Courier New"/>
-          <w:color w:val="333333"/>
-          <w:sz w:val="20"/>
-        </w:rPr>
-        <w:t xml:space="preserve"> </w:t>
-      </w:r>
-      <w:proofErr w:type="spellStart"/>
-      <w:r>
-        <w:rPr>
-          <w:rFonts w:ascii="Courier New" w:eastAsia="Times New Roman" w:hAnsi="Courier New" w:cs="Courier New"/>
-          <w:color w:val="333333"/>
-          <w:sz w:val="20"/>
-        </w:rPr>
-        <w:t>rcloud</w:t>
-      </w:r>
-      <w:proofErr w:type="spellEnd"/>
-    </w:p>
-    <w:p>
-      <w:pPr>
-        <w:spacing w:after="0"/>
-        <w:rPr>
-          <w:rFonts w:ascii="Courier New" w:eastAsia="Times New Roman" w:hAnsi="Courier New" w:cs="Courier New"/>
-          <w:color w:val="333333"/>
-          <w:sz w:val="20"/>
-          <w:highlight w:val="yellow"/>
-        </w:rPr>
-      </w:pPr>
-      <w:r>
-        <w:rPr>
-          <w:rFonts w:ascii="Courier New" w:eastAsia="Times New Roman" w:hAnsi="Courier New" w:cs="Courier New"/>
-          <w:color w:val="333333"/>
-          <w:sz w:val="20"/>
-        </w:rPr>
-        <w:t xml:space="preserve">                  </w:t>
-      </w:r>
-    </w:p>
-    <w:p>
-      <w:pPr>
-        <w:spacing w:after="0"/>
-        <w:rPr>
-          <w:rFonts w:ascii="Courier New" w:eastAsia="Times New Roman" w:hAnsi="Courier New" w:cs="Courier New"/>
-          <w:color w:val="333333"/>
-          <w:sz w:val="20"/>
-          <w:highlight w:val="yellow"/>
-        </w:rPr>
-      </w:pPr>
-      <w:proofErr w:type="spellStart"/>
-      <w:proofErr w:type="gramStart"/>
-      <w:r>
-        <w:rPr>
-          <w:rFonts w:ascii="Courier New" w:eastAsia="Times New Roman" w:hAnsi="Courier New" w:cs="Courier New"/>
-          <w:color w:val="333333"/>
-          <w:sz w:val="20"/>
-          <w:highlight w:val="yellow"/>
-        </w:rPr>
-        <w:t>sudo</w:t>
-      </w:r>
-      <w:proofErr w:type="spellEnd"/>
-      <w:proofErr w:type="gramEnd"/>
       <w:r>
         <w:rPr>
           <w:rFonts w:ascii="Courier New" w:eastAsia="Times New Roman" w:hAnsi="Courier New" w:cs="Courier New"/>
@@ -784,7 +676,6 @@
         </w:rPr>
       </w:pPr>
       <w:proofErr w:type="spellStart"/>
-      <w:proofErr w:type="gramStart"/>
       <w:r>
         <w:rPr>
           <w:rFonts w:ascii="Courier New" w:eastAsia="Times New Roman" w:hAnsi="Courier New" w:cs="Courier New"/>
@@ -795,7 +686,6 @@
         <w:t>sudo</w:t>
       </w:r>
       <w:proofErr w:type="spellEnd"/>
-      <w:proofErr w:type="gramEnd"/>
       <w:r>
         <w:rPr>
           <w:rFonts w:ascii="Courier New" w:eastAsia="Times New Roman" w:hAnsi="Courier New" w:cs="Courier New"/>
@@ -834,15 +724,17 @@
         </w:rPr>
         <w:t>/home/</w:t>
       </w:r>
-      <w:r>
-        <w:rPr>
-          <w:rFonts w:ascii="Courier New" w:eastAsia="Times New Roman" w:hAnsi="Courier New" w:cs="Courier New"/>
-          <w:color w:val="333333"/>
-          <w:sz w:val="20"/>
-          <w:highlight w:val="yellow"/>
-        </w:rPr>
-        <w:t>gz5427</w:t>
-      </w:r>
+      <w:proofErr w:type="spellStart"/>
+      <w:r>
+        <w:rPr>
+          <w:rFonts w:ascii="Courier New" w:eastAsia="Times New Roman" w:hAnsi="Courier New" w:cs="Courier New"/>
+          <w:color w:val="333333"/>
+          <w:sz w:val="20"/>
+          <w:highlight w:val="yellow"/>
+        </w:rPr>
+        <w:t>hduser</w:t>
+      </w:r>
+      <w:proofErr w:type="spellEnd"/>
       <w:r>
         <w:rPr>
           <w:rFonts w:ascii="Courier New" w:eastAsia="Times New Roman" w:hAnsi="Courier New" w:cs="Courier New"/>
@@ -875,26 +767,136 @@
         </w:rPr>
       </w:pPr>
       <w:proofErr w:type="spellStart"/>
-      <w:proofErr w:type="gramStart"/>
-      <w:r>
-        <w:rPr>
-          <w:rFonts w:ascii="Courier New" w:eastAsia="Times New Roman" w:hAnsi="Courier New" w:cs="Courier New"/>
-          <w:color w:val="333333"/>
-          <w:sz w:val="20"/>
-          <w:highlight w:val="yellow"/>
-        </w:rPr>
-        <w:t>cd</w:t>
-      </w:r>
-      <w:proofErr w:type="spellEnd"/>
-      <w:proofErr w:type="gramEnd"/>
-      <w:r>
-        <w:rPr>
-          <w:rFonts w:ascii="Courier New" w:eastAsia="Times New Roman" w:hAnsi="Courier New" w:cs="Courier New"/>
-          <w:color w:val="333333"/>
-          <w:sz w:val="20"/>
-          <w:highlight w:val="yellow"/>
-        </w:rPr>
-        <w:t xml:space="preserve"> home/</w:t>
+      <w:r>
+        <w:rPr>
+          <w:rFonts w:ascii="Courier New" w:eastAsia="Times New Roman" w:hAnsi="Courier New" w:cs="Courier New"/>
+          <w:color w:val="333333"/>
+          <w:sz w:val="20"/>
+          <w:highlight w:val="yellow"/>
+        </w:rPr>
+        <w:t>sudo</w:t>
+      </w:r>
+      <w:proofErr w:type="spellEnd"/>
+      <w:r>
+        <w:rPr>
+          <w:rFonts w:ascii="Courier New" w:eastAsia="Times New Roman" w:hAnsi="Courier New" w:cs="Courier New"/>
+          <w:color w:val="333333"/>
+          <w:sz w:val="20"/>
+          <w:highlight w:val="yellow"/>
+        </w:rPr>
+        <w:t xml:space="preserve"> </w:t>
+      </w:r>
+      <w:proofErr w:type="spellStart"/>
+      <w:r>
+        <w:rPr>
+          <w:rFonts w:ascii="Courier New" w:eastAsia="Times New Roman" w:hAnsi="Courier New" w:cs="Courier New"/>
+          <w:color w:val="333333"/>
+          <w:sz w:val="20"/>
+          <w:highlight w:val="yellow"/>
+        </w:rPr>
+        <w:t>chown</w:t>
+      </w:r>
+      <w:proofErr w:type="spellEnd"/>
+      <w:r>
+        <w:rPr>
+          <w:rFonts w:ascii="Courier New" w:eastAsia="Times New Roman" w:hAnsi="Courier New" w:cs="Courier New"/>
+          <w:color w:val="333333"/>
+          <w:sz w:val="20"/>
+          <w:highlight w:val="yellow"/>
+        </w:rPr>
+        <w:t xml:space="preserve"> –R </w:t>
+      </w:r>
+      <w:proofErr w:type="spellStart"/>
+      <w:r>
+        <w:rPr>
+          <w:rFonts w:ascii="Courier New" w:eastAsia="Times New Roman" w:hAnsi="Courier New" w:cs="Courier New"/>
+          <w:color w:val="333333"/>
+          <w:sz w:val="20"/>
+          <w:highlight w:val="yellow"/>
+        </w:rPr>
+        <w:t>hduser:hduser</w:t>
+      </w:r>
+      <w:proofErr w:type="spellEnd"/>
+      <w:r>
+        <w:rPr>
+          <w:rFonts w:ascii="Courier New" w:eastAsia="Times New Roman" w:hAnsi="Courier New" w:cs="Courier New"/>
+          <w:color w:val="333333"/>
+          <w:sz w:val="20"/>
+          <w:highlight w:val="yellow"/>
+        </w:rPr>
+        <w:t xml:space="preserve"> /home/</w:t>
+      </w:r>
+      <w:proofErr w:type="spellStart"/>
+      <w:r>
+        <w:rPr>
+          <w:rFonts w:ascii="Courier New" w:eastAsia="Times New Roman" w:hAnsi="Courier New" w:cs="Courier New"/>
+          <w:color w:val="333333"/>
+          <w:sz w:val="20"/>
+          <w:highlight w:val="yellow"/>
+        </w:rPr>
+        <w:t>hduser</w:t>
+      </w:r>
+      <w:proofErr w:type="spellEnd"/>
+      <w:r>
+        <w:rPr>
+          <w:rFonts w:ascii="Courier New" w:eastAsia="Times New Roman" w:hAnsi="Courier New" w:cs="Courier New"/>
+          <w:color w:val="333333"/>
+          <w:sz w:val="20"/>
+          <w:highlight w:val="yellow"/>
+        </w:rPr>
+        <w:t>/</w:t>
+      </w:r>
+    </w:p>
+    <w:p>
+      <w:pPr>
+        <w:pStyle w:val="ListParagraph"/>
+        <w:spacing w:after="0"/>
+        <w:rPr>
+          <w:rFonts w:ascii="Courier New" w:eastAsia="Times New Roman" w:hAnsi="Courier New" w:cs="Courier New"/>
+          <w:color w:val="333333"/>
+          <w:sz w:val="20"/>
+          <w:highlight w:val="yellow"/>
+        </w:rPr>
+      </w:pPr>
+    </w:p>
+    <w:p>
+      <w:pPr>
+        <w:spacing w:after="0"/>
+        <w:rPr>
+          <w:rFonts w:ascii="Courier New" w:eastAsia="Times New Roman" w:hAnsi="Courier New" w:cs="Courier New"/>
+          <w:color w:val="333333"/>
+          <w:sz w:val="20"/>
+          <w:highlight w:val="yellow"/>
+        </w:rPr>
+      </w:pPr>
+      <w:proofErr w:type="spellStart"/>
+      <w:r>
+        <w:rPr>
+          <w:rFonts w:ascii="Courier New" w:eastAsia="Times New Roman" w:hAnsi="Courier New" w:cs="Courier New"/>
+          <w:color w:val="333333"/>
+          <w:sz w:val="20"/>
+          <w:highlight w:val="yellow"/>
+        </w:rPr>
+        <w:t>sudo</w:t>
+      </w:r>
+      <w:proofErr w:type="spellEnd"/>
+      <w:r>
+        <w:rPr>
+          <w:rFonts w:ascii="Courier New" w:eastAsia="Times New Roman" w:hAnsi="Courier New" w:cs="Courier New"/>
+          <w:color w:val="333333"/>
+          <w:sz w:val="20"/>
+          <w:highlight w:val="yellow"/>
+        </w:rPr>
+        <w:t xml:space="preserve"> cp </w:t>
+      </w:r>
+      <w:r>
+        <w:rPr>
+          <w:rFonts w:ascii="Courier New" w:eastAsia="Times New Roman" w:hAnsi="Courier New" w:cs="Courier New"/>
+          <w:color w:val="333333"/>
+          <w:sz w:val="20"/>
+          <w:highlight w:val="yellow"/>
+        </w:rPr>
+        <w:t>/home/</w:t>
       </w:r>
       <w:proofErr w:type="spellStart"/>
       <w:r>
@@ -927,31 +929,75 @@
         <w:t>ssh</w:t>
       </w:r>
       <w:proofErr w:type="spellEnd"/>
-    </w:p>
-    <w:p>
-      <w:pPr>
-        <w:pStyle w:val="ListParagraph"/>
-        <w:spacing w:after="0"/>
-        <w:rPr>
-          <w:rFonts w:ascii="Courier New" w:eastAsia="Times New Roman" w:hAnsi="Courier New" w:cs="Courier New"/>
-          <w:color w:val="333333"/>
-          <w:sz w:val="20"/>
-          <w:highlight w:val="yellow"/>
-        </w:rPr>
-      </w:pPr>
-    </w:p>
-    <w:p>
-      <w:pPr>
-        <w:spacing w:after="0"/>
-        <w:rPr>
-          <w:rFonts w:ascii="Courier New" w:eastAsia="Times New Roman" w:hAnsi="Courier New" w:cs="Courier New"/>
-          <w:color w:val="333333"/>
-          <w:sz w:val="20"/>
-          <w:highlight w:val="yellow"/>
-        </w:rPr>
-      </w:pPr>
-      <w:proofErr w:type="spellStart"/>
-      <w:proofErr w:type="gramStart"/>
+      <w:r>
+        <w:rPr>
+          <w:rFonts w:ascii="Courier New" w:eastAsia="Times New Roman" w:hAnsi="Courier New" w:cs="Courier New"/>
+          <w:color w:val="333333"/>
+          <w:sz w:val="20"/>
+          <w:highlight w:val="yellow"/>
+        </w:rPr>
+        <w:t>/</w:t>
+      </w:r>
+      <w:r>
+        <w:rPr>
+          <w:rFonts w:ascii="Courier New" w:eastAsia="Times New Roman" w:hAnsi="Courier New" w:cs="Courier New"/>
+          <w:color w:val="333333"/>
+          <w:sz w:val="20"/>
+          <w:highlight w:val="yellow"/>
+        </w:rPr>
+        <w:t xml:space="preserve">* </w:t>
+      </w:r>
+      <w:r>
+        <w:rPr>
+          <w:rFonts w:ascii="Courier New" w:eastAsia="Times New Roman" w:hAnsi="Courier New" w:cs="Courier New"/>
+          <w:color w:val="333333"/>
+          <w:sz w:val="20"/>
+          <w:highlight w:val="yellow"/>
+        </w:rPr>
+        <w:t>/home/</w:t>
+      </w:r>
+      <w:proofErr w:type="spellStart"/>
+      <w:r>
+        <w:rPr>
+          <w:rFonts w:ascii="Courier New" w:eastAsia="Times New Roman" w:hAnsi="Courier New" w:cs="Courier New"/>
+          <w:color w:val="333333"/>
+          <w:sz w:val="20"/>
+          <w:highlight w:val="yellow"/>
+        </w:rPr>
+        <w:t>hduser</w:t>
+      </w:r>
+      <w:proofErr w:type="spellEnd"/>
+      <w:r>
+        <w:rPr>
+          <w:rFonts w:ascii="Courier New" w:eastAsia="Times New Roman" w:hAnsi="Courier New" w:cs="Courier New"/>
+          <w:color w:val="333333"/>
+          <w:sz w:val="20"/>
+          <w:highlight w:val="yellow"/>
+        </w:rPr>
+        <w:t>/.</w:t>
+      </w:r>
+      <w:proofErr w:type="spellStart"/>
+      <w:r>
+        <w:rPr>
+          <w:rFonts w:ascii="Courier New" w:eastAsia="Times New Roman" w:hAnsi="Courier New" w:cs="Courier New"/>
+          <w:color w:val="333333"/>
+          <w:sz w:val="20"/>
+          <w:highlight w:val="yellow"/>
+        </w:rPr>
+        <w:t>ssh</w:t>
+      </w:r>
+      <w:proofErr w:type="spellEnd"/>
+    </w:p>
+    <w:p>
+      <w:pPr>
+        <w:spacing w:after="0"/>
+        <w:rPr>
+          <w:rFonts w:ascii="Courier New" w:eastAsia="Times New Roman" w:hAnsi="Courier New" w:cs="Courier New"/>
+          <w:color w:val="333333"/>
+          <w:sz w:val="20"/>
+        </w:rPr>
+      </w:pPr>
+      <w:proofErr w:type="spellStart"/>
       <w:r>
         <w:rPr>
           <w:rFonts w:ascii="Courier New" w:eastAsia="Times New Roman" w:hAnsi="Courier New" w:cs="Courier New"/>
@@ -962,34 +1008,84 @@
         <w:t>sudo</w:t>
       </w:r>
       <w:proofErr w:type="spellEnd"/>
-      <w:proofErr w:type="gramEnd"/>
-      <w:r>
-        <w:rPr>
-          <w:rFonts w:ascii="Courier New" w:eastAsia="Times New Roman" w:hAnsi="Courier New" w:cs="Courier New"/>
-          <w:color w:val="333333"/>
-          <w:sz w:val="20"/>
-          <w:highlight w:val="yellow"/>
-        </w:rPr>
-        <w:t xml:space="preserve"> cp * </w:t>
-      </w:r>
-      <w:r>
-        <w:rPr>
-          <w:rFonts w:ascii="Courier New" w:eastAsia="Times New Roman" w:hAnsi="Courier New" w:cs="Courier New"/>
-          <w:color w:val="333333"/>
-          <w:sz w:val="20"/>
-          <w:highlight w:val="yellow"/>
-        </w:rPr>
-        <w:t>/home/</w:t>
-      </w:r>
-      <w:r>
-        <w:rPr>
-          <w:rFonts w:ascii="Courier New" w:eastAsia="Times New Roman" w:hAnsi="Courier New" w:cs="Courier New"/>
-          <w:color w:val="333333"/>
-          <w:sz w:val="20"/>
-          <w:highlight w:val="yellow"/>
-        </w:rPr>
-        <w:t>gz5427</w:t>
-      </w:r>
+      <w:r>
+        <w:rPr>
+          <w:rFonts w:ascii="Courier New" w:eastAsia="Times New Roman" w:hAnsi="Courier New" w:cs="Courier New"/>
+          <w:color w:val="333333"/>
+          <w:sz w:val="20"/>
+          <w:highlight w:val="yellow"/>
+        </w:rPr>
+        <w:t xml:space="preserve"> </w:t>
+      </w:r>
+      <w:proofErr w:type="spellStart"/>
+      <w:r>
+        <w:rPr>
+          <w:rFonts w:ascii="Courier New" w:eastAsia="Times New Roman" w:hAnsi="Courier New" w:cs="Courier New"/>
+          <w:color w:val="333333"/>
+          <w:sz w:val="20"/>
+          <w:highlight w:val="yellow"/>
+        </w:rPr>
+        <w:t>chown</w:t>
+      </w:r>
+      <w:proofErr w:type="spellEnd"/>
+      <w:r>
+        <w:rPr>
+          <w:rFonts w:ascii="Courier New" w:eastAsia="Times New Roman" w:hAnsi="Courier New" w:cs="Courier New"/>
+          <w:color w:val="333333"/>
+          <w:sz w:val="20"/>
+          <w:highlight w:val="yellow"/>
+        </w:rPr>
+        <w:t xml:space="preserve"> –R </w:t>
+      </w:r>
+      <w:proofErr w:type="spellStart"/>
+      <w:r>
+        <w:rPr>
+          <w:rFonts w:ascii="Courier New" w:eastAsia="Times New Roman" w:hAnsi="Courier New" w:cs="Courier New"/>
+          <w:color w:val="333333"/>
+          <w:sz w:val="20"/>
+          <w:highlight w:val="yellow"/>
+        </w:rPr>
+        <w:t>hduser</w:t>
+      </w:r>
+      <w:r>
+        <w:rPr>
+          <w:rFonts w:ascii="Courier New" w:eastAsia="Times New Roman" w:hAnsi="Courier New" w:cs="Courier New"/>
+          <w:color w:val="333333"/>
+          <w:sz w:val="20"/>
+          <w:highlight w:val="yellow"/>
+        </w:rPr>
+        <w:t>:</w:t>
+      </w:r>
+      <w:r>
+        <w:rPr>
+          <w:rFonts w:ascii="Courier New" w:eastAsia="Times New Roman" w:hAnsi="Courier New" w:cs="Courier New"/>
+          <w:color w:val="333333"/>
+          <w:sz w:val="20"/>
+          <w:highlight w:val="yellow"/>
+        </w:rPr>
+        <w:t>hduser</w:t>
+      </w:r>
+      <w:proofErr w:type="spellEnd"/>
+      <w:r>
+        <w:rPr>
+          <w:rFonts w:ascii="Courier New" w:eastAsia="Times New Roman" w:hAnsi="Courier New" w:cs="Courier New"/>
+          <w:color w:val="333333"/>
+          <w:sz w:val="20"/>
+          <w:highlight w:val="yellow"/>
+        </w:rPr>
+        <w:t xml:space="preserve"> /home/</w:t>
+      </w:r>
+      <w:proofErr w:type="spellStart"/>
+      <w:r>
+        <w:rPr>
+          <w:rFonts w:ascii="Courier New" w:eastAsia="Times New Roman" w:hAnsi="Courier New" w:cs="Courier New"/>
+          <w:color w:val="333333"/>
+          <w:sz w:val="20"/>
+          <w:highlight w:val="yellow"/>
+        </w:rPr>
+        <w:t>hduser</w:t>
+      </w:r>
+      <w:proofErr w:type="spellEnd"/>
       <w:r>
         <w:rPr>
           <w:rFonts w:ascii="Courier New" w:eastAsia="Times New Roman" w:hAnsi="Courier New" w:cs="Courier New"/>
@@ -1018,21 +1114,106 @@
           <w:rFonts w:ascii="Courier New" w:eastAsia="Times New Roman" w:hAnsi="Courier New" w:cs="Courier New"/>
           <w:color w:val="333333"/>
           <w:sz w:val="20"/>
-          <w:highlight w:val="yellow"/>
-        </w:rPr>
-      </w:pPr>
-    </w:p>
-    <w:p>
-      <w:pPr>
-        <w:spacing w:after="0"/>
-        <w:rPr>
-          <w:rFonts w:ascii="Courier New" w:eastAsia="Times New Roman" w:hAnsi="Courier New" w:cs="Courier New"/>
-          <w:color w:val="333333"/>
-          <w:sz w:val="20"/>
-        </w:rPr>
-      </w:pPr>
-      <w:proofErr w:type="spellStart"/>
-      <w:proofErr w:type="gramStart"/>
+        </w:rPr>
+      </w:pPr>
+    </w:p>
+    <w:p>
+      <w:r>
+        <w:t>#######################   Step 1</w:t>
+      </w:r>
+      <w:r>
+        <w:t xml:space="preserve">.3  </w:t>
+      </w:r>
+      <w:r>
+        <w:t xml:space="preserve">At each of the machines, </w:t>
+      </w:r>
+      <w:r>
+        <w:t>Copy the private key ‘</w:t>
+      </w:r>
+      <w:proofErr w:type="spellStart"/>
+      <w:r>
+        <w:rPr>
+          <w:rFonts w:ascii="Courier New" w:eastAsia="Times New Roman" w:hAnsi="Courier New" w:cs="Courier New"/>
+          <w:color w:val="333333"/>
+          <w:sz w:val="20"/>
+        </w:rPr>
+        <w:t>authorized_keys</w:t>
+      </w:r>
+      <w:proofErr w:type="spellEnd"/>
+      <w:r>
+        <w:rPr>
+          <w:rFonts w:ascii="Courier New" w:eastAsia="Times New Roman" w:hAnsi="Courier New" w:cs="Courier New"/>
+          <w:color w:val="333333"/>
+          <w:sz w:val="20"/>
+        </w:rPr>
+        <w:t>’ from .</w:t>
+      </w:r>
+      <w:proofErr w:type="spellStart"/>
+      <w:r>
+        <w:rPr>
+          <w:rFonts w:ascii="Courier New" w:eastAsia="Times New Roman" w:hAnsi="Courier New" w:cs="Courier New"/>
+          <w:color w:val="333333"/>
+          <w:sz w:val="20"/>
+        </w:rPr>
+        <w:t>ssh</w:t>
+      </w:r>
+      <w:proofErr w:type="spellEnd"/>
+      <w:r>
+        <w:rPr>
+          <w:rFonts w:ascii="Courier New" w:eastAsia="Times New Roman" w:hAnsi="Courier New" w:cs="Courier New"/>
+          <w:color w:val="333333"/>
+          <w:sz w:val="20"/>
+        </w:rPr>
+        <w:t xml:space="preserve"> folder of the user ‘</w:t>
+      </w:r>
+      <w:proofErr w:type="spellStart"/>
+      <w:r>
+        <w:rPr>
+          <w:rFonts w:ascii="Courier New" w:eastAsia="Times New Roman" w:hAnsi="Courier New" w:cs="Courier New"/>
+          <w:color w:val="333333"/>
+          <w:sz w:val="20"/>
+        </w:rPr>
+        <w:t>ubuntu</w:t>
+      </w:r>
+      <w:proofErr w:type="spellEnd"/>
+      <w:r>
+        <w:rPr>
+          <w:rFonts w:ascii="Courier New" w:eastAsia="Times New Roman" w:hAnsi="Courier New" w:cs="Courier New"/>
+          <w:color w:val="333333"/>
+          <w:sz w:val="20"/>
+        </w:rPr>
+        <w:t>’ to that of the user ‘</w:t>
+      </w:r>
+      <w:proofErr w:type="spellStart"/>
+      <w:r>
+        <w:rPr>
+          <w:rFonts w:ascii="Courier New" w:eastAsia="Times New Roman" w:hAnsi="Courier New" w:cs="Courier New"/>
+          <w:color w:val="333333"/>
+          <w:sz w:val="20"/>
+        </w:rPr>
+        <w:t>hduser</w:t>
+      </w:r>
+      <w:proofErr w:type="spellEnd"/>
+      <w:r>
+        <w:rPr>
+          <w:rFonts w:ascii="Courier New" w:eastAsia="Times New Roman" w:hAnsi="Courier New" w:cs="Courier New"/>
+          <w:color w:val="333333"/>
+          <w:sz w:val="20"/>
+        </w:rPr>
+        <w:t>’</w:t>
+      </w:r>
+    </w:p>
+    <w:p>
+      <w:pPr>
+        <w:spacing w:after="0"/>
+        <w:rPr>
+          <w:rFonts w:ascii="Courier New" w:eastAsia="Times New Roman" w:hAnsi="Courier New" w:cs="Courier New"/>
+          <w:color w:val="333333"/>
+          <w:sz w:val="20"/>
+          <w:highlight w:val="yellow"/>
+        </w:rPr>
+      </w:pPr>
+      <w:proofErr w:type="spellStart"/>
       <w:r>
         <w:rPr>
           <w:rFonts w:ascii="Courier New" w:eastAsia="Times New Roman" w:hAnsi="Courier New" w:cs="Courier New"/>
@@ -1043,7 +1224,128 @@
         <w:t>sudo</w:t>
       </w:r>
       <w:proofErr w:type="spellEnd"/>
-      <w:proofErr w:type="gramEnd"/>
+      <w:r>
+        <w:rPr>
+          <w:rFonts w:ascii="Courier New" w:eastAsia="Times New Roman" w:hAnsi="Courier New" w:cs="Courier New"/>
+          <w:color w:val="333333"/>
+          <w:sz w:val="20"/>
+          <w:highlight w:val="yellow"/>
+        </w:rPr>
+        <w:t xml:space="preserve"> cp /home/</w:t>
+      </w:r>
+      <w:proofErr w:type="spellStart"/>
+      <w:r>
+        <w:rPr>
+          <w:rFonts w:ascii="Courier New" w:eastAsia="Times New Roman" w:hAnsi="Courier New" w:cs="Courier New"/>
+          <w:color w:val="333333"/>
+          <w:sz w:val="20"/>
+          <w:highlight w:val="yellow"/>
+        </w:rPr>
+        <w:t>ubuntu</w:t>
+      </w:r>
+      <w:proofErr w:type="spellEnd"/>
+      <w:r>
+        <w:rPr>
+          <w:rFonts w:ascii="Courier New" w:eastAsia="Times New Roman" w:hAnsi="Courier New" w:cs="Courier New"/>
+          <w:color w:val="333333"/>
+          <w:sz w:val="20"/>
+          <w:highlight w:val="yellow"/>
+        </w:rPr>
+        <w:t>/.</w:t>
+      </w:r>
+      <w:proofErr w:type="spellStart"/>
+      <w:r>
+        <w:rPr>
+          <w:rFonts w:ascii="Courier New" w:eastAsia="Times New Roman" w:hAnsi="Courier New" w:cs="Courier New"/>
+          <w:color w:val="333333"/>
+          <w:sz w:val="20"/>
+          <w:highlight w:val="yellow"/>
+        </w:rPr>
+        <w:t>ssh</w:t>
+      </w:r>
+      <w:proofErr w:type="spellEnd"/>
+      <w:r>
+        <w:rPr>
+          <w:rFonts w:ascii="Courier New" w:eastAsia="Times New Roman" w:hAnsi="Courier New" w:cs="Courier New"/>
+          <w:color w:val="333333"/>
+          <w:sz w:val="20"/>
+          <w:highlight w:val="yellow"/>
+        </w:rPr>
+        <w:t>/</w:t>
+      </w:r>
+      <w:proofErr w:type="spellStart"/>
+      <w:r>
+        <w:rPr>
+          <w:rFonts w:ascii="Courier New" w:eastAsia="Times New Roman" w:hAnsi="Courier New" w:cs="Courier New"/>
+          <w:color w:val="333333"/>
+          <w:sz w:val="20"/>
+          <w:highlight w:val="yellow"/>
+        </w:rPr>
+        <w:t>authorized_keys</w:t>
+      </w:r>
+      <w:proofErr w:type="spellEnd"/>
+      <w:r>
+        <w:rPr>
+          <w:rFonts w:ascii="Courier New" w:eastAsia="Times New Roman" w:hAnsi="Courier New" w:cs="Courier New"/>
+          <w:color w:val="333333"/>
+          <w:sz w:val="20"/>
+          <w:highlight w:val="yellow"/>
+        </w:rPr>
+        <w:t xml:space="preserve"> /home/</w:t>
+      </w:r>
+      <w:proofErr w:type="spellStart"/>
+      <w:r>
+        <w:rPr>
+          <w:rFonts w:ascii="Courier New" w:eastAsia="Times New Roman" w:hAnsi="Courier New" w:cs="Courier New"/>
+          <w:color w:val="333333"/>
+          <w:sz w:val="20"/>
+          <w:highlight w:val="yellow"/>
+        </w:rPr>
+        <w:t>hduser</w:t>
+      </w:r>
+      <w:proofErr w:type="spellEnd"/>
+      <w:r>
+        <w:rPr>
+          <w:rFonts w:ascii="Courier New" w:eastAsia="Times New Roman" w:hAnsi="Courier New" w:cs="Courier New"/>
+          <w:color w:val="333333"/>
+          <w:sz w:val="20"/>
+          <w:highlight w:val="yellow"/>
+        </w:rPr>
+        <w:t>/.</w:t>
+      </w:r>
+      <w:proofErr w:type="spellStart"/>
+      <w:r>
+        <w:rPr>
+          <w:rFonts w:ascii="Courier New" w:eastAsia="Times New Roman" w:hAnsi="Courier New" w:cs="Courier New"/>
+          <w:color w:val="333333"/>
+          <w:sz w:val="20"/>
+          <w:highlight w:val="yellow"/>
+        </w:rPr>
+        <w:t>ssh</w:t>
+      </w:r>
+      <w:proofErr w:type="spellEnd"/>
+    </w:p>
+    <w:p>
+      <w:pPr>
+        <w:spacing w:after="0"/>
+        <w:rPr>
+          <w:rFonts w:ascii="Courier New" w:eastAsia="Times New Roman" w:hAnsi="Courier New" w:cs="Courier New"/>
+          <w:color w:val="333333"/>
+          <w:sz w:val="20"/>
+          <w:highlight w:val="yellow"/>
+        </w:rPr>
+      </w:pPr>
+      <w:proofErr w:type="spellStart"/>
+      <w:r>
+        <w:rPr>
+          <w:rFonts w:ascii="Courier New" w:eastAsia="Times New Roman" w:hAnsi="Courier New" w:cs="Courier New"/>
+          <w:color w:val="333333"/>
+          <w:sz w:val="20"/>
+          <w:highlight w:val="yellow"/>
+        </w:rPr>
+        <w:t>sudo</w:t>
+      </w:r>
+      <w:proofErr w:type="spellEnd"/>
       <w:r>
         <w:rPr>
           <w:rFonts w:ascii="Courier New" w:eastAsia="Times New Roman" w:hAnsi="Courier New" w:cs="Courier New"/>
@@ -1071,8 +1373,39 @@
           <w:sz w:val="20"/>
           <w:highlight w:val="yellow"/>
         </w:rPr>
-        <w:t xml:space="preserve"> –R gz5427:rcloud /home/gz5427</w:t>
-      </w:r>
+        <w:t xml:space="preserve"> </w:t>
+      </w:r>
+      <w:proofErr w:type="spellStart"/>
+      <w:r>
+        <w:rPr>
+          <w:rFonts w:ascii="Courier New" w:eastAsia="Times New Roman" w:hAnsi="Courier New" w:cs="Courier New"/>
+          <w:color w:val="333333"/>
+          <w:sz w:val="20"/>
+          <w:highlight w:val="yellow"/>
+        </w:rPr>
+        <w:t>hduser:hadoop</w:t>
+      </w:r>
+      <w:proofErr w:type="spellEnd"/>
+      <w:r>
+        <w:rPr>
+          <w:rFonts w:ascii="Courier New" w:eastAsia="Times New Roman" w:hAnsi="Courier New" w:cs="Courier New"/>
+          <w:color w:val="333333"/>
+          <w:sz w:val="20"/>
+          <w:highlight w:val="yellow"/>
+        </w:rPr>
+        <w:t xml:space="preserve"> /home/</w:t>
+      </w:r>
+      <w:proofErr w:type="spellStart"/>
+      <w:r>
+        <w:rPr>
+          <w:rFonts w:ascii="Courier New" w:eastAsia="Times New Roman" w:hAnsi="Courier New" w:cs="Courier New"/>
+          <w:color w:val="333333"/>
+          <w:sz w:val="20"/>
+          <w:highlight w:val="yellow"/>
+        </w:rPr>
+        <w:t>hduser</w:t>
+      </w:r>
+      <w:proofErr w:type="spellEnd"/>
       <w:r>
         <w:rPr>
           <w:rFonts w:ascii="Courier New" w:eastAsia="Times New Roman" w:hAnsi="Courier New" w:cs="Courier New"/>
@@ -1093,54 +1426,139 @@
         <w:t>ssh</w:t>
       </w:r>
       <w:proofErr w:type="spellEnd"/>
-    </w:p>
-    <w:p>
-      <w:pPr>
-        <w:spacing w:after="0"/>
-        <w:rPr>
-          <w:rFonts w:ascii="Courier New" w:eastAsia="Times New Roman" w:hAnsi="Courier New" w:cs="Courier New"/>
-          <w:color w:val="333333"/>
-          <w:sz w:val="20"/>
-        </w:rPr>
-      </w:pPr>
-    </w:p>
-    <w:p>
-      <w:r>
-        <w:t>#######################   Step 1</w:t>
-      </w:r>
-      <w:r>
-        <w:t xml:space="preserve">.3  </w:t>
-      </w:r>
-      <w:r>
-        <w:t xml:space="preserve">At each of the machines, </w:t>
-      </w:r>
-      <w:r>
-        <w:t>Copy the private key ‘</w:t>
-      </w:r>
-      <w:proofErr w:type="spellStart"/>
-      <w:r>
-        <w:rPr>
-          <w:rFonts w:ascii="Courier New" w:eastAsia="Times New Roman" w:hAnsi="Courier New" w:cs="Courier New"/>
-          <w:color w:val="333333"/>
-          <w:sz w:val="20"/>
+      <w:r>
+        <w:rPr>
+          <w:rFonts w:ascii="Courier New" w:eastAsia="Times New Roman" w:hAnsi="Courier New" w:cs="Courier New"/>
+          <w:color w:val="333333"/>
+          <w:sz w:val="20"/>
+          <w:highlight w:val="yellow"/>
+        </w:rPr>
+        <w:t>/</w:t>
+      </w:r>
+      <w:proofErr w:type="spellStart"/>
+      <w:r>
+        <w:rPr>
+          <w:rFonts w:ascii="Courier New" w:eastAsia="Times New Roman" w:hAnsi="Courier New" w:cs="Courier New"/>
+          <w:color w:val="333333"/>
+          <w:sz w:val="20"/>
+          <w:highlight w:val="yellow"/>
         </w:rPr>
         <w:t>authorized_keys</w:t>
       </w:r>
       <w:proofErr w:type="spellEnd"/>
-      <w:r>
-        <w:rPr>
-          <w:rFonts w:ascii="Courier New" w:eastAsia="Times New Roman" w:hAnsi="Courier New" w:cs="Courier New"/>
-          <w:color w:val="333333"/>
-          <w:sz w:val="20"/>
-        </w:rPr>
-        <w:t>’ from .</w:t>
-      </w:r>
-      <w:proofErr w:type="spellStart"/>
-      <w:r>
-        <w:rPr>
-          <w:rFonts w:ascii="Courier New" w:eastAsia="Times New Roman" w:hAnsi="Courier New" w:cs="Courier New"/>
-          <w:color w:val="333333"/>
-          <w:sz w:val="20"/>
+    </w:p>
+    <w:p>
+      <w:pPr>
+        <w:spacing w:after="0"/>
+        <w:rPr>
+          <w:rFonts w:ascii="Courier New" w:eastAsia="Times New Roman" w:hAnsi="Courier New" w:cs="Courier New"/>
+          <w:color w:val="333333"/>
+          <w:sz w:val="20"/>
+        </w:rPr>
+      </w:pPr>
+      <w:proofErr w:type="spellStart"/>
+      <w:r>
+        <w:rPr>
+          <w:rFonts w:ascii="Courier New" w:eastAsia="Times New Roman" w:hAnsi="Courier New" w:cs="Courier New"/>
+          <w:color w:val="333333"/>
+          <w:sz w:val="20"/>
+          <w:highlight w:val="yellow"/>
+        </w:rPr>
+        <w:t>s</w:t>
+      </w:r>
+      <w:r>
+        <w:rPr>
+          <w:rFonts w:ascii="Courier New" w:eastAsia="Times New Roman" w:hAnsi="Courier New" w:cs="Courier New"/>
+          <w:color w:val="333333"/>
+          <w:sz w:val="20"/>
+          <w:highlight w:val="yellow"/>
+        </w:rPr>
+        <w:t>udo</w:t>
+      </w:r>
+      <w:proofErr w:type="spellEnd"/>
+      <w:r>
+        <w:rPr>
+          <w:rFonts w:ascii="Courier New" w:eastAsia="Times New Roman" w:hAnsi="Courier New" w:cs="Courier New"/>
+          <w:color w:val="333333"/>
+          <w:sz w:val="20"/>
+          <w:highlight w:val="yellow"/>
+        </w:rPr>
+        <w:t xml:space="preserve"> </w:t>
+      </w:r>
+      <w:proofErr w:type="spellStart"/>
+      <w:r>
+        <w:rPr>
+          <w:rFonts w:ascii="Courier New" w:eastAsia="Times New Roman" w:hAnsi="Courier New" w:cs="Courier New"/>
+          <w:color w:val="333333"/>
+          <w:sz w:val="20"/>
+          <w:highlight w:val="yellow"/>
+        </w:rPr>
+        <w:t>chmod</w:t>
+      </w:r>
+      <w:proofErr w:type="spellEnd"/>
+      <w:r>
+        <w:rPr>
+          <w:rFonts w:ascii="Courier New" w:eastAsia="Times New Roman" w:hAnsi="Courier New" w:cs="Courier New"/>
+          <w:color w:val="333333"/>
+          <w:sz w:val="20"/>
+          <w:highlight w:val="yellow"/>
+        </w:rPr>
+        <w:t xml:space="preserve"> </w:t>
+      </w:r>
+      <w:r>
+        <w:rPr>
+          <w:rFonts w:ascii="Courier New" w:eastAsia="Times New Roman" w:hAnsi="Courier New" w:cs="Courier New"/>
+          <w:color w:val="333333"/>
+          <w:sz w:val="20"/>
+          <w:highlight w:val="yellow"/>
+        </w:rPr>
+        <w:t>6</w:t>
+      </w:r>
+      <w:r>
+        <w:rPr>
+          <w:rFonts w:ascii="Courier New" w:eastAsia="Times New Roman" w:hAnsi="Courier New" w:cs="Courier New"/>
+          <w:color w:val="333333"/>
+          <w:sz w:val="20"/>
+          <w:highlight w:val="yellow"/>
+        </w:rPr>
+        <w:t>00</w:t>
+      </w:r>
+      <w:r>
+        <w:rPr>
+          <w:rFonts w:ascii="Courier New" w:eastAsia="Times New Roman" w:hAnsi="Courier New" w:cs="Courier New"/>
+          <w:color w:val="333333"/>
+          <w:sz w:val="20"/>
+          <w:highlight w:val="yellow"/>
+        </w:rPr>
+        <w:t xml:space="preserve"> /home/</w:t>
+      </w:r>
+      <w:proofErr w:type="spellStart"/>
+      <w:r>
+        <w:rPr>
+          <w:rFonts w:ascii="Courier New" w:eastAsia="Times New Roman" w:hAnsi="Courier New" w:cs="Courier New"/>
+          <w:color w:val="333333"/>
+          <w:sz w:val="20"/>
+          <w:highlight w:val="yellow"/>
+        </w:rPr>
+        <w:t>hduser</w:t>
+      </w:r>
+      <w:proofErr w:type="spellEnd"/>
+      <w:r>
+        <w:rPr>
+          <w:rFonts w:ascii="Courier New" w:eastAsia="Times New Roman" w:hAnsi="Courier New" w:cs="Courier New"/>
+          <w:color w:val="333333"/>
+          <w:sz w:val="20"/>
+          <w:highlight w:val="yellow"/>
+        </w:rPr>
+        <w:t>/.</w:t>
+      </w:r>
+      <w:proofErr w:type="spellStart"/>
+      <w:r>
+        <w:rPr>
+          <w:rFonts w:ascii="Courier New" w:eastAsia="Times New Roman" w:hAnsi="Courier New" w:cs="Courier New"/>
+          <w:color w:val="333333"/>
+          <w:sz w:val="20"/>
+          <w:highlight w:val="yellow"/>
         </w:rPr>
         <w:t>ssh</w:t>
       </w:r>
@@ -1150,615 +1568,184 @@
           <w:rFonts w:ascii="Courier New" w:eastAsia="Times New Roman" w:hAnsi="Courier New" w:cs="Courier New"/>
           <w:color w:val="333333"/>
           <w:sz w:val="20"/>
-        </w:rPr>
-        <w:t xml:space="preserve"> folder of the user ‘</w:t>
-      </w:r>
-      <w:proofErr w:type="spellStart"/>
-      <w:r>
-        <w:rPr>
-          <w:rFonts w:ascii="Courier New" w:eastAsia="Times New Roman" w:hAnsi="Courier New" w:cs="Courier New"/>
-          <w:color w:val="333333"/>
-          <w:sz w:val="20"/>
-        </w:rPr>
-        <w:t>ubuntu</w:t>
-      </w:r>
-      <w:proofErr w:type="spellEnd"/>
-      <w:r>
-        <w:rPr>
-          <w:rFonts w:ascii="Courier New" w:eastAsia="Times New Roman" w:hAnsi="Courier New" w:cs="Courier New"/>
-          <w:color w:val="333333"/>
-          <w:sz w:val="20"/>
-        </w:rPr>
-        <w:t>’ to that of the user ‘</w:t>
-      </w:r>
-      <w:proofErr w:type="spellStart"/>
-      <w:r>
-        <w:rPr>
-          <w:rFonts w:ascii="Courier New" w:eastAsia="Times New Roman" w:hAnsi="Courier New" w:cs="Courier New"/>
-          <w:color w:val="333333"/>
-          <w:sz w:val="20"/>
+          <w:highlight w:val="yellow"/>
+        </w:rPr>
+        <w:t>/</w:t>
+      </w:r>
+      <w:proofErr w:type="spellStart"/>
+      <w:r>
+        <w:rPr>
+          <w:rFonts w:ascii="Courier New" w:eastAsia="Times New Roman" w:hAnsi="Courier New" w:cs="Courier New"/>
+          <w:color w:val="333333"/>
+          <w:sz w:val="20"/>
+          <w:highlight w:val="yellow"/>
+        </w:rPr>
+        <w:t>authorized_keys</w:t>
+      </w:r>
+      <w:proofErr w:type="spellEnd"/>
+    </w:p>
+    <w:p>
+      <w:pPr>
+        <w:spacing w:after="0"/>
+        <w:rPr>
+          <w:rFonts w:ascii="Courier New" w:eastAsia="Times New Roman" w:hAnsi="Courier New" w:cs="Courier New"/>
+          <w:color w:val="333333"/>
+          <w:sz w:val="20"/>
+        </w:rPr>
+      </w:pPr>
+    </w:p>
+    <w:p>
+      <w:pPr>
+        <w:ind w:left="720"/>
+      </w:pPr>
+      <w:r>
+        <w:t>###  After this you can  close all</w:t>
+      </w:r>
+      <w:r>
+        <w:t xml:space="preserve"> putty session</w:t>
+      </w:r>
+      <w:r>
+        <w:t>s</w:t>
+      </w:r>
+      <w:r>
+        <w:t xml:space="preserve"> and re</w:t>
+      </w:r>
+      <w:r>
+        <w:t>-</w:t>
+      </w:r>
+      <w:r>
+        <w:t>log</w:t>
+      </w:r>
+      <w:r>
+        <w:t>in</w:t>
+      </w:r>
+      <w:r>
+        <w:t xml:space="preserve"> on with user name </w:t>
+      </w:r>
+      <w:r>
+        <w:rPr>
+          <w:color w:val="FF0000"/>
+        </w:rPr>
+        <w:t>‘</w:t>
+      </w:r>
+      <w:proofErr w:type="spellStart"/>
+      <w:r>
+        <w:rPr>
+          <w:color w:val="FF0000"/>
         </w:rPr>
         <w:t>hduser</w:t>
       </w:r>
       <w:proofErr w:type="spellEnd"/>
       <w:r>
         <w:rPr>
-          <w:rFonts w:ascii="Courier New" w:eastAsia="Times New Roman" w:hAnsi="Courier New" w:cs="Courier New"/>
-          <w:color w:val="333333"/>
-          <w:sz w:val="20"/>
+          <w:color w:val="FF0000"/>
         </w:rPr>
         <w:t>’</w:t>
       </w:r>
-    </w:p>
-    <w:p>
-      <w:pPr>
-        <w:spacing w:after="0"/>
-        <w:rPr>
-          <w:rFonts w:ascii="Courier New" w:eastAsia="Times New Roman" w:hAnsi="Courier New" w:cs="Courier New"/>
-          <w:color w:val="333333"/>
-          <w:sz w:val="20"/>
-          <w:highlight w:val="yellow"/>
-        </w:rPr>
-      </w:pPr>
-      <w:proofErr w:type="spellStart"/>
-      <w:proofErr w:type="gramStart"/>
-      <w:r>
-        <w:rPr>
-          <w:rFonts w:ascii="Courier New" w:eastAsia="Times New Roman" w:hAnsi="Courier New" w:cs="Courier New"/>
-          <w:color w:val="333333"/>
-          <w:sz w:val="20"/>
-          <w:highlight w:val="yellow"/>
-        </w:rPr>
-        <w:t>sudo</w:t>
-      </w:r>
-      <w:proofErr w:type="spellEnd"/>
-      <w:proofErr w:type="gramEnd"/>
-      <w:r>
-        <w:rPr>
-          <w:rFonts w:ascii="Courier New" w:eastAsia="Times New Roman" w:hAnsi="Courier New" w:cs="Courier New"/>
-          <w:color w:val="333333"/>
-          <w:sz w:val="20"/>
-          <w:highlight w:val="yellow"/>
-        </w:rPr>
-        <w:t xml:space="preserve"> cp /home/</w:t>
-      </w:r>
-      <w:proofErr w:type="spellStart"/>
-      <w:r>
-        <w:rPr>
-          <w:rFonts w:ascii="Courier New" w:eastAsia="Times New Roman" w:hAnsi="Courier New" w:cs="Courier New"/>
-          <w:color w:val="333333"/>
-          <w:sz w:val="20"/>
-          <w:highlight w:val="yellow"/>
-        </w:rPr>
-        <w:t>ubuntu</w:t>
-      </w:r>
-      <w:proofErr w:type="spellEnd"/>
-      <w:r>
-        <w:rPr>
-          <w:rFonts w:ascii="Courier New" w:eastAsia="Times New Roman" w:hAnsi="Courier New" w:cs="Courier New"/>
-          <w:color w:val="333333"/>
-          <w:sz w:val="20"/>
-          <w:highlight w:val="yellow"/>
-        </w:rPr>
-        <w:t>/.</w:t>
-      </w:r>
-      <w:proofErr w:type="spellStart"/>
-      <w:r>
-        <w:rPr>
-          <w:rFonts w:ascii="Courier New" w:eastAsia="Times New Roman" w:hAnsi="Courier New" w:cs="Courier New"/>
-          <w:color w:val="333333"/>
-          <w:sz w:val="20"/>
-          <w:highlight w:val="yellow"/>
-        </w:rPr>
+      <w:r>
+        <w:t xml:space="preserve"> since the </w:t>
+      </w:r>
+      <w:r>
+        <w:t xml:space="preserve">###  </w:t>
+      </w:r>
+      <w:r>
+        <w:t>private  ke</w:t>
+      </w:r>
+      <w:r>
+        <w:t>y has been put in the ‘</w:t>
+      </w:r>
+      <w:proofErr w:type="spellStart"/>
+      <w:r>
+        <w:t>hduser’</w:t>
+      </w:r>
+      <w:r>
+        <w:t>s</w:t>
+      </w:r>
+      <w:proofErr w:type="spellEnd"/>
+      <w:r>
+        <w:t xml:space="preserve"> </w:t>
+      </w:r>
+      <w:r>
+        <w:t xml:space="preserve"> .</w:t>
+      </w:r>
+      <w:proofErr w:type="spellStart"/>
+      <w:r>
         <w:t>ssh</w:t>
       </w:r>
       <w:proofErr w:type="spellEnd"/>
       <w:r>
-        <w:rPr>
-          <w:rFonts w:ascii="Courier New" w:eastAsia="Times New Roman" w:hAnsi="Courier New" w:cs="Courier New"/>
-          <w:color w:val="333333"/>
-          <w:sz w:val="20"/>
-          <w:highlight w:val="yellow"/>
-        </w:rPr>
-        <w:t>/</w:t>
-      </w:r>
-      <w:proofErr w:type="spellStart"/>
-      <w:r>
-        <w:rPr>
-          <w:rFonts w:ascii="Courier New" w:eastAsia="Times New Roman" w:hAnsi="Courier New" w:cs="Courier New"/>
-          <w:color w:val="333333"/>
-          <w:sz w:val="20"/>
-          <w:highlight w:val="yellow"/>
-        </w:rPr>
-        <w:t>authorized_keys</w:t>
-      </w:r>
-      <w:proofErr w:type="spellEnd"/>
-      <w:r>
-        <w:rPr>
-          <w:rFonts w:ascii="Courier New" w:eastAsia="Times New Roman" w:hAnsi="Courier New" w:cs="Courier New"/>
-          <w:color w:val="333333"/>
-          <w:sz w:val="20"/>
-          <w:highlight w:val="yellow"/>
-        </w:rPr>
-        <w:t xml:space="preserve"> /home/</w:t>
-      </w:r>
-      <w:proofErr w:type="spellStart"/>
-      <w:r>
-        <w:rPr>
-          <w:rFonts w:ascii="Courier New" w:eastAsia="Times New Roman" w:hAnsi="Courier New" w:cs="Courier New"/>
-          <w:color w:val="333333"/>
-          <w:sz w:val="20"/>
-          <w:highlight w:val="yellow"/>
-        </w:rPr>
-        <w:t>hduser</w:t>
-      </w:r>
-      <w:proofErr w:type="spellEnd"/>
-      <w:r>
-        <w:rPr>
-          <w:rFonts w:ascii="Courier New" w:eastAsia="Times New Roman" w:hAnsi="Courier New" w:cs="Courier New"/>
-          <w:color w:val="333333"/>
-          <w:sz w:val="20"/>
-          <w:highlight w:val="yellow"/>
-        </w:rPr>
-        <w:t>/.</w:t>
-      </w:r>
-      <w:proofErr w:type="spellStart"/>
-      <w:r>
-        <w:rPr>
-          <w:rFonts w:ascii="Courier New" w:eastAsia="Times New Roman" w:hAnsi="Courier New" w:cs="Courier New"/>
-          <w:color w:val="333333"/>
-          <w:sz w:val="20"/>
-          <w:highlight w:val="yellow"/>
-        </w:rPr>
+        <w:t xml:space="preserve"> folder.</w:t>
+      </w:r>
+    </w:p>
+    <w:p/>
+    <w:p>
+      <w:r>
+        <w:t>#######################   Step 2</w:t>
+      </w:r>
+      <w:r>
+        <w:t>.</w:t>
+      </w:r>
+      <w:r>
+        <w:t xml:space="preserve">      Use </w:t>
+      </w:r>
+      <w:proofErr w:type="spellStart"/>
+      <w:r>
+        <w:t>WinSCP</w:t>
+      </w:r>
+      <w:proofErr w:type="spellEnd"/>
+      <w:r>
+        <w:t xml:space="preserve"> to copy the key pair file “.</w:t>
+      </w:r>
+      <w:proofErr w:type="spellStart"/>
+      <w:r>
+        <w:t>pem</w:t>
+      </w:r>
+      <w:proofErr w:type="spellEnd"/>
+      <w:r>
+        <w:t>” to the .</w:t>
+      </w:r>
+      <w:proofErr w:type="spellStart"/>
+      <w:r>
         <w:t>ssh</w:t>
       </w:r>
       <w:proofErr w:type="spellEnd"/>
-    </w:p>
-    <w:p>
-      <w:pPr>
-        <w:spacing w:after="0"/>
-        <w:rPr>
-          <w:rFonts w:ascii="Courier New" w:eastAsia="Times New Roman" w:hAnsi="Courier New" w:cs="Courier New"/>
-          <w:color w:val="333333"/>
-          <w:sz w:val="20"/>
-          <w:highlight w:val="yellow"/>
-        </w:rPr>
-      </w:pPr>
-      <w:proofErr w:type="spellStart"/>
-      <w:proofErr w:type="gramStart"/>
-      <w:r>
-        <w:rPr>
-          <w:rFonts w:ascii="Courier New" w:eastAsia="Times New Roman" w:hAnsi="Courier New" w:cs="Courier New"/>
-          <w:color w:val="333333"/>
-          <w:sz w:val="20"/>
-          <w:highlight w:val="yellow"/>
-        </w:rPr>
-        <w:t>sudo</w:t>
-      </w:r>
-      <w:proofErr w:type="spellEnd"/>
-      <w:proofErr w:type="gramEnd"/>
-      <w:r>
-        <w:rPr>
-          <w:rFonts w:ascii="Courier New" w:eastAsia="Times New Roman" w:hAnsi="Courier New" w:cs="Courier New"/>
-          <w:color w:val="333333"/>
-          <w:sz w:val="20"/>
-          <w:highlight w:val="yellow"/>
-        </w:rPr>
-        <w:t xml:space="preserve"> </w:t>
-      </w:r>
-      <w:proofErr w:type="spellStart"/>
-      <w:r>
-        <w:rPr>
-          <w:rFonts w:ascii="Courier New" w:eastAsia="Times New Roman" w:hAnsi="Courier New" w:cs="Courier New"/>
-          <w:color w:val="333333"/>
-          <w:sz w:val="20"/>
-          <w:highlight w:val="yellow"/>
-        </w:rPr>
-        <w:t>chown</w:t>
-      </w:r>
-      <w:proofErr w:type="spellEnd"/>
-      <w:r>
-        <w:rPr>
-          <w:rFonts w:ascii="Courier New" w:eastAsia="Times New Roman" w:hAnsi="Courier New" w:cs="Courier New"/>
-          <w:color w:val="333333"/>
-          <w:sz w:val="20"/>
-          <w:highlight w:val="yellow"/>
-        </w:rPr>
-        <w:t xml:space="preserve"> </w:t>
-      </w:r>
-      <w:proofErr w:type="spellStart"/>
-      <w:r>
-        <w:rPr>
-          <w:rFonts w:ascii="Courier New" w:eastAsia="Times New Roman" w:hAnsi="Courier New" w:cs="Courier New"/>
-          <w:color w:val="333333"/>
-          <w:sz w:val="20"/>
-          <w:highlight w:val="yellow"/>
-        </w:rPr>
-        <w:t>hduser:hadoop</w:t>
-      </w:r>
-      <w:proofErr w:type="spellEnd"/>
-      <w:r>
-        <w:rPr>
-          <w:rFonts w:ascii="Courier New" w:eastAsia="Times New Roman" w:hAnsi="Courier New" w:cs="Courier New"/>
-          <w:color w:val="333333"/>
-          <w:sz w:val="20"/>
-          <w:highlight w:val="yellow"/>
-        </w:rPr>
-        <w:t xml:space="preserve"> /home/</w:t>
-      </w:r>
-      <w:proofErr w:type="spellStart"/>
-      <w:r>
-        <w:rPr>
-          <w:rFonts w:ascii="Courier New" w:eastAsia="Times New Roman" w:hAnsi="Courier New" w:cs="Courier New"/>
-          <w:color w:val="333333"/>
-          <w:sz w:val="20"/>
-          <w:highlight w:val="yellow"/>
-        </w:rPr>
-        <w:t>hduser</w:t>
-      </w:r>
-      <w:proofErr w:type="spellEnd"/>
-      <w:r>
-        <w:rPr>
-          <w:rFonts w:ascii="Courier New" w:eastAsia="Times New Roman" w:hAnsi="Courier New" w:cs="Courier New"/>
-          <w:color w:val="333333"/>
-          <w:sz w:val="20"/>
-          <w:highlight w:val="yellow"/>
-        </w:rPr>
-        <w:t>/.</w:t>
-      </w:r>
-      <w:proofErr w:type="spellStart"/>
-      <w:r>
-        <w:rPr>
-          <w:rFonts w:ascii="Courier New" w:eastAsia="Times New Roman" w:hAnsi="Courier New" w:cs="Courier New"/>
-          <w:color w:val="333333"/>
-          <w:sz w:val="20"/>
-          <w:highlight w:val="yellow"/>
-        </w:rPr>
-        <w:t>ssh</w:t>
-      </w:r>
-      <w:proofErr w:type="spellEnd"/>
-      <w:r>
-        <w:rPr>
-          <w:rFonts w:ascii="Courier New" w:eastAsia="Times New Roman" w:hAnsi="Courier New" w:cs="Courier New"/>
-          <w:color w:val="333333"/>
-          <w:sz w:val="20"/>
-          <w:highlight w:val="yellow"/>
-        </w:rPr>
-        <w:t>/</w:t>
-      </w:r>
-      <w:proofErr w:type="spellStart"/>
-      <w:r>
-        <w:rPr>
-          <w:rFonts w:ascii="Courier New" w:eastAsia="Times New Roman" w:hAnsi="Courier New" w:cs="Courier New"/>
-          <w:color w:val="333333"/>
-          <w:sz w:val="20"/>
-          <w:highlight w:val="yellow"/>
-        </w:rPr>
-        <w:t>authorized_keys</w:t>
-      </w:r>
-      <w:proofErr w:type="spellEnd"/>
-    </w:p>
-    <w:p>
-      <w:pPr>
-        <w:spacing w:after="0"/>
-        <w:rPr>
-          <w:rFonts w:ascii="Courier New" w:eastAsia="Times New Roman" w:hAnsi="Courier New" w:cs="Courier New"/>
-          <w:color w:val="333333"/>
-          <w:sz w:val="20"/>
-        </w:rPr>
-      </w:pPr>
-      <w:proofErr w:type="spellStart"/>
-      <w:proofErr w:type="gramStart"/>
-      <w:r>
-        <w:rPr>
-          <w:rFonts w:ascii="Courier New" w:eastAsia="Times New Roman" w:hAnsi="Courier New" w:cs="Courier New"/>
-          <w:color w:val="333333"/>
-          <w:sz w:val="20"/>
-          <w:highlight w:val="yellow"/>
-        </w:rPr>
-        <w:t>s</w:t>
-      </w:r>
-      <w:r>
-        <w:rPr>
-          <w:rFonts w:ascii="Courier New" w:eastAsia="Times New Roman" w:hAnsi="Courier New" w:cs="Courier New"/>
-          <w:color w:val="333333"/>
-          <w:sz w:val="20"/>
-          <w:highlight w:val="yellow"/>
-        </w:rPr>
-        <w:t>udo</w:t>
-      </w:r>
-      <w:proofErr w:type="spellEnd"/>
-      <w:proofErr w:type="gramEnd"/>
-      <w:r>
-        <w:rPr>
-          <w:rFonts w:ascii="Courier New" w:eastAsia="Times New Roman" w:hAnsi="Courier New" w:cs="Courier New"/>
-          <w:color w:val="333333"/>
-          <w:sz w:val="20"/>
-          <w:highlight w:val="yellow"/>
-        </w:rPr>
-        <w:t xml:space="preserve"> </w:t>
-      </w:r>
-      <w:proofErr w:type="spellStart"/>
-      <w:r>
-        <w:rPr>
-          <w:rFonts w:ascii="Courier New" w:eastAsia="Times New Roman" w:hAnsi="Courier New" w:cs="Courier New"/>
-          <w:color w:val="333333"/>
-          <w:sz w:val="20"/>
-          <w:highlight w:val="yellow"/>
-        </w:rPr>
-        <w:t>chmod</w:t>
-      </w:r>
-      <w:proofErr w:type="spellEnd"/>
-      <w:r>
-        <w:rPr>
-          <w:rFonts w:ascii="Courier New" w:eastAsia="Times New Roman" w:hAnsi="Courier New" w:cs="Courier New"/>
-          <w:color w:val="333333"/>
-          <w:sz w:val="20"/>
-          <w:highlight w:val="yellow"/>
-        </w:rPr>
-        <w:t xml:space="preserve"> </w:t>
-      </w:r>
-      <w:r>
-        <w:rPr>
-          <w:rFonts w:ascii="Courier New" w:eastAsia="Times New Roman" w:hAnsi="Courier New" w:cs="Courier New"/>
-          <w:color w:val="333333"/>
-          <w:sz w:val="20"/>
-          <w:highlight w:val="yellow"/>
-        </w:rPr>
-        <w:t>6</w:t>
-      </w:r>
-      <w:r>
-        <w:rPr>
-          <w:rFonts w:ascii="Courier New" w:eastAsia="Times New Roman" w:hAnsi="Courier New" w:cs="Courier New"/>
-          <w:color w:val="333333"/>
-          <w:sz w:val="20"/>
-          <w:highlight w:val="yellow"/>
-        </w:rPr>
-        <w:t>00</w:t>
-      </w:r>
-      <w:r>
-        <w:rPr>
-          <w:rFonts w:ascii="Courier New" w:eastAsia="Times New Roman" w:hAnsi="Courier New" w:cs="Courier New"/>
-          <w:color w:val="333333"/>
-          <w:sz w:val="20"/>
-          <w:highlight w:val="yellow"/>
-        </w:rPr>
-        <w:t xml:space="preserve"> /home/</w:t>
-      </w:r>
-      <w:proofErr w:type="spellStart"/>
-      <w:r>
-        <w:rPr>
-          <w:rFonts w:ascii="Courier New" w:eastAsia="Times New Roman" w:hAnsi="Courier New" w:cs="Courier New"/>
-          <w:color w:val="333333"/>
-          <w:sz w:val="20"/>
-          <w:highlight w:val="yellow"/>
-        </w:rPr>
-        <w:t>hduser</w:t>
-      </w:r>
-      <w:proofErr w:type="spellEnd"/>
-      <w:r>
-        <w:rPr>
-          <w:rFonts w:ascii="Courier New" w:eastAsia="Times New Roman" w:hAnsi="Courier New" w:cs="Courier New"/>
-          <w:color w:val="333333"/>
-          <w:sz w:val="20"/>
-          <w:highlight w:val="yellow"/>
-        </w:rPr>
-        <w:t>/.</w:t>
-      </w:r>
-      <w:proofErr w:type="spellStart"/>
-      <w:r>
-        <w:rPr>
-          <w:rFonts w:ascii="Courier New" w:eastAsia="Times New Roman" w:hAnsi="Courier New" w:cs="Courier New"/>
-          <w:color w:val="333333"/>
-          <w:sz w:val="20"/>
-          <w:highlight w:val="yellow"/>
-        </w:rPr>
-        <w:t>ssh</w:t>
-      </w:r>
-      <w:proofErr w:type="spellEnd"/>
-      <w:r>
-        <w:rPr>
-          <w:rFonts w:ascii="Courier New" w:eastAsia="Times New Roman" w:hAnsi="Courier New" w:cs="Courier New"/>
-          <w:color w:val="333333"/>
-          <w:sz w:val="20"/>
-          <w:highlight w:val="yellow"/>
-        </w:rPr>
-        <w:t>/</w:t>
-      </w:r>
-      <w:proofErr w:type="spellStart"/>
-      <w:r>
-        <w:rPr>
-          <w:rFonts w:ascii="Courier New" w:eastAsia="Times New Roman" w:hAnsi="Courier New" w:cs="Courier New"/>
-          <w:color w:val="333333"/>
-          <w:sz w:val="20"/>
-          <w:highlight w:val="yellow"/>
-        </w:rPr>
-        <w:t>authorized_keys</w:t>
-      </w:r>
-      <w:proofErr w:type="spellEnd"/>
-    </w:p>
-    <w:p>
-      <w:pPr>
-        <w:spacing w:after="0"/>
-        <w:rPr>
-          <w:rFonts w:ascii="Courier New" w:eastAsia="Times New Roman" w:hAnsi="Courier New" w:cs="Courier New"/>
-          <w:color w:val="333333"/>
-          <w:sz w:val="20"/>
-        </w:rPr>
-      </w:pPr>
-    </w:p>
-    <w:p>
-      <w:pPr>
-        <w:ind w:left="720"/>
-      </w:pPr>
-      <w:r>
-        <w:t>##</w:t>
-      </w:r>
-      <w:proofErr w:type="gramStart"/>
-      <w:r>
-        <w:t>#  After</w:t>
-      </w:r>
-      <w:proofErr w:type="gramEnd"/>
-      <w:r>
-        <w:t xml:space="preserve"> this you can  close all</w:t>
-      </w:r>
-      <w:r>
-        <w:t xml:space="preserve"> putty session</w:t>
-      </w:r>
-      <w:r>
-        <w:t>s</w:t>
-      </w:r>
-      <w:r>
-        <w:t xml:space="preserve"> and re</w:t>
-      </w:r>
-      <w:r>
-        <w:t>-</w:t>
-      </w:r>
-      <w:r>
-        <w:t>log</w:t>
-      </w:r>
-      <w:r>
-        <w:t>in</w:t>
-      </w:r>
-      <w:r>
-        <w:t xml:space="preserve"> on with user name </w:t>
-      </w:r>
-      <w:r>
-        <w:rPr>
-          <w:color w:val="FF0000"/>
-        </w:rPr>
-        <w:t>‘</w:t>
-      </w:r>
-      <w:proofErr w:type="spellStart"/>
-      <w:r>
-        <w:rPr>
-          <w:color w:val="FF0000"/>
-        </w:rPr>
-        <w:t>hduser</w:t>
-      </w:r>
-      <w:proofErr w:type="spellEnd"/>
-      <w:r>
-        <w:rPr>
-          <w:color w:val="FF0000"/>
-        </w:rPr>
-        <w:t>’</w:t>
-      </w:r>
-      <w:r>
-        <w:t xml:space="preserve"> since the </w:t>
-      </w:r>
-      <w:r>
-        <w:t xml:space="preserve">###  </w:t>
-      </w:r>
-      <w:r>
-        <w:t>private  ke</w:t>
-      </w:r>
-      <w:r>
-        <w:t>y has been put in the ‘</w:t>
-      </w:r>
-      <w:proofErr w:type="spellStart"/>
-      <w:r>
-        <w:t>hduser’</w:t>
-      </w:r>
-      <w:r>
-        <w:t>s</w:t>
-      </w:r>
-      <w:proofErr w:type="spellEnd"/>
-      <w:r>
-        <w:t xml:space="preserve"> </w:t>
-      </w:r>
-      <w:r>
-        <w:t xml:space="preserve"> .</w:t>
-      </w:r>
-      <w:proofErr w:type="spellStart"/>
-      <w:r>
-        <w:t>ssh</w:t>
-      </w:r>
-      <w:proofErr w:type="spellEnd"/>
-      <w:r>
-        <w:t xml:space="preserve"> folder.</w:t>
-      </w:r>
-    </w:p>
-    <w:p/>
-    <w:p/>
-    <w:p/>
-    <w:p>
+      <w:r>
+        <w:t xml:space="preserve"> folder of each machine.    You could copy it to one of the machine and then use </w:t>
+      </w:r>
+      <w:proofErr w:type="spellStart"/>
+      <w:r>
+        <w:t>scp</w:t>
+      </w:r>
+      <w:proofErr w:type="spellEnd"/>
+      <w:r>
+        <w:t xml:space="preserve"> to copy it to the other machines.</w:t>
+      </w:r>
+    </w:p>
+    <w:p>
+      <w:pPr>
+        <w:spacing w:after="0"/>
+      </w:pPr>
+      <w:r>
+        <w:t xml:space="preserve">#######################   Step 2. 1  Open the </w:t>
+      </w:r>
+      <w:proofErr w:type="spellStart"/>
+      <w:r>
+        <w:t>WinSCP</w:t>
+      </w:r>
+      <w:proofErr w:type="spellEnd"/>
+      <w:r>
+        <w:t xml:space="preserve"> tool.    </w:t>
+      </w:r>
+      <w:r>
+        <w:t>You should see a screen like this.</w:t>
+      </w:r>
+    </w:p>
+    <w:p>
+      <w:pPr>
+        <w:spacing w:after="0"/>
+      </w:pPr>
       <w:r>
         <w:lastRenderedPageBreak/>
-        <w:t>#######################   Step 2</w:t>
-      </w:r>
-      <w:r>
-        <w:t>.</w:t>
-      </w:r>
-      <w:r>
-        <w:t xml:space="preserve">      Use </w:t>
-      </w:r>
-      <w:proofErr w:type="spellStart"/>
-      <w:r>
-        <w:t>WinSCP</w:t>
-      </w:r>
-      <w:proofErr w:type="spellEnd"/>
-      <w:r>
-        <w:t xml:space="preserve"> to copy the key pair file “.</w:t>
-      </w:r>
-      <w:proofErr w:type="spellStart"/>
-      <w:r>
-        <w:t>pem</w:t>
-      </w:r>
-      <w:proofErr w:type="spellEnd"/>
-      <w:r>
-        <w:t>” to the .</w:t>
-      </w:r>
-      <w:proofErr w:type="spellStart"/>
-      <w:r>
-        <w:t>ssh</w:t>
-      </w:r>
-      <w:proofErr w:type="spellEnd"/>
-      <w:r>
-        <w:t xml:space="preserve"> folder of each machine.    You could copy it to one of the machine and then use </w:t>
-      </w:r>
-      <w:proofErr w:type="spellStart"/>
-      <w:proofErr w:type="gramStart"/>
-      <w:r>
-        <w:t>scp</w:t>
-      </w:r>
-      <w:proofErr w:type="spellEnd"/>
-      <w:proofErr w:type="gramEnd"/>
-      <w:r>
-        <w:t xml:space="preserve"> to copy it to the other machines.</w:t>
-      </w:r>
-    </w:p>
-    <w:p>
-      <w:pPr>
-        <w:spacing w:after="0"/>
-      </w:pPr>
-      <w:r>
-        <w:t xml:space="preserve">#######################   Step 2. </w:t>
-      </w:r>
-      <w:proofErr w:type="gramStart"/>
-      <w:r>
-        <w:t>1  Open</w:t>
-      </w:r>
-      <w:proofErr w:type="gramEnd"/>
-      <w:r>
-        <w:t xml:space="preserve"> the </w:t>
-      </w:r>
-      <w:proofErr w:type="spellStart"/>
-      <w:r>
-        <w:t>WinSCP</w:t>
-      </w:r>
-      <w:proofErr w:type="spellEnd"/>
-      <w:r>
-        <w:t xml:space="preserve"> tool.    </w:t>
-      </w:r>
-      <w:r>
-        <w:t>You should see a screen like this.</w:t>
-      </w:r>
-    </w:p>
-    <w:p>
-      <w:pPr>
-        <w:spacing w:after="0"/>
-      </w:pPr>
-      <w:r>
         <w:pict>
           <v:oval id="Oval 5" o:spid="_x0000_s1026" style="position:absolute;margin-left:176.75pt;margin-top:66.5pt;width:64.05pt;height:11.4pt;z-index:251658240;visibility:visible;mso-width-relative:margin;mso-height-relative:margin;v-text-anchor:middle" o:gfxdata="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" filled="f" strokecolor="red" strokeweight="2pt"/>
         </w:pict>
@@ -2021,6 +2008,7 @@
           <w:sz w:val="22"/>
           <w:szCs w:val="22"/>
         </w:rPr>
+        <w:lastRenderedPageBreak/>
         <w:t>#######################   Step 2. 4   Click ‘OK’ and click ‘Login’.  You should see a screen</w:t>
       </w:r>
       <w:r>
@@ -2078,31 +2066,7 @@
           <w:sz w:val="22"/>
           <w:szCs w:val="22"/>
         </w:rPr>
-        <w:t xml:space="preserve"> instance: </w:t>
-      </w:r>
-      <w:proofErr w:type="gramStart"/>
-      <w:r>
-        <w:rPr>
-          <w:rFonts w:asciiTheme="minorHAnsi" w:eastAsiaTheme="minorEastAsia" w:hAnsiTheme="minorHAnsi" w:cstheme="minorBidi"/>
-          <w:b w:val="0"/>
-          <w:bCs w:val="0"/>
-          <w:color w:val="auto"/>
-          <w:sz w:val="22"/>
-          <w:szCs w:val="22"/>
-        </w:rPr>
-        <w:t>machine0  (</w:t>
-      </w:r>
-      <w:proofErr w:type="gramEnd"/>
-      <w:r>
-        <w:rPr>
-          <w:rFonts w:asciiTheme="minorHAnsi" w:eastAsiaTheme="minorEastAsia" w:hAnsiTheme="minorHAnsi" w:cstheme="minorBidi"/>
-          <w:b w:val="0"/>
-          <w:bCs w:val="0"/>
-          <w:color w:val="auto"/>
-          <w:sz w:val="22"/>
-          <w:szCs w:val="22"/>
-        </w:rPr>
-        <w:t>Yours may have very few items!)</w:t>
+        <w:t xml:space="preserve"> instance: machine0  (Yours may have very few items!)</w:t>
       </w:r>
     </w:p>
     <w:p>
@@ -2263,17 +2227,53 @@
           <w:highlight w:val="yellow"/>
         </w:rPr>
       </w:pPr>
-      <w:proofErr w:type="gramStart"/>
-      <w:r>
-        <w:rPr>
-          <w:rFonts w:ascii="Courier New" w:eastAsia="Times New Roman" w:hAnsi="Courier New" w:cs="Courier New"/>
-          <w:color w:val="333333"/>
-          <w:sz w:val="20"/>
-          <w:highlight w:val="yellow"/>
-        </w:rPr>
-        <w:t>cp</w:t>
-      </w:r>
-      <w:proofErr w:type="gramEnd"/>
+      <w:r>
+        <w:rPr>
+          <w:rFonts w:ascii="Courier New" w:eastAsia="Times New Roman" w:hAnsi="Courier New" w:cs="Courier New"/>
+          <w:color w:val="333333"/>
+          <w:sz w:val="20"/>
+          <w:highlight w:val="yellow"/>
+        </w:rPr>
+        <w:t xml:space="preserve">cp </w:t>
+      </w:r>
+      <w:r>
+        <w:rPr>
+          <w:rFonts w:ascii="Courier New" w:eastAsia="Times New Roman" w:hAnsi="Courier New" w:cs="Courier New"/>
+          <w:color w:val="333333"/>
+          <w:sz w:val="20"/>
+          <w:highlight w:val="yellow"/>
+        </w:rPr>
+        <w:t>~/.</w:t>
+      </w:r>
+      <w:proofErr w:type="spellStart"/>
+      <w:r>
+        <w:rPr>
+          <w:rFonts w:ascii="Courier New" w:eastAsia="Times New Roman" w:hAnsi="Courier New" w:cs="Courier New"/>
+          <w:color w:val="333333"/>
+          <w:sz w:val="20"/>
+          <w:highlight w:val="yellow"/>
+        </w:rPr>
+        <w:t>ssh</w:t>
+      </w:r>
+      <w:proofErr w:type="spellEnd"/>
+      <w:r>
+        <w:rPr>
+          <w:rFonts w:ascii="Courier New" w:eastAsia="Times New Roman" w:hAnsi="Courier New" w:cs="Courier New"/>
+          <w:color w:val="333333"/>
+          <w:sz w:val="20"/>
+          <w:highlight w:val="yellow"/>
+        </w:rPr>
+        <w:t>/</w:t>
+      </w:r>
+      <w:r>
+        <w:rPr>
+          <w:rFonts w:ascii="Courier New" w:eastAsia="Times New Roman" w:hAnsi="Courier New" w:cs="Courier New"/>
+          <w:color w:val="333333"/>
+          <w:sz w:val="20"/>
+          <w:highlight w:val="yellow"/>
+        </w:rPr>
+        <w:t xml:space="preserve">machine0.pem </w:t>
+      </w:r>
       <w:r>
         <w:rPr>
           <w:rFonts w:ascii="Courier New" w:eastAsia="Times New Roman" w:hAnsi="Courier New" w:cs="Courier New"/>
@@ -2312,15 +2312,171 @@
         </w:rPr>
         <w:t>/</w:t>
       </w:r>
-      <w:r>
-        <w:rPr>
-          <w:rFonts w:ascii="Courier New" w:eastAsia="Times New Roman" w:hAnsi="Courier New" w:cs="Courier New"/>
-          <w:color w:val="333333"/>
-          <w:sz w:val="20"/>
-          <w:highlight w:val="yellow"/>
-        </w:rPr>
-        <w:t xml:space="preserve">machine0.pem </w:t>
-      </w:r>
+      <w:proofErr w:type="spellStart"/>
+      <w:r>
+        <w:rPr>
+          <w:rFonts w:ascii="Courier New" w:eastAsia="Times New Roman" w:hAnsi="Courier New" w:cs="Courier New"/>
+          <w:color w:val="333333"/>
+          <w:sz w:val="20"/>
+          <w:highlight w:val="yellow"/>
+        </w:rPr>
+        <w:t>id_rsa</w:t>
+      </w:r>
+      <w:proofErr w:type="spellEnd"/>
+    </w:p>
+    <w:p>
+      <w:pPr>
+        <w:spacing w:after="0"/>
+        <w:rPr>
+          <w:rFonts w:ascii="Courier New" w:eastAsia="Times New Roman" w:hAnsi="Courier New" w:cs="Courier New"/>
+          <w:color w:val="333333"/>
+          <w:sz w:val="20"/>
+        </w:rPr>
+      </w:pPr>
+      <w:proofErr w:type="spellStart"/>
+      <w:r>
+        <w:rPr>
+          <w:rFonts w:ascii="Courier New" w:eastAsia="Times New Roman" w:hAnsi="Courier New" w:cs="Courier New"/>
+          <w:color w:val="333333"/>
+          <w:sz w:val="20"/>
+          <w:highlight w:val="yellow"/>
+        </w:rPr>
+        <w:t>chmod</w:t>
+      </w:r>
+      <w:proofErr w:type="spellEnd"/>
+      <w:r>
+        <w:rPr>
+          <w:rFonts w:ascii="Courier New" w:eastAsia="Times New Roman" w:hAnsi="Courier New" w:cs="Courier New"/>
+          <w:color w:val="333333"/>
+          <w:sz w:val="20"/>
+          <w:highlight w:val="yellow"/>
+        </w:rPr>
+        <w:t xml:space="preserve"> 6</w:t>
+      </w:r>
+      <w:r>
+        <w:rPr>
+          <w:rFonts w:ascii="Courier New" w:eastAsia="Times New Roman" w:hAnsi="Courier New" w:cs="Courier New"/>
+          <w:color w:val="333333"/>
+          <w:sz w:val="20"/>
+          <w:highlight w:val="yellow"/>
+        </w:rPr>
+        <w:t xml:space="preserve">00 </w:t>
+      </w:r>
+      <w:r>
+        <w:rPr>
+          <w:rFonts w:ascii="Courier New" w:eastAsia="Times New Roman" w:hAnsi="Courier New" w:cs="Courier New"/>
+          <w:color w:val="333333"/>
+          <w:sz w:val="20"/>
+          <w:highlight w:val="yellow"/>
+        </w:rPr>
+        <w:t>~/.</w:t>
+      </w:r>
+      <w:proofErr w:type="spellStart"/>
+      <w:r>
+        <w:rPr>
+          <w:rFonts w:ascii="Courier New" w:eastAsia="Times New Roman" w:hAnsi="Courier New" w:cs="Courier New"/>
+          <w:color w:val="333333"/>
+          <w:sz w:val="20"/>
+          <w:highlight w:val="yellow"/>
+        </w:rPr>
+        <w:t>ssh</w:t>
+      </w:r>
+      <w:proofErr w:type="spellEnd"/>
+      <w:r>
+        <w:rPr>
+          <w:rFonts w:ascii="Courier New" w:eastAsia="Times New Roman" w:hAnsi="Courier New" w:cs="Courier New"/>
+          <w:color w:val="333333"/>
+          <w:sz w:val="20"/>
+          <w:highlight w:val="yellow"/>
+        </w:rPr>
+        <w:t>/</w:t>
+      </w:r>
+      <w:proofErr w:type="spellStart"/>
+      <w:r>
+        <w:rPr>
+          <w:rFonts w:ascii="Courier New" w:eastAsia="Times New Roman" w:hAnsi="Courier New" w:cs="Courier New"/>
+          <w:color w:val="333333"/>
+          <w:sz w:val="20"/>
+          <w:highlight w:val="yellow"/>
+        </w:rPr>
+        <w:t>id_rsa</w:t>
+      </w:r>
+      <w:proofErr w:type="spellEnd"/>
+    </w:p>
+    <w:p>
+      <w:pPr>
+        <w:spacing w:after="0"/>
+        <w:rPr>
+          <w:rFonts w:ascii="Courier New" w:eastAsia="Times New Roman" w:hAnsi="Courier New" w:cs="Courier New"/>
+          <w:color w:val="333333"/>
+          <w:sz w:val="20"/>
+        </w:rPr>
+      </w:pPr>
+    </w:p>
+    <w:p>
+      <w:pPr>
+        <w:spacing w:after="0"/>
+        <w:rPr>
+          <w:rFonts w:ascii="Courier New" w:eastAsia="Times New Roman" w:hAnsi="Courier New" w:cs="Courier New"/>
+          <w:color w:val="333333"/>
+          <w:sz w:val="20"/>
+        </w:rPr>
+      </w:pPr>
+      <w:r>
+        <w:rPr>
+          <w:rFonts w:ascii="Courier New" w:eastAsia="Times New Roman" w:hAnsi="Courier New" w:cs="Courier New"/>
+          <w:color w:val="333333"/>
+          <w:sz w:val="20"/>
+        </w:rPr>
+        <w:t xml:space="preserve">#######  With </w:t>
+      </w:r>
+      <w:proofErr w:type="spellStart"/>
+      <w:r>
+        <w:rPr>
+          <w:rFonts w:ascii="Courier New" w:eastAsia="Times New Roman" w:hAnsi="Courier New" w:cs="Courier New"/>
+          <w:color w:val="333333"/>
+          <w:sz w:val="20"/>
+        </w:rPr>
+        <w:t>id_rsa</w:t>
+      </w:r>
+      <w:proofErr w:type="spellEnd"/>
+      <w:r>
+        <w:rPr>
+          <w:rFonts w:ascii="Courier New" w:eastAsia="Times New Roman" w:hAnsi="Courier New" w:cs="Courier New"/>
+          <w:color w:val="333333"/>
+          <w:sz w:val="20"/>
+        </w:rPr>
+        <w:t xml:space="preserve"> in place, you can r</w:t>
+      </w:r>
+      <w:r>
+        <w:rPr>
+          <w:rFonts w:ascii="Courier New" w:eastAsia="Times New Roman" w:hAnsi="Courier New" w:cs="Courier New"/>
+          <w:color w:val="333333"/>
+          <w:sz w:val="20"/>
+        </w:rPr>
+        <w:t>un the following to see if it works!</w:t>
+      </w:r>
+    </w:p>
+    <w:p>
+      <w:pPr>
+        <w:spacing w:after="0"/>
+        <w:rPr>
+          <w:rFonts w:ascii="Courier New" w:eastAsia="Times New Roman" w:hAnsi="Courier New" w:cs="Courier New"/>
+          <w:color w:val="333333"/>
+          <w:sz w:val="20"/>
+        </w:rPr>
+      </w:pPr>
+      <w:proofErr w:type="spellStart"/>
+      <w:r>
+        <w:rPr>
+          <w:rFonts w:ascii="Courier New" w:eastAsia="Times New Roman" w:hAnsi="Courier New" w:cs="Courier New"/>
+          <w:color w:val="333333"/>
+          <w:sz w:val="20"/>
+          <w:highlight w:val="yellow"/>
+        </w:rPr>
+        <w:t>ssh</w:t>
+      </w:r>
+      <w:proofErr w:type="spellEnd"/>
       <w:r>
         <w:rPr>
           <w:rFonts w:ascii="Courier New" w:eastAsia="Times New Roman" w:hAnsi="Courier New" w:cs="Courier New"/>
@@ -2337,95 +2493,279 @@
           <w:sz w:val="20"/>
           <w:highlight w:val="yellow"/>
         </w:rPr>
+        <w:t xml:space="preserve">54.174.1.80 </w:t>
+      </w:r>
+      <w:r>
+        <w:rPr>
+          <w:rFonts w:ascii="Courier New" w:eastAsia="Times New Roman" w:hAnsi="Courier New" w:cs="Courier New"/>
+          <w:color w:val="333333"/>
+          <w:sz w:val="20"/>
+          <w:highlight w:val="yellow"/>
+        </w:rPr>
+        <w:t xml:space="preserve">(machine1) </w:t>
+      </w:r>
+      <w:r>
+        <w:rPr>
+          <w:rFonts w:ascii="Courier New" w:eastAsia="Times New Roman" w:hAnsi="Courier New" w:cs="Courier New"/>
+          <w:color w:val="333333"/>
+          <w:sz w:val="20"/>
+          <w:highlight w:val="yellow"/>
+        </w:rPr>
+        <w:t>to see if it works</w:t>
+      </w:r>
+      <w:r>
+        <w:rPr>
+          <w:rFonts w:ascii="Courier New" w:eastAsia="Times New Roman" w:hAnsi="Courier New" w:cs="Courier New"/>
+          <w:color w:val="333333"/>
+          <w:sz w:val="20"/>
+        </w:rPr>
+        <w:t>.</w:t>
+      </w:r>
+    </w:p>
+    <w:p>
+      <w:pPr>
+        <w:spacing w:after="0"/>
+        <w:rPr>
+          <w:rFonts w:ascii="Courier New" w:eastAsia="Times New Roman" w:hAnsi="Courier New" w:cs="Courier New"/>
+          <w:color w:val="333333"/>
+          <w:sz w:val="20"/>
+        </w:rPr>
+      </w:pPr>
+      <w:r>
+        <w:rPr>
+          <w:rFonts w:ascii="Courier New" w:eastAsia="Times New Roman" w:hAnsi="Courier New" w:cs="Courier New"/>
+          <w:color w:val="333333"/>
+          <w:sz w:val="20"/>
+        </w:rPr>
+        <w:t xml:space="preserve">#######  </w:t>
+      </w:r>
+      <w:r>
+        <w:rPr>
+          <w:rFonts w:ascii="Courier New" w:eastAsia="Times New Roman" w:hAnsi="Courier New" w:cs="Courier New"/>
+          <w:color w:val="333333"/>
+          <w:sz w:val="20"/>
+        </w:rPr>
+        <w:t xml:space="preserve">Full version command will be </w:t>
+      </w:r>
+      <w:r>
+        <w:rPr>
+          <w:rFonts w:ascii="Courier New" w:eastAsia="Times New Roman" w:hAnsi="Courier New" w:cs="Courier New"/>
+          <w:color w:val="333333"/>
+          <w:sz w:val="20"/>
+          <w:highlight w:val="lightGray"/>
+        </w:rPr>
+        <w:t>“</w:t>
+      </w:r>
+      <w:proofErr w:type="spellStart"/>
+      <w:r>
+        <w:rPr>
+          <w:rFonts w:ascii="Courier New" w:eastAsia="Times New Roman" w:hAnsi="Courier New" w:cs="Courier New"/>
+          <w:color w:val="333333"/>
+          <w:sz w:val="20"/>
+          <w:highlight w:val="lightGray"/>
+        </w:rPr>
+        <w:t>ssh</w:t>
+      </w:r>
+      <w:proofErr w:type="spellEnd"/>
+      <w:r>
+        <w:rPr>
+          <w:rFonts w:ascii="Courier New" w:eastAsia="Times New Roman" w:hAnsi="Courier New" w:cs="Courier New"/>
+          <w:color w:val="333333"/>
+          <w:sz w:val="20"/>
+          <w:highlight w:val="lightGray"/>
+        </w:rPr>
+        <w:t xml:space="preserve"> –</w:t>
+      </w:r>
+      <w:proofErr w:type="spellStart"/>
+      <w:r>
+        <w:rPr>
+          <w:rFonts w:ascii="Courier New" w:eastAsia="Times New Roman" w:hAnsi="Courier New" w:cs="Courier New"/>
+          <w:color w:val="333333"/>
+          <w:sz w:val="20"/>
+          <w:highlight w:val="lightGray"/>
+        </w:rPr>
+        <w:t>i</w:t>
+      </w:r>
+      <w:proofErr w:type="spellEnd"/>
+      <w:r>
+        <w:rPr>
+          <w:rFonts w:ascii="Courier New" w:eastAsia="Times New Roman" w:hAnsi="Courier New" w:cs="Courier New"/>
+          <w:color w:val="333333"/>
+          <w:sz w:val="20"/>
+          <w:highlight w:val="lightGray"/>
+        </w:rPr>
+        <w:t xml:space="preserve"> </w:t>
+      </w:r>
+      <w:r>
+        <w:rPr>
+          <w:rFonts w:ascii="Courier New" w:eastAsia="Times New Roman" w:hAnsi="Courier New" w:cs="Courier New"/>
+          <w:color w:val="333333"/>
+          <w:sz w:val="20"/>
+          <w:highlight w:val="lightGray"/>
+        </w:rPr>
+        <w:t>machine0</w:t>
+      </w:r>
+      <w:r>
+        <w:rPr>
+          <w:rFonts w:ascii="Courier New" w:eastAsia="Times New Roman" w:hAnsi="Courier New" w:cs="Courier New"/>
+          <w:color w:val="333333"/>
+          <w:sz w:val="20"/>
+          <w:highlight w:val="lightGray"/>
+        </w:rPr>
+        <w:t>.pem hduser@</w:t>
+      </w:r>
+      <w:r>
+        <w:rPr>
+          <w:rFonts w:ascii="Courier New" w:eastAsia="Times New Roman" w:hAnsi="Courier New" w:cs="Courier New"/>
+          <w:color w:val="333333"/>
+          <w:sz w:val="20"/>
+          <w:highlight w:val="lightGray"/>
+        </w:rPr>
+        <w:t xml:space="preserve">54.174.1.80”     </w:t>
+      </w:r>
+    </w:p>
+    <w:p>
+      <w:pPr>
+        <w:spacing w:after="0"/>
+        <w:rPr>
+          <w:rFonts w:ascii="Courier New" w:eastAsia="Times New Roman" w:hAnsi="Courier New" w:cs="Courier New"/>
+          <w:color w:val="333333"/>
+          <w:sz w:val="20"/>
+        </w:rPr>
+      </w:pPr>
+    </w:p>
+    <w:p>
+      <w:r>
+        <w:t xml:space="preserve">#######################   Step </w:t>
+      </w:r>
+      <w:r>
+        <w:t>3.2</w:t>
+      </w:r>
+      <w:r>
+        <w:t xml:space="preserve">      After keyless “</w:t>
+      </w:r>
+      <w:proofErr w:type="spellStart"/>
+      <w:r>
+        <w:t>ssh</w:t>
+      </w:r>
+      <w:proofErr w:type="spellEnd"/>
+      <w:r>
+        <w:t xml:space="preserve">” works at one </w:t>
+      </w:r>
+      <w:r>
+        <w:t xml:space="preserve">machine, then copy the key </w:t>
+      </w:r>
+      <w:r>
+        <w:t>file to the folder “.</w:t>
+      </w:r>
+      <w:proofErr w:type="spellStart"/>
+      <w:r>
+        <w:t>ssh</w:t>
+      </w:r>
+      <w:proofErr w:type="spellEnd"/>
+      <w:r>
+        <w:t>” of the other machines</w:t>
+      </w:r>
+      <w:r>
+        <w:t xml:space="preserve"> (machine1 and machine2)</w:t>
+      </w:r>
+      <w:r>
+        <w:t>.</w:t>
+      </w:r>
+    </w:p>
+    <w:p>
+      <w:pPr>
+        <w:rPr>
+          <w:color w:val="0000FF" w:themeColor="hyperlink"/>
+          <w:highlight w:val="yellow"/>
+          <w:u w:val="single"/>
+        </w:rPr>
+      </w:pPr>
+      <w:proofErr w:type="spellStart"/>
+      <w:r>
+        <w:rPr>
+          <w:color w:val="0000FF" w:themeColor="hyperlink"/>
+          <w:highlight w:val="yellow"/>
+          <w:u w:val="single"/>
+        </w:rPr>
+        <w:t>chmod</w:t>
+      </w:r>
+      <w:proofErr w:type="spellEnd"/>
+      <w:r>
+        <w:rPr>
+          <w:color w:val="0000FF" w:themeColor="hyperlink"/>
+          <w:highlight w:val="yellow"/>
+          <w:u w:val="single"/>
+        </w:rPr>
+        <w:t xml:space="preserve"> 700 </w:t>
+      </w:r>
+      <w:r>
+        <w:rPr>
+          <w:color w:val="0000FF" w:themeColor="hyperlink"/>
+          <w:highlight w:val="yellow"/>
+          <w:u w:val="single"/>
+        </w:rPr>
         <w:t>~/.</w:t>
       </w:r>
       <w:proofErr w:type="spellStart"/>
       <w:r>
         <w:rPr>
-          <w:rFonts w:ascii="Courier New" w:eastAsia="Times New Roman" w:hAnsi="Courier New" w:cs="Courier New"/>
-          <w:color w:val="333333"/>
-          <w:sz w:val="20"/>
-          <w:highlight w:val="yellow"/>
+          <w:color w:val="0000FF" w:themeColor="hyperlink"/>
+          <w:highlight w:val="yellow"/>
+          <w:u w:val="single"/>
         </w:rPr>
         <w:t>ssh</w:t>
       </w:r>
       <w:proofErr w:type="spellEnd"/>
       <w:r>
         <w:rPr>
-          <w:rFonts w:ascii="Courier New" w:eastAsia="Times New Roman" w:hAnsi="Courier New" w:cs="Courier New"/>
-          <w:color w:val="333333"/>
-          <w:sz w:val="20"/>
-          <w:highlight w:val="yellow"/>
+          <w:color w:val="0000FF" w:themeColor="hyperlink"/>
+          <w:highlight w:val="yellow"/>
+          <w:u w:val="single"/>
         </w:rPr>
         <w:t>/</w:t>
       </w:r>
-      <w:proofErr w:type="spellStart"/>
-      <w:r>
-        <w:rPr>
-          <w:rFonts w:ascii="Courier New" w:eastAsia="Times New Roman" w:hAnsi="Courier New" w:cs="Courier New"/>
-          <w:color w:val="333333"/>
-          <w:sz w:val="20"/>
-          <w:highlight w:val="yellow"/>
-        </w:rPr>
-        <w:t>id_rsa</w:t>
-      </w:r>
-      <w:proofErr w:type="spellEnd"/>
-    </w:p>
-    <w:p>
-      <w:pPr>
-        <w:spacing w:after="0"/>
-        <w:rPr>
-          <w:rFonts w:ascii="Courier New" w:eastAsia="Times New Roman" w:hAnsi="Courier New" w:cs="Courier New"/>
-          <w:color w:val="333333"/>
-          <w:sz w:val="20"/>
-        </w:rPr>
-      </w:pPr>
-      <w:proofErr w:type="spellStart"/>
-      <w:proofErr w:type="gramStart"/>
-      <w:r>
-        <w:rPr>
-          <w:rFonts w:ascii="Courier New" w:eastAsia="Times New Roman" w:hAnsi="Courier New" w:cs="Courier New"/>
-          <w:color w:val="333333"/>
-          <w:sz w:val="20"/>
-          <w:highlight w:val="yellow"/>
-        </w:rPr>
-        <w:t>chmod</w:t>
-      </w:r>
-      <w:proofErr w:type="spellEnd"/>
-      <w:proofErr w:type="gramEnd"/>
-      <w:r>
-        <w:rPr>
-          <w:rFonts w:ascii="Courier New" w:eastAsia="Times New Roman" w:hAnsi="Courier New" w:cs="Courier New"/>
-          <w:color w:val="333333"/>
-          <w:sz w:val="20"/>
-          <w:highlight w:val="yellow"/>
-        </w:rPr>
-        <w:t xml:space="preserve"> 6</w:t>
-      </w:r>
-      <w:r>
-        <w:rPr>
-          <w:rFonts w:ascii="Courier New" w:eastAsia="Times New Roman" w:hAnsi="Courier New" w:cs="Courier New"/>
-          <w:color w:val="333333"/>
-          <w:sz w:val="20"/>
-          <w:highlight w:val="yellow"/>
-        </w:rPr>
-        <w:t xml:space="preserve">00 </w:t>
-      </w:r>
-      <w:r>
-        <w:rPr>
-          <w:rFonts w:ascii="Courier New" w:eastAsia="Times New Roman" w:hAnsi="Courier New" w:cs="Courier New"/>
-          <w:color w:val="333333"/>
-          <w:sz w:val="20"/>
-          <w:highlight w:val="yellow"/>
-        </w:rPr>
-        <w:t>~/.</w:t>
-      </w:r>
-      <w:proofErr w:type="spellStart"/>
-      <w:r>
-        <w:rPr>
-          <w:rFonts w:ascii="Courier New" w:eastAsia="Times New Roman" w:hAnsi="Courier New" w:cs="Courier New"/>
-          <w:color w:val="333333"/>
-          <w:sz w:val="20"/>
+      <w:r>
+        <w:rPr>
+          <w:color w:val="0000FF" w:themeColor="hyperlink"/>
+          <w:highlight w:val="yellow"/>
+          <w:u w:val="single"/>
+        </w:rPr>
+        <w:t>machine0</w:t>
+      </w:r>
+      <w:r>
+        <w:rPr>
+          <w:color w:val="0000FF" w:themeColor="hyperlink"/>
+          <w:highlight w:val="yellow"/>
+          <w:u w:val="single"/>
+        </w:rPr>
+        <w:t xml:space="preserve">.pem </w:t>
+      </w:r>
+    </w:p>
+    <w:p>
+      <w:pPr>
+        <w:spacing w:line="244" w:lineRule="atLeast"/>
+        <w:rPr>
+          <w:highlight w:val="yellow"/>
+        </w:rPr>
+      </w:pPr>
+      <w:proofErr w:type="spellStart"/>
+      <w:r>
+        <w:rPr>
+          <w:highlight w:val="yellow"/>
+        </w:rPr>
+        <w:t>scp</w:t>
+      </w:r>
+      <w:proofErr w:type="spellEnd"/>
+      <w:r>
+        <w:rPr>
+          <w:highlight w:val="yellow"/>
+        </w:rPr>
+        <w:t xml:space="preserve"> ~/.</w:t>
+      </w:r>
+      <w:proofErr w:type="spellStart"/>
+      <w:r>
+        <w:rPr>
           <w:highlight w:val="yellow"/>
         </w:rPr>
         <w:t>ssh</w:t>
@@ -2433,403 +2773,62 @@
       <w:proofErr w:type="spellEnd"/>
       <w:r>
         <w:rPr>
-          <w:rFonts w:ascii="Courier New" w:eastAsia="Times New Roman" w:hAnsi="Courier New" w:cs="Courier New"/>
-          <w:color w:val="333333"/>
-          <w:sz w:val="20"/>
-          <w:highlight w:val="yellow"/>
-        </w:rPr>
-        <w:t>/</w:t>
-      </w:r>
-      <w:proofErr w:type="spellStart"/>
-      <w:r>
-        <w:rPr>
-          <w:rFonts w:ascii="Courier New" w:eastAsia="Times New Roman" w:hAnsi="Courier New" w:cs="Courier New"/>
-          <w:color w:val="333333"/>
-          <w:sz w:val="20"/>
-          <w:highlight w:val="yellow"/>
-        </w:rPr>
-        <w:t>id_rsa</w:t>
-      </w:r>
-      <w:proofErr w:type="spellEnd"/>
-    </w:p>
-    <w:p>
-      <w:pPr>
-        <w:spacing w:after="0"/>
-        <w:rPr>
-          <w:rFonts w:ascii="Courier New" w:eastAsia="Times New Roman" w:hAnsi="Courier New" w:cs="Courier New"/>
-          <w:color w:val="333333"/>
-          <w:sz w:val="20"/>
-        </w:rPr>
-      </w:pPr>
-    </w:p>
-    <w:p>
-      <w:pPr>
-        <w:spacing w:after="0"/>
-        <w:rPr>
-          <w:rFonts w:ascii="Courier New" w:eastAsia="Times New Roman" w:hAnsi="Courier New" w:cs="Courier New"/>
-          <w:color w:val="333333"/>
-          <w:sz w:val="20"/>
-        </w:rPr>
-      </w:pPr>
-      <w:r>
-        <w:rPr>
-          <w:rFonts w:ascii="Courier New" w:eastAsia="Times New Roman" w:hAnsi="Courier New" w:cs="Courier New"/>
-          <w:color w:val="333333"/>
-          <w:sz w:val="20"/>
-        </w:rPr>
-        <w:t>######</w:t>
-      </w:r>
-      <w:proofErr w:type="gramStart"/>
-      <w:r>
-        <w:rPr>
-          <w:rFonts w:ascii="Courier New" w:eastAsia="Times New Roman" w:hAnsi="Courier New" w:cs="Courier New"/>
-          <w:color w:val="333333"/>
-          <w:sz w:val="20"/>
-        </w:rPr>
-        <w:t>#  With</w:t>
-      </w:r>
-      <w:proofErr w:type="gramEnd"/>
-      <w:r>
-        <w:rPr>
-          <w:rFonts w:ascii="Courier New" w:eastAsia="Times New Roman" w:hAnsi="Courier New" w:cs="Courier New"/>
-          <w:color w:val="333333"/>
-          <w:sz w:val="20"/>
-        </w:rPr>
-        <w:t xml:space="preserve"> </w:t>
-      </w:r>
-      <w:proofErr w:type="spellStart"/>
-      <w:r>
-        <w:rPr>
-          <w:rFonts w:ascii="Courier New" w:eastAsia="Times New Roman" w:hAnsi="Courier New" w:cs="Courier New"/>
-          <w:color w:val="333333"/>
-          <w:sz w:val="20"/>
-        </w:rPr>
-        <w:t>id_rsa</w:t>
-      </w:r>
-      <w:proofErr w:type="spellEnd"/>
-      <w:r>
-        <w:rPr>
-          <w:rFonts w:ascii="Courier New" w:eastAsia="Times New Roman" w:hAnsi="Courier New" w:cs="Courier New"/>
-          <w:color w:val="333333"/>
-          <w:sz w:val="20"/>
-        </w:rPr>
-        <w:t xml:space="preserve"> in place, you can r</w:t>
-      </w:r>
-      <w:r>
-        <w:rPr>
-          <w:rFonts w:ascii="Courier New" w:eastAsia="Times New Roman" w:hAnsi="Courier New" w:cs="Courier New"/>
-          <w:color w:val="333333"/>
-          <w:sz w:val="20"/>
-        </w:rPr>
-        <w:t>un the following to see if it works!</w:t>
-      </w:r>
-    </w:p>
-    <w:p>
-      <w:pPr>
-        <w:spacing w:after="0"/>
-        <w:rPr>
-          <w:rFonts w:ascii="Courier New" w:eastAsia="Times New Roman" w:hAnsi="Courier New" w:cs="Courier New"/>
-          <w:color w:val="333333"/>
-          <w:sz w:val="20"/>
-        </w:rPr>
-      </w:pPr>
-      <w:proofErr w:type="spellStart"/>
-      <w:proofErr w:type="gramStart"/>
-      <w:r>
-        <w:rPr>
-          <w:rFonts w:ascii="Courier New" w:eastAsia="Times New Roman" w:hAnsi="Courier New" w:cs="Courier New"/>
-          <w:color w:val="333333"/>
-          <w:sz w:val="20"/>
+          <w:highlight w:val="yellow"/>
+        </w:rPr>
+        <w:t>/machine0</w:t>
+      </w:r>
+      <w:r>
+        <w:rPr>
+          <w:highlight w:val="yellow"/>
+        </w:rPr>
+        <w:t>.pem hduser@</w:t>
+      </w:r>
+      <w:r>
+        <w:rPr>
+          <w:highlight w:val="yellow"/>
+        </w:rPr>
+        <w:t>ec2-</w:t>
+      </w:r>
+      <w:r>
+        <w:rPr>
+          <w:highlight w:val="yellow"/>
+        </w:rPr>
+        <w:t>54-174-1-80</w:t>
+      </w:r>
+      <w:r>
+        <w:rPr>
+          <w:highlight w:val="yellow"/>
+        </w:rPr>
+        <w:t>.compute-1.amazonaws.com</w:t>
+      </w:r>
+      <w:r>
+        <w:rPr>
+          <w:highlight w:val="yellow"/>
+        </w:rPr>
+        <w:t>:/home/</w:t>
+      </w:r>
+      <w:proofErr w:type="spellStart"/>
+      <w:r>
+        <w:rPr>
+          <w:highlight w:val="yellow"/>
+        </w:rPr>
+        <w:t>hduser</w:t>
+      </w:r>
+      <w:proofErr w:type="spellEnd"/>
+      <w:r>
+        <w:rPr>
+          <w:highlight w:val="yellow"/>
+        </w:rPr>
+        <w:t>/.</w:t>
+      </w:r>
+      <w:proofErr w:type="spellStart"/>
+      <w:r>
+        <w:rPr>
           <w:highlight w:val="yellow"/>
         </w:rPr>
         <w:t>ssh</w:t>
       </w:r>
       <w:proofErr w:type="spellEnd"/>
-      <w:proofErr w:type="gramEnd"/>
-      <w:r>
-        <w:rPr>
-          <w:rFonts w:ascii="Courier New" w:eastAsia="Times New Roman" w:hAnsi="Courier New" w:cs="Courier New"/>
-          <w:color w:val="333333"/>
-          <w:sz w:val="20"/>
-          <w:highlight w:val="yellow"/>
-        </w:rPr>
-        <w:t xml:space="preserve"> </w:t>
-      </w:r>
-      <w:r>
-        <w:rPr>
-          <w:rFonts w:ascii="Courier New" w:eastAsia="Times New Roman" w:hAnsi="Courier New" w:cs="Courier New"/>
-          <w:color w:val="333333"/>
-          <w:sz w:val="20"/>
-          <w:highlight w:val="yellow"/>
-        </w:rPr>
-        <w:t xml:space="preserve">54.174.1.80 </w:t>
-      </w:r>
-      <w:r>
-        <w:rPr>
-          <w:rFonts w:ascii="Courier New" w:eastAsia="Times New Roman" w:hAnsi="Courier New" w:cs="Courier New"/>
-          <w:color w:val="333333"/>
-          <w:sz w:val="20"/>
-          <w:highlight w:val="yellow"/>
-        </w:rPr>
-        <w:t xml:space="preserve">(machine1) </w:t>
-      </w:r>
-      <w:r>
-        <w:rPr>
-          <w:rFonts w:ascii="Courier New" w:eastAsia="Times New Roman" w:hAnsi="Courier New" w:cs="Courier New"/>
-          <w:color w:val="333333"/>
-          <w:sz w:val="20"/>
-          <w:highlight w:val="yellow"/>
-        </w:rPr>
-        <w:t>to see if it works</w:t>
-      </w:r>
-      <w:r>
-        <w:rPr>
-          <w:rFonts w:ascii="Courier New" w:eastAsia="Times New Roman" w:hAnsi="Courier New" w:cs="Courier New"/>
-          <w:color w:val="333333"/>
-          <w:sz w:val="20"/>
-        </w:rPr>
-        <w:t>.</w:t>
-      </w:r>
-    </w:p>
-    <w:p>
-      <w:pPr>
-        <w:spacing w:after="0"/>
-        <w:rPr>
-          <w:rFonts w:ascii="Courier New" w:eastAsia="Times New Roman" w:hAnsi="Courier New" w:cs="Courier New"/>
-          <w:color w:val="333333"/>
-          <w:sz w:val="20"/>
-        </w:rPr>
-      </w:pPr>
-      <w:r>
-        <w:rPr>
-          <w:rFonts w:ascii="Courier New" w:eastAsia="Times New Roman" w:hAnsi="Courier New" w:cs="Courier New"/>
-          <w:color w:val="333333"/>
-          <w:sz w:val="20"/>
-        </w:rPr>
-        <w:t>######</w:t>
-      </w:r>
-      <w:proofErr w:type="gramStart"/>
-      <w:r>
-        <w:rPr>
-          <w:rFonts w:ascii="Courier New" w:eastAsia="Times New Roman" w:hAnsi="Courier New" w:cs="Courier New"/>
-          <w:color w:val="333333"/>
-          <w:sz w:val="20"/>
-        </w:rPr>
-        <w:t xml:space="preserve">#  </w:t>
-      </w:r>
-      <w:r>
-        <w:rPr>
-          <w:rFonts w:ascii="Courier New" w:eastAsia="Times New Roman" w:hAnsi="Courier New" w:cs="Courier New"/>
-          <w:color w:val="333333"/>
-          <w:sz w:val="20"/>
-        </w:rPr>
-        <w:t>Full</w:t>
-      </w:r>
-      <w:proofErr w:type="gramEnd"/>
-      <w:r>
-        <w:rPr>
-          <w:rFonts w:ascii="Courier New" w:eastAsia="Times New Roman" w:hAnsi="Courier New" w:cs="Courier New"/>
-          <w:color w:val="333333"/>
-          <w:sz w:val="20"/>
-        </w:rPr>
-        <w:t xml:space="preserve"> version command will be </w:t>
-      </w:r>
-      <w:r>
-        <w:rPr>
-          <w:rFonts w:ascii="Courier New" w:eastAsia="Times New Roman" w:hAnsi="Courier New" w:cs="Courier New"/>
-          <w:color w:val="333333"/>
-          <w:sz w:val="20"/>
-          <w:highlight w:val="lightGray"/>
-        </w:rPr>
-        <w:t>“</w:t>
-      </w:r>
-      <w:proofErr w:type="spellStart"/>
-      <w:r>
-        <w:rPr>
-          <w:rFonts w:ascii="Courier New" w:eastAsia="Times New Roman" w:hAnsi="Courier New" w:cs="Courier New"/>
-          <w:color w:val="333333"/>
-          <w:sz w:val="20"/>
-          <w:highlight w:val="lightGray"/>
-        </w:rPr>
-        <w:t>ssh</w:t>
-      </w:r>
-      <w:proofErr w:type="spellEnd"/>
-      <w:r>
-        <w:rPr>
-          <w:rFonts w:ascii="Courier New" w:eastAsia="Times New Roman" w:hAnsi="Courier New" w:cs="Courier New"/>
-          <w:color w:val="333333"/>
-          <w:sz w:val="20"/>
-          <w:highlight w:val="lightGray"/>
-        </w:rPr>
-        <w:t xml:space="preserve"> –</w:t>
-      </w:r>
-      <w:proofErr w:type="spellStart"/>
-      <w:r>
-        <w:rPr>
-          <w:rFonts w:ascii="Courier New" w:eastAsia="Times New Roman" w:hAnsi="Courier New" w:cs="Courier New"/>
-          <w:color w:val="333333"/>
-          <w:sz w:val="20"/>
-          <w:highlight w:val="lightGray"/>
-        </w:rPr>
-        <w:t>i</w:t>
-      </w:r>
-      <w:proofErr w:type="spellEnd"/>
-      <w:r>
-        <w:rPr>
-          <w:rFonts w:ascii="Courier New" w:eastAsia="Times New Roman" w:hAnsi="Courier New" w:cs="Courier New"/>
-          <w:color w:val="333333"/>
-          <w:sz w:val="20"/>
-          <w:highlight w:val="lightGray"/>
-        </w:rPr>
-        <w:t xml:space="preserve"> </w:t>
-      </w:r>
-      <w:r>
-        <w:rPr>
-          <w:rFonts w:ascii="Courier New" w:eastAsia="Times New Roman" w:hAnsi="Courier New" w:cs="Courier New"/>
-          <w:color w:val="333333"/>
-          <w:sz w:val="20"/>
-          <w:highlight w:val="lightGray"/>
-        </w:rPr>
-        <w:t>machine0</w:t>
-      </w:r>
-      <w:r>
-        <w:rPr>
-          <w:rFonts w:ascii="Courier New" w:eastAsia="Times New Roman" w:hAnsi="Courier New" w:cs="Courier New"/>
-          <w:color w:val="333333"/>
-          <w:sz w:val="20"/>
-          <w:highlight w:val="lightGray"/>
-        </w:rPr>
-        <w:t>.pem hduser@</w:t>
-      </w:r>
-      <w:r>
-        <w:rPr>
-          <w:rFonts w:ascii="Courier New" w:eastAsia="Times New Roman" w:hAnsi="Courier New" w:cs="Courier New"/>
-          <w:color w:val="333333"/>
-          <w:sz w:val="20"/>
-          <w:highlight w:val="lightGray"/>
-        </w:rPr>
-        <w:t xml:space="preserve">54.174.1.80”     </w:t>
-      </w:r>
-    </w:p>
-    <w:p>
-      <w:pPr>
-        <w:spacing w:after="0"/>
-        <w:rPr>
-          <w:rFonts w:ascii="Courier New" w:eastAsia="Times New Roman" w:hAnsi="Courier New" w:cs="Courier New"/>
-          <w:color w:val="333333"/>
-          <w:sz w:val="20"/>
-        </w:rPr>
-      </w:pPr>
-    </w:p>
-    <w:p>
-      <w:r>
-        <w:t xml:space="preserve">#######################   Step </w:t>
-      </w:r>
-      <w:r>
-        <w:t>3.2</w:t>
-      </w:r>
-      <w:r>
-        <w:t xml:space="preserve">      After keyless “</w:t>
-      </w:r>
-      <w:proofErr w:type="spellStart"/>
-      <w:r>
-        <w:t>ssh</w:t>
-      </w:r>
-      <w:proofErr w:type="spellEnd"/>
-      <w:r>
-        <w:t xml:space="preserve">” works at one </w:t>
-      </w:r>
-      <w:r>
-        <w:t xml:space="preserve">machine, then copy the key </w:t>
-      </w:r>
-      <w:r>
-        <w:t>file to the folder “.</w:t>
-      </w:r>
-      <w:proofErr w:type="spellStart"/>
-      <w:r>
-        <w:t>ssh</w:t>
-      </w:r>
-      <w:proofErr w:type="spellEnd"/>
-      <w:r>
-        <w:t>” of the other machines</w:t>
-      </w:r>
-      <w:r>
-        <w:t xml:space="preserve"> (machine1 and machine2)</w:t>
-      </w:r>
-      <w:r>
-        <w:t>.</w:t>
-      </w:r>
-    </w:p>
-    <w:p>
-      <w:pPr>
-        <w:rPr>
-          <w:color w:val="0000FF" w:themeColor="hyperlink"/>
-          <w:highlight w:val="yellow"/>
-          <w:u w:val="single"/>
-        </w:rPr>
-      </w:pPr>
-      <w:proofErr w:type="spellStart"/>
-      <w:proofErr w:type="gramStart"/>
-      <w:r>
-        <w:rPr>
-          <w:color w:val="0000FF" w:themeColor="hyperlink"/>
-          <w:highlight w:val="yellow"/>
-          <w:u w:val="single"/>
-        </w:rPr>
-        <w:t>chmod</w:t>
-      </w:r>
-      <w:proofErr w:type="spellEnd"/>
-      <w:proofErr w:type="gramEnd"/>
-      <w:r>
-        <w:rPr>
-          <w:color w:val="0000FF" w:themeColor="hyperlink"/>
-          <w:highlight w:val="yellow"/>
-          <w:u w:val="single"/>
-        </w:rPr>
-        <w:t xml:space="preserve"> 700 </w:t>
-      </w:r>
-      <w:r>
-        <w:rPr>
-          <w:color w:val="0000FF" w:themeColor="hyperlink"/>
-          <w:highlight w:val="yellow"/>
-          <w:u w:val="single"/>
-        </w:rPr>
-        <w:t>~/.</w:t>
-      </w:r>
-      <w:proofErr w:type="spellStart"/>
-      <w:r>
-        <w:rPr>
-          <w:color w:val="0000FF" w:themeColor="hyperlink"/>
-          <w:highlight w:val="yellow"/>
-          <w:u w:val="single"/>
-        </w:rPr>
-        <w:t>ssh</w:t>
-      </w:r>
-      <w:proofErr w:type="spellEnd"/>
-      <w:r>
-        <w:rPr>
-          <w:color w:val="0000FF" w:themeColor="hyperlink"/>
-          <w:highlight w:val="yellow"/>
-          <w:u w:val="single"/>
-        </w:rPr>
-        <w:t>/</w:t>
-      </w:r>
-      <w:r>
-        <w:rPr>
-          <w:color w:val="0000FF" w:themeColor="hyperlink"/>
-          <w:highlight w:val="yellow"/>
-          <w:u w:val="single"/>
-        </w:rPr>
-        <w:t>machine0</w:t>
-      </w:r>
-      <w:r>
-        <w:rPr>
-          <w:color w:val="0000FF" w:themeColor="hyperlink"/>
-          <w:highlight w:val="yellow"/>
-          <w:u w:val="single"/>
-        </w:rPr>
-        <w:t xml:space="preserve">.pem </w:t>
-      </w:r>
     </w:p>
     <w:p>
       <w:pPr>
@@ -2839,7 +2838,6 @@
         </w:rPr>
       </w:pPr>
       <w:proofErr w:type="spellStart"/>
-      <w:proofErr w:type="gramStart"/>
       <w:r>
         <w:rPr>
           <w:highlight w:val="yellow"/>
@@ -2847,97 +2845,6 @@
         <w:t>scp</w:t>
       </w:r>
       <w:proofErr w:type="spellEnd"/>
-      <w:proofErr w:type="gramEnd"/>
-      <w:r>
-        <w:rPr>
-          <w:highlight w:val="yellow"/>
-        </w:rPr>
-        <w:t xml:space="preserve"> ~/.</w:t>
-      </w:r>
-      <w:proofErr w:type="spellStart"/>
-      <w:r>
-        <w:rPr>
-          <w:highlight w:val="yellow"/>
-        </w:rPr>
-        <w:t>ssh</w:t>
-      </w:r>
-      <w:proofErr w:type="spellEnd"/>
-      <w:r>
-        <w:rPr>
-          <w:highlight w:val="yellow"/>
-        </w:rPr>
-        <w:t>/machine0</w:t>
-      </w:r>
-      <w:r>
-        <w:rPr>
-          <w:highlight w:val="yellow"/>
-        </w:rPr>
-        <w:t>.pem hduser@</w:t>
-      </w:r>
-      <w:r>
-        <w:rPr>
-          <w:highlight w:val="yellow"/>
-        </w:rPr>
-        <w:t>ec2-</w:t>
-      </w:r>
-      <w:r>
-        <w:rPr>
-          <w:highlight w:val="yellow"/>
-        </w:rPr>
-        <w:t>54-174-1-80</w:t>
-      </w:r>
-      <w:r>
-        <w:rPr>
-          <w:highlight w:val="yellow"/>
-        </w:rPr>
-        <w:t>.compute-1.amazonaws.com</w:t>
-      </w:r>
-      <w:r>
-        <w:rPr>
-          <w:highlight w:val="yellow"/>
-        </w:rPr>
-        <w:t>:/home/</w:t>
-      </w:r>
-      <w:proofErr w:type="spellStart"/>
-      <w:r>
-        <w:rPr>
-          <w:highlight w:val="yellow"/>
-        </w:rPr>
-        <w:t>hduser</w:t>
-      </w:r>
-      <w:proofErr w:type="spellEnd"/>
-      <w:r>
-        <w:rPr>
-          <w:highlight w:val="yellow"/>
-        </w:rPr>
-        <w:t>/.</w:t>
-      </w:r>
-      <w:proofErr w:type="spellStart"/>
-      <w:r>
-        <w:rPr>
-          <w:highlight w:val="yellow"/>
-        </w:rPr>
-        <w:t>ssh</w:t>
-      </w:r>
-      <w:proofErr w:type="spellEnd"/>
-    </w:p>
-    <w:p>
-      <w:pPr>
-        <w:spacing w:line="244" w:lineRule="atLeast"/>
-        <w:rPr>
-          <w:highlight w:val="yellow"/>
-        </w:rPr>
-      </w:pPr>
-      <w:proofErr w:type="spellStart"/>
-      <w:proofErr w:type="gramStart"/>
-      <w:r>
-        <w:rPr>
-          <w:highlight w:val="yellow"/>
-        </w:rPr>
-        <w:t>scp</w:t>
-      </w:r>
-      <w:proofErr w:type="spellEnd"/>
-      <w:proofErr w:type="gramEnd"/>
       <w:r>
         <w:rPr>
           <w:highlight w:val="yellow"/>
@@ -2982,7 +2889,6 @@
         </w:rPr>
       </w:pPr>
       <w:proofErr w:type="spellStart"/>
-      <w:proofErr w:type="gramStart"/>
       <w:r>
         <w:rPr>
           <w:color w:val="0000FF" w:themeColor="hyperlink"/>
@@ -2992,7 +2898,6 @@
         <w:t>chmod</w:t>
       </w:r>
       <w:proofErr w:type="spellEnd"/>
-      <w:proofErr w:type="gramEnd"/>
       <w:r>
         <w:rPr>
           <w:color w:val="0000FF" w:themeColor="hyperlink"/>
@@ -3066,47 +2971,260 @@
         <w:spacing w:line="244" w:lineRule="atLeast"/>
       </w:pPr>
       <w:r>
+        <w:t>#######################   Step 3.3</w:t>
+      </w:r>
+      <w:r>
+        <w:t xml:space="preserve">  </w:t>
+      </w:r>
+      <w:r>
+        <w:t xml:space="preserve">Use </w:t>
+      </w:r>
+      <w:proofErr w:type="spellStart"/>
+      <w:r>
+        <w:t>PuTTY</w:t>
+      </w:r>
+      <w:proofErr w:type="spellEnd"/>
+      <w:r>
+        <w:t xml:space="preserve"> to access machine1 and machine 2</w:t>
+      </w:r>
+      <w:r>
+        <w:t xml:space="preserve">, on each of the </w:t>
+      </w:r>
+      <w:r>
+        <w:t xml:space="preserve">slave </w:t>
+      </w:r>
+      <w:r>
+        <w:t xml:space="preserve">machines, run the following to change name and </w:t>
+      </w:r>
+      <w:proofErr w:type="spellStart"/>
+      <w:r>
+        <w:t>chmod</w:t>
+      </w:r>
+      <w:proofErr w:type="spellEnd"/>
+      <w:r>
+        <w:t xml:space="preserve"> mode.</w:t>
+      </w:r>
+    </w:p>
+    <w:p>
+      <w:pPr>
+        <w:spacing w:after="0"/>
+        <w:ind w:firstLine="720"/>
+        <w:rPr>
+          <w:rFonts w:ascii="Courier New" w:eastAsia="Times New Roman" w:hAnsi="Courier New" w:cs="Courier New"/>
+          <w:color w:val="333333"/>
+          <w:sz w:val="20"/>
+          <w:highlight w:val="yellow"/>
+        </w:rPr>
+      </w:pPr>
+      <w:proofErr w:type="spellStart"/>
+      <w:r>
+        <w:rPr>
+          <w:rFonts w:ascii="Courier New" w:eastAsia="Times New Roman" w:hAnsi="Courier New" w:cs="Courier New"/>
+          <w:color w:val="333333"/>
+          <w:sz w:val="20"/>
+          <w:highlight w:val="yellow"/>
+        </w:rPr>
         <w:lastRenderedPageBreak/>
+        <w:t>mv</w:t>
+      </w:r>
+      <w:proofErr w:type="spellEnd"/>
+      <w:r>
+        <w:rPr>
+          <w:rFonts w:ascii="Courier New" w:eastAsia="Times New Roman" w:hAnsi="Courier New" w:cs="Courier New"/>
+          <w:color w:val="333333"/>
+          <w:sz w:val="20"/>
+          <w:highlight w:val="yellow"/>
+        </w:rPr>
+        <w:t xml:space="preserve"> ~/.</w:t>
+      </w:r>
+      <w:proofErr w:type="spellStart"/>
+      <w:r>
+        <w:rPr>
+          <w:rFonts w:ascii="Courier New" w:eastAsia="Times New Roman" w:hAnsi="Courier New" w:cs="Courier New"/>
+          <w:color w:val="333333"/>
+          <w:sz w:val="20"/>
+          <w:highlight w:val="yellow"/>
+        </w:rPr>
+        <w:t>ssh</w:t>
+      </w:r>
+      <w:proofErr w:type="spellEnd"/>
+      <w:r>
+        <w:rPr>
+          <w:rFonts w:ascii="Courier New" w:eastAsia="Times New Roman" w:hAnsi="Courier New" w:cs="Courier New"/>
+          <w:color w:val="333333"/>
+          <w:sz w:val="20"/>
+          <w:highlight w:val="yellow"/>
+        </w:rPr>
+        <w:t>/</w:t>
+      </w:r>
+      <w:r>
+        <w:rPr>
+          <w:rFonts w:ascii="Courier New" w:eastAsia="Times New Roman" w:hAnsi="Courier New" w:cs="Courier New"/>
+          <w:color w:val="333333"/>
+          <w:sz w:val="20"/>
+          <w:highlight w:val="yellow"/>
+        </w:rPr>
+        <w:t>machine0</w:t>
+      </w:r>
+      <w:r>
+        <w:rPr>
+          <w:rFonts w:ascii="Courier New" w:eastAsia="Times New Roman" w:hAnsi="Courier New" w:cs="Courier New"/>
+          <w:color w:val="333333"/>
+          <w:sz w:val="20"/>
+          <w:highlight w:val="yellow"/>
+        </w:rPr>
+        <w:t>.pem ~/.</w:t>
+      </w:r>
+      <w:proofErr w:type="spellStart"/>
+      <w:r>
+        <w:rPr>
+          <w:rFonts w:ascii="Courier New" w:eastAsia="Times New Roman" w:hAnsi="Courier New" w:cs="Courier New"/>
+          <w:color w:val="333333"/>
+          <w:sz w:val="20"/>
+          <w:highlight w:val="yellow"/>
+        </w:rPr>
+        <w:t>ssh</w:t>
+      </w:r>
+      <w:proofErr w:type="spellEnd"/>
+      <w:r>
+        <w:rPr>
+          <w:rFonts w:ascii="Courier New" w:eastAsia="Times New Roman" w:hAnsi="Courier New" w:cs="Courier New"/>
+          <w:color w:val="333333"/>
+          <w:sz w:val="20"/>
+          <w:highlight w:val="yellow"/>
+        </w:rPr>
+        <w:t>/</w:t>
+      </w:r>
+      <w:proofErr w:type="spellStart"/>
+      <w:r>
+        <w:rPr>
+          <w:rFonts w:ascii="Courier New" w:eastAsia="Times New Roman" w:hAnsi="Courier New" w:cs="Courier New"/>
+          <w:color w:val="333333"/>
+          <w:sz w:val="20"/>
+          <w:highlight w:val="yellow"/>
+        </w:rPr>
+        <w:t>id_rsa</w:t>
+      </w:r>
+      <w:proofErr w:type="spellEnd"/>
+    </w:p>
+    <w:p>
+      <w:pPr>
+        <w:spacing w:after="0"/>
+        <w:ind w:firstLine="720"/>
+        <w:rPr>
+          <w:rFonts w:ascii="Courier New" w:eastAsia="Times New Roman" w:hAnsi="Courier New" w:cs="Courier New"/>
+          <w:color w:val="333333"/>
+          <w:sz w:val="20"/>
+        </w:rPr>
+      </w:pPr>
+      <w:proofErr w:type="spellStart"/>
+      <w:r>
+        <w:rPr>
+          <w:rFonts w:ascii="Courier New" w:eastAsia="Times New Roman" w:hAnsi="Courier New" w:cs="Courier New"/>
+          <w:color w:val="333333"/>
+          <w:sz w:val="20"/>
+          <w:highlight w:val="yellow"/>
+        </w:rPr>
+        <w:t>chmod</w:t>
+      </w:r>
+      <w:proofErr w:type="spellEnd"/>
+      <w:r>
+        <w:rPr>
+          <w:rFonts w:ascii="Courier New" w:eastAsia="Times New Roman" w:hAnsi="Courier New" w:cs="Courier New"/>
+          <w:color w:val="333333"/>
+          <w:sz w:val="20"/>
+          <w:highlight w:val="yellow"/>
+        </w:rPr>
+        <w:t xml:space="preserve"> 400 ~/.</w:t>
+      </w:r>
+      <w:proofErr w:type="spellStart"/>
+      <w:r>
+        <w:rPr>
+          <w:rFonts w:ascii="Courier New" w:eastAsia="Times New Roman" w:hAnsi="Courier New" w:cs="Courier New"/>
+          <w:color w:val="333333"/>
+          <w:sz w:val="20"/>
+          <w:highlight w:val="yellow"/>
+        </w:rPr>
+        <w:t>ssh</w:t>
+      </w:r>
+      <w:proofErr w:type="spellEnd"/>
+      <w:r>
+        <w:rPr>
+          <w:rFonts w:ascii="Courier New" w:eastAsia="Times New Roman" w:hAnsi="Courier New" w:cs="Courier New"/>
+          <w:color w:val="333333"/>
+          <w:sz w:val="20"/>
+          <w:highlight w:val="yellow"/>
+        </w:rPr>
+        <w:t>/</w:t>
+      </w:r>
+      <w:proofErr w:type="spellStart"/>
+      <w:r>
+        <w:rPr>
+          <w:rFonts w:ascii="Courier New" w:eastAsia="Times New Roman" w:hAnsi="Courier New" w:cs="Courier New"/>
+          <w:color w:val="333333"/>
+          <w:sz w:val="20"/>
+          <w:highlight w:val="yellow"/>
+        </w:rPr>
+        <w:t>id_rsa</w:t>
+      </w:r>
+      <w:proofErr w:type="spellEnd"/>
+    </w:p>
+    <w:p>
+      <w:pPr>
+        <w:spacing w:after="0"/>
+        <w:rPr>
+          <w:rFonts w:ascii="Courier New" w:eastAsia="Times New Roman" w:hAnsi="Courier New" w:cs="Courier New"/>
+          <w:color w:val="333333"/>
+          <w:sz w:val="20"/>
+        </w:rPr>
+      </w:pPr>
+    </w:p>
+    <w:p>
+      <w:r>
         <w:t xml:space="preserve">#######################   Step </w:t>
       </w:r>
-      <w:proofErr w:type="gramStart"/>
-      <w:r>
-        <w:t>3.3</w:t>
+      <w:r>
+        <w:t>3.4</w:t>
       </w:r>
       <w:r>
         <w:t xml:space="preserve">  </w:t>
       </w:r>
       <w:r>
-        <w:t>Use</w:t>
-      </w:r>
-      <w:proofErr w:type="gramEnd"/>
+        <w:t xml:space="preserve"> After this, you should be able to </w:t>
+      </w:r>
+      <w:proofErr w:type="spellStart"/>
+      <w:r>
+        <w:t>ssh</w:t>
+      </w:r>
+      <w:proofErr w:type="spellEnd"/>
       <w:r>
         <w:t xml:space="preserve"> </w:t>
       </w:r>
-      <w:proofErr w:type="spellStart"/>
-      <w:r>
-        <w:t>PuTTY</w:t>
-      </w:r>
-      <w:proofErr w:type="spellEnd"/>
-      <w:r>
-        <w:t xml:space="preserve"> to access machine1 and machine 2</w:t>
-      </w:r>
-      <w:r>
-        <w:t xml:space="preserve">, on each of the </w:t>
-      </w:r>
-      <w:r>
-        <w:t xml:space="preserve">slave </w:t>
-      </w:r>
-      <w:r>
-        <w:t xml:space="preserve">machines, run the following to change name and </w:t>
-      </w:r>
-      <w:proofErr w:type="spellStart"/>
-      <w:r>
-        <w:t>chmod</w:t>
-      </w:r>
-      <w:proofErr w:type="spellEnd"/>
-      <w:r>
-        <w:t xml:space="preserve"> mode.</w:t>
+      <w:r>
+        <w:t>from one another</w:t>
+      </w:r>
+      <w:r>
+        <w:t xml:space="preserve"> using IP address or </w:t>
+      </w:r>
+      <w:proofErr w:type="spellStart"/>
+      <w:r>
+        <w:t>amazonaws</w:t>
+      </w:r>
+      <w:proofErr w:type="spellEnd"/>
+      <w:r>
+        <w:t xml:space="preserve"> domain name.</w:t>
+      </w:r>
+      <w:r>
+        <w:t xml:space="preserve"> such as f</w:t>
+      </w:r>
+      <w:r>
+        <w:t>ol</w:t>
+      </w:r>
+      <w:r>
+        <w:t>lowing</w:t>
+      </w:r>
+      <w:r>
+        <w:t xml:space="preserve"> from machine0</w:t>
       </w:r>
     </w:p>
     <w:p>
@@ -3121,27 +3239,81 @@
         </w:rPr>
       </w:pPr>
       <w:proofErr w:type="spellStart"/>
-      <w:proofErr w:type="gramStart"/>
-      <w:r>
-        <w:rPr>
-          <w:rFonts w:ascii="Courier New" w:eastAsia="Times New Roman" w:hAnsi="Courier New" w:cs="Courier New"/>
-          <w:color w:val="333333"/>
-          <w:sz w:val="20"/>
-          <w:highlight w:val="yellow"/>
-        </w:rPr>
-        <w:t>mv</w:t>
-      </w:r>
-      <w:proofErr w:type="spellEnd"/>
-      <w:proofErr w:type="gramEnd"/>
-      <w:r>
-        <w:rPr>
-          <w:rFonts w:ascii="Courier New" w:eastAsia="Times New Roman" w:hAnsi="Courier New" w:cs="Courier New"/>
-          <w:color w:val="333333"/>
-          <w:sz w:val="20"/>
-          <w:highlight w:val="yellow"/>
-        </w:rPr>
-        <w:t xml:space="preserve"> ~/.</w:t>
-      </w:r>
+      <w:r>
+        <w:rPr>
+          <w:rFonts w:ascii="Courier New" w:eastAsia="Times New Roman" w:hAnsi="Courier New" w:cs="Courier New"/>
+          <w:color w:val="333333"/>
+          <w:sz w:val="20"/>
+          <w:highlight w:val="yellow"/>
+        </w:rPr>
+        <w:t>s</w:t>
+      </w:r>
+      <w:r>
+        <w:rPr>
+          <w:rFonts w:ascii="Courier New" w:eastAsia="Times New Roman" w:hAnsi="Courier New" w:cs="Courier New"/>
+          <w:color w:val="333333"/>
+          <w:sz w:val="20"/>
+          <w:highlight w:val="yellow"/>
+        </w:rPr>
+        <w:t>sh</w:t>
+      </w:r>
+      <w:proofErr w:type="spellEnd"/>
+      <w:r>
+        <w:rPr>
+          <w:rFonts w:ascii="Courier New" w:eastAsia="Times New Roman" w:hAnsi="Courier New" w:cs="Courier New"/>
+          <w:color w:val="333333"/>
+          <w:sz w:val="20"/>
+          <w:highlight w:val="yellow"/>
+        </w:rPr>
+        <w:t xml:space="preserve"> ec2-</w:t>
+      </w:r>
+      <w:r>
+        <w:rPr>
+          <w:rFonts w:ascii="Courier New" w:eastAsia="Times New Roman" w:hAnsi="Courier New" w:cs="Courier New"/>
+          <w:color w:val="333333"/>
+          <w:sz w:val="20"/>
+          <w:highlight w:val="yellow"/>
+        </w:rPr>
+        <w:t>54-174-1-80</w:t>
+      </w:r>
+      <w:r>
+        <w:rPr>
+          <w:rFonts w:ascii="Courier New" w:eastAsia="Times New Roman" w:hAnsi="Courier New" w:cs="Courier New"/>
+          <w:color w:val="333333"/>
+          <w:sz w:val="20"/>
+          <w:highlight w:val="yellow"/>
+        </w:rPr>
+        <w:t>.compute-1.amazonaws.com</w:t>
+      </w:r>
+      <w:r>
+        <w:rPr>
+          <w:rFonts w:ascii="Courier New" w:eastAsia="Times New Roman" w:hAnsi="Courier New" w:cs="Courier New"/>
+          <w:color w:val="333333"/>
+          <w:sz w:val="20"/>
+          <w:highlight w:val="yellow"/>
+        </w:rPr>
+        <w:t xml:space="preserve">   </w:t>
+      </w:r>
+      <w:r>
+        <w:rPr>
+          <w:rFonts w:ascii="Courier New" w:eastAsia="Times New Roman" w:hAnsi="Courier New" w:cs="Courier New"/>
+          <w:color w:val="333333"/>
+          <w:sz w:val="20"/>
+        </w:rPr>
+        <w:t xml:space="preserve">#(From machine0)  </w:t>
+      </w:r>
+    </w:p>
+    <w:p>
+      <w:pPr>
+        <w:spacing w:after="0"/>
+        <w:ind w:firstLine="720"/>
+        <w:rPr>
+          <w:rFonts w:ascii="Courier New" w:eastAsia="Times New Roman" w:hAnsi="Courier New" w:cs="Courier New"/>
+          <w:color w:val="333333"/>
+          <w:sz w:val="20"/>
+          <w:highlight w:val="yellow"/>
+        </w:rPr>
+      </w:pPr>
       <w:proofErr w:type="spellStart"/>
       <w:r>
         <w:rPr>
@@ -3160,26 +3332,37 @@
           <w:sz w:val="20"/>
           <w:highlight w:val="yellow"/>
         </w:rPr>
-        <w:t>/</w:t>
-      </w:r>
-      <w:r>
-        <w:rPr>
-          <w:rFonts w:ascii="Courier New" w:eastAsia="Times New Roman" w:hAnsi="Courier New" w:cs="Courier New"/>
-          <w:color w:val="333333"/>
-          <w:sz w:val="20"/>
-          <w:highlight w:val="yellow"/>
-        </w:rPr>
-        <w:t>machine0</w:t>
-      </w:r>
-      <w:r>
-        <w:rPr>
-          <w:rFonts w:ascii="Courier New" w:eastAsia="Times New Roman" w:hAnsi="Courier New" w:cs="Courier New"/>
-          <w:color w:val="333333"/>
-          <w:sz w:val="20"/>
-          <w:highlight w:val="yellow"/>
-        </w:rPr>
-        <w:t>.pem ~/.</w:t>
-      </w:r>
+        <w:t xml:space="preserve"> ec2-54-174-1-80.compute-1.amazonaws.com</w:t>
+      </w:r>
+      <w:r>
+        <w:rPr>
+          <w:rFonts w:ascii="Courier New" w:eastAsia="Times New Roman" w:hAnsi="Courier New" w:cs="Courier New"/>
+          <w:color w:val="333333"/>
+          <w:sz w:val="20"/>
+          <w:highlight w:val="yellow"/>
+        </w:rPr>
+        <w:t xml:space="preserve">   </w:t>
+      </w:r>
+      <w:r>
+        <w:rPr>
+          <w:rFonts w:ascii="Courier New" w:eastAsia="Times New Roman" w:hAnsi="Courier New" w:cs="Courier New"/>
+          <w:color w:val="333333"/>
+          <w:sz w:val="20"/>
+        </w:rPr>
+        <w:t xml:space="preserve">#(From machine0)  </w:t>
+      </w:r>
+    </w:p>
+    <w:p>
+      <w:pPr>
+        <w:spacing w:after="0"/>
+        <w:ind w:firstLine="720"/>
+        <w:rPr>
+          <w:rFonts w:ascii="Courier New" w:eastAsia="Times New Roman" w:hAnsi="Courier New" w:cs="Courier New"/>
+          <w:color w:val="333333"/>
+          <w:sz w:val="20"/>
+          <w:highlight w:val="yellow"/>
+        </w:rPr>
+      </w:pPr>
       <w:proofErr w:type="spellStart"/>
       <w:r>
         <w:rPr>
@@ -3191,312 +3374,6 @@
         <w:t>ssh</w:t>
       </w:r>
       <w:proofErr w:type="spellEnd"/>
-      <w:r>
-        <w:rPr>
-          <w:rFonts w:ascii="Courier New" w:eastAsia="Times New Roman" w:hAnsi="Courier New" w:cs="Courier New"/>
-          <w:color w:val="333333"/>
-          <w:sz w:val="20"/>
-          <w:highlight w:val="yellow"/>
-        </w:rPr>
-        <w:t>/</w:t>
-      </w:r>
-      <w:proofErr w:type="spellStart"/>
-      <w:r>
-        <w:rPr>
-          <w:rFonts w:ascii="Courier New" w:eastAsia="Times New Roman" w:hAnsi="Courier New" w:cs="Courier New"/>
-          <w:color w:val="333333"/>
-          <w:sz w:val="20"/>
-          <w:highlight w:val="yellow"/>
-        </w:rPr>
-        <w:t>id_rsa</w:t>
-      </w:r>
-      <w:proofErr w:type="spellEnd"/>
-    </w:p>
-    <w:p>
-      <w:pPr>
-        <w:spacing w:after="0"/>
-        <w:ind w:firstLine="720"/>
-        <w:rPr>
-          <w:rFonts w:ascii="Courier New" w:eastAsia="Times New Roman" w:hAnsi="Courier New" w:cs="Courier New"/>
-          <w:color w:val="333333"/>
-          <w:sz w:val="20"/>
-        </w:rPr>
-      </w:pPr>
-      <w:proofErr w:type="spellStart"/>
-      <w:proofErr w:type="gramStart"/>
-      <w:r>
-        <w:rPr>
-          <w:rFonts w:ascii="Courier New" w:eastAsia="Times New Roman" w:hAnsi="Courier New" w:cs="Courier New"/>
-          <w:color w:val="333333"/>
-          <w:sz w:val="20"/>
-          <w:highlight w:val="yellow"/>
-        </w:rPr>
-        <w:t>chmod</w:t>
-      </w:r>
-      <w:proofErr w:type="spellEnd"/>
-      <w:proofErr w:type="gramEnd"/>
-      <w:r>
-        <w:rPr>
-          <w:rFonts w:ascii="Courier New" w:eastAsia="Times New Roman" w:hAnsi="Courier New" w:cs="Courier New"/>
-          <w:color w:val="333333"/>
-          <w:sz w:val="20"/>
-          <w:highlight w:val="yellow"/>
-        </w:rPr>
-        <w:t xml:space="preserve"> 400 ~/.</w:t>
-      </w:r>
-      <w:proofErr w:type="spellStart"/>
-      <w:r>
-        <w:rPr>
-          <w:rFonts w:ascii="Courier New" w:eastAsia="Times New Roman" w:hAnsi="Courier New" w:cs="Courier New"/>
-          <w:color w:val="333333"/>
-          <w:sz w:val="20"/>
-          <w:highlight w:val="yellow"/>
-        </w:rPr>
-        <w:t>ssh</w:t>
-      </w:r>
-      <w:proofErr w:type="spellEnd"/>
-      <w:r>
-        <w:rPr>
-          <w:rFonts w:ascii="Courier New" w:eastAsia="Times New Roman" w:hAnsi="Courier New" w:cs="Courier New"/>
-          <w:color w:val="333333"/>
-          <w:sz w:val="20"/>
-          <w:highlight w:val="yellow"/>
-        </w:rPr>
-        <w:t>/</w:t>
-      </w:r>
-      <w:proofErr w:type="spellStart"/>
-      <w:r>
-        <w:rPr>
-          <w:rFonts w:ascii="Courier New" w:eastAsia="Times New Roman" w:hAnsi="Courier New" w:cs="Courier New"/>
-          <w:color w:val="333333"/>
-          <w:sz w:val="20"/>
-          <w:highlight w:val="yellow"/>
-        </w:rPr>
-        <w:t>id_rsa</w:t>
-      </w:r>
-      <w:proofErr w:type="spellEnd"/>
-    </w:p>
-    <w:p>
-      <w:pPr>
-        <w:spacing w:after="0"/>
-        <w:rPr>
-          <w:rFonts w:ascii="Courier New" w:eastAsia="Times New Roman" w:hAnsi="Courier New" w:cs="Courier New"/>
-          <w:color w:val="333333"/>
-          <w:sz w:val="20"/>
-        </w:rPr>
-      </w:pPr>
-    </w:p>
-    <w:p>
-      <w:r>
-        <w:t xml:space="preserve">#######################   Step </w:t>
-      </w:r>
-      <w:r>
-        <w:t>3.4</w:t>
-      </w:r>
-      <w:r>
-        <w:t xml:space="preserve">  </w:t>
-      </w:r>
-      <w:r>
-        <w:t xml:space="preserve"> After this, you should be able to </w:t>
-      </w:r>
-      <w:proofErr w:type="spellStart"/>
-      <w:proofErr w:type="gramStart"/>
-      <w:r>
-        <w:t>ssh</w:t>
-      </w:r>
-      <w:proofErr w:type="spellEnd"/>
-      <w:proofErr w:type="gramEnd"/>
-      <w:r>
-        <w:t xml:space="preserve"> </w:t>
-      </w:r>
-      <w:r>
-        <w:t>from one another</w:t>
-      </w:r>
-      <w:r>
-        <w:t xml:space="preserve"> using IP address or </w:t>
-      </w:r>
-      <w:proofErr w:type="spellStart"/>
-      <w:r>
-        <w:t>amazonaws</w:t>
-      </w:r>
-      <w:proofErr w:type="spellEnd"/>
-      <w:r>
-        <w:t xml:space="preserve"> domain name.</w:t>
-      </w:r>
-      <w:r>
-        <w:t xml:space="preserve"> </w:t>
-      </w:r>
-      <w:proofErr w:type="gramStart"/>
-      <w:r>
-        <w:t>such</w:t>
-      </w:r>
-      <w:proofErr w:type="gramEnd"/>
-      <w:r>
-        <w:t xml:space="preserve"> as f</w:t>
-      </w:r>
-      <w:r>
-        <w:t>ol</w:t>
-      </w:r>
-      <w:r>
-        <w:t>lowing</w:t>
-      </w:r>
-      <w:r>
-        <w:t xml:space="preserve"> from machine0</w:t>
-      </w:r>
-    </w:p>
-    <w:p>
-      <w:pPr>
-        <w:spacing w:after="0"/>
-        <w:ind w:firstLine="720"/>
-        <w:rPr>
-          <w:rFonts w:ascii="Courier New" w:eastAsia="Times New Roman" w:hAnsi="Courier New" w:cs="Courier New"/>
-          <w:color w:val="333333"/>
-          <w:sz w:val="20"/>
-          <w:highlight w:val="yellow"/>
-        </w:rPr>
-      </w:pPr>
-      <w:proofErr w:type="spellStart"/>
-      <w:proofErr w:type="gramStart"/>
-      <w:r>
-        <w:rPr>
-          <w:rFonts w:ascii="Courier New" w:eastAsia="Times New Roman" w:hAnsi="Courier New" w:cs="Courier New"/>
-          <w:color w:val="333333"/>
-          <w:sz w:val="20"/>
-          <w:highlight w:val="yellow"/>
-        </w:rPr>
-        <w:t>s</w:t>
-      </w:r>
-      <w:r>
-        <w:rPr>
-          <w:rFonts w:ascii="Courier New" w:eastAsia="Times New Roman" w:hAnsi="Courier New" w:cs="Courier New"/>
-          <w:color w:val="333333"/>
-          <w:sz w:val="20"/>
-          <w:highlight w:val="yellow"/>
-        </w:rPr>
-        <w:t>sh</w:t>
-      </w:r>
-      <w:proofErr w:type="spellEnd"/>
-      <w:proofErr w:type="gramEnd"/>
-      <w:r>
-        <w:rPr>
-          <w:rFonts w:ascii="Courier New" w:eastAsia="Times New Roman" w:hAnsi="Courier New" w:cs="Courier New"/>
-          <w:color w:val="333333"/>
-          <w:sz w:val="20"/>
-          <w:highlight w:val="yellow"/>
-        </w:rPr>
-        <w:t xml:space="preserve"> ec2-</w:t>
-      </w:r>
-      <w:r>
-        <w:rPr>
-          <w:rFonts w:ascii="Courier New" w:eastAsia="Times New Roman" w:hAnsi="Courier New" w:cs="Courier New"/>
-          <w:color w:val="333333"/>
-          <w:sz w:val="20"/>
-          <w:highlight w:val="yellow"/>
-        </w:rPr>
-        <w:t>54-174-1-80</w:t>
-      </w:r>
-      <w:r>
-        <w:rPr>
-          <w:rFonts w:ascii="Courier New" w:eastAsia="Times New Roman" w:hAnsi="Courier New" w:cs="Courier New"/>
-          <w:color w:val="333333"/>
-          <w:sz w:val="20"/>
-          <w:highlight w:val="yellow"/>
-        </w:rPr>
-        <w:t>.compute-1.amazonaws.com</w:t>
-      </w:r>
-      <w:r>
-        <w:rPr>
-          <w:rFonts w:ascii="Courier New" w:eastAsia="Times New Roman" w:hAnsi="Courier New" w:cs="Courier New"/>
-          <w:color w:val="333333"/>
-          <w:sz w:val="20"/>
-          <w:highlight w:val="yellow"/>
-        </w:rPr>
-        <w:t xml:space="preserve">   </w:t>
-      </w:r>
-      <w:r>
-        <w:rPr>
-          <w:rFonts w:ascii="Courier New" w:eastAsia="Times New Roman" w:hAnsi="Courier New" w:cs="Courier New"/>
-          <w:color w:val="333333"/>
-          <w:sz w:val="20"/>
-        </w:rPr>
-        <w:t xml:space="preserve">#(From machine0)  </w:t>
-      </w:r>
-    </w:p>
-    <w:p>
-      <w:pPr>
-        <w:spacing w:after="0"/>
-        <w:ind w:firstLine="720"/>
-        <w:rPr>
-          <w:rFonts w:ascii="Courier New" w:eastAsia="Times New Roman" w:hAnsi="Courier New" w:cs="Courier New"/>
-          <w:color w:val="333333"/>
-          <w:sz w:val="20"/>
-          <w:highlight w:val="yellow"/>
-        </w:rPr>
-      </w:pPr>
-      <w:proofErr w:type="spellStart"/>
-      <w:proofErr w:type="gramStart"/>
-      <w:r>
-        <w:rPr>
-          <w:rFonts w:ascii="Courier New" w:eastAsia="Times New Roman" w:hAnsi="Courier New" w:cs="Courier New"/>
-          <w:color w:val="333333"/>
-          <w:sz w:val="20"/>
-          <w:highlight w:val="yellow"/>
-        </w:rPr>
-        <w:t>ssh</w:t>
-      </w:r>
-      <w:proofErr w:type="spellEnd"/>
-      <w:proofErr w:type="gramEnd"/>
-      <w:r>
-        <w:rPr>
-          <w:rFonts w:ascii="Courier New" w:eastAsia="Times New Roman" w:hAnsi="Courier New" w:cs="Courier New"/>
-          <w:color w:val="333333"/>
-          <w:sz w:val="20"/>
-          <w:highlight w:val="yellow"/>
-        </w:rPr>
-        <w:t xml:space="preserve"> ec2-54-174-1-80.compute-1.amazonaws.com</w:t>
-      </w:r>
-      <w:r>
-        <w:rPr>
-          <w:rFonts w:ascii="Courier New" w:eastAsia="Times New Roman" w:hAnsi="Courier New" w:cs="Courier New"/>
-          <w:color w:val="333333"/>
-          <w:sz w:val="20"/>
-          <w:highlight w:val="yellow"/>
-        </w:rPr>
-        <w:t xml:space="preserve">   </w:t>
-      </w:r>
-      <w:r>
-        <w:rPr>
-          <w:rFonts w:ascii="Courier New" w:eastAsia="Times New Roman" w:hAnsi="Courier New" w:cs="Courier New"/>
-          <w:color w:val="333333"/>
-          <w:sz w:val="20"/>
-        </w:rPr>
-        <w:t xml:space="preserve">#(From machine0)  </w:t>
-      </w:r>
-    </w:p>
-    <w:p>
-      <w:pPr>
-        <w:spacing w:after="0"/>
-        <w:ind w:firstLine="720"/>
-        <w:rPr>
-          <w:rFonts w:ascii="Courier New" w:eastAsia="Times New Roman" w:hAnsi="Courier New" w:cs="Courier New"/>
-          <w:color w:val="333333"/>
-          <w:sz w:val="20"/>
-          <w:highlight w:val="yellow"/>
-        </w:rPr>
-      </w:pPr>
-      <w:proofErr w:type="spellStart"/>
-      <w:proofErr w:type="gramStart"/>
-      <w:r>
-        <w:rPr>
-          <w:rFonts w:ascii="Courier New" w:eastAsia="Times New Roman" w:hAnsi="Courier New" w:cs="Courier New"/>
-          <w:color w:val="333333"/>
-          <w:sz w:val="20"/>
-          <w:highlight w:val="yellow"/>
-        </w:rPr>
-        <w:t>ssh</w:t>
-      </w:r>
-      <w:proofErr w:type="spellEnd"/>
-      <w:proofErr w:type="gramEnd"/>
       <w:r>
         <w:rPr>
           <w:rFonts w:ascii="Courier New" w:eastAsia="Times New Roman" w:hAnsi="Courier New" w:cs="Courier New"/>
@@ -3828,12 +3705,10 @@
         <w:t xml:space="preserve">After this you should be able to </w:t>
       </w:r>
       <w:proofErr w:type="spellStart"/>
-      <w:proofErr w:type="gramStart"/>
       <w:r>
         <w:t>ssh</w:t>
       </w:r>
       <w:proofErr w:type="spellEnd"/>
-      <w:proofErr w:type="gramEnd"/>
       <w:r>
         <w:t xml:space="preserve"> </w:t>
       </w:r>
@@ -3861,7 +3736,6 @@
         </w:rPr>
       </w:pPr>
       <w:proofErr w:type="spellStart"/>
-      <w:proofErr w:type="gramStart"/>
       <w:r>
         <w:rPr>
           <w:rFonts w:ascii="Courier New" w:eastAsia="Times New Roman" w:hAnsi="Courier New" w:cs="Courier New"/>
@@ -3872,7 +3746,6 @@
         <w:t>ssh</w:t>
       </w:r>
       <w:proofErr w:type="spellEnd"/>
-      <w:proofErr w:type="gramEnd"/>
       <w:r>
         <w:rPr>
           <w:rFonts w:ascii="Courier New" w:eastAsia="Times New Roman" w:hAnsi="Courier New" w:cs="Courier New"/>
@@ -3911,7 +3784,6 @@
         </w:rPr>
       </w:pPr>
       <w:proofErr w:type="spellStart"/>
-      <w:proofErr w:type="gramStart"/>
       <w:r>
         <w:rPr>
           <w:rFonts w:ascii="Courier New" w:eastAsia="Times New Roman" w:hAnsi="Courier New" w:cs="Courier New"/>
@@ -3922,7 +3794,6 @@
         <w:t>ssh</w:t>
       </w:r>
       <w:proofErr w:type="spellEnd"/>
-      <w:proofErr w:type="gramEnd"/>
       <w:r>
         <w:rPr>
           <w:rFonts w:ascii="Courier New" w:eastAsia="Times New Roman" w:hAnsi="Courier New" w:cs="Courier New"/>
@@ -3960,7 +3831,6 @@
         </w:rPr>
       </w:pPr>
       <w:proofErr w:type="spellStart"/>
-      <w:proofErr w:type="gramStart"/>
       <w:r>
         <w:rPr>
           <w:rFonts w:ascii="Courier New" w:eastAsia="Times New Roman" w:hAnsi="Courier New" w:cs="Courier New"/>
@@ -3971,7 +3841,6 @@
         <w:t>ssh</w:t>
       </w:r>
       <w:proofErr w:type="spellEnd"/>
-      <w:proofErr w:type="gramEnd"/>
       <w:r>
         <w:rPr>
           <w:rFonts w:ascii="Courier New" w:eastAsia="Times New Roman" w:hAnsi="Courier New" w:cs="Courier New"/>

</xml_diff>

<commit_message>
Changes a little bit for Add user
</commit_message>
<xml_diff>
--- a/FirstHadoop_part2_MachinePreparation.docx
+++ b/FirstHadoop_part2_MachinePreparation.docx
@@ -53,16 +53,11 @@
         <w:t>Download and install the necess</w:t>
       </w:r>
       <w:r>
-        <w:t xml:space="preserve">ary </w:t>
-      </w:r>
-      <w:proofErr w:type="spellStart"/>
-      <w:r>
-        <w:t>software</w:t>
+        <w:t>ary software</w:t>
       </w:r>
       <w:r>
         <w:t>s</w:t>
       </w:r>
-      <w:proofErr w:type="spellEnd"/>
       <w:r>
         <w:t>:</w:t>
       </w:r>
@@ -72,37 +67,14 @@
       <w:r>
         <w:t xml:space="preserve"> </w:t>
       </w:r>
-      <w:proofErr w:type="spellStart"/>
-      <w:r>
-        <w:t>PuTTY</w:t>
-      </w:r>
-      <w:proofErr w:type="spellEnd"/>
-      <w:r>
-        <w:t xml:space="preserve">, </w:t>
-      </w:r>
-      <w:proofErr w:type="spellStart"/>
-      <w:r>
-        <w:t>PuttyGEN</w:t>
-      </w:r>
-      <w:proofErr w:type="spellEnd"/>
-      <w:r>
-        <w:t xml:space="preserve">,  </w:t>
-      </w:r>
-      <w:proofErr w:type="spellStart"/>
+      <w:r>
+        <w:t xml:space="preserve">PuTTY, PuttyGEN,  </w:t>
+      </w:r>
       <w:r>
         <w:t>WinSCP</w:t>
       </w:r>
-      <w:proofErr w:type="spellEnd"/>
-      <w:r>
-        <w:t xml:space="preserve"> and </w:t>
-      </w:r>
-      <w:proofErr w:type="spellStart"/>
-      <w:r>
-        <w:t>SuperPuTTY</w:t>
-      </w:r>
-      <w:proofErr w:type="spellEnd"/>
-      <w:r>
-        <w:t xml:space="preserve">    </w:t>
+      <w:r>
+        <w:t xml:space="preserve"> and SuperPuTTY    </w:t>
       </w:r>
     </w:p>
     <w:p>
@@ -137,15 +109,7 @@
         <w:t xml:space="preserve">   </w:t>
       </w:r>
       <w:r>
-        <w:t xml:space="preserve">The following instructions assume the 3 </w:t>
-      </w:r>
-      <w:proofErr w:type="spellStart"/>
-      <w:r>
-        <w:t>linux</w:t>
-      </w:r>
-      <w:proofErr w:type="spellEnd"/>
-      <w:r>
-        <w:t xml:space="preserve"> instances generated are: </w:t>
+        <w:t xml:space="preserve">The following instructions assume the 3 linux instances generated are: </w:t>
       </w:r>
       <w:r>
         <w:t>machine0</w:t>
@@ -442,87 +406,85 @@
           <w:rFonts w:ascii="Courier New" w:eastAsia="Times New Roman" w:hAnsi="Courier New" w:cs="Courier New"/>
           <w:color w:val="333333"/>
           <w:sz w:val="20"/>
-        </w:rPr>
-      </w:pPr>
-      <w:proofErr w:type="spellStart"/>
-      <w:r>
-        <w:rPr>
-          <w:rFonts w:ascii="Courier New" w:eastAsia="Times New Roman" w:hAnsi="Courier New" w:cs="Courier New"/>
-          <w:color w:val="333333"/>
-          <w:sz w:val="20"/>
           <w:highlight w:val="green"/>
         </w:rPr>
-        <w:t>sudo</w:t>
-      </w:r>
-      <w:proofErr w:type="spellEnd"/>
-      <w:r>
+      </w:pPr>
+    </w:p>
+    <w:p>
+      <w:pPr>
+        <w:spacing w:after="0"/>
         <w:rPr>
           <w:rFonts w:ascii="Courier New" w:eastAsia="Times New Roman" w:hAnsi="Courier New" w:cs="Courier New"/>
           <w:color w:val="333333"/>
           <w:sz w:val="20"/>
           <w:highlight w:val="green"/>
         </w:rPr>
+      </w:pPr>
+      <w:r>
+        <w:rPr>
+          <w:rFonts w:ascii="Courier New" w:eastAsia="Times New Roman" w:hAnsi="Courier New" w:cs="Courier New"/>
+          <w:color w:val="333333"/>
+          <w:sz w:val="20"/>
+          <w:highlight w:val="green"/>
+        </w:rPr>
+        <w:t>sudo adduser hduser</w:t>
+      </w:r>
+    </w:p>
+    <w:p>
+      <w:pPr>
+        <w:spacing w:after="0"/>
+        <w:rPr>
+          <w:rFonts w:ascii="Courier New" w:eastAsia="Times New Roman" w:hAnsi="Courier New" w:cs="Courier New"/>
+          <w:color w:val="333333"/>
+          <w:sz w:val="20"/>
+          <w:highlight w:val="green"/>
+        </w:rPr>
+      </w:pPr>
+    </w:p>
+    <w:p>
+      <w:pPr>
+        <w:spacing w:after="0"/>
+        <w:rPr>
+          <w:rFonts w:ascii="Courier New" w:eastAsia="Times New Roman" w:hAnsi="Courier New" w:cs="Courier New"/>
+          <w:color w:val="333333"/>
+          <w:sz w:val="20"/>
+        </w:rPr>
+      </w:pPr>
+      <w:r>
+        <w:rPr>
+          <w:rFonts w:ascii="Courier New" w:eastAsia="Times New Roman" w:hAnsi="Courier New" w:cs="Courier New"/>
+          <w:color w:val="333333"/>
+          <w:sz w:val="20"/>
+          <w:highlight w:val="green"/>
+        </w:rPr>
+        <w:t xml:space="preserve">sudo adduser </w:t>
+      </w:r>
+      <w:r>
+        <w:rPr>
+          <w:rFonts w:ascii="Courier New" w:eastAsia="Times New Roman" w:hAnsi="Courier New" w:cs="Courier New"/>
+          <w:color w:val="333333"/>
+          <w:sz w:val="20"/>
+          <w:highlight w:val="green"/>
+        </w:rPr>
+        <w:t>hduser</w:t>
+      </w:r>
+      <w:r>
+        <w:rPr>
+          <w:rFonts w:ascii="Courier New" w:eastAsia="Times New Roman" w:hAnsi="Courier New" w:cs="Courier New"/>
+          <w:color w:val="333333"/>
+          <w:sz w:val="20"/>
+          <w:highlight w:val="green"/>
+        </w:rPr>
+        <w:t xml:space="preserve"> sudo</w:t>
+      </w:r>
+      <w:r>
+        <w:rPr>
+          <w:rFonts w:ascii="Courier New" w:eastAsia="Times New Roman" w:hAnsi="Courier New" w:cs="Courier New"/>
+          <w:color w:val="333333"/>
+          <w:sz w:val="20"/>
+        </w:rPr>
         <w:t xml:space="preserve"> </w:t>
       </w:r>
-      <w:proofErr w:type="spellStart"/>
-      <w:r>
-        <w:rPr>
-          <w:rFonts w:ascii="Courier New" w:eastAsia="Times New Roman" w:hAnsi="Courier New" w:cs="Courier New"/>
-          <w:color w:val="333333"/>
-          <w:sz w:val="20"/>
-          <w:highlight w:val="green"/>
-        </w:rPr>
-        <w:t>adduser</w:t>
-      </w:r>
-      <w:proofErr w:type="spellEnd"/>
-      <w:r>
-        <w:rPr>
-          <w:rFonts w:ascii="Courier New" w:eastAsia="Times New Roman" w:hAnsi="Courier New" w:cs="Courier New"/>
-          <w:color w:val="333333"/>
-          <w:sz w:val="20"/>
-          <w:highlight w:val="green"/>
-        </w:rPr>
-        <w:t xml:space="preserve"> </w:t>
-      </w:r>
-      <w:proofErr w:type="spellStart"/>
-      <w:r>
-        <w:rPr>
-          <w:rFonts w:ascii="Courier New" w:eastAsia="Times New Roman" w:hAnsi="Courier New" w:cs="Courier New"/>
-          <w:color w:val="333333"/>
-          <w:sz w:val="20"/>
-          <w:highlight w:val="green"/>
-        </w:rPr>
-        <w:t>hduser</w:t>
-      </w:r>
-      <w:proofErr w:type="spellEnd"/>
-      <w:r>
-        <w:rPr>
-          <w:rFonts w:ascii="Courier New" w:eastAsia="Times New Roman" w:hAnsi="Courier New" w:cs="Courier New"/>
-          <w:color w:val="333333"/>
-          <w:sz w:val="20"/>
-          <w:highlight w:val="green"/>
-        </w:rPr>
-        <w:t xml:space="preserve"> </w:t>
-      </w:r>
-      <w:proofErr w:type="spellStart"/>
-      <w:r>
-        <w:rPr>
-          <w:rFonts w:ascii="Courier New" w:eastAsia="Times New Roman" w:hAnsi="Courier New" w:cs="Courier New"/>
-          <w:color w:val="333333"/>
-          <w:sz w:val="20"/>
-          <w:highlight w:val="green"/>
-        </w:rPr>
-        <w:t>sudo</w:t>
-      </w:r>
-      <w:proofErr w:type="spellEnd"/>
-      <w:r>
-        <w:rPr>
-          <w:rFonts w:ascii="Courier New" w:eastAsia="Times New Roman" w:hAnsi="Courier New" w:cs="Courier New"/>
-          <w:color w:val="333333"/>
-          <w:sz w:val="20"/>
-        </w:rPr>
-        <w:t xml:space="preserve"> </w:t>
-      </w:r>
     </w:p>
     <w:p>
       <w:pPr>
@@ -553,27 +515,24 @@
           <w:highlight w:val="yellow"/>
         </w:rPr>
       </w:pPr>
-      <w:proofErr w:type="spellStart"/>
-      <w:r>
-        <w:rPr>
-          <w:rFonts w:ascii="Courier New" w:eastAsia="Times New Roman" w:hAnsi="Courier New" w:cs="Courier New"/>
-          <w:color w:val="333333"/>
-          <w:sz w:val="20"/>
-          <w:highlight w:val="yellow"/>
-        </w:rPr>
-        <w:t>sudo</w:t>
-      </w:r>
-      <w:proofErr w:type="spellEnd"/>
-      <w:r>
-        <w:rPr>
-          <w:rFonts w:ascii="Courier New" w:eastAsia="Times New Roman" w:hAnsi="Courier New" w:cs="Courier New"/>
-          <w:color w:val="333333"/>
-          <w:sz w:val="20"/>
-          <w:highlight w:val="yellow"/>
-        </w:rPr>
-        <w:t xml:space="preserve"> </w:t>
-      </w:r>
-      <w:proofErr w:type="spellStart"/>
+      <w:r>
+        <w:rPr>
+          <w:rFonts w:ascii="Courier New" w:eastAsia="Times New Roman" w:hAnsi="Courier New" w:cs="Courier New"/>
+          <w:color w:val="333333"/>
+          <w:sz w:val="20"/>
+          <w:highlight w:val="yellow"/>
+        </w:rPr>
+        <w:t>#</w:t>
+      </w:r>
+      <w:r>
+        <w:rPr>
+          <w:rFonts w:ascii="Courier New" w:eastAsia="Times New Roman" w:hAnsi="Courier New" w:cs="Courier New"/>
+          <w:color w:val="333333"/>
+          <w:sz w:val="20"/>
+          <w:highlight w:val="yellow"/>
+        </w:rPr>
+        <w:t xml:space="preserve">sudo </w:t>
+      </w:r>
       <w:r>
         <w:rPr>
           <w:rFonts w:ascii="Courier New" w:hAnsi="Courier New" w:cs="Courier New"/>
@@ -581,15 +540,462 @@
           <w:sz w:val="18"/>
           <w:szCs w:val="18"/>
         </w:rPr>
-        <w:t>usermod</w:t>
-      </w:r>
-      <w:proofErr w:type="spellEnd"/>
-      <w:r>
-        <w:rPr>
-          <w:rFonts w:ascii="Courier New" w:hAnsi="Courier New" w:cs="Courier New"/>
-          <w:color w:val="222222"/>
-          <w:sz w:val="18"/>
-          <w:szCs w:val="18"/>
+        <w:t xml:space="preserve">usermod </w:t>
+      </w:r>
+      <w:r>
+        <w:rPr>
+          <w:rFonts w:ascii="Courier New" w:eastAsia="Times New Roman" w:hAnsi="Courier New" w:cs="Courier New"/>
+          <w:color w:val="333333"/>
+          <w:sz w:val="20"/>
+          <w:highlight w:val="yellow"/>
+        </w:rPr>
+        <w:t xml:space="preserve"> –g rcloud gz5427</w:t>
+      </w:r>
+    </w:p>
+    <w:p>
+      <w:pPr>
+        <w:spacing w:after="0"/>
+        <w:rPr>
+          <w:rFonts w:ascii="Courier New" w:eastAsia="Times New Roman" w:hAnsi="Courier New" w:cs="Courier New"/>
+          <w:color w:val="333333"/>
+          <w:sz w:val="20"/>
+          <w:highlight w:val="yellow"/>
+        </w:rPr>
+      </w:pPr>
+    </w:p>
+    <w:p>
+      <w:pPr>
+        <w:spacing w:after="0"/>
+        <w:rPr>
+          <w:rFonts w:ascii="Courier New" w:eastAsia="Times New Roman" w:hAnsi="Courier New" w:cs="Courier New"/>
+          <w:color w:val="333333"/>
+          <w:sz w:val="20"/>
+          <w:highlight w:val="yellow"/>
+        </w:rPr>
+      </w:pPr>
+    </w:p>
+    <w:p>
+      <w:pPr>
+        <w:spacing w:after="0"/>
+        <w:rPr>
+          <w:rFonts w:ascii="Courier New" w:eastAsia="Times New Roman" w:hAnsi="Courier New" w:cs="Courier New"/>
+          <w:color w:val="333333"/>
+          <w:sz w:val="20"/>
+          <w:highlight w:val="yellow"/>
+        </w:rPr>
+      </w:pPr>
+      <w:r>
+        <w:rPr>
+          <w:rFonts w:ascii="Courier New" w:eastAsia="Times New Roman" w:hAnsi="Courier New" w:cs="Courier New"/>
+          <w:color w:val="333333"/>
+          <w:sz w:val="20"/>
+          <w:highlight w:val="yellow"/>
+        </w:rPr>
+        <w:t>###   Step 2.</w:t>
+      </w:r>
+    </w:p>
+    <w:p>
+      <w:pPr>
+        <w:spacing w:after="0"/>
+        <w:rPr>
+          <w:rFonts w:ascii="Courier New" w:eastAsia="Times New Roman" w:hAnsi="Courier New" w:cs="Courier New"/>
+          <w:color w:val="333333"/>
+          <w:sz w:val="20"/>
+          <w:highlight w:val="yellow"/>
+        </w:rPr>
+      </w:pPr>
+      <w:r>
+        <w:rPr>
+          <w:rFonts w:ascii="Courier New" w:eastAsia="Times New Roman" w:hAnsi="Courier New" w:cs="Courier New"/>
+          <w:color w:val="333333"/>
+          <w:sz w:val="20"/>
+          <w:highlight w:val="yellow"/>
+        </w:rPr>
+        <w:t xml:space="preserve">sudo mkdir </w:t>
+      </w:r>
+      <w:r>
+        <w:rPr>
+          <w:rFonts w:ascii="Courier New" w:eastAsia="Times New Roman" w:hAnsi="Courier New" w:cs="Courier New"/>
+          <w:color w:val="333333"/>
+          <w:sz w:val="20"/>
+          <w:highlight w:val="yellow"/>
+        </w:rPr>
+        <w:t>/home/</w:t>
+      </w:r>
+      <w:r>
+        <w:rPr>
+          <w:rFonts w:ascii="Courier New" w:eastAsia="Times New Roman" w:hAnsi="Courier New" w:cs="Courier New"/>
+          <w:color w:val="333333"/>
+          <w:sz w:val="20"/>
+          <w:highlight w:val="yellow"/>
+        </w:rPr>
+        <w:t>hduser</w:t>
+      </w:r>
+      <w:r>
+        <w:rPr>
+          <w:rFonts w:ascii="Courier New" w:eastAsia="Times New Roman" w:hAnsi="Courier New" w:cs="Courier New"/>
+          <w:color w:val="333333"/>
+          <w:sz w:val="20"/>
+          <w:highlight w:val="yellow"/>
+        </w:rPr>
+        <w:t>/.ssh</w:t>
+      </w:r>
+    </w:p>
+    <w:p>
+      <w:pPr>
+        <w:spacing w:after="0"/>
+        <w:rPr>
+          <w:rFonts w:ascii="Courier New" w:eastAsia="Times New Roman" w:hAnsi="Courier New" w:cs="Courier New"/>
+          <w:color w:val="333333"/>
+          <w:sz w:val="20"/>
+          <w:highlight w:val="yellow"/>
+        </w:rPr>
+      </w:pPr>
+      <w:r>
+        <w:rPr>
+          <w:rFonts w:ascii="Courier New" w:eastAsia="Times New Roman" w:hAnsi="Courier New" w:cs="Courier New"/>
+          <w:color w:val="333333"/>
+          <w:sz w:val="20"/>
+          <w:highlight w:val="yellow"/>
+        </w:rPr>
+        <w:t xml:space="preserve">sudo </w:t>
+      </w:r>
+      <w:r>
+        <w:rPr>
+          <w:rFonts w:ascii="Courier New" w:eastAsia="Times New Roman" w:hAnsi="Courier New" w:cs="Courier New"/>
+          <w:color w:val="333333"/>
+          <w:sz w:val="20"/>
+          <w:highlight w:val="yellow"/>
+        </w:rPr>
+        <w:t>chown –R hduser:hduser /home/hduser</w:t>
+      </w:r>
+      <w:r>
+        <w:rPr>
+          <w:rFonts w:ascii="Courier New" w:eastAsia="Times New Roman" w:hAnsi="Courier New" w:cs="Courier New"/>
+          <w:color w:val="333333"/>
+          <w:sz w:val="20"/>
+          <w:highlight w:val="yellow"/>
+        </w:rPr>
+        <w:t>/</w:t>
+      </w:r>
+    </w:p>
+    <w:p>
+      <w:pPr>
+        <w:pStyle w:val="ListParagraph"/>
+        <w:spacing w:after="0"/>
+        <w:rPr>
+          <w:rFonts w:ascii="Courier New" w:eastAsia="Times New Roman" w:hAnsi="Courier New" w:cs="Courier New"/>
+          <w:color w:val="333333"/>
+          <w:sz w:val="20"/>
+          <w:highlight w:val="yellow"/>
+        </w:rPr>
+      </w:pPr>
+    </w:p>
+    <w:p>
+      <w:pPr>
+        <w:spacing w:after="0"/>
+        <w:rPr>
+          <w:rFonts w:ascii="Courier New" w:eastAsia="Times New Roman" w:hAnsi="Courier New" w:cs="Courier New"/>
+          <w:color w:val="333333"/>
+          <w:sz w:val="20"/>
+          <w:highlight w:val="yellow"/>
+        </w:rPr>
+      </w:pPr>
+      <w:r>
+        <w:rPr>
+          <w:rFonts w:ascii="Courier New" w:eastAsia="Times New Roman" w:hAnsi="Courier New" w:cs="Courier New"/>
+          <w:color w:val="333333"/>
+          <w:sz w:val="20"/>
+          <w:highlight w:val="yellow"/>
+        </w:rPr>
+        <w:t xml:space="preserve">sudo cp </w:t>
+      </w:r>
+      <w:r>
+        <w:rPr>
+          <w:rFonts w:ascii="Courier New" w:eastAsia="Times New Roman" w:hAnsi="Courier New" w:cs="Courier New"/>
+          <w:color w:val="333333"/>
+          <w:sz w:val="20"/>
+          <w:highlight w:val="yellow"/>
+        </w:rPr>
+        <w:t>/home/ubuntu/.ssh/</w:t>
+      </w:r>
+      <w:r>
+        <w:rPr>
+          <w:rFonts w:ascii="Courier New" w:eastAsia="Times New Roman" w:hAnsi="Courier New" w:cs="Courier New"/>
+          <w:color w:val="333333"/>
+          <w:sz w:val="20"/>
+          <w:highlight w:val="yellow"/>
+        </w:rPr>
+        <w:t xml:space="preserve">* </w:t>
+      </w:r>
+      <w:r>
+        <w:rPr>
+          <w:rFonts w:ascii="Courier New" w:eastAsia="Times New Roman" w:hAnsi="Courier New" w:cs="Courier New"/>
+          <w:color w:val="333333"/>
+          <w:sz w:val="20"/>
+          <w:highlight w:val="yellow"/>
+        </w:rPr>
+        <w:t>/home/</w:t>
+      </w:r>
+      <w:r>
+        <w:rPr>
+          <w:rFonts w:ascii="Courier New" w:eastAsia="Times New Roman" w:hAnsi="Courier New" w:cs="Courier New"/>
+          <w:color w:val="333333"/>
+          <w:sz w:val="20"/>
+          <w:highlight w:val="yellow"/>
+        </w:rPr>
+        <w:t>hduser</w:t>
+      </w:r>
+      <w:r>
+        <w:rPr>
+          <w:rFonts w:ascii="Courier New" w:eastAsia="Times New Roman" w:hAnsi="Courier New" w:cs="Courier New"/>
+          <w:color w:val="333333"/>
+          <w:sz w:val="20"/>
+          <w:highlight w:val="yellow"/>
+        </w:rPr>
+        <w:t>/.ssh</w:t>
+      </w:r>
+    </w:p>
+    <w:p>
+      <w:pPr>
+        <w:spacing w:after="0"/>
+        <w:rPr>
+          <w:rFonts w:ascii="Courier New" w:eastAsia="Times New Roman" w:hAnsi="Courier New" w:cs="Courier New"/>
+          <w:color w:val="333333"/>
+          <w:sz w:val="20"/>
+        </w:rPr>
+      </w:pPr>
+      <w:r>
+        <w:rPr>
+          <w:rFonts w:ascii="Courier New" w:eastAsia="Times New Roman" w:hAnsi="Courier New" w:cs="Courier New"/>
+          <w:color w:val="333333"/>
+          <w:sz w:val="20"/>
+          <w:highlight w:val="yellow"/>
+        </w:rPr>
+        <w:t xml:space="preserve">sudo </w:t>
+      </w:r>
+      <w:r>
+        <w:rPr>
+          <w:rFonts w:ascii="Courier New" w:eastAsia="Times New Roman" w:hAnsi="Courier New" w:cs="Courier New"/>
+          <w:color w:val="333333"/>
+          <w:sz w:val="20"/>
+          <w:highlight w:val="yellow"/>
+        </w:rPr>
+        <w:t xml:space="preserve">chown –R </w:t>
+      </w:r>
+      <w:r>
+        <w:rPr>
+          <w:rFonts w:ascii="Courier New" w:eastAsia="Times New Roman" w:hAnsi="Courier New" w:cs="Courier New"/>
+          <w:color w:val="333333"/>
+          <w:sz w:val="20"/>
+          <w:highlight w:val="yellow"/>
+        </w:rPr>
+        <w:t>hduser</w:t>
+      </w:r>
+      <w:r>
+        <w:rPr>
+          <w:rFonts w:ascii="Courier New" w:eastAsia="Times New Roman" w:hAnsi="Courier New" w:cs="Courier New"/>
+          <w:color w:val="333333"/>
+          <w:sz w:val="20"/>
+          <w:highlight w:val="yellow"/>
+        </w:rPr>
+        <w:t>:</w:t>
+      </w:r>
+      <w:r>
+        <w:rPr>
+          <w:rFonts w:ascii="Courier New" w:eastAsia="Times New Roman" w:hAnsi="Courier New" w:cs="Courier New"/>
+          <w:color w:val="333333"/>
+          <w:sz w:val="20"/>
+          <w:highlight w:val="yellow"/>
+        </w:rPr>
+        <w:t>hduser</w:t>
+      </w:r>
+      <w:r>
+        <w:rPr>
+          <w:rFonts w:ascii="Courier New" w:eastAsia="Times New Roman" w:hAnsi="Courier New" w:cs="Courier New"/>
+          <w:color w:val="333333"/>
+          <w:sz w:val="20"/>
+          <w:highlight w:val="yellow"/>
+        </w:rPr>
+        <w:t xml:space="preserve"> /home/</w:t>
+      </w:r>
+      <w:r>
+        <w:rPr>
+          <w:rFonts w:ascii="Courier New" w:eastAsia="Times New Roman" w:hAnsi="Courier New" w:cs="Courier New"/>
+          <w:color w:val="333333"/>
+          <w:sz w:val="20"/>
+          <w:highlight w:val="yellow"/>
+        </w:rPr>
+        <w:t>hduser</w:t>
+      </w:r>
+      <w:r>
+        <w:rPr>
+          <w:rFonts w:ascii="Courier New" w:eastAsia="Times New Roman" w:hAnsi="Courier New" w:cs="Courier New"/>
+          <w:color w:val="333333"/>
+          <w:sz w:val="20"/>
+          <w:highlight w:val="yellow"/>
+        </w:rPr>
+        <w:t>/.ssh</w:t>
+      </w:r>
+    </w:p>
+    <w:p>
+      <w:pPr>
+        <w:spacing w:after="0"/>
+        <w:rPr>
+          <w:rFonts w:ascii="Courier New" w:eastAsia="Times New Roman" w:hAnsi="Courier New" w:cs="Courier New"/>
+          <w:color w:val="333333"/>
+          <w:sz w:val="20"/>
+        </w:rPr>
+      </w:pPr>
+    </w:p>
+    <w:p>
+      <w:r>
+        <w:t>#######################   Step 1</w:t>
+      </w:r>
+      <w:r>
+        <w:t xml:space="preserve">.3  </w:t>
+      </w:r>
+      <w:r>
+        <w:t xml:space="preserve">At each of the machines, </w:t>
+      </w:r>
+      <w:r>
+        <w:t>Copy the private key ‘</w:t>
+      </w:r>
+      <w:r>
+        <w:rPr>
+          <w:rFonts w:ascii="Courier New" w:eastAsia="Times New Roman" w:hAnsi="Courier New" w:cs="Courier New"/>
+          <w:color w:val="333333"/>
+          <w:sz w:val="20"/>
+        </w:rPr>
+        <w:t>authorized_keys</w:t>
+      </w:r>
+      <w:r>
+        <w:rPr>
+          <w:rFonts w:ascii="Courier New" w:eastAsia="Times New Roman" w:hAnsi="Courier New" w:cs="Courier New"/>
+          <w:color w:val="333333"/>
+          <w:sz w:val="20"/>
+        </w:rPr>
+        <w:t>’ from .ssh folder of the user ‘ubuntu’ to that of the user ‘hduser’</w:t>
+      </w:r>
+    </w:p>
+    <w:p>
+      <w:pPr>
+        <w:spacing w:after="0"/>
+        <w:rPr>
+          <w:rFonts w:ascii="Courier New" w:eastAsia="Times New Roman" w:hAnsi="Courier New" w:cs="Courier New"/>
+          <w:color w:val="333333"/>
+          <w:sz w:val="20"/>
+          <w:highlight w:val="yellow"/>
+        </w:rPr>
+      </w:pPr>
+      <w:r>
+        <w:rPr>
+          <w:rFonts w:ascii="Courier New" w:eastAsia="Times New Roman" w:hAnsi="Courier New" w:cs="Courier New"/>
+          <w:color w:val="333333"/>
+          <w:sz w:val="20"/>
+          <w:highlight w:val="yellow"/>
+        </w:rPr>
+        <w:t>sudo cp /home/</w:t>
+      </w:r>
+      <w:r>
+        <w:rPr>
+          <w:rFonts w:ascii="Courier New" w:eastAsia="Times New Roman" w:hAnsi="Courier New" w:cs="Courier New"/>
+          <w:color w:val="333333"/>
+          <w:sz w:val="20"/>
+          <w:highlight w:val="yellow"/>
+        </w:rPr>
+        <w:t>ubuntu</w:t>
+      </w:r>
+      <w:r>
+        <w:rPr>
+          <w:rFonts w:ascii="Courier New" w:eastAsia="Times New Roman" w:hAnsi="Courier New" w:cs="Courier New"/>
+          <w:color w:val="333333"/>
+          <w:sz w:val="20"/>
+          <w:highlight w:val="yellow"/>
+        </w:rPr>
+        <w:t>/.ssh</w:t>
+      </w:r>
+      <w:r>
+        <w:rPr>
+          <w:rFonts w:ascii="Courier New" w:eastAsia="Times New Roman" w:hAnsi="Courier New" w:cs="Courier New"/>
+          <w:color w:val="333333"/>
+          <w:sz w:val="20"/>
+          <w:highlight w:val="yellow"/>
+        </w:rPr>
+        <w:t>/authorized_keys</w:t>
+      </w:r>
+      <w:r>
+        <w:rPr>
+          <w:rFonts w:ascii="Courier New" w:eastAsia="Times New Roman" w:hAnsi="Courier New" w:cs="Courier New"/>
+          <w:color w:val="333333"/>
+          <w:sz w:val="20"/>
+          <w:highlight w:val="yellow"/>
+        </w:rPr>
+        <w:t xml:space="preserve"> /home/hduser</w:t>
+      </w:r>
+      <w:r>
+        <w:rPr>
+          <w:rFonts w:ascii="Courier New" w:eastAsia="Times New Roman" w:hAnsi="Courier New" w:cs="Courier New"/>
+          <w:color w:val="333333"/>
+          <w:sz w:val="20"/>
+          <w:highlight w:val="yellow"/>
+        </w:rPr>
+        <w:t>/.ssh</w:t>
+      </w:r>
+    </w:p>
+    <w:p>
+      <w:pPr>
+        <w:spacing w:after="0"/>
+        <w:rPr>
+          <w:rFonts w:ascii="Courier New" w:eastAsia="Times New Roman" w:hAnsi="Courier New" w:cs="Courier New"/>
+          <w:color w:val="333333"/>
+          <w:sz w:val="20"/>
+          <w:highlight w:val="yellow"/>
+        </w:rPr>
+      </w:pPr>
+      <w:r>
+        <w:rPr>
+          <w:rFonts w:ascii="Courier New" w:eastAsia="Times New Roman" w:hAnsi="Courier New" w:cs="Courier New"/>
+          <w:color w:val="333333"/>
+          <w:sz w:val="20"/>
+          <w:highlight w:val="yellow"/>
+        </w:rPr>
+        <w:t>sudo chown hduser:hadoop /home/hduser/.ssh/authorized_keys</w:t>
+      </w:r>
+    </w:p>
+    <w:p>
+      <w:pPr>
+        <w:spacing w:after="0"/>
+        <w:rPr>
+          <w:rFonts w:ascii="Courier New" w:eastAsia="Times New Roman" w:hAnsi="Courier New" w:cs="Courier New"/>
+          <w:color w:val="333333"/>
+          <w:sz w:val="20"/>
+        </w:rPr>
+      </w:pPr>
+      <w:r>
+        <w:rPr>
+          <w:rFonts w:ascii="Courier New" w:eastAsia="Times New Roman" w:hAnsi="Courier New" w:cs="Courier New"/>
+          <w:color w:val="333333"/>
+          <w:sz w:val="20"/>
+          <w:highlight w:val="yellow"/>
+        </w:rPr>
+        <w:t>s</w:t>
+      </w:r>
+      <w:r>
+        <w:rPr>
+          <w:rFonts w:ascii="Courier New" w:eastAsia="Times New Roman" w:hAnsi="Courier New" w:cs="Courier New"/>
+          <w:color w:val="333333"/>
+          <w:sz w:val="20"/>
+          <w:highlight w:val="yellow"/>
+        </w:rPr>
+        <w:t>udo chmod</w:t>
+      </w:r>
+      <w:r>
+        <w:rPr>
+          <w:rFonts w:ascii="Courier New" w:eastAsia="Times New Roman" w:hAnsi="Courier New" w:cs="Courier New"/>
+          <w:color w:val="333333"/>
+          <w:sz w:val="20"/>
+          <w:highlight w:val="yellow"/>
         </w:rPr>
         <w:t xml:space="preserve"> </w:t>
       </w:r>
@@ -600,1081 +1006,100 @@
           <w:sz w:val="20"/>
           <w:highlight w:val="yellow"/>
         </w:rPr>
-        <w:t xml:space="preserve"> –g </w:t>
-      </w:r>
-      <w:proofErr w:type="spellStart"/>
-      <w:r>
-        <w:rPr>
-          <w:rFonts w:ascii="Courier New" w:eastAsia="Times New Roman" w:hAnsi="Courier New" w:cs="Courier New"/>
-          <w:color w:val="333333"/>
-          <w:sz w:val="20"/>
-          <w:highlight w:val="yellow"/>
-        </w:rPr>
-        <w:t>rcloud</w:t>
-      </w:r>
-      <w:proofErr w:type="spellEnd"/>
-      <w:r>
-        <w:rPr>
-          <w:rFonts w:ascii="Courier New" w:eastAsia="Times New Roman" w:hAnsi="Courier New" w:cs="Courier New"/>
-          <w:color w:val="333333"/>
-          <w:sz w:val="20"/>
-          <w:highlight w:val="yellow"/>
-        </w:rPr>
-        <w:t xml:space="preserve"> gz5427</w:t>
-      </w:r>
-    </w:p>
-    <w:p>
-      <w:pPr>
-        <w:spacing w:after="0"/>
-        <w:rPr>
-          <w:rFonts w:ascii="Courier New" w:eastAsia="Times New Roman" w:hAnsi="Courier New" w:cs="Courier New"/>
-          <w:color w:val="333333"/>
-          <w:sz w:val="20"/>
-          <w:highlight w:val="yellow"/>
-        </w:rPr>
-      </w:pPr>
-    </w:p>
-    <w:p>
-      <w:pPr>
-        <w:spacing w:after="0"/>
-        <w:rPr>
-          <w:rFonts w:ascii="Courier New" w:eastAsia="Times New Roman" w:hAnsi="Courier New" w:cs="Courier New"/>
-          <w:color w:val="333333"/>
-          <w:sz w:val="20"/>
-          <w:highlight w:val="yellow"/>
-        </w:rPr>
-      </w:pPr>
-    </w:p>
-    <w:p>
-      <w:pPr>
-        <w:spacing w:after="0"/>
-        <w:rPr>
-          <w:rFonts w:ascii="Courier New" w:eastAsia="Times New Roman" w:hAnsi="Courier New" w:cs="Courier New"/>
-          <w:color w:val="333333"/>
-          <w:sz w:val="20"/>
-          <w:highlight w:val="yellow"/>
-        </w:rPr>
-      </w:pPr>
-      <w:r>
-        <w:rPr>
-          <w:rFonts w:ascii="Courier New" w:eastAsia="Times New Roman" w:hAnsi="Courier New" w:cs="Courier New"/>
-          <w:color w:val="333333"/>
-          <w:sz w:val="20"/>
-          <w:highlight w:val="yellow"/>
-        </w:rPr>
-        <w:t>###   Step 2.</w:t>
-      </w:r>
-    </w:p>
-    <w:p>
-      <w:pPr>
-        <w:spacing w:after="0"/>
-        <w:rPr>
-          <w:rFonts w:ascii="Courier New" w:eastAsia="Times New Roman" w:hAnsi="Courier New" w:cs="Courier New"/>
-          <w:color w:val="333333"/>
-          <w:sz w:val="20"/>
-          <w:highlight w:val="yellow"/>
-        </w:rPr>
-      </w:pPr>
-      <w:proofErr w:type="spellStart"/>
-      <w:r>
-        <w:rPr>
-          <w:rFonts w:ascii="Courier New" w:eastAsia="Times New Roman" w:hAnsi="Courier New" w:cs="Courier New"/>
-          <w:color w:val="333333"/>
-          <w:sz w:val="20"/>
-          <w:highlight w:val="yellow"/>
-        </w:rPr>
-        <w:t>sudo</w:t>
-      </w:r>
-      <w:proofErr w:type="spellEnd"/>
-      <w:r>
-        <w:rPr>
-          <w:rFonts w:ascii="Courier New" w:eastAsia="Times New Roman" w:hAnsi="Courier New" w:cs="Courier New"/>
-          <w:color w:val="333333"/>
-          <w:sz w:val="20"/>
-          <w:highlight w:val="yellow"/>
-        </w:rPr>
+        <w:t>6</w:t>
+      </w:r>
+      <w:r>
+        <w:rPr>
+          <w:rFonts w:ascii="Courier New" w:eastAsia="Times New Roman" w:hAnsi="Courier New" w:cs="Courier New"/>
+          <w:color w:val="333333"/>
+          <w:sz w:val="20"/>
+          <w:highlight w:val="yellow"/>
+        </w:rPr>
+        <w:t>00</w:t>
+      </w:r>
+      <w:r>
+        <w:rPr>
+          <w:rFonts w:ascii="Courier New" w:eastAsia="Times New Roman" w:hAnsi="Courier New" w:cs="Courier New"/>
+          <w:color w:val="333333"/>
+          <w:sz w:val="20"/>
+          <w:highlight w:val="yellow"/>
+        </w:rPr>
+        <w:t xml:space="preserve"> /home/hduser/.ssh</w:t>
+      </w:r>
+      <w:r>
+        <w:rPr>
+          <w:rFonts w:ascii="Courier New" w:eastAsia="Times New Roman" w:hAnsi="Courier New" w:cs="Courier New"/>
+          <w:color w:val="333333"/>
+          <w:sz w:val="20"/>
+          <w:highlight w:val="yellow"/>
+        </w:rPr>
+        <w:t>/authorized_keys</w:t>
+      </w:r>
+    </w:p>
+    <w:p>
+      <w:pPr>
+        <w:spacing w:after="0"/>
+        <w:rPr>
+          <w:rFonts w:ascii="Courier New" w:eastAsia="Times New Roman" w:hAnsi="Courier New" w:cs="Courier New"/>
+          <w:color w:val="333333"/>
+          <w:sz w:val="20"/>
+        </w:rPr>
+      </w:pPr>
+    </w:p>
+    <w:p>
+      <w:pPr>
+        <w:ind w:left="720"/>
+      </w:pPr>
+      <w:r>
+        <w:t>###  After this you can  close all</w:t>
+      </w:r>
+      <w:r>
+        <w:t xml:space="preserve"> putty session</w:t>
+      </w:r>
+      <w:r>
+        <w:t>s</w:t>
+      </w:r>
+      <w:r>
+        <w:t xml:space="preserve"> and re</w:t>
+      </w:r>
+      <w:r>
+        <w:t>-</w:t>
+      </w:r>
+      <w:r>
+        <w:t>log</w:t>
+      </w:r>
+      <w:r>
+        <w:t>in</w:t>
+      </w:r>
+      <w:r>
+        <w:t xml:space="preserve"> on with user name </w:t>
+      </w:r>
+      <w:r>
+        <w:rPr>
+          <w:color w:val="FF0000"/>
+        </w:rPr>
+        <w:t>‘hduser’</w:t>
+      </w:r>
+      <w:r>
+        <w:t xml:space="preserve"> since the </w:t>
+      </w:r>
+      <w:r>
+        <w:t xml:space="preserve">###  </w:t>
+      </w:r>
+      <w:r>
+        <w:t>private  ke</w:t>
+      </w:r>
+      <w:r>
+        <w:t>y has been put in the ‘hduser’</w:t>
+      </w:r>
+      <w:r>
+        <w:t>s</w:t>
+      </w:r>
+      <w:r>
         <w:t xml:space="preserve"> </w:t>
       </w:r>
-      <w:proofErr w:type="spellStart"/>
-      <w:r>
-        <w:rPr>
-          <w:rFonts w:ascii="Courier New" w:eastAsia="Times New Roman" w:hAnsi="Courier New" w:cs="Courier New"/>
-          <w:color w:val="333333"/>
-          <w:sz w:val="20"/>
-          <w:highlight w:val="yellow"/>
-        </w:rPr>
-        <w:t>mkdir</w:t>
-      </w:r>
-      <w:proofErr w:type="spellEnd"/>
-      <w:r>
-        <w:rPr>
-          <w:rFonts w:ascii="Courier New" w:eastAsia="Times New Roman" w:hAnsi="Courier New" w:cs="Courier New"/>
-          <w:color w:val="333333"/>
-          <w:sz w:val="20"/>
-          <w:highlight w:val="yellow"/>
-        </w:rPr>
-        <w:t xml:space="preserve"> </w:t>
-      </w:r>
-      <w:r>
-        <w:rPr>
-          <w:rFonts w:ascii="Courier New" w:eastAsia="Times New Roman" w:hAnsi="Courier New" w:cs="Courier New"/>
-          <w:color w:val="333333"/>
-          <w:sz w:val="20"/>
-          <w:highlight w:val="yellow"/>
-        </w:rPr>
-        <w:t>/home/</w:t>
-      </w:r>
-      <w:proofErr w:type="spellStart"/>
-      <w:r>
-        <w:rPr>
-          <w:rFonts w:ascii="Courier New" w:eastAsia="Times New Roman" w:hAnsi="Courier New" w:cs="Courier New"/>
-          <w:color w:val="333333"/>
-          <w:sz w:val="20"/>
-          <w:highlight w:val="yellow"/>
-        </w:rPr>
-        <w:t>hduser</w:t>
-      </w:r>
-      <w:proofErr w:type="spellEnd"/>
-      <w:r>
-        <w:rPr>
-          <w:rFonts w:ascii="Courier New" w:eastAsia="Times New Roman" w:hAnsi="Courier New" w:cs="Courier New"/>
-          <w:color w:val="333333"/>
-          <w:sz w:val="20"/>
-          <w:highlight w:val="yellow"/>
-        </w:rPr>
-        <w:t>/.</w:t>
-      </w:r>
-      <w:proofErr w:type="spellStart"/>
-      <w:r>
-        <w:rPr>
-          <w:rFonts w:ascii="Courier New" w:eastAsia="Times New Roman" w:hAnsi="Courier New" w:cs="Courier New"/>
-          <w:color w:val="333333"/>
-          <w:sz w:val="20"/>
-          <w:highlight w:val="yellow"/>
-        </w:rPr>
-        <w:t>ssh</w:t>
-      </w:r>
-      <w:proofErr w:type="spellEnd"/>
-    </w:p>
-    <w:p>
-      <w:pPr>
-        <w:spacing w:after="0"/>
-        <w:rPr>
-          <w:rFonts w:ascii="Courier New" w:eastAsia="Times New Roman" w:hAnsi="Courier New" w:cs="Courier New"/>
-          <w:color w:val="333333"/>
-          <w:sz w:val="20"/>
-          <w:highlight w:val="yellow"/>
-        </w:rPr>
-      </w:pPr>
-      <w:proofErr w:type="spellStart"/>
-      <w:r>
-        <w:rPr>
-          <w:rFonts w:ascii="Courier New" w:eastAsia="Times New Roman" w:hAnsi="Courier New" w:cs="Courier New"/>
-          <w:color w:val="333333"/>
-          <w:sz w:val="20"/>
-          <w:highlight w:val="yellow"/>
-        </w:rPr>
-        <w:t>sudo</w:t>
-      </w:r>
-      <w:proofErr w:type="spellEnd"/>
-      <w:r>
-        <w:rPr>
-          <w:rFonts w:ascii="Courier New" w:eastAsia="Times New Roman" w:hAnsi="Courier New" w:cs="Courier New"/>
-          <w:color w:val="333333"/>
-          <w:sz w:val="20"/>
-          <w:highlight w:val="yellow"/>
-        </w:rPr>
-        <w:t xml:space="preserve"> </w:t>
-      </w:r>
-      <w:proofErr w:type="spellStart"/>
-      <w:r>
-        <w:rPr>
-          <w:rFonts w:ascii="Courier New" w:eastAsia="Times New Roman" w:hAnsi="Courier New" w:cs="Courier New"/>
-          <w:color w:val="333333"/>
-          <w:sz w:val="20"/>
-          <w:highlight w:val="yellow"/>
-        </w:rPr>
-        <w:t>chown</w:t>
-      </w:r>
-      <w:proofErr w:type="spellEnd"/>
-      <w:r>
-        <w:rPr>
-          <w:rFonts w:ascii="Courier New" w:eastAsia="Times New Roman" w:hAnsi="Courier New" w:cs="Courier New"/>
-          <w:color w:val="333333"/>
-          <w:sz w:val="20"/>
-          <w:highlight w:val="yellow"/>
-        </w:rPr>
-        <w:t xml:space="preserve"> –R </w:t>
-      </w:r>
-      <w:proofErr w:type="spellStart"/>
-      <w:r>
-        <w:rPr>
-          <w:rFonts w:ascii="Courier New" w:eastAsia="Times New Roman" w:hAnsi="Courier New" w:cs="Courier New"/>
-          <w:color w:val="333333"/>
-          <w:sz w:val="20"/>
-          <w:highlight w:val="yellow"/>
-        </w:rPr>
-        <w:t>hduser:hduser</w:t>
-      </w:r>
-      <w:proofErr w:type="spellEnd"/>
-      <w:r>
-        <w:rPr>
-          <w:rFonts w:ascii="Courier New" w:eastAsia="Times New Roman" w:hAnsi="Courier New" w:cs="Courier New"/>
-          <w:color w:val="333333"/>
-          <w:sz w:val="20"/>
-          <w:highlight w:val="yellow"/>
-        </w:rPr>
-        <w:t xml:space="preserve"> /home/</w:t>
-      </w:r>
-      <w:proofErr w:type="spellStart"/>
-      <w:r>
-        <w:rPr>
-          <w:rFonts w:ascii="Courier New" w:eastAsia="Times New Roman" w:hAnsi="Courier New" w:cs="Courier New"/>
-          <w:color w:val="333333"/>
-          <w:sz w:val="20"/>
-          <w:highlight w:val="yellow"/>
-        </w:rPr>
-        <w:t>hduser</w:t>
-      </w:r>
-      <w:proofErr w:type="spellEnd"/>
-      <w:r>
-        <w:rPr>
-          <w:rFonts w:ascii="Courier New" w:eastAsia="Times New Roman" w:hAnsi="Courier New" w:cs="Courier New"/>
-          <w:color w:val="333333"/>
-          <w:sz w:val="20"/>
-          <w:highlight w:val="yellow"/>
-        </w:rPr>
-        <w:t>/</w:t>
-      </w:r>
-    </w:p>
-    <w:p>
-      <w:pPr>
-        <w:pStyle w:val="ListParagraph"/>
-        <w:spacing w:after="0"/>
-        <w:rPr>
-          <w:rFonts w:ascii="Courier New" w:eastAsia="Times New Roman" w:hAnsi="Courier New" w:cs="Courier New"/>
-          <w:color w:val="333333"/>
-          <w:sz w:val="20"/>
-          <w:highlight w:val="yellow"/>
-        </w:rPr>
-      </w:pPr>
-    </w:p>
-    <w:p>
-      <w:pPr>
-        <w:spacing w:after="0"/>
-        <w:rPr>
-          <w:rFonts w:ascii="Courier New" w:eastAsia="Times New Roman" w:hAnsi="Courier New" w:cs="Courier New"/>
-          <w:color w:val="333333"/>
-          <w:sz w:val="20"/>
-          <w:highlight w:val="yellow"/>
-        </w:rPr>
-      </w:pPr>
-      <w:proofErr w:type="spellStart"/>
-      <w:r>
-        <w:rPr>
-          <w:rFonts w:ascii="Courier New" w:eastAsia="Times New Roman" w:hAnsi="Courier New" w:cs="Courier New"/>
-          <w:color w:val="333333"/>
-          <w:sz w:val="20"/>
-          <w:highlight w:val="yellow"/>
-        </w:rPr>
-        <w:t>sudo</w:t>
-      </w:r>
-      <w:proofErr w:type="spellEnd"/>
-      <w:r>
-        <w:rPr>
-          <w:rFonts w:ascii="Courier New" w:eastAsia="Times New Roman" w:hAnsi="Courier New" w:cs="Courier New"/>
-          <w:color w:val="333333"/>
-          <w:sz w:val="20"/>
-          <w:highlight w:val="yellow"/>
-        </w:rPr>
-        <w:t xml:space="preserve"> cp </w:t>
-      </w:r>
-      <w:r>
-        <w:rPr>
-          <w:rFonts w:ascii="Courier New" w:eastAsia="Times New Roman" w:hAnsi="Courier New" w:cs="Courier New"/>
-          <w:color w:val="333333"/>
-          <w:sz w:val="20"/>
-          <w:highlight w:val="yellow"/>
-        </w:rPr>
-        <w:t>/home/</w:t>
-      </w:r>
-      <w:proofErr w:type="spellStart"/>
-      <w:r>
-        <w:rPr>
-          <w:rFonts w:ascii="Courier New" w:eastAsia="Times New Roman" w:hAnsi="Courier New" w:cs="Courier New"/>
-          <w:color w:val="333333"/>
-          <w:sz w:val="20"/>
-          <w:highlight w:val="yellow"/>
-        </w:rPr>
-        <w:t>ubuntu</w:t>
-      </w:r>
-      <w:proofErr w:type="spellEnd"/>
-      <w:r>
-        <w:rPr>
-          <w:rFonts w:ascii="Courier New" w:eastAsia="Times New Roman" w:hAnsi="Courier New" w:cs="Courier New"/>
-          <w:color w:val="333333"/>
-          <w:sz w:val="20"/>
-          <w:highlight w:val="yellow"/>
-        </w:rPr>
-        <w:t>/.</w:t>
-      </w:r>
-      <w:proofErr w:type="spellStart"/>
-      <w:r>
-        <w:rPr>
-          <w:rFonts w:ascii="Courier New" w:eastAsia="Times New Roman" w:hAnsi="Courier New" w:cs="Courier New"/>
-          <w:color w:val="333333"/>
-          <w:sz w:val="20"/>
-          <w:highlight w:val="yellow"/>
-        </w:rPr>
-        <w:t>ssh</w:t>
-      </w:r>
-      <w:proofErr w:type="spellEnd"/>
-      <w:r>
-        <w:rPr>
-          <w:rFonts w:ascii="Courier New" w:eastAsia="Times New Roman" w:hAnsi="Courier New" w:cs="Courier New"/>
-          <w:color w:val="333333"/>
-          <w:sz w:val="20"/>
-          <w:highlight w:val="yellow"/>
-        </w:rPr>
-        <w:t>/</w:t>
-      </w:r>
-      <w:r>
-        <w:rPr>
-          <w:rFonts w:ascii="Courier New" w:eastAsia="Times New Roman" w:hAnsi="Courier New" w:cs="Courier New"/>
-          <w:color w:val="333333"/>
-          <w:sz w:val="20"/>
-          <w:highlight w:val="yellow"/>
-        </w:rPr>
-        <w:t xml:space="preserve">* </w:t>
-      </w:r>
-      <w:r>
-        <w:rPr>
-          <w:rFonts w:ascii="Courier New" w:eastAsia="Times New Roman" w:hAnsi="Courier New" w:cs="Courier New"/>
-          <w:color w:val="333333"/>
-          <w:sz w:val="20"/>
-          <w:highlight w:val="yellow"/>
-        </w:rPr>
-        <w:t>/home/</w:t>
-      </w:r>
-      <w:proofErr w:type="spellStart"/>
-      <w:r>
-        <w:rPr>
-          <w:rFonts w:ascii="Courier New" w:eastAsia="Times New Roman" w:hAnsi="Courier New" w:cs="Courier New"/>
-          <w:color w:val="333333"/>
-          <w:sz w:val="20"/>
-          <w:highlight w:val="yellow"/>
-        </w:rPr>
-        <w:t>hduser</w:t>
-      </w:r>
-      <w:proofErr w:type="spellEnd"/>
-      <w:r>
-        <w:rPr>
-          <w:rFonts w:ascii="Courier New" w:eastAsia="Times New Roman" w:hAnsi="Courier New" w:cs="Courier New"/>
-          <w:color w:val="333333"/>
-          <w:sz w:val="20"/>
-          <w:highlight w:val="yellow"/>
-        </w:rPr>
-        <w:t>/.</w:t>
-      </w:r>
-      <w:proofErr w:type="spellStart"/>
-      <w:r>
-        <w:rPr>
-          <w:rFonts w:ascii="Courier New" w:eastAsia="Times New Roman" w:hAnsi="Courier New" w:cs="Courier New"/>
-          <w:color w:val="333333"/>
-          <w:sz w:val="20"/>
-          <w:highlight w:val="yellow"/>
-        </w:rPr>
-        <w:t>ssh</w:t>
-      </w:r>
-      <w:proofErr w:type="spellEnd"/>
-    </w:p>
-    <w:p>
-      <w:pPr>
-        <w:spacing w:after="0"/>
-        <w:rPr>
-          <w:rFonts w:ascii="Courier New" w:eastAsia="Times New Roman" w:hAnsi="Courier New" w:cs="Courier New"/>
-          <w:color w:val="333333"/>
-          <w:sz w:val="20"/>
-        </w:rPr>
-      </w:pPr>
-      <w:proofErr w:type="spellStart"/>
-      <w:r>
-        <w:rPr>
-          <w:rFonts w:ascii="Courier New" w:eastAsia="Times New Roman" w:hAnsi="Courier New" w:cs="Courier New"/>
-          <w:color w:val="333333"/>
-          <w:sz w:val="20"/>
-          <w:highlight w:val="yellow"/>
-        </w:rPr>
-        <w:t>sudo</w:t>
-      </w:r>
-      <w:proofErr w:type="spellEnd"/>
-      <w:r>
-        <w:rPr>
-          <w:rFonts w:ascii="Courier New" w:eastAsia="Times New Roman" w:hAnsi="Courier New" w:cs="Courier New"/>
-          <w:color w:val="333333"/>
-          <w:sz w:val="20"/>
-          <w:highlight w:val="yellow"/>
-        </w:rPr>
-        <w:t xml:space="preserve"> </w:t>
-      </w:r>
-      <w:proofErr w:type="spellStart"/>
-      <w:r>
-        <w:rPr>
-          <w:rFonts w:ascii="Courier New" w:eastAsia="Times New Roman" w:hAnsi="Courier New" w:cs="Courier New"/>
-          <w:color w:val="333333"/>
-          <w:sz w:val="20"/>
-          <w:highlight w:val="yellow"/>
-        </w:rPr>
-        <w:t>chown</w:t>
-      </w:r>
-      <w:proofErr w:type="spellEnd"/>
-      <w:r>
-        <w:rPr>
-          <w:rFonts w:ascii="Courier New" w:eastAsia="Times New Roman" w:hAnsi="Courier New" w:cs="Courier New"/>
-          <w:color w:val="333333"/>
-          <w:sz w:val="20"/>
-          <w:highlight w:val="yellow"/>
-        </w:rPr>
-        <w:t xml:space="preserve"> –R </w:t>
-      </w:r>
-      <w:proofErr w:type="spellStart"/>
-      <w:r>
-        <w:rPr>
-          <w:rFonts w:ascii="Courier New" w:eastAsia="Times New Roman" w:hAnsi="Courier New" w:cs="Courier New"/>
-          <w:color w:val="333333"/>
-          <w:sz w:val="20"/>
-          <w:highlight w:val="yellow"/>
-        </w:rPr>
-        <w:t>hduser</w:t>
-      </w:r>
-      <w:r>
-        <w:rPr>
-          <w:rFonts w:ascii="Courier New" w:eastAsia="Times New Roman" w:hAnsi="Courier New" w:cs="Courier New"/>
-          <w:color w:val="333333"/>
-          <w:sz w:val="20"/>
-          <w:highlight w:val="yellow"/>
-        </w:rPr>
-        <w:t>:</w:t>
-      </w:r>
-      <w:r>
-        <w:rPr>
-          <w:rFonts w:ascii="Courier New" w:eastAsia="Times New Roman" w:hAnsi="Courier New" w:cs="Courier New"/>
-          <w:color w:val="333333"/>
-          <w:sz w:val="20"/>
-          <w:highlight w:val="yellow"/>
-        </w:rPr>
-        <w:t>hduser</w:t>
-      </w:r>
-      <w:proofErr w:type="spellEnd"/>
-      <w:r>
-        <w:rPr>
-          <w:rFonts w:ascii="Courier New" w:eastAsia="Times New Roman" w:hAnsi="Courier New" w:cs="Courier New"/>
-          <w:color w:val="333333"/>
-          <w:sz w:val="20"/>
-          <w:highlight w:val="yellow"/>
-        </w:rPr>
-        <w:t xml:space="preserve"> /home/</w:t>
-      </w:r>
-      <w:proofErr w:type="spellStart"/>
-      <w:r>
-        <w:rPr>
-          <w:rFonts w:ascii="Courier New" w:eastAsia="Times New Roman" w:hAnsi="Courier New" w:cs="Courier New"/>
-          <w:color w:val="333333"/>
-          <w:sz w:val="20"/>
-          <w:highlight w:val="yellow"/>
-        </w:rPr>
-        <w:t>hduser</w:t>
-      </w:r>
-      <w:proofErr w:type="spellEnd"/>
-      <w:r>
-        <w:rPr>
-          <w:rFonts w:ascii="Courier New" w:eastAsia="Times New Roman" w:hAnsi="Courier New" w:cs="Courier New"/>
-          <w:color w:val="333333"/>
-          <w:sz w:val="20"/>
-          <w:highlight w:val="yellow"/>
-        </w:rPr>
-        <w:t>/.</w:t>
-      </w:r>
-      <w:proofErr w:type="spellStart"/>
-      <w:r>
-        <w:rPr>
-          <w:rFonts w:ascii="Courier New" w:eastAsia="Times New Roman" w:hAnsi="Courier New" w:cs="Courier New"/>
-          <w:color w:val="333333"/>
-          <w:sz w:val="20"/>
-          <w:highlight w:val="yellow"/>
-        </w:rPr>
-        <w:t>ssh</w:t>
-      </w:r>
-      <w:proofErr w:type="spellEnd"/>
-    </w:p>
-    <w:p>
-      <w:pPr>
-        <w:spacing w:after="0"/>
-        <w:rPr>
-          <w:rFonts w:ascii="Courier New" w:eastAsia="Times New Roman" w:hAnsi="Courier New" w:cs="Courier New"/>
-          <w:color w:val="333333"/>
-          <w:sz w:val="20"/>
-        </w:rPr>
-      </w:pPr>
-    </w:p>
-    <w:p>
-      <w:r>
-        <w:t>#######################   Step 1</w:t>
-      </w:r>
-      <w:r>
-        <w:t xml:space="preserve">.3  </w:t>
-      </w:r>
-      <w:r>
-        <w:t xml:space="preserve">At each of the machines, </w:t>
-      </w:r>
-      <w:r>
-        <w:t>Copy the private key ‘</w:t>
-      </w:r>
-      <w:proofErr w:type="spellStart"/>
-      <w:r>
-        <w:rPr>
-          <w:rFonts w:ascii="Courier New" w:eastAsia="Times New Roman" w:hAnsi="Courier New" w:cs="Courier New"/>
-          <w:color w:val="333333"/>
-          <w:sz w:val="20"/>
-        </w:rPr>
-        <w:t>authorized_keys</w:t>
-      </w:r>
-      <w:proofErr w:type="spellEnd"/>
-      <w:r>
-        <w:rPr>
-          <w:rFonts w:ascii="Courier New" w:eastAsia="Times New Roman" w:hAnsi="Courier New" w:cs="Courier New"/>
-          <w:color w:val="333333"/>
-          <w:sz w:val="20"/>
-        </w:rPr>
-        <w:t>’ from .</w:t>
-      </w:r>
-      <w:proofErr w:type="spellStart"/>
-      <w:r>
-        <w:rPr>
-          <w:rFonts w:ascii="Courier New" w:eastAsia="Times New Roman" w:hAnsi="Courier New" w:cs="Courier New"/>
-          <w:color w:val="333333"/>
-          <w:sz w:val="20"/>
-        </w:rPr>
-        <w:t>ssh</w:t>
-      </w:r>
-      <w:proofErr w:type="spellEnd"/>
-      <w:r>
-        <w:rPr>
-          <w:rFonts w:ascii="Courier New" w:eastAsia="Times New Roman" w:hAnsi="Courier New" w:cs="Courier New"/>
-          <w:color w:val="333333"/>
-          <w:sz w:val="20"/>
-        </w:rPr>
-        <w:t xml:space="preserve"> folder of the user ‘</w:t>
-      </w:r>
-      <w:proofErr w:type="spellStart"/>
-      <w:r>
-        <w:rPr>
-          <w:rFonts w:ascii="Courier New" w:eastAsia="Times New Roman" w:hAnsi="Courier New" w:cs="Courier New"/>
-          <w:color w:val="333333"/>
-          <w:sz w:val="20"/>
-        </w:rPr>
-        <w:t>ubuntu</w:t>
-      </w:r>
-      <w:proofErr w:type="spellEnd"/>
-      <w:r>
-        <w:rPr>
-          <w:rFonts w:ascii="Courier New" w:eastAsia="Times New Roman" w:hAnsi="Courier New" w:cs="Courier New"/>
-          <w:color w:val="333333"/>
-          <w:sz w:val="20"/>
-        </w:rPr>
-        <w:t>’ to that of the user ‘</w:t>
-      </w:r>
-      <w:proofErr w:type="spellStart"/>
-      <w:r>
-        <w:rPr>
-          <w:rFonts w:ascii="Courier New" w:eastAsia="Times New Roman" w:hAnsi="Courier New" w:cs="Courier New"/>
-          <w:color w:val="333333"/>
-          <w:sz w:val="20"/>
-        </w:rPr>
-        <w:t>hduser</w:t>
-      </w:r>
-      <w:proofErr w:type="spellEnd"/>
-      <w:r>
-        <w:rPr>
-          <w:rFonts w:ascii="Courier New" w:eastAsia="Times New Roman" w:hAnsi="Courier New" w:cs="Courier New"/>
-          <w:color w:val="333333"/>
-          <w:sz w:val="20"/>
-        </w:rPr>
-        <w:t>’</w:t>
-      </w:r>
-    </w:p>
-    <w:p>
-      <w:pPr>
-        <w:spacing w:after="0"/>
-        <w:rPr>
-          <w:rFonts w:ascii="Courier New" w:eastAsia="Times New Roman" w:hAnsi="Courier New" w:cs="Courier New"/>
-          <w:color w:val="333333"/>
-          <w:sz w:val="20"/>
-          <w:highlight w:val="yellow"/>
-        </w:rPr>
-      </w:pPr>
-      <w:proofErr w:type="spellStart"/>
-      <w:r>
-        <w:rPr>
-          <w:rFonts w:ascii="Courier New" w:eastAsia="Times New Roman" w:hAnsi="Courier New" w:cs="Courier New"/>
-          <w:color w:val="333333"/>
-          <w:sz w:val="20"/>
-          <w:highlight w:val="yellow"/>
-        </w:rPr>
-        <w:t>sudo</w:t>
-      </w:r>
-      <w:proofErr w:type="spellEnd"/>
-      <w:r>
-        <w:rPr>
-          <w:rFonts w:ascii="Courier New" w:eastAsia="Times New Roman" w:hAnsi="Courier New" w:cs="Courier New"/>
-          <w:color w:val="333333"/>
-          <w:sz w:val="20"/>
-          <w:highlight w:val="yellow"/>
-        </w:rPr>
-        <w:t xml:space="preserve"> cp /home/</w:t>
-      </w:r>
-      <w:proofErr w:type="spellStart"/>
-      <w:r>
-        <w:rPr>
-          <w:rFonts w:ascii="Courier New" w:eastAsia="Times New Roman" w:hAnsi="Courier New" w:cs="Courier New"/>
-          <w:color w:val="333333"/>
-          <w:sz w:val="20"/>
-          <w:highlight w:val="yellow"/>
-        </w:rPr>
-        <w:t>ubuntu</w:t>
-      </w:r>
-      <w:proofErr w:type="spellEnd"/>
-      <w:r>
-        <w:rPr>
-          <w:rFonts w:ascii="Courier New" w:eastAsia="Times New Roman" w:hAnsi="Courier New" w:cs="Courier New"/>
-          <w:color w:val="333333"/>
-          <w:sz w:val="20"/>
-          <w:highlight w:val="yellow"/>
-        </w:rPr>
-        <w:t>/.</w:t>
-      </w:r>
-      <w:proofErr w:type="spellStart"/>
-      <w:r>
-        <w:rPr>
-          <w:rFonts w:ascii="Courier New" w:eastAsia="Times New Roman" w:hAnsi="Courier New" w:cs="Courier New"/>
-          <w:color w:val="333333"/>
-          <w:sz w:val="20"/>
-          <w:highlight w:val="yellow"/>
-        </w:rPr>
-        <w:t>ssh</w:t>
-      </w:r>
-      <w:proofErr w:type="spellEnd"/>
-      <w:r>
-        <w:rPr>
-          <w:rFonts w:ascii="Courier New" w:eastAsia="Times New Roman" w:hAnsi="Courier New" w:cs="Courier New"/>
-          <w:color w:val="333333"/>
-          <w:sz w:val="20"/>
-          <w:highlight w:val="yellow"/>
-        </w:rPr>
-        <w:t>/</w:t>
-      </w:r>
-      <w:proofErr w:type="spellStart"/>
-      <w:r>
-        <w:rPr>
-          <w:rFonts w:ascii="Courier New" w:eastAsia="Times New Roman" w:hAnsi="Courier New" w:cs="Courier New"/>
-          <w:color w:val="333333"/>
-          <w:sz w:val="20"/>
-          <w:highlight w:val="yellow"/>
-        </w:rPr>
-        <w:t>authorized_keys</w:t>
-      </w:r>
-      <w:proofErr w:type="spellEnd"/>
-      <w:r>
-        <w:rPr>
-          <w:rFonts w:ascii="Courier New" w:eastAsia="Times New Roman" w:hAnsi="Courier New" w:cs="Courier New"/>
-          <w:color w:val="333333"/>
-          <w:sz w:val="20"/>
-          <w:highlight w:val="yellow"/>
-        </w:rPr>
-        <w:t xml:space="preserve"> /home/</w:t>
-      </w:r>
-      <w:proofErr w:type="spellStart"/>
-      <w:r>
-        <w:rPr>
-          <w:rFonts w:ascii="Courier New" w:eastAsia="Times New Roman" w:hAnsi="Courier New" w:cs="Courier New"/>
-          <w:color w:val="333333"/>
-          <w:sz w:val="20"/>
-          <w:highlight w:val="yellow"/>
-        </w:rPr>
-        <w:t>hduser</w:t>
-      </w:r>
-      <w:proofErr w:type="spellEnd"/>
-      <w:r>
-        <w:rPr>
-          <w:rFonts w:ascii="Courier New" w:eastAsia="Times New Roman" w:hAnsi="Courier New" w:cs="Courier New"/>
-          <w:color w:val="333333"/>
-          <w:sz w:val="20"/>
-          <w:highlight w:val="yellow"/>
-        </w:rPr>
-        <w:t>/.</w:t>
-      </w:r>
-      <w:proofErr w:type="spellStart"/>
-      <w:r>
-        <w:rPr>
-          <w:rFonts w:ascii="Courier New" w:eastAsia="Times New Roman" w:hAnsi="Courier New" w:cs="Courier New"/>
-          <w:color w:val="333333"/>
-          <w:sz w:val="20"/>
-          <w:highlight w:val="yellow"/>
-        </w:rPr>
-        <w:t>ssh</w:t>
-      </w:r>
-      <w:proofErr w:type="spellEnd"/>
-    </w:p>
-    <w:p>
-      <w:pPr>
-        <w:spacing w:after="0"/>
-        <w:rPr>
-          <w:rFonts w:ascii="Courier New" w:eastAsia="Times New Roman" w:hAnsi="Courier New" w:cs="Courier New"/>
-          <w:color w:val="333333"/>
-          <w:sz w:val="20"/>
-          <w:highlight w:val="yellow"/>
-        </w:rPr>
-      </w:pPr>
-      <w:proofErr w:type="spellStart"/>
-      <w:r>
-        <w:rPr>
-          <w:rFonts w:ascii="Courier New" w:eastAsia="Times New Roman" w:hAnsi="Courier New" w:cs="Courier New"/>
-          <w:color w:val="333333"/>
-          <w:sz w:val="20"/>
-          <w:highlight w:val="yellow"/>
-        </w:rPr>
-        <w:t>sudo</w:t>
-      </w:r>
-      <w:proofErr w:type="spellEnd"/>
-      <w:r>
-        <w:rPr>
-          <w:rFonts w:ascii="Courier New" w:eastAsia="Times New Roman" w:hAnsi="Courier New" w:cs="Courier New"/>
-          <w:color w:val="333333"/>
-          <w:sz w:val="20"/>
-          <w:highlight w:val="yellow"/>
-        </w:rPr>
-        <w:t xml:space="preserve"> </w:t>
-      </w:r>
-      <w:proofErr w:type="spellStart"/>
-      <w:r>
-        <w:rPr>
-          <w:rFonts w:ascii="Courier New" w:eastAsia="Times New Roman" w:hAnsi="Courier New" w:cs="Courier New"/>
-          <w:color w:val="333333"/>
-          <w:sz w:val="20"/>
-          <w:highlight w:val="yellow"/>
-        </w:rPr>
-        <w:t>chown</w:t>
-      </w:r>
-      <w:proofErr w:type="spellEnd"/>
-      <w:r>
-        <w:rPr>
-          <w:rFonts w:ascii="Courier New" w:eastAsia="Times New Roman" w:hAnsi="Courier New" w:cs="Courier New"/>
-          <w:color w:val="333333"/>
-          <w:sz w:val="20"/>
-          <w:highlight w:val="yellow"/>
-        </w:rPr>
-        <w:t xml:space="preserve"> </w:t>
-      </w:r>
-      <w:proofErr w:type="spellStart"/>
-      <w:r>
-        <w:rPr>
-          <w:rFonts w:ascii="Courier New" w:eastAsia="Times New Roman" w:hAnsi="Courier New" w:cs="Courier New"/>
-          <w:color w:val="333333"/>
-          <w:sz w:val="20"/>
-          <w:highlight w:val="yellow"/>
-        </w:rPr>
-        <w:t>hduser:hadoop</w:t>
-      </w:r>
-      <w:proofErr w:type="spellEnd"/>
-      <w:r>
-        <w:rPr>
-          <w:rFonts w:ascii="Courier New" w:eastAsia="Times New Roman" w:hAnsi="Courier New" w:cs="Courier New"/>
-          <w:color w:val="333333"/>
-          <w:sz w:val="20"/>
-          <w:highlight w:val="yellow"/>
-        </w:rPr>
-        <w:t xml:space="preserve"> /home/</w:t>
-      </w:r>
-      <w:proofErr w:type="spellStart"/>
-      <w:r>
-        <w:rPr>
-          <w:rFonts w:ascii="Courier New" w:eastAsia="Times New Roman" w:hAnsi="Courier New" w:cs="Courier New"/>
-          <w:color w:val="333333"/>
-          <w:sz w:val="20"/>
-          <w:highlight w:val="yellow"/>
-        </w:rPr>
-        <w:t>hduser</w:t>
-      </w:r>
-      <w:proofErr w:type="spellEnd"/>
-      <w:r>
-        <w:rPr>
-          <w:rFonts w:ascii="Courier New" w:eastAsia="Times New Roman" w:hAnsi="Courier New" w:cs="Courier New"/>
-          <w:color w:val="333333"/>
-          <w:sz w:val="20"/>
-          <w:highlight w:val="yellow"/>
-        </w:rPr>
-        <w:t>/.</w:t>
-      </w:r>
-      <w:proofErr w:type="spellStart"/>
-      <w:r>
-        <w:rPr>
-          <w:rFonts w:ascii="Courier New" w:eastAsia="Times New Roman" w:hAnsi="Courier New" w:cs="Courier New"/>
-          <w:color w:val="333333"/>
-          <w:sz w:val="20"/>
-          <w:highlight w:val="yellow"/>
-        </w:rPr>
-        <w:t>ssh</w:t>
-      </w:r>
-      <w:proofErr w:type="spellEnd"/>
-      <w:r>
-        <w:rPr>
-          <w:rFonts w:ascii="Courier New" w:eastAsia="Times New Roman" w:hAnsi="Courier New" w:cs="Courier New"/>
-          <w:color w:val="333333"/>
-          <w:sz w:val="20"/>
-          <w:highlight w:val="yellow"/>
-        </w:rPr>
-        <w:t>/</w:t>
-      </w:r>
-      <w:proofErr w:type="spellStart"/>
-      <w:r>
-        <w:rPr>
-          <w:rFonts w:ascii="Courier New" w:eastAsia="Times New Roman" w:hAnsi="Courier New" w:cs="Courier New"/>
-          <w:color w:val="333333"/>
-          <w:sz w:val="20"/>
-          <w:highlight w:val="yellow"/>
-        </w:rPr>
-        <w:t>authorized_keys</w:t>
-      </w:r>
-      <w:proofErr w:type="spellEnd"/>
-    </w:p>
-    <w:p>
-      <w:pPr>
-        <w:spacing w:after="0"/>
-        <w:rPr>
-          <w:rFonts w:ascii="Courier New" w:eastAsia="Times New Roman" w:hAnsi="Courier New" w:cs="Courier New"/>
-          <w:color w:val="333333"/>
-          <w:sz w:val="20"/>
-        </w:rPr>
-      </w:pPr>
-      <w:proofErr w:type="spellStart"/>
-      <w:r>
-        <w:rPr>
-          <w:rFonts w:ascii="Courier New" w:eastAsia="Times New Roman" w:hAnsi="Courier New" w:cs="Courier New"/>
-          <w:color w:val="333333"/>
-          <w:sz w:val="20"/>
-          <w:highlight w:val="yellow"/>
-        </w:rPr>
-        <w:t>s</w:t>
-      </w:r>
-      <w:r>
-        <w:rPr>
-          <w:rFonts w:ascii="Courier New" w:eastAsia="Times New Roman" w:hAnsi="Courier New" w:cs="Courier New"/>
-          <w:color w:val="333333"/>
-          <w:sz w:val="20"/>
-          <w:highlight w:val="yellow"/>
-        </w:rPr>
-        <w:t>udo</w:t>
-      </w:r>
-      <w:proofErr w:type="spellEnd"/>
-      <w:r>
-        <w:rPr>
-          <w:rFonts w:ascii="Courier New" w:eastAsia="Times New Roman" w:hAnsi="Courier New" w:cs="Courier New"/>
-          <w:color w:val="333333"/>
-          <w:sz w:val="20"/>
-          <w:highlight w:val="yellow"/>
-        </w:rPr>
-        <w:t xml:space="preserve"> </w:t>
-      </w:r>
-      <w:proofErr w:type="spellStart"/>
-      <w:r>
-        <w:rPr>
-          <w:rFonts w:ascii="Courier New" w:eastAsia="Times New Roman" w:hAnsi="Courier New" w:cs="Courier New"/>
-          <w:color w:val="333333"/>
-          <w:sz w:val="20"/>
-          <w:highlight w:val="yellow"/>
-        </w:rPr>
-        <w:t>chmod</w:t>
-      </w:r>
-      <w:proofErr w:type="spellEnd"/>
-      <w:r>
-        <w:rPr>
-          <w:rFonts w:ascii="Courier New" w:eastAsia="Times New Roman" w:hAnsi="Courier New" w:cs="Courier New"/>
-          <w:color w:val="333333"/>
-          <w:sz w:val="20"/>
-          <w:highlight w:val="yellow"/>
-        </w:rPr>
-        <w:t xml:space="preserve"> </w:t>
-      </w:r>
-      <w:r>
-        <w:rPr>
-          <w:rFonts w:ascii="Courier New" w:eastAsia="Times New Roman" w:hAnsi="Courier New" w:cs="Courier New"/>
-          <w:color w:val="333333"/>
-          <w:sz w:val="20"/>
-          <w:highlight w:val="yellow"/>
-        </w:rPr>
-        <w:t>6</w:t>
-      </w:r>
-      <w:r>
-        <w:rPr>
-          <w:rFonts w:ascii="Courier New" w:eastAsia="Times New Roman" w:hAnsi="Courier New" w:cs="Courier New"/>
-          <w:color w:val="333333"/>
-          <w:sz w:val="20"/>
-          <w:highlight w:val="yellow"/>
-        </w:rPr>
-        <w:t>00</w:t>
-      </w:r>
-      <w:r>
-        <w:rPr>
-          <w:rFonts w:ascii="Courier New" w:eastAsia="Times New Roman" w:hAnsi="Courier New" w:cs="Courier New"/>
-          <w:color w:val="333333"/>
-          <w:sz w:val="20"/>
-          <w:highlight w:val="yellow"/>
-        </w:rPr>
-        <w:t xml:space="preserve"> /home/</w:t>
-      </w:r>
-      <w:proofErr w:type="spellStart"/>
-      <w:r>
-        <w:rPr>
-          <w:rFonts w:ascii="Courier New" w:eastAsia="Times New Roman" w:hAnsi="Courier New" w:cs="Courier New"/>
-          <w:color w:val="333333"/>
-          <w:sz w:val="20"/>
-          <w:highlight w:val="yellow"/>
-        </w:rPr>
-        <w:t>hduser</w:t>
-      </w:r>
-      <w:proofErr w:type="spellEnd"/>
-      <w:r>
-        <w:rPr>
-          <w:rFonts w:ascii="Courier New" w:eastAsia="Times New Roman" w:hAnsi="Courier New" w:cs="Courier New"/>
-          <w:color w:val="333333"/>
-          <w:sz w:val="20"/>
-          <w:highlight w:val="yellow"/>
-        </w:rPr>
-        <w:t>/.</w:t>
-      </w:r>
-      <w:proofErr w:type="spellStart"/>
-      <w:r>
-        <w:rPr>
-          <w:rFonts w:ascii="Courier New" w:eastAsia="Times New Roman" w:hAnsi="Courier New" w:cs="Courier New"/>
-          <w:color w:val="333333"/>
-          <w:sz w:val="20"/>
-          <w:highlight w:val="yellow"/>
-        </w:rPr>
-        <w:t>ssh</w:t>
-      </w:r>
-      <w:proofErr w:type="spellEnd"/>
-      <w:r>
-        <w:rPr>
-          <w:rFonts w:ascii="Courier New" w:eastAsia="Times New Roman" w:hAnsi="Courier New" w:cs="Courier New"/>
-          <w:color w:val="333333"/>
-          <w:sz w:val="20"/>
-          <w:highlight w:val="yellow"/>
-        </w:rPr>
-        <w:t>/</w:t>
-      </w:r>
-      <w:proofErr w:type="spellStart"/>
-      <w:r>
-        <w:rPr>
-          <w:rFonts w:ascii="Courier New" w:eastAsia="Times New Roman" w:hAnsi="Courier New" w:cs="Courier New"/>
-          <w:color w:val="333333"/>
-          <w:sz w:val="20"/>
-          <w:highlight w:val="yellow"/>
-        </w:rPr>
-        <w:t>authorized_keys</w:t>
-      </w:r>
-      <w:proofErr w:type="spellEnd"/>
-    </w:p>
-    <w:p>
-      <w:pPr>
-        <w:spacing w:after="0"/>
-        <w:rPr>
-          <w:rFonts w:ascii="Courier New" w:eastAsia="Times New Roman" w:hAnsi="Courier New" w:cs="Courier New"/>
-          <w:color w:val="333333"/>
-          <w:sz w:val="20"/>
-        </w:rPr>
-      </w:pPr>
-    </w:p>
-    <w:p>
-      <w:pPr>
-        <w:ind w:left="720"/>
-      </w:pPr>
-      <w:r>
-        <w:t>###  After this you can  close all</w:t>
-      </w:r>
-      <w:r>
-        <w:t xml:space="preserve"> putty session</w:t>
-      </w:r>
-      <w:r>
-        <w:t>s</w:t>
-      </w:r>
-      <w:r>
-        <w:t xml:space="preserve"> and re</w:t>
-      </w:r>
-      <w:r>
-        <w:t>-</w:t>
-      </w:r>
-      <w:r>
-        <w:t>log</w:t>
-      </w:r>
-      <w:r>
-        <w:t>in</w:t>
-      </w:r>
-      <w:r>
-        <w:t xml:space="preserve"> on with user name </w:t>
-      </w:r>
-      <w:r>
-        <w:rPr>
-          <w:color w:val="FF0000"/>
-        </w:rPr>
-        <w:t>‘</w:t>
-      </w:r>
-      <w:proofErr w:type="spellStart"/>
-      <w:r>
-        <w:rPr>
-          <w:color w:val="FF0000"/>
-        </w:rPr>
-        <w:t>hduser</w:t>
-      </w:r>
-      <w:proofErr w:type="spellEnd"/>
-      <w:r>
-        <w:rPr>
-          <w:color w:val="FF0000"/>
-        </w:rPr>
-        <w:t>’</w:t>
-      </w:r>
-      <w:r>
-        <w:t xml:space="preserve"> since the </w:t>
-      </w:r>
-      <w:r>
-        <w:t xml:space="preserve">###  </w:t>
-      </w:r>
-      <w:r>
-        <w:t>private  ke</w:t>
-      </w:r>
-      <w:r>
-        <w:t>y has been put in the ‘</w:t>
-      </w:r>
-      <w:proofErr w:type="spellStart"/>
-      <w:r>
-        <w:t>hduser’</w:t>
-      </w:r>
-      <w:r>
-        <w:t>s</w:t>
-      </w:r>
-      <w:proofErr w:type="spellEnd"/>
-      <w:r>
-        <w:t xml:space="preserve"> </w:t>
-      </w:r>
-      <w:r>
-        <w:t xml:space="preserve"> .</w:t>
-      </w:r>
-      <w:proofErr w:type="spellStart"/>
-      <w:r>
-        <w:t>ssh</w:t>
-      </w:r>
-      <w:proofErr w:type="spellEnd"/>
-      <w:r>
-        <w:t xml:space="preserve"> folder.</w:t>
+      <w:r>
+        <w:t xml:space="preserve"> .ssh folder.</w:t>
       </w:r>
     </w:p>
     <w:p/>
@@ -1686,55 +1111,16 @@
         <w:t>.</w:t>
       </w:r>
       <w:r>
-        <w:t xml:space="preserve">      Use </w:t>
-      </w:r>
-      <w:proofErr w:type="spellStart"/>
-      <w:r>
-        <w:t>WinSCP</w:t>
-      </w:r>
-      <w:proofErr w:type="spellEnd"/>
-      <w:r>
-        <w:t xml:space="preserve"> to copy the key pair file “.</w:t>
-      </w:r>
-      <w:proofErr w:type="spellStart"/>
-      <w:r>
-        <w:t>pem</w:t>
-      </w:r>
-      <w:proofErr w:type="spellEnd"/>
-      <w:r>
-        <w:t>” to the .</w:t>
-      </w:r>
-      <w:proofErr w:type="spellStart"/>
-      <w:r>
-        <w:t>ssh</w:t>
-      </w:r>
-      <w:proofErr w:type="spellEnd"/>
-      <w:r>
-        <w:t xml:space="preserve"> folder of each machine.    You could copy it to one of the machine and then use </w:t>
-      </w:r>
-      <w:proofErr w:type="spellStart"/>
-      <w:r>
-        <w:t>scp</w:t>
-      </w:r>
-      <w:proofErr w:type="spellEnd"/>
-      <w:r>
-        <w:t xml:space="preserve"> to copy it to the other machines.</w:t>
-      </w:r>
-    </w:p>
-    <w:p>
-      <w:pPr>
-        <w:spacing w:after="0"/>
-      </w:pPr>
-      <w:r>
-        <w:t xml:space="preserve">#######################   Step 2. 1  Open the </w:t>
-      </w:r>
-      <w:proofErr w:type="spellStart"/>
-      <w:r>
-        <w:t>WinSCP</w:t>
-      </w:r>
-      <w:proofErr w:type="spellEnd"/>
-      <w:r>
-        <w:t xml:space="preserve"> tool.    </w:t>
+        <w:t xml:space="preserve">      Use WinSCP to copy the key pair file “.pem” to the .ssh folder of each machine.    You could copy it to one of the machine and then use scp to copy it to the other machines.</w:t>
+      </w:r>
+    </w:p>
+    <w:p>
+      <w:pPr>
+        <w:spacing w:after="0"/>
+      </w:pPr>
+      <w:r>
+        <w:lastRenderedPageBreak/>
+        <w:t xml:space="preserve">#######################   Step 2. 1  Open the WinSCP tool.    </w:t>
       </w:r>
       <w:r>
         <w:t>You should see a screen like this.</w:t>
@@ -1745,7 +1131,6 @@
         <w:spacing w:after="0"/>
       </w:pPr>
       <w:r>
-        <w:lastRenderedPageBreak/>
         <w:pict>
           <v:oval id="Oval 5" o:spid="_x0000_s1026" style="position:absolute;margin-left:176.75pt;margin-top:66.5pt;width:64.05pt;height:11.4pt;z-index:251658240;visibility:visible;mso-width-relative:margin;mso-height-relative:margin;v-text-anchor:middle" o:gfxdata="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" filled="f" strokecolor="red" strokeweight="2pt"/>
         </w:pict>
@@ -1840,15 +1225,7 @@
         <w:t>Pick “SCP” function, i</w:t>
       </w:r>
       <w:r>
-        <w:t>nput the IP address of the machine0, the user ‘</w:t>
-      </w:r>
-      <w:proofErr w:type="spellStart"/>
-      <w:r>
-        <w:t>hduser</w:t>
-      </w:r>
-      <w:proofErr w:type="spellEnd"/>
-      <w:r>
-        <w:t xml:space="preserve">’, and click on the </w:t>
+        <w:t xml:space="preserve">nput the IP address of the machine0, the user ‘hduser’, and click on the </w:t>
       </w:r>
       <w:r>
         <w:t>‘Advanced’.</w:t>
@@ -2042,31 +1419,7 @@
           <w:sz w:val="22"/>
           <w:szCs w:val="22"/>
         </w:rPr>
-        <w:t xml:space="preserve">of the panel is the folders of your </w:t>
-      </w:r>
-      <w:proofErr w:type="spellStart"/>
-      <w:r>
-        <w:rPr>
-          <w:rFonts w:asciiTheme="minorHAnsi" w:eastAsiaTheme="minorEastAsia" w:hAnsiTheme="minorHAnsi" w:cstheme="minorBidi"/>
-          <w:b w:val="0"/>
-          <w:bCs w:val="0"/>
-          <w:color w:val="auto"/>
-          <w:sz w:val="22"/>
-          <w:szCs w:val="22"/>
-        </w:rPr>
-        <w:t>linux</w:t>
-      </w:r>
-      <w:proofErr w:type="spellEnd"/>
-      <w:r>
-        <w:rPr>
-          <w:rFonts w:asciiTheme="minorHAnsi" w:eastAsiaTheme="minorEastAsia" w:hAnsiTheme="minorHAnsi" w:cstheme="minorBidi"/>
-          <w:b w:val="0"/>
-          <w:bCs w:val="0"/>
-          <w:color w:val="auto"/>
-          <w:sz w:val="22"/>
-          <w:szCs w:val="22"/>
-        </w:rPr>
-        <w:t xml:space="preserve"> instance: machine0  (Yours may have very few items!)</w:t>
+        <w:t>of the panel is the folders of your linux instance: machine0  (Yours may have very few items!)</w:t>
       </w:r>
     </w:p>
     <w:p>
@@ -2153,23 +1506,7 @@
         <w:spacing w:after="0"/>
       </w:pPr>
       <w:r>
-        <w:t>#######################   Step 2.5    You can use this GUI to copy files to the “.</w:t>
-      </w:r>
-      <w:proofErr w:type="spellStart"/>
-      <w:r>
-        <w:t>ssh</w:t>
-      </w:r>
-      <w:proofErr w:type="spellEnd"/>
-      <w:r>
-        <w:t xml:space="preserve">” folder of your target machine0. Then close the </w:t>
-      </w:r>
-      <w:proofErr w:type="spellStart"/>
-      <w:r>
-        <w:t>WinSCP</w:t>
-      </w:r>
-      <w:proofErr w:type="spellEnd"/>
-      <w:r>
-        <w:t xml:space="preserve"> session.</w:t>
+        <w:t>#######################   Step 2.5    You can use this GUI to copy files to the “.ssh” folder of your target machine0. Then close the WinSCP session.</w:t>
       </w:r>
     </w:p>
     <w:p>
@@ -2206,113 +1543,110 @@
         <w:t>3.1</w:t>
       </w:r>
       <w:r>
-        <w:t xml:space="preserve">      At machine0, copy the machine0.pem to </w:t>
-      </w:r>
-      <w:proofErr w:type="spellStart"/>
-      <w:r>
+        <w:t xml:space="preserve">      At machine0, copy the machine0.pem to id_rsa, the default remote access code.</w:t>
+      </w:r>
+    </w:p>
+    <w:p>
+      <w:pPr>
+        <w:spacing w:after="0"/>
+        <w:rPr>
+          <w:rFonts w:ascii="Courier New" w:eastAsia="Times New Roman" w:hAnsi="Courier New" w:cs="Courier New"/>
+          <w:color w:val="333333"/>
+          <w:sz w:val="20"/>
+          <w:highlight w:val="yellow"/>
+        </w:rPr>
+      </w:pPr>
+      <w:r>
+        <w:rPr>
+          <w:rFonts w:ascii="Courier New" w:eastAsia="Times New Roman" w:hAnsi="Courier New" w:cs="Courier New"/>
+          <w:color w:val="333333"/>
+          <w:sz w:val="20"/>
+          <w:highlight w:val="yellow"/>
+        </w:rPr>
+        <w:t xml:space="preserve">cp </w:t>
+      </w:r>
+      <w:r>
+        <w:rPr>
+          <w:rFonts w:ascii="Courier New" w:eastAsia="Times New Roman" w:hAnsi="Courier New" w:cs="Courier New"/>
+          <w:color w:val="333333"/>
+          <w:sz w:val="20"/>
+          <w:highlight w:val="yellow"/>
+        </w:rPr>
+        <w:t>~/.ssh/</w:t>
+      </w:r>
+      <w:r>
+        <w:rPr>
+          <w:rFonts w:ascii="Courier New" w:eastAsia="Times New Roman" w:hAnsi="Courier New" w:cs="Courier New"/>
+          <w:color w:val="333333"/>
+          <w:sz w:val="20"/>
+          <w:highlight w:val="yellow"/>
+        </w:rPr>
+        <w:t xml:space="preserve">machine0.pem </w:t>
+      </w:r>
+      <w:r>
+        <w:rPr>
+          <w:rFonts w:ascii="Courier New" w:eastAsia="Times New Roman" w:hAnsi="Courier New" w:cs="Courier New"/>
+          <w:color w:val="333333"/>
+          <w:sz w:val="20"/>
+          <w:highlight w:val="yellow"/>
+        </w:rPr>
+        <w:t xml:space="preserve"> </w:t>
+      </w:r>
+      <w:r>
+        <w:rPr>
+          <w:rFonts w:ascii="Courier New" w:eastAsia="Times New Roman" w:hAnsi="Courier New" w:cs="Courier New"/>
+          <w:color w:val="333333"/>
+          <w:sz w:val="20"/>
+          <w:highlight w:val="yellow"/>
+        </w:rPr>
+        <w:t>~/.ssh/</w:t>
+      </w:r>
+      <w:r>
+        <w:rPr>
+          <w:rFonts w:ascii="Courier New" w:eastAsia="Times New Roman" w:hAnsi="Courier New" w:cs="Courier New"/>
+          <w:color w:val="333333"/>
+          <w:sz w:val="20"/>
+          <w:highlight w:val="yellow"/>
+        </w:rPr>
         <w:t>id_rsa</w:t>
       </w:r>
-      <w:proofErr w:type="spellEnd"/>
-      <w:r>
-        <w:t>, the default remote access code.</w:t>
-      </w:r>
-    </w:p>
-    <w:p>
-      <w:pPr>
-        <w:spacing w:after="0"/>
-        <w:rPr>
-          <w:rFonts w:ascii="Courier New" w:eastAsia="Times New Roman" w:hAnsi="Courier New" w:cs="Courier New"/>
-          <w:color w:val="333333"/>
-          <w:sz w:val="20"/>
-          <w:highlight w:val="yellow"/>
-        </w:rPr>
-      </w:pPr>
-      <w:r>
-        <w:rPr>
-          <w:rFonts w:ascii="Courier New" w:eastAsia="Times New Roman" w:hAnsi="Courier New" w:cs="Courier New"/>
-          <w:color w:val="333333"/>
-          <w:sz w:val="20"/>
-          <w:highlight w:val="yellow"/>
-        </w:rPr>
-        <w:t xml:space="preserve">cp </w:t>
-      </w:r>
-      <w:r>
-        <w:rPr>
-          <w:rFonts w:ascii="Courier New" w:eastAsia="Times New Roman" w:hAnsi="Courier New" w:cs="Courier New"/>
-          <w:color w:val="333333"/>
-          <w:sz w:val="20"/>
-          <w:highlight w:val="yellow"/>
-        </w:rPr>
-        <w:t>~/.</w:t>
-      </w:r>
-      <w:proofErr w:type="spellStart"/>
-      <w:r>
-        <w:rPr>
-          <w:rFonts w:ascii="Courier New" w:eastAsia="Times New Roman" w:hAnsi="Courier New" w:cs="Courier New"/>
-          <w:color w:val="333333"/>
-          <w:sz w:val="20"/>
-          <w:highlight w:val="yellow"/>
-        </w:rPr>
-        <w:t>ssh</w:t>
-      </w:r>
-      <w:proofErr w:type="spellEnd"/>
-      <w:r>
-        <w:rPr>
-          <w:rFonts w:ascii="Courier New" w:eastAsia="Times New Roman" w:hAnsi="Courier New" w:cs="Courier New"/>
-          <w:color w:val="333333"/>
-          <w:sz w:val="20"/>
-          <w:highlight w:val="yellow"/>
-        </w:rPr>
-        <w:t>/</w:t>
-      </w:r>
-      <w:r>
-        <w:rPr>
-          <w:rFonts w:ascii="Courier New" w:eastAsia="Times New Roman" w:hAnsi="Courier New" w:cs="Courier New"/>
-          <w:color w:val="333333"/>
-          <w:sz w:val="20"/>
-          <w:highlight w:val="yellow"/>
-        </w:rPr>
-        <w:t xml:space="preserve">machine0.pem </w:t>
-      </w:r>
-      <w:r>
-        <w:rPr>
-          <w:rFonts w:ascii="Courier New" w:eastAsia="Times New Roman" w:hAnsi="Courier New" w:cs="Courier New"/>
-          <w:color w:val="333333"/>
-          <w:sz w:val="20"/>
-          <w:highlight w:val="yellow"/>
-        </w:rPr>
-        <w:t xml:space="preserve"> </w:t>
-      </w:r>
-      <w:r>
-        <w:rPr>
-          <w:rFonts w:ascii="Courier New" w:eastAsia="Times New Roman" w:hAnsi="Courier New" w:cs="Courier New"/>
-          <w:color w:val="333333"/>
-          <w:sz w:val="20"/>
-          <w:highlight w:val="yellow"/>
-        </w:rPr>
-        <w:t>~/.</w:t>
-      </w:r>
-      <w:proofErr w:type="spellStart"/>
-      <w:r>
-        <w:rPr>
-          <w:rFonts w:ascii="Courier New" w:eastAsia="Times New Roman" w:hAnsi="Courier New" w:cs="Courier New"/>
-          <w:color w:val="333333"/>
-          <w:sz w:val="20"/>
-          <w:highlight w:val="yellow"/>
-        </w:rPr>
-        <w:t>ssh</w:t>
-      </w:r>
-      <w:proofErr w:type="spellEnd"/>
-      <w:r>
-        <w:rPr>
-          <w:rFonts w:ascii="Courier New" w:eastAsia="Times New Roman" w:hAnsi="Courier New" w:cs="Courier New"/>
-          <w:color w:val="333333"/>
-          <w:sz w:val="20"/>
-          <w:highlight w:val="yellow"/>
-        </w:rPr>
-        <w:t>/</w:t>
-      </w:r>
-      <w:proofErr w:type="spellStart"/>
+    </w:p>
+    <w:p>
+      <w:pPr>
+        <w:spacing w:after="0"/>
+        <w:rPr>
+          <w:rFonts w:ascii="Courier New" w:eastAsia="Times New Roman" w:hAnsi="Courier New" w:cs="Courier New"/>
+          <w:color w:val="333333"/>
+          <w:sz w:val="20"/>
+        </w:rPr>
+      </w:pPr>
+      <w:r>
+        <w:rPr>
+          <w:rFonts w:ascii="Courier New" w:eastAsia="Times New Roman" w:hAnsi="Courier New" w:cs="Courier New"/>
+          <w:color w:val="333333"/>
+          <w:sz w:val="20"/>
+          <w:highlight w:val="yellow"/>
+        </w:rPr>
+        <w:t>chmod 6</w:t>
+      </w:r>
+      <w:r>
+        <w:rPr>
+          <w:rFonts w:ascii="Courier New" w:eastAsia="Times New Roman" w:hAnsi="Courier New" w:cs="Courier New"/>
+          <w:color w:val="333333"/>
+          <w:sz w:val="20"/>
+          <w:highlight w:val="yellow"/>
+        </w:rPr>
+        <w:t xml:space="preserve">00 </w:t>
+      </w:r>
+      <w:r>
+        <w:rPr>
+          <w:rFonts w:ascii="Courier New" w:eastAsia="Times New Roman" w:hAnsi="Courier New" w:cs="Courier New"/>
+          <w:color w:val="333333"/>
+          <w:sz w:val="20"/>
+          <w:highlight w:val="yellow"/>
+        </w:rPr>
+        <w:t>~/.ssh/</w:t>
+      </w:r>
       <w:r>
         <w:rPr>
           <w:rFonts w:ascii="Courier New" w:eastAsia="Times New Roman" w:hAnsi="Courier New" w:cs="Courier New"/>
@@ -2322,131 +1656,33 @@
         </w:rPr>
         <w:t>id_rsa</w:t>
       </w:r>
-      <w:proofErr w:type="spellEnd"/>
-    </w:p>
-    <w:p>
-      <w:pPr>
-        <w:spacing w:after="0"/>
-        <w:rPr>
-          <w:rFonts w:ascii="Courier New" w:eastAsia="Times New Roman" w:hAnsi="Courier New" w:cs="Courier New"/>
-          <w:color w:val="333333"/>
-          <w:sz w:val="20"/>
-        </w:rPr>
-      </w:pPr>
-      <w:proofErr w:type="spellStart"/>
-      <w:r>
-        <w:rPr>
-          <w:rFonts w:ascii="Courier New" w:eastAsia="Times New Roman" w:hAnsi="Courier New" w:cs="Courier New"/>
-          <w:color w:val="333333"/>
-          <w:sz w:val="20"/>
-          <w:highlight w:val="yellow"/>
-        </w:rPr>
-        <w:t>chmod</w:t>
-      </w:r>
-      <w:proofErr w:type="spellEnd"/>
-      <w:r>
-        <w:rPr>
-          <w:rFonts w:ascii="Courier New" w:eastAsia="Times New Roman" w:hAnsi="Courier New" w:cs="Courier New"/>
-          <w:color w:val="333333"/>
-          <w:sz w:val="20"/>
-          <w:highlight w:val="yellow"/>
-        </w:rPr>
-        <w:t xml:space="preserve"> 6</w:t>
-      </w:r>
-      <w:r>
-        <w:rPr>
-          <w:rFonts w:ascii="Courier New" w:eastAsia="Times New Roman" w:hAnsi="Courier New" w:cs="Courier New"/>
-          <w:color w:val="333333"/>
-          <w:sz w:val="20"/>
-          <w:highlight w:val="yellow"/>
-        </w:rPr>
-        <w:t xml:space="preserve">00 </w:t>
-      </w:r>
-      <w:r>
-        <w:rPr>
-          <w:rFonts w:ascii="Courier New" w:eastAsia="Times New Roman" w:hAnsi="Courier New" w:cs="Courier New"/>
-          <w:color w:val="333333"/>
-          <w:sz w:val="20"/>
-          <w:highlight w:val="yellow"/>
-        </w:rPr>
-        <w:t>~/.</w:t>
-      </w:r>
-      <w:proofErr w:type="spellStart"/>
-      <w:r>
-        <w:rPr>
-          <w:rFonts w:ascii="Courier New" w:eastAsia="Times New Roman" w:hAnsi="Courier New" w:cs="Courier New"/>
-          <w:color w:val="333333"/>
-          <w:sz w:val="20"/>
-          <w:highlight w:val="yellow"/>
-        </w:rPr>
-        <w:t>ssh</w:t>
-      </w:r>
-      <w:proofErr w:type="spellEnd"/>
-      <w:r>
-        <w:rPr>
-          <w:rFonts w:ascii="Courier New" w:eastAsia="Times New Roman" w:hAnsi="Courier New" w:cs="Courier New"/>
-          <w:color w:val="333333"/>
-          <w:sz w:val="20"/>
-          <w:highlight w:val="yellow"/>
-        </w:rPr>
-        <w:t>/</w:t>
-      </w:r>
-      <w:proofErr w:type="spellStart"/>
-      <w:r>
-        <w:rPr>
-          <w:rFonts w:ascii="Courier New" w:eastAsia="Times New Roman" w:hAnsi="Courier New" w:cs="Courier New"/>
-          <w:color w:val="333333"/>
-          <w:sz w:val="20"/>
-          <w:highlight w:val="yellow"/>
-        </w:rPr>
-        <w:t>id_rsa</w:t>
-      </w:r>
-      <w:proofErr w:type="spellEnd"/>
-    </w:p>
-    <w:p>
-      <w:pPr>
-        <w:spacing w:after="0"/>
-        <w:rPr>
-          <w:rFonts w:ascii="Courier New" w:eastAsia="Times New Roman" w:hAnsi="Courier New" w:cs="Courier New"/>
-          <w:color w:val="333333"/>
-          <w:sz w:val="20"/>
-        </w:rPr>
-      </w:pPr>
-    </w:p>
-    <w:p>
-      <w:pPr>
-        <w:spacing w:after="0"/>
-        <w:rPr>
-          <w:rFonts w:ascii="Courier New" w:eastAsia="Times New Roman" w:hAnsi="Courier New" w:cs="Courier New"/>
-          <w:color w:val="333333"/>
-          <w:sz w:val="20"/>
-        </w:rPr>
-      </w:pPr>
-      <w:r>
-        <w:rPr>
-          <w:rFonts w:ascii="Courier New" w:eastAsia="Times New Roman" w:hAnsi="Courier New" w:cs="Courier New"/>
-          <w:color w:val="333333"/>
-          <w:sz w:val="20"/>
-        </w:rPr>
-        <w:t xml:space="preserve">#######  With </w:t>
-      </w:r>
-      <w:proofErr w:type="spellStart"/>
-      <w:r>
-        <w:rPr>
-          <w:rFonts w:ascii="Courier New" w:eastAsia="Times New Roman" w:hAnsi="Courier New" w:cs="Courier New"/>
-          <w:color w:val="333333"/>
-          <w:sz w:val="20"/>
-        </w:rPr>
-        <w:t>id_rsa</w:t>
-      </w:r>
-      <w:proofErr w:type="spellEnd"/>
-      <w:r>
-        <w:rPr>
-          <w:rFonts w:ascii="Courier New" w:eastAsia="Times New Roman" w:hAnsi="Courier New" w:cs="Courier New"/>
-          <w:color w:val="333333"/>
-          <w:sz w:val="20"/>
-        </w:rPr>
-        <w:t xml:space="preserve"> in place, you can r</w:t>
+    </w:p>
+    <w:p>
+      <w:pPr>
+        <w:spacing w:after="0"/>
+        <w:rPr>
+          <w:rFonts w:ascii="Courier New" w:eastAsia="Times New Roman" w:hAnsi="Courier New" w:cs="Courier New"/>
+          <w:color w:val="333333"/>
+          <w:sz w:val="20"/>
+        </w:rPr>
+      </w:pPr>
+    </w:p>
+    <w:p>
+      <w:pPr>
+        <w:spacing w:after="0"/>
+        <w:rPr>
+          <w:rFonts w:ascii="Courier New" w:eastAsia="Times New Roman" w:hAnsi="Courier New" w:cs="Courier New"/>
+          <w:color w:val="333333"/>
+          <w:sz w:val="20"/>
+        </w:rPr>
+      </w:pPr>
+      <w:r>
+        <w:rPr>
+          <w:rFonts w:ascii="Courier New" w:eastAsia="Times New Roman" w:hAnsi="Courier New" w:cs="Courier New"/>
+          <w:color w:val="333333"/>
+          <w:sz w:val="20"/>
+        </w:rPr>
+        <w:t>#######  With id_rsa in place, you can r</w:t>
       </w:r>
       <w:r>
         <w:rPr>
@@ -2466,25 +1702,14 @@
           <w:sz w:val="20"/>
         </w:rPr>
       </w:pPr>
-      <w:proofErr w:type="spellStart"/>
-      <w:r>
-        <w:rPr>
-          <w:rFonts w:ascii="Courier New" w:eastAsia="Times New Roman" w:hAnsi="Courier New" w:cs="Courier New"/>
-          <w:color w:val="333333"/>
-          <w:sz w:val="20"/>
-          <w:highlight w:val="yellow"/>
-        </w:rPr>
-        <w:t>ssh</w:t>
-      </w:r>
-      <w:proofErr w:type="spellEnd"/>
-      <w:r>
-        <w:rPr>
-          <w:rFonts w:ascii="Courier New" w:eastAsia="Times New Roman" w:hAnsi="Courier New" w:cs="Courier New"/>
-          <w:color w:val="333333"/>
-          <w:sz w:val="20"/>
-          <w:highlight w:val="yellow"/>
-        </w:rPr>
-        <w:t xml:space="preserve"> </w:t>
+      <w:r>
+        <w:rPr>
+          <w:rFonts w:ascii="Courier New" w:eastAsia="Times New Roman" w:hAnsi="Courier New" w:cs="Courier New"/>
+          <w:color w:val="333333"/>
+          <w:sz w:val="20"/>
+          <w:highlight w:val="yellow"/>
+        </w:rPr>
+        <w:t xml:space="preserve">ssh </w:t>
       </w:r>
       <w:r>
         <w:rPr>
@@ -2554,9 +1779,8 @@
           <w:sz w:val="20"/>
           <w:highlight w:val="lightGray"/>
         </w:rPr>
-        <w:t>“</w:t>
-      </w:r>
-      <w:proofErr w:type="spellStart"/>
+        <w:t xml:space="preserve">“ssh –i </w:t>
+      </w:r>
       <w:r>
         <w:rPr>
           <w:rFonts w:ascii="Courier New" w:eastAsia="Times New Roman" w:hAnsi="Courier New" w:cs="Courier New"/>
@@ -2564,9 +1788,8 @@
           <w:sz w:val="20"/>
           <w:highlight w:val="lightGray"/>
         </w:rPr>
-        <w:t>ssh</w:t>
-      </w:r>
-      <w:proofErr w:type="spellEnd"/>
+        <w:t>machine0</w:t>
+      </w:r>
       <w:r>
         <w:rPr>
           <w:rFonts w:ascii="Courier New" w:eastAsia="Times New Roman" w:hAnsi="Courier New" w:cs="Courier New"/>
@@ -2574,9 +1797,8 @@
           <w:sz w:val="20"/>
           <w:highlight w:val="lightGray"/>
         </w:rPr>
-        <w:t xml:space="preserve"> –</w:t>
-      </w:r>
-      <w:proofErr w:type="spellStart"/>
+        <w:t>.pem hduser@</w:t>
+      </w:r>
       <w:r>
         <w:rPr>
           <w:rFonts w:ascii="Courier New" w:eastAsia="Times New Roman" w:hAnsi="Courier New" w:cs="Courier New"/>
@@ -2584,162 +1806,125 @@
           <w:sz w:val="20"/>
           <w:highlight w:val="lightGray"/>
         </w:rPr>
-        <w:t>i</w:t>
-      </w:r>
-      <w:proofErr w:type="spellEnd"/>
-      <w:r>
-        <w:rPr>
-          <w:rFonts w:ascii="Courier New" w:eastAsia="Times New Roman" w:hAnsi="Courier New" w:cs="Courier New"/>
-          <w:color w:val="333333"/>
-          <w:sz w:val="20"/>
-          <w:highlight w:val="lightGray"/>
-        </w:rPr>
-        <w:t xml:space="preserve"> </w:t>
-      </w:r>
-      <w:r>
-        <w:rPr>
-          <w:rFonts w:ascii="Courier New" w:eastAsia="Times New Roman" w:hAnsi="Courier New" w:cs="Courier New"/>
-          <w:color w:val="333333"/>
-          <w:sz w:val="20"/>
-          <w:highlight w:val="lightGray"/>
+        <w:t xml:space="preserve">54.174.1.80”     </w:t>
+      </w:r>
+    </w:p>
+    <w:p>
+      <w:pPr>
+        <w:spacing w:after="0"/>
+        <w:rPr>
+          <w:rFonts w:ascii="Courier New" w:eastAsia="Times New Roman" w:hAnsi="Courier New" w:cs="Courier New"/>
+          <w:color w:val="333333"/>
+          <w:sz w:val="20"/>
+        </w:rPr>
+      </w:pPr>
+    </w:p>
+    <w:p>
+      <w:r>
+        <w:t xml:space="preserve">#######################   Step </w:t>
+      </w:r>
+      <w:r>
+        <w:t>3.2</w:t>
+      </w:r>
+      <w:r>
+        <w:t xml:space="preserve">      After keyless “ssh” works at one </w:t>
+      </w:r>
+      <w:r>
+        <w:t xml:space="preserve">machine, then copy the key </w:t>
+      </w:r>
+      <w:r>
+        <w:t>file to the folder “.ssh” of the other machines</w:t>
+      </w:r>
+      <w:r>
+        <w:t xml:space="preserve"> (machine1 and machine2)</w:t>
+      </w:r>
+      <w:r>
+        <w:t>.</w:t>
+      </w:r>
+    </w:p>
+    <w:p>
+      <w:pPr>
+        <w:rPr>
+          <w:color w:val="0000FF" w:themeColor="hyperlink"/>
+          <w:highlight w:val="yellow"/>
+          <w:u w:val="single"/>
+        </w:rPr>
+      </w:pPr>
+      <w:r>
+        <w:rPr>
+          <w:color w:val="0000FF" w:themeColor="hyperlink"/>
+          <w:highlight w:val="yellow"/>
+          <w:u w:val="single"/>
+        </w:rPr>
+        <w:t xml:space="preserve">chmod 700 </w:t>
+      </w:r>
+      <w:r>
+        <w:rPr>
+          <w:color w:val="0000FF" w:themeColor="hyperlink"/>
+          <w:highlight w:val="yellow"/>
+          <w:u w:val="single"/>
+        </w:rPr>
+        <w:t>~/.ssh/</w:t>
+      </w:r>
+      <w:r>
+        <w:rPr>
+          <w:color w:val="0000FF" w:themeColor="hyperlink"/>
+          <w:highlight w:val="yellow"/>
+          <w:u w:val="single"/>
         </w:rPr>
         <w:t>machine0</w:t>
       </w:r>
       <w:r>
         <w:rPr>
-          <w:rFonts w:ascii="Courier New" w:eastAsia="Times New Roman" w:hAnsi="Courier New" w:cs="Courier New"/>
-          <w:color w:val="333333"/>
-          <w:sz w:val="20"/>
-          <w:highlight w:val="lightGray"/>
+          <w:color w:val="0000FF" w:themeColor="hyperlink"/>
+          <w:highlight w:val="yellow"/>
+          <w:u w:val="single"/>
+        </w:rPr>
+        <w:t xml:space="preserve">.pem </w:t>
+      </w:r>
+    </w:p>
+    <w:p>
+      <w:pPr>
+        <w:spacing w:line="244" w:lineRule="atLeast"/>
+        <w:rPr>
+          <w:highlight w:val="yellow"/>
+        </w:rPr>
+      </w:pPr>
+      <w:r>
+        <w:rPr>
+          <w:highlight w:val="yellow"/>
+        </w:rPr>
+        <w:t>scp ~/.ssh/machine0</w:t>
+      </w:r>
+      <w:r>
+        <w:rPr>
+          <w:highlight w:val="yellow"/>
         </w:rPr>
         <w:t>.pem hduser@</w:t>
       </w:r>
       <w:r>
         <w:rPr>
-          <w:rFonts w:ascii="Courier New" w:eastAsia="Times New Roman" w:hAnsi="Courier New" w:cs="Courier New"/>
-          <w:color w:val="333333"/>
-          <w:sz w:val="20"/>
-          <w:highlight w:val="lightGray"/>
-        </w:rPr>
-        <w:t xml:space="preserve">54.174.1.80”     </w:t>
-      </w:r>
-    </w:p>
-    <w:p>
-      <w:pPr>
-        <w:spacing w:after="0"/>
-        <w:rPr>
-          <w:rFonts w:ascii="Courier New" w:eastAsia="Times New Roman" w:hAnsi="Courier New" w:cs="Courier New"/>
-          <w:color w:val="333333"/>
-          <w:sz w:val="20"/>
-        </w:rPr>
-      </w:pPr>
-    </w:p>
-    <w:p>
-      <w:r>
-        <w:t xml:space="preserve">#######################   Step </w:t>
-      </w:r>
-      <w:r>
-        <w:t>3.2</w:t>
-      </w:r>
-      <w:r>
-        <w:t xml:space="preserve">      After keyless “</w:t>
-      </w:r>
-      <w:proofErr w:type="spellStart"/>
-      <w:r>
-        <w:t>ssh</w:t>
-      </w:r>
-      <w:proofErr w:type="spellEnd"/>
-      <w:r>
-        <w:t xml:space="preserve">” works at one </w:t>
-      </w:r>
-      <w:r>
-        <w:t xml:space="preserve">machine, then copy the key </w:t>
-      </w:r>
-      <w:r>
-        <w:t>file to the folder “.</w:t>
-      </w:r>
-      <w:proofErr w:type="spellStart"/>
-      <w:r>
-        <w:t>ssh</w:t>
-      </w:r>
-      <w:proofErr w:type="spellEnd"/>
-      <w:r>
-        <w:t>” of the other machines</w:t>
-      </w:r>
-      <w:r>
-        <w:t xml:space="preserve"> (machine1 and machine2)</w:t>
-      </w:r>
-      <w:r>
-        <w:t>.</w:t>
-      </w:r>
-    </w:p>
-    <w:p>
-      <w:pPr>
-        <w:rPr>
-          <w:color w:val="0000FF" w:themeColor="hyperlink"/>
-          <w:highlight w:val="yellow"/>
-          <w:u w:val="single"/>
-        </w:rPr>
-      </w:pPr>
-      <w:proofErr w:type="spellStart"/>
-      <w:r>
-        <w:rPr>
-          <w:color w:val="0000FF" w:themeColor="hyperlink"/>
-          <w:highlight w:val="yellow"/>
-          <w:u w:val="single"/>
-        </w:rPr>
-        <w:t>chmod</w:t>
-      </w:r>
-      <w:proofErr w:type="spellEnd"/>
-      <w:r>
-        <w:rPr>
-          <w:color w:val="0000FF" w:themeColor="hyperlink"/>
-          <w:highlight w:val="yellow"/>
-          <w:u w:val="single"/>
-        </w:rPr>
-        <w:t xml:space="preserve"> 700 </w:t>
-      </w:r>
-      <w:r>
-        <w:rPr>
-          <w:color w:val="0000FF" w:themeColor="hyperlink"/>
-          <w:highlight w:val="yellow"/>
-          <w:u w:val="single"/>
-        </w:rPr>
-        <w:t>~/.</w:t>
-      </w:r>
-      <w:proofErr w:type="spellStart"/>
-      <w:r>
-        <w:rPr>
-          <w:color w:val="0000FF" w:themeColor="hyperlink"/>
-          <w:highlight w:val="yellow"/>
-          <w:u w:val="single"/>
-        </w:rPr>
-        <w:t>ssh</w:t>
-      </w:r>
-      <w:proofErr w:type="spellEnd"/>
-      <w:r>
-        <w:rPr>
-          <w:color w:val="0000FF" w:themeColor="hyperlink"/>
-          <w:highlight w:val="yellow"/>
-          <w:u w:val="single"/>
-        </w:rPr>
-        <w:t>/</w:t>
-      </w:r>
-      <w:r>
-        <w:rPr>
-          <w:color w:val="0000FF" w:themeColor="hyperlink"/>
-          <w:highlight w:val="yellow"/>
-          <w:u w:val="single"/>
-        </w:rPr>
-        <w:t>machine0</w:t>
-      </w:r>
-      <w:r>
-        <w:rPr>
-          <w:color w:val="0000FF" w:themeColor="hyperlink"/>
-          <w:highlight w:val="yellow"/>
-          <w:u w:val="single"/>
-        </w:rPr>
-        <w:t xml:space="preserve">.pem </w:t>
+          <w:highlight w:val="yellow"/>
+        </w:rPr>
+        <w:t>ec2-</w:t>
+      </w:r>
+      <w:r>
+        <w:rPr>
+          <w:highlight w:val="yellow"/>
+        </w:rPr>
+        <w:t>54-174-1-80</w:t>
+      </w:r>
+      <w:r>
+        <w:rPr>
+          <w:highlight w:val="yellow"/>
+        </w:rPr>
+        <w:t>.compute-1.amazonaws.com</w:t>
+      </w:r>
+      <w:r>
+        <w:rPr>
+          <w:highlight w:val="yellow"/>
+        </w:rPr>
+        <w:t>:/home/hduser/.ssh</w:t>
       </w:r>
     </w:p>
     <w:p>
@@ -2749,121 +1934,11 @@
           <w:highlight w:val="yellow"/>
         </w:rPr>
       </w:pPr>
-      <w:proofErr w:type="spellStart"/>
-      <w:r>
-        <w:rPr>
-          <w:highlight w:val="yellow"/>
-        </w:rPr>
-        <w:t>scp</w:t>
-      </w:r>
-      <w:proofErr w:type="spellEnd"/>
-      <w:r>
-        <w:rPr>
-          <w:highlight w:val="yellow"/>
-        </w:rPr>
-        <w:t xml:space="preserve"> ~/.</w:t>
-      </w:r>
-      <w:proofErr w:type="spellStart"/>
-      <w:r>
-        <w:rPr>
-          <w:highlight w:val="yellow"/>
-        </w:rPr>
-        <w:t>ssh</w:t>
-      </w:r>
-      <w:proofErr w:type="spellEnd"/>
-      <w:r>
-        <w:rPr>
-          <w:highlight w:val="yellow"/>
-        </w:rPr>
-        <w:t>/machine0</w:t>
-      </w:r>
-      <w:r>
-        <w:rPr>
-          <w:highlight w:val="yellow"/>
-        </w:rPr>
-        <w:t>.pem hduser@</w:t>
-      </w:r>
-      <w:r>
-        <w:rPr>
-          <w:highlight w:val="yellow"/>
-        </w:rPr>
-        <w:t>ec2-</w:t>
-      </w:r>
-      <w:r>
-        <w:rPr>
-          <w:highlight w:val="yellow"/>
-        </w:rPr>
-        <w:t>54-174-1-80</w:t>
-      </w:r>
-      <w:r>
-        <w:rPr>
-          <w:highlight w:val="yellow"/>
-        </w:rPr>
-        <w:t>.compute-1.amazonaws.com</w:t>
-      </w:r>
-      <w:r>
-        <w:rPr>
-          <w:highlight w:val="yellow"/>
-        </w:rPr>
-        <w:t>:/home/</w:t>
-      </w:r>
-      <w:proofErr w:type="spellStart"/>
-      <w:r>
-        <w:rPr>
-          <w:highlight w:val="yellow"/>
-        </w:rPr>
-        <w:t>hduser</w:t>
-      </w:r>
-      <w:proofErr w:type="spellEnd"/>
-      <w:r>
-        <w:rPr>
-          <w:highlight w:val="yellow"/>
-        </w:rPr>
-        <w:t>/.</w:t>
-      </w:r>
-      <w:proofErr w:type="spellStart"/>
-      <w:r>
-        <w:rPr>
-          <w:highlight w:val="yellow"/>
-        </w:rPr>
-        <w:t>ssh</w:t>
-      </w:r>
-      <w:proofErr w:type="spellEnd"/>
-    </w:p>
-    <w:p>
-      <w:pPr>
-        <w:spacing w:line="244" w:lineRule="atLeast"/>
-        <w:rPr>
-          <w:highlight w:val="yellow"/>
-        </w:rPr>
-      </w:pPr>
-      <w:proofErr w:type="spellStart"/>
-      <w:r>
-        <w:rPr>
-          <w:highlight w:val="yellow"/>
-        </w:rPr>
-        <w:t>scp</w:t>
-      </w:r>
-      <w:proofErr w:type="spellEnd"/>
-      <w:r>
-        <w:rPr>
-          <w:highlight w:val="yellow"/>
-        </w:rPr>
-        <w:t xml:space="preserve"> ~/.</w:t>
-      </w:r>
-      <w:proofErr w:type="spellStart"/>
-      <w:r>
-        <w:rPr>
-          <w:highlight w:val="yellow"/>
-        </w:rPr>
-        <w:t>ssh</w:t>
-      </w:r>
-      <w:proofErr w:type="spellEnd"/>
-      <w:r>
-        <w:rPr>
-          <w:highlight w:val="yellow"/>
-        </w:rPr>
-        <w:t>/</w:t>
+      <w:r>
+        <w:rPr>
+          <w:highlight w:val="yellow"/>
+        </w:rPr>
+        <w:t>scp ~/.ssh/</w:t>
       </w:r>
       <w:r>
         <w:rPr>
@@ -2888,23 +1963,21 @@
           <w:u w:val="single"/>
         </w:rPr>
       </w:pPr>
-      <w:proofErr w:type="spellStart"/>
       <w:r>
         <w:rPr>
           <w:color w:val="0000FF" w:themeColor="hyperlink"/>
           <w:highlight w:val="yellow"/>
           <w:u w:val="single"/>
         </w:rPr>
-        <w:t>chmod</w:t>
-      </w:r>
-      <w:proofErr w:type="spellEnd"/>
+        <w:t>chmod 400</w:t>
+      </w:r>
       <w:r>
         <w:rPr>
           <w:color w:val="0000FF" w:themeColor="hyperlink"/>
           <w:highlight w:val="yellow"/>
           <w:u w:val="single"/>
         </w:rPr>
-        <w:t xml:space="preserve"> 400</w:t>
+        <w:t xml:space="preserve"> </w:t>
       </w:r>
       <w:r>
         <w:rPr>
@@ -2916,31 +1989,9 @@
       </w:r>
       <w:r>
         <w:rPr>
-          <w:color w:val="0000FF" w:themeColor="hyperlink"/>
-          <w:highlight w:val="yellow"/>
-          <w:u w:val="single"/>
-        </w:rPr>
-        <w:t xml:space="preserve"> </w:t>
-      </w:r>
-      <w:r>
-        <w:rPr>
-          <w:highlight w:val="yellow"/>
-        </w:rPr>
-        <w:t>~/.</w:t>
-      </w:r>
-      <w:proofErr w:type="spellStart"/>
-      <w:r>
-        <w:rPr>
-          <w:highlight w:val="yellow"/>
-        </w:rPr>
-        <w:t>ssh</w:t>
-      </w:r>
-      <w:proofErr w:type="spellEnd"/>
-      <w:r>
-        <w:rPr>
-          <w:highlight w:val="yellow"/>
-        </w:rPr>
-        <w:t>/</w:t>
+          <w:highlight w:val="yellow"/>
+        </w:rPr>
+        <w:t>~/.ssh/</w:t>
       </w:r>
       <w:r>
         <w:rPr>
@@ -2977,15 +2028,7 @@
         <w:t xml:space="preserve">  </w:t>
       </w:r>
       <w:r>
-        <w:t xml:space="preserve">Use </w:t>
-      </w:r>
-      <w:proofErr w:type="spellStart"/>
-      <w:r>
-        <w:t>PuTTY</w:t>
-      </w:r>
-      <w:proofErr w:type="spellEnd"/>
-      <w:r>
-        <w:t xml:space="preserve"> to access machine1 and machine 2</w:t>
+        <w:t>Use PuTTY to access machine1 and machine 2</w:t>
       </w:r>
       <w:r>
         <w:t xml:space="preserve">, on each of the </w:t>
@@ -2994,15 +2037,7 @@
         <w:t xml:space="preserve">slave </w:t>
       </w:r>
       <w:r>
-        <w:t xml:space="preserve">machines, run the following to change name and </w:t>
-      </w:r>
-      <w:proofErr w:type="spellStart"/>
-      <w:r>
-        <w:t>chmod</w:t>
-      </w:r>
-      <w:proofErr w:type="spellEnd"/>
-      <w:r>
-        <w:t xml:space="preserve"> mode.</w:t>
+        <w:t>machines, run the following to change name and chmod mode.</w:t>
       </w:r>
     </w:p>
     <w:p>
@@ -3016,7 +2051,6 @@
           <w:highlight w:val="yellow"/>
         </w:rPr>
       </w:pPr>
-      <w:proofErr w:type="spellStart"/>
       <w:r>
         <w:rPr>
           <w:rFonts w:ascii="Courier New" w:eastAsia="Times New Roman" w:hAnsi="Courier New" w:cs="Courier New"/>
@@ -3025,37 +2059,7 @@
           <w:highlight w:val="yellow"/>
         </w:rPr>
         <w:lastRenderedPageBreak/>
-        <w:t>mv</w:t>
-      </w:r>
-      <w:proofErr w:type="spellEnd"/>
-      <w:r>
-        <w:rPr>
-          <w:rFonts w:ascii="Courier New" w:eastAsia="Times New Roman" w:hAnsi="Courier New" w:cs="Courier New"/>
-          <w:color w:val="333333"/>
-          <w:sz w:val="20"/>
-          <w:highlight w:val="yellow"/>
-        </w:rPr>
-        <w:t xml:space="preserve"> ~/.</w:t>
-      </w:r>
-      <w:proofErr w:type="spellStart"/>
-      <w:r>
-        <w:rPr>
-          <w:rFonts w:ascii="Courier New" w:eastAsia="Times New Roman" w:hAnsi="Courier New" w:cs="Courier New"/>
-          <w:color w:val="333333"/>
-          <w:sz w:val="20"/>
-          <w:highlight w:val="yellow"/>
-        </w:rPr>
-        <w:t>ssh</w:t>
-      </w:r>
-      <w:proofErr w:type="spellEnd"/>
-      <w:r>
-        <w:rPr>
-          <w:rFonts w:ascii="Courier New" w:eastAsia="Times New Roman" w:hAnsi="Courier New" w:cs="Courier New"/>
-          <w:color w:val="333333"/>
-          <w:sz w:val="20"/>
-          <w:highlight w:val="yellow"/>
-        </w:rPr>
-        <w:t>/</w:t>
+        <w:t>mv ~/.ssh/</w:t>
       </w:r>
       <w:r>
         <w:rPr>
@@ -3073,39 +2077,8 @@
           <w:sz w:val="20"/>
           <w:highlight w:val="yellow"/>
         </w:rPr>
-        <w:t>.pem ~/.</w:t>
-      </w:r>
-      <w:proofErr w:type="spellStart"/>
-      <w:r>
-        <w:rPr>
-          <w:rFonts w:ascii="Courier New" w:eastAsia="Times New Roman" w:hAnsi="Courier New" w:cs="Courier New"/>
-          <w:color w:val="333333"/>
-          <w:sz w:val="20"/>
-          <w:highlight w:val="yellow"/>
-        </w:rPr>
-        <w:t>ssh</w:t>
-      </w:r>
-      <w:proofErr w:type="spellEnd"/>
-      <w:r>
-        <w:rPr>
-          <w:rFonts w:ascii="Courier New" w:eastAsia="Times New Roman" w:hAnsi="Courier New" w:cs="Courier New"/>
-          <w:color w:val="333333"/>
-          <w:sz w:val="20"/>
-          <w:highlight w:val="yellow"/>
-        </w:rPr>
-        <w:t>/</w:t>
-      </w:r>
-      <w:proofErr w:type="spellStart"/>
-      <w:r>
-        <w:rPr>
-          <w:rFonts w:ascii="Courier New" w:eastAsia="Times New Roman" w:hAnsi="Courier New" w:cs="Courier New"/>
-          <w:color w:val="333333"/>
-          <w:sz w:val="20"/>
-          <w:highlight w:val="yellow"/>
-        </w:rPr>
-        <w:t>id_rsa</w:t>
-      </w:r>
-      <w:proofErr w:type="spellEnd"/>
+        <w:t>.pem ~/.ssh/id_rsa</w:t>
+      </w:r>
     </w:p>
     <w:p>
       <w:pPr>
@@ -3117,57 +2090,15 @@
           <w:sz w:val="20"/>
         </w:rPr>
       </w:pPr>
-      <w:proofErr w:type="spellStart"/>
-      <w:r>
-        <w:rPr>
-          <w:rFonts w:ascii="Courier New" w:eastAsia="Times New Roman" w:hAnsi="Courier New" w:cs="Courier New"/>
-          <w:color w:val="333333"/>
-          <w:sz w:val="20"/>
-          <w:highlight w:val="yellow"/>
-        </w:rPr>
-        <w:t>chmod</w:t>
-      </w:r>
-      <w:proofErr w:type="spellEnd"/>
-      <w:r>
-        <w:rPr>
-          <w:rFonts w:ascii="Courier New" w:eastAsia="Times New Roman" w:hAnsi="Courier New" w:cs="Courier New"/>
-          <w:color w:val="333333"/>
-          <w:sz w:val="20"/>
-          <w:highlight w:val="yellow"/>
-        </w:rPr>
-        <w:t xml:space="preserve"> 400 ~/.</w:t>
-      </w:r>
-      <w:proofErr w:type="spellStart"/>
-      <w:r>
-        <w:rPr>
-          <w:rFonts w:ascii="Courier New" w:eastAsia="Times New Roman" w:hAnsi="Courier New" w:cs="Courier New"/>
-          <w:color w:val="333333"/>
-          <w:sz w:val="20"/>
-          <w:highlight w:val="yellow"/>
-        </w:rPr>
-        <w:t>ssh</w:t>
-      </w:r>
-      <w:proofErr w:type="spellEnd"/>
-      <w:r>
-        <w:rPr>
-          <w:rFonts w:ascii="Courier New" w:eastAsia="Times New Roman" w:hAnsi="Courier New" w:cs="Courier New"/>
-          <w:color w:val="333333"/>
-          <w:sz w:val="20"/>
-          <w:highlight w:val="yellow"/>
-        </w:rPr>
-        <w:t>/</w:t>
-      </w:r>
-      <w:proofErr w:type="spellStart"/>
-      <w:r>
-        <w:rPr>
-          <w:rFonts w:ascii="Courier New" w:eastAsia="Times New Roman" w:hAnsi="Courier New" w:cs="Courier New"/>
-          <w:color w:val="333333"/>
-          <w:sz w:val="20"/>
-          <w:highlight w:val="yellow"/>
-        </w:rPr>
-        <w:t>id_rsa</w:t>
-      </w:r>
-      <w:proofErr w:type="spellEnd"/>
+      <w:r>
+        <w:rPr>
+          <w:rFonts w:ascii="Courier New" w:eastAsia="Times New Roman" w:hAnsi="Courier New" w:cs="Courier New"/>
+          <w:color w:val="333333"/>
+          <w:sz w:val="20"/>
+          <w:highlight w:val="yellow"/>
+        </w:rPr>
+        <w:t>chmod 400 ~/.ssh/id_rsa</w:t>
+      </w:r>
     </w:p>
     <w:p>
       <w:pPr>
@@ -3190,42 +2121,237 @@
         <w:t xml:space="preserve">  </w:t>
       </w:r>
       <w:r>
-        <w:t xml:space="preserve"> After this, you should be able to </w:t>
-      </w:r>
-      <w:proofErr w:type="spellStart"/>
-      <w:r>
-        <w:t>ssh</w:t>
-      </w:r>
-      <w:proofErr w:type="spellEnd"/>
-      <w:r>
+        <w:t xml:space="preserve"> After this, you should be able to ssh </w:t>
+      </w:r>
+      <w:r>
+        <w:t>from one another</w:t>
+      </w:r>
+      <w:r>
+        <w:t xml:space="preserve"> using IP address or amazonaws domain name.</w:t>
+      </w:r>
+      <w:r>
+        <w:t xml:space="preserve"> such as f</w:t>
+      </w:r>
+      <w:r>
+        <w:t>ol</w:t>
+      </w:r>
+      <w:r>
+        <w:t>lowing</w:t>
+      </w:r>
+      <w:r>
+        <w:t xml:space="preserve"> from machine0</w:t>
+      </w:r>
+    </w:p>
+    <w:p>
+      <w:pPr>
+        <w:spacing w:after="0"/>
+        <w:ind w:firstLine="720"/>
+        <w:rPr>
+          <w:rFonts w:ascii="Courier New" w:eastAsia="Times New Roman" w:hAnsi="Courier New" w:cs="Courier New"/>
+          <w:color w:val="333333"/>
+          <w:sz w:val="20"/>
+          <w:highlight w:val="yellow"/>
+        </w:rPr>
+      </w:pPr>
+      <w:r>
+        <w:rPr>
+          <w:rFonts w:ascii="Courier New" w:eastAsia="Times New Roman" w:hAnsi="Courier New" w:cs="Courier New"/>
+          <w:color w:val="333333"/>
+          <w:sz w:val="20"/>
+          <w:highlight w:val="yellow"/>
+        </w:rPr>
+        <w:t>s</w:t>
+      </w:r>
+      <w:r>
+        <w:rPr>
+          <w:rFonts w:ascii="Courier New" w:eastAsia="Times New Roman" w:hAnsi="Courier New" w:cs="Courier New"/>
+          <w:color w:val="333333"/>
+          <w:sz w:val="20"/>
+          <w:highlight w:val="yellow"/>
+        </w:rPr>
+        <w:t>sh ec2-</w:t>
+      </w:r>
+      <w:r>
+        <w:rPr>
+          <w:rFonts w:ascii="Courier New" w:eastAsia="Times New Roman" w:hAnsi="Courier New" w:cs="Courier New"/>
+          <w:color w:val="333333"/>
+          <w:sz w:val="20"/>
+          <w:highlight w:val="yellow"/>
+        </w:rPr>
+        <w:t>54-174-1-80</w:t>
+      </w:r>
+      <w:r>
+        <w:rPr>
+          <w:rFonts w:ascii="Courier New" w:eastAsia="Times New Roman" w:hAnsi="Courier New" w:cs="Courier New"/>
+          <w:color w:val="333333"/>
+          <w:sz w:val="20"/>
+          <w:highlight w:val="yellow"/>
+        </w:rPr>
+        <w:t>.compute-1.amazonaws.com</w:t>
+      </w:r>
+      <w:r>
+        <w:rPr>
+          <w:rFonts w:ascii="Courier New" w:eastAsia="Times New Roman" w:hAnsi="Courier New" w:cs="Courier New"/>
+          <w:color w:val="333333"/>
+          <w:sz w:val="20"/>
+          <w:highlight w:val="yellow"/>
+        </w:rPr>
+        <w:t xml:space="preserve">   </w:t>
+      </w:r>
+      <w:r>
+        <w:rPr>
+          <w:rFonts w:ascii="Courier New" w:eastAsia="Times New Roman" w:hAnsi="Courier New" w:cs="Courier New"/>
+          <w:color w:val="333333"/>
+          <w:sz w:val="20"/>
+        </w:rPr>
+        <w:t xml:space="preserve">#(From machine0)  </w:t>
+      </w:r>
+    </w:p>
+    <w:p>
+      <w:pPr>
+        <w:spacing w:after="0"/>
+        <w:ind w:firstLine="720"/>
+        <w:rPr>
+          <w:rFonts w:ascii="Courier New" w:eastAsia="Times New Roman" w:hAnsi="Courier New" w:cs="Courier New"/>
+          <w:color w:val="333333"/>
+          <w:sz w:val="20"/>
+          <w:highlight w:val="yellow"/>
+        </w:rPr>
+      </w:pPr>
+      <w:r>
+        <w:rPr>
+          <w:rFonts w:ascii="Courier New" w:eastAsia="Times New Roman" w:hAnsi="Courier New" w:cs="Courier New"/>
+          <w:color w:val="333333"/>
+          <w:sz w:val="20"/>
+          <w:highlight w:val="yellow"/>
+        </w:rPr>
+        <w:t>ssh ec2-54-174-1-80.compute-1.amazonaws.com</w:t>
+      </w:r>
+      <w:r>
+        <w:rPr>
+          <w:rFonts w:ascii="Courier New" w:eastAsia="Times New Roman" w:hAnsi="Courier New" w:cs="Courier New"/>
+          <w:color w:val="333333"/>
+          <w:sz w:val="20"/>
+          <w:highlight w:val="yellow"/>
+        </w:rPr>
+        <w:t xml:space="preserve">   </w:t>
+      </w:r>
+      <w:r>
+        <w:rPr>
+          <w:rFonts w:ascii="Courier New" w:eastAsia="Times New Roman" w:hAnsi="Courier New" w:cs="Courier New"/>
+          <w:color w:val="333333"/>
+          <w:sz w:val="20"/>
+        </w:rPr>
+        <w:t xml:space="preserve">#(From machine0)  </w:t>
+      </w:r>
+    </w:p>
+    <w:p>
+      <w:pPr>
+        <w:spacing w:after="0"/>
+        <w:ind w:firstLine="720"/>
+        <w:rPr>
+          <w:rFonts w:ascii="Courier New" w:eastAsia="Times New Roman" w:hAnsi="Courier New" w:cs="Courier New"/>
+          <w:color w:val="333333"/>
+          <w:sz w:val="20"/>
+          <w:highlight w:val="yellow"/>
+        </w:rPr>
+      </w:pPr>
+      <w:r>
+        <w:rPr>
+          <w:rFonts w:ascii="Courier New" w:eastAsia="Times New Roman" w:hAnsi="Courier New" w:cs="Courier New"/>
+          <w:color w:val="333333"/>
+          <w:sz w:val="20"/>
+          <w:highlight w:val="yellow"/>
+        </w:rPr>
+        <w:t>ssh ec2-</w:t>
+      </w:r>
+      <w:r>
+        <w:rPr>
+          <w:rFonts w:ascii="Courier New" w:eastAsia="Times New Roman" w:hAnsi="Courier New" w:cs="Courier New"/>
+          <w:color w:val="333333"/>
+          <w:sz w:val="20"/>
+          <w:highlight w:val="yellow"/>
+        </w:rPr>
+        <w:t>54-174-1</w:t>
+      </w:r>
+      <w:r>
+        <w:rPr>
+          <w:rFonts w:ascii="Courier New" w:eastAsia="Times New Roman" w:hAnsi="Courier New" w:cs="Courier New"/>
+          <w:color w:val="333333"/>
+          <w:sz w:val="20"/>
+          <w:highlight w:val="yellow"/>
+        </w:rPr>
+        <w:t>6</w:t>
+      </w:r>
+      <w:r>
+        <w:rPr>
+          <w:rFonts w:ascii="Courier New" w:eastAsia="Times New Roman" w:hAnsi="Courier New" w:cs="Courier New"/>
+          <w:color w:val="333333"/>
+          <w:sz w:val="20"/>
+          <w:highlight w:val="yellow"/>
+        </w:rPr>
+        <w:t>-</w:t>
+      </w:r>
+      <w:r>
+        <w:rPr>
+          <w:rFonts w:ascii="Courier New" w:eastAsia="Times New Roman" w:hAnsi="Courier New" w:cs="Courier New"/>
+          <w:color w:val="333333"/>
+          <w:sz w:val="20"/>
+          <w:highlight w:val="yellow"/>
+        </w:rPr>
+        <w:t>168</w:t>
+      </w:r>
+      <w:r>
+        <w:rPr>
+          <w:rFonts w:ascii="Courier New" w:eastAsia="Times New Roman" w:hAnsi="Courier New" w:cs="Courier New"/>
+          <w:color w:val="333333"/>
+          <w:sz w:val="20"/>
+          <w:highlight w:val="yellow"/>
+        </w:rPr>
+        <w:t>.compute-1.amazonaws.com</w:t>
+      </w:r>
+      <w:r>
+        <w:rPr>
+          <w:rFonts w:ascii="Courier New" w:eastAsia="Times New Roman" w:hAnsi="Courier New" w:cs="Courier New"/>
+          <w:color w:val="333333"/>
+          <w:sz w:val="20"/>
+          <w:highlight w:val="yellow"/>
+        </w:rPr>
+        <w:t xml:space="preserve">   </w:t>
+      </w:r>
+      <w:r>
+        <w:rPr>
+          <w:rFonts w:ascii="Courier New" w:eastAsia="Times New Roman" w:hAnsi="Courier New" w:cs="Courier New"/>
+          <w:color w:val="333333"/>
+          <w:sz w:val="20"/>
+        </w:rPr>
+        <w:t>#(</w:t>
+      </w:r>
+      <w:r>
+        <w:rPr>
+          <w:rFonts w:ascii="Courier New" w:eastAsia="Times New Roman" w:hAnsi="Courier New" w:cs="Courier New"/>
+          <w:color w:val="333333"/>
+          <w:sz w:val="20"/>
+        </w:rPr>
+        <w:t>From machine1</w:t>
+      </w:r>
+      <w:r>
+        <w:rPr>
+          <w:rFonts w:ascii="Courier New" w:eastAsia="Times New Roman" w:hAnsi="Courier New" w:cs="Courier New"/>
+          <w:color w:val="333333"/>
+          <w:sz w:val="20"/>
+        </w:rPr>
+        <w:t>)</w:t>
+      </w:r>
+      <w:r>
+        <w:rPr>
+          <w:rFonts w:ascii="Courier New" w:eastAsia="Times New Roman" w:hAnsi="Courier New" w:cs="Courier New"/>
+          <w:color w:val="333333"/>
+          <w:sz w:val="20"/>
+          <w:highlight w:val="yellow"/>
+        </w:rPr>
         <w:t xml:space="preserve"> </w:t>
       </w:r>
-      <w:r>
-        <w:t>from one another</w:t>
-      </w:r>
-      <w:r>
-        <w:t xml:space="preserve"> using IP address or </w:t>
-      </w:r>
-      <w:proofErr w:type="spellStart"/>
-      <w:r>
-        <w:t>amazonaws</w:t>
-      </w:r>
-      <w:proofErr w:type="spellEnd"/>
-      <w:r>
-        <w:t xml:space="preserve"> domain name.</w:t>
-      </w:r>
-      <w:r>
-        <w:t xml:space="preserve"> such as f</w:t>
-      </w:r>
-      <w:r>
-        <w:t>ol</w:t>
-      </w:r>
-      <w:r>
-        <w:t>lowing</w:t>
-      </w:r>
-      <w:r>
-        <w:t xml:space="preserve"> from machine0</w:t>
-      </w:r>
     </w:p>
     <w:p>
       <w:pPr>
@@ -3238,304 +2364,52 @@
           <w:highlight w:val="yellow"/>
         </w:rPr>
       </w:pPr>
-      <w:proofErr w:type="spellStart"/>
-      <w:r>
-        <w:rPr>
-          <w:rFonts w:ascii="Courier New" w:eastAsia="Times New Roman" w:hAnsi="Courier New" w:cs="Courier New"/>
-          <w:color w:val="333333"/>
-          <w:sz w:val="20"/>
-          <w:highlight w:val="yellow"/>
-        </w:rPr>
-        <w:t>s</w:t>
-      </w:r>
-      <w:r>
-        <w:rPr>
-          <w:rFonts w:ascii="Courier New" w:eastAsia="Times New Roman" w:hAnsi="Courier New" w:cs="Courier New"/>
-          <w:color w:val="333333"/>
-          <w:sz w:val="20"/>
-          <w:highlight w:val="yellow"/>
-        </w:rPr>
-        <w:t>sh</w:t>
-      </w:r>
-      <w:proofErr w:type="spellEnd"/>
-      <w:r>
-        <w:rPr>
-          <w:rFonts w:ascii="Courier New" w:eastAsia="Times New Roman" w:hAnsi="Courier New" w:cs="Courier New"/>
-          <w:color w:val="333333"/>
-          <w:sz w:val="20"/>
-          <w:highlight w:val="yellow"/>
-        </w:rPr>
-        <w:t xml:space="preserve"> ec2-</w:t>
-      </w:r>
-      <w:r>
-        <w:rPr>
-          <w:rFonts w:ascii="Courier New" w:eastAsia="Times New Roman" w:hAnsi="Courier New" w:cs="Courier New"/>
-          <w:color w:val="333333"/>
-          <w:sz w:val="20"/>
-          <w:highlight w:val="yellow"/>
-        </w:rPr>
-        <w:t>54-174-1-80</w:t>
-      </w:r>
-      <w:r>
-        <w:rPr>
-          <w:rFonts w:ascii="Courier New" w:eastAsia="Times New Roman" w:hAnsi="Courier New" w:cs="Courier New"/>
-          <w:color w:val="333333"/>
-          <w:sz w:val="20"/>
-          <w:highlight w:val="yellow"/>
-        </w:rPr>
-        <w:t>.compute-1.amazonaws.com</w:t>
-      </w:r>
-      <w:r>
-        <w:rPr>
-          <w:rFonts w:ascii="Courier New" w:eastAsia="Times New Roman" w:hAnsi="Courier New" w:cs="Courier New"/>
-          <w:color w:val="333333"/>
-          <w:sz w:val="20"/>
-          <w:highlight w:val="yellow"/>
-        </w:rPr>
+    </w:p>
+    <w:p>
+      <w:pPr>
+        <w:spacing w:after="0"/>
+        <w:ind w:firstLine="720"/>
+        <w:rPr>
+          <w:rFonts w:ascii="Courier New" w:eastAsia="Times New Roman" w:hAnsi="Courier New" w:cs="Courier New"/>
+          <w:color w:val="333333"/>
+          <w:sz w:val="20"/>
+          <w:highlight w:val="yellow"/>
+        </w:rPr>
+      </w:pPr>
+      <w:r>
+        <w:rPr>
+          <w:rFonts w:ascii="Courier New" w:eastAsia="Times New Roman" w:hAnsi="Courier New" w:cs="Courier New"/>
+          <w:color w:val="333333"/>
+          <w:sz w:val="20"/>
+          <w:highlight w:val="yellow"/>
+        </w:rPr>
+        <w:t xml:space="preserve"> </w:t>
+      </w:r>
+    </w:p>
+    <w:p>
+      <w:r>
+        <w:t>##</w:t>
+      </w:r>
+      <w:r>
+        <w:t xml:space="preserve">#####################  </w:t>
+      </w:r>
+      <w:r>
+        <w:t xml:space="preserve"> </w:t>
+      </w:r>
+      <w:r>
+        <w:t xml:space="preserve"> Step 4</w:t>
+      </w:r>
+      <w:r>
+        <w:t>.1</w:t>
+      </w:r>
+      <w:r>
         <w:t xml:space="preserve">   </w:t>
       </w:r>
       <w:r>
-        <w:rPr>
-          <w:rFonts w:ascii="Courier New" w:eastAsia="Times New Roman" w:hAnsi="Courier New" w:cs="Courier New"/>
-          <w:color w:val="333333"/>
-          <w:sz w:val="20"/>
-        </w:rPr>
-        <w:t xml:space="preserve">#(From machine0)  </w:t>
-      </w:r>
-    </w:p>
-    <w:p>
-      <w:pPr>
-        <w:spacing w:after="0"/>
-        <w:ind w:firstLine="720"/>
-        <w:rPr>
-          <w:rFonts w:ascii="Courier New" w:eastAsia="Times New Roman" w:hAnsi="Courier New" w:cs="Courier New"/>
-          <w:color w:val="333333"/>
-          <w:sz w:val="20"/>
-          <w:highlight w:val="yellow"/>
-        </w:rPr>
-      </w:pPr>
-      <w:proofErr w:type="spellStart"/>
-      <w:r>
-        <w:rPr>
-          <w:rFonts w:ascii="Courier New" w:eastAsia="Times New Roman" w:hAnsi="Courier New" w:cs="Courier New"/>
-          <w:color w:val="333333"/>
-          <w:sz w:val="20"/>
-          <w:highlight w:val="yellow"/>
-        </w:rPr>
-        <w:t>ssh</w:t>
-      </w:r>
-      <w:proofErr w:type="spellEnd"/>
-      <w:r>
-        <w:rPr>
-          <w:rFonts w:ascii="Courier New" w:eastAsia="Times New Roman" w:hAnsi="Courier New" w:cs="Courier New"/>
-          <w:color w:val="333333"/>
-          <w:sz w:val="20"/>
-          <w:highlight w:val="yellow"/>
-        </w:rPr>
-        <w:t xml:space="preserve"> ec2-54-174-1-80.compute-1.amazonaws.com</w:t>
-      </w:r>
-      <w:r>
-        <w:rPr>
-          <w:rFonts w:ascii="Courier New" w:eastAsia="Times New Roman" w:hAnsi="Courier New" w:cs="Courier New"/>
-          <w:color w:val="333333"/>
-          <w:sz w:val="20"/>
-          <w:highlight w:val="yellow"/>
-        </w:rPr>
-        <w:t xml:space="preserve">   </w:t>
-      </w:r>
-      <w:r>
-        <w:rPr>
-          <w:rFonts w:ascii="Courier New" w:eastAsia="Times New Roman" w:hAnsi="Courier New" w:cs="Courier New"/>
-          <w:color w:val="333333"/>
-          <w:sz w:val="20"/>
-        </w:rPr>
-        <w:t xml:space="preserve">#(From machine0)  </w:t>
-      </w:r>
-    </w:p>
-    <w:p>
-      <w:pPr>
-        <w:spacing w:after="0"/>
-        <w:ind w:firstLine="720"/>
-        <w:rPr>
-          <w:rFonts w:ascii="Courier New" w:eastAsia="Times New Roman" w:hAnsi="Courier New" w:cs="Courier New"/>
-          <w:color w:val="333333"/>
-          <w:sz w:val="20"/>
-          <w:highlight w:val="yellow"/>
-        </w:rPr>
-      </w:pPr>
-      <w:proofErr w:type="spellStart"/>
-      <w:r>
-        <w:rPr>
-          <w:rFonts w:ascii="Courier New" w:eastAsia="Times New Roman" w:hAnsi="Courier New" w:cs="Courier New"/>
-          <w:color w:val="333333"/>
-          <w:sz w:val="20"/>
-          <w:highlight w:val="yellow"/>
-        </w:rPr>
-        <w:t>ssh</w:t>
-      </w:r>
-      <w:proofErr w:type="spellEnd"/>
-      <w:r>
-        <w:rPr>
-          <w:rFonts w:ascii="Courier New" w:eastAsia="Times New Roman" w:hAnsi="Courier New" w:cs="Courier New"/>
-          <w:color w:val="333333"/>
-          <w:sz w:val="20"/>
-          <w:highlight w:val="yellow"/>
-        </w:rPr>
-        <w:t xml:space="preserve"> ec2-</w:t>
-      </w:r>
-      <w:r>
-        <w:rPr>
-          <w:rFonts w:ascii="Courier New" w:eastAsia="Times New Roman" w:hAnsi="Courier New" w:cs="Courier New"/>
-          <w:color w:val="333333"/>
-          <w:sz w:val="20"/>
-          <w:highlight w:val="yellow"/>
-        </w:rPr>
-        <w:t>54-174-1</w:t>
-      </w:r>
-      <w:r>
-        <w:rPr>
-          <w:rFonts w:ascii="Courier New" w:eastAsia="Times New Roman" w:hAnsi="Courier New" w:cs="Courier New"/>
-          <w:color w:val="333333"/>
-          <w:sz w:val="20"/>
-          <w:highlight w:val="yellow"/>
-        </w:rPr>
-        <w:t>6</w:t>
-      </w:r>
-      <w:r>
-        <w:rPr>
-          <w:rFonts w:ascii="Courier New" w:eastAsia="Times New Roman" w:hAnsi="Courier New" w:cs="Courier New"/>
-          <w:color w:val="333333"/>
-          <w:sz w:val="20"/>
-          <w:highlight w:val="yellow"/>
-        </w:rPr>
-        <w:t>-</w:t>
-      </w:r>
-      <w:r>
-        <w:rPr>
-          <w:rFonts w:ascii="Courier New" w:eastAsia="Times New Roman" w:hAnsi="Courier New" w:cs="Courier New"/>
-          <w:color w:val="333333"/>
-          <w:sz w:val="20"/>
-          <w:highlight w:val="yellow"/>
-        </w:rPr>
-        <w:t>168</w:t>
-      </w:r>
-      <w:r>
-        <w:rPr>
-          <w:rFonts w:ascii="Courier New" w:eastAsia="Times New Roman" w:hAnsi="Courier New" w:cs="Courier New"/>
-          <w:color w:val="333333"/>
-          <w:sz w:val="20"/>
-          <w:highlight w:val="yellow"/>
-        </w:rPr>
-        <w:t>.compute-1.amazonaws.com</w:t>
-      </w:r>
-      <w:r>
-        <w:rPr>
-          <w:rFonts w:ascii="Courier New" w:eastAsia="Times New Roman" w:hAnsi="Courier New" w:cs="Courier New"/>
-          <w:color w:val="333333"/>
-          <w:sz w:val="20"/>
-          <w:highlight w:val="yellow"/>
-        </w:rPr>
-        <w:t xml:space="preserve">   </w:t>
-      </w:r>
-      <w:r>
-        <w:rPr>
-          <w:rFonts w:ascii="Courier New" w:eastAsia="Times New Roman" w:hAnsi="Courier New" w:cs="Courier New"/>
-          <w:color w:val="333333"/>
-          <w:sz w:val="20"/>
-        </w:rPr>
-        <w:t>#(</w:t>
-      </w:r>
-      <w:r>
-        <w:rPr>
-          <w:rFonts w:ascii="Courier New" w:eastAsia="Times New Roman" w:hAnsi="Courier New" w:cs="Courier New"/>
-          <w:color w:val="333333"/>
-          <w:sz w:val="20"/>
-        </w:rPr>
-        <w:t>From machine1</w:t>
-      </w:r>
-      <w:r>
-        <w:rPr>
-          <w:rFonts w:ascii="Courier New" w:eastAsia="Times New Roman" w:hAnsi="Courier New" w:cs="Courier New"/>
-          <w:color w:val="333333"/>
-          <w:sz w:val="20"/>
-        </w:rPr>
-        <w:t>)</w:t>
-      </w:r>
-      <w:r>
-        <w:rPr>
-          <w:rFonts w:ascii="Courier New" w:eastAsia="Times New Roman" w:hAnsi="Courier New" w:cs="Courier New"/>
-          <w:color w:val="333333"/>
-          <w:sz w:val="20"/>
-          <w:highlight w:val="yellow"/>
-        </w:rPr>
-        <w:t xml:space="preserve"> </w:t>
-      </w:r>
-    </w:p>
-    <w:p>
-      <w:pPr>
-        <w:spacing w:after="0"/>
-        <w:ind w:firstLine="720"/>
-        <w:rPr>
-          <w:rFonts w:ascii="Courier New" w:eastAsia="Times New Roman" w:hAnsi="Courier New" w:cs="Courier New"/>
-          <w:color w:val="333333"/>
-          <w:sz w:val="20"/>
-          <w:highlight w:val="yellow"/>
-        </w:rPr>
-      </w:pPr>
-    </w:p>
-    <w:p>
-      <w:pPr>
-        <w:spacing w:after="0"/>
-        <w:ind w:firstLine="720"/>
-        <w:rPr>
-          <w:rFonts w:ascii="Courier New" w:eastAsia="Times New Roman" w:hAnsi="Courier New" w:cs="Courier New"/>
-          <w:color w:val="333333"/>
-          <w:sz w:val="20"/>
-          <w:highlight w:val="yellow"/>
-        </w:rPr>
-      </w:pPr>
-      <w:r>
-        <w:rPr>
-          <w:rFonts w:ascii="Courier New" w:eastAsia="Times New Roman" w:hAnsi="Courier New" w:cs="Courier New"/>
-          <w:color w:val="333333"/>
-          <w:sz w:val="20"/>
-          <w:highlight w:val="yellow"/>
-        </w:rPr>
-        <w:t xml:space="preserve"> </w:t>
-      </w:r>
-    </w:p>
-    <w:p>
-      <w:r>
-        <w:t>##</w:t>
-      </w:r>
-      <w:r>
-        <w:t xml:space="preserve">#####################  </w:t>
-      </w:r>
-      <w:r>
-        <w:t xml:space="preserve"> </w:t>
-      </w:r>
-      <w:r>
-        <w:t xml:space="preserve"> Step 4</w:t>
-      </w:r>
-      <w:r>
-        <w:t>.1</w:t>
-      </w:r>
-      <w:r>
-        <w:t xml:space="preserve">   </w:t>
-      </w:r>
-      <w:r>
         <w:t xml:space="preserve">  </w:t>
       </w:r>
       <w:r>
-        <w:t>Exiting all session and re-logon as ‘</w:t>
-      </w:r>
-      <w:proofErr w:type="spellStart"/>
-      <w:r>
-        <w:t>hduser</w:t>
-      </w:r>
-      <w:proofErr w:type="spellEnd"/>
-      <w:r>
-        <w:t xml:space="preserve">’ at all machines, and add the following to the </w:t>
+        <w:t xml:space="preserve">Exiting all session and re-logon as ‘hduser’ at all machines, and add the following to the </w:t>
       </w:r>
       <w:r>
         <w:t>Unix environ</w:t>
@@ -3552,19 +2426,11 @@
       <w:r>
         <w:t xml:space="preserve"> ---  </w:t>
       </w:r>
-      <w:proofErr w:type="spellStart"/>
-      <w:r>
-        <w:rPr>
-          <w:highlight w:val="yellow"/>
-        </w:rPr>
-        <w:t>sudo</w:t>
-      </w:r>
-      <w:proofErr w:type="spellEnd"/>
-      <w:r>
-        <w:rPr>
-          <w:highlight w:val="yellow"/>
-        </w:rPr>
-        <w:t xml:space="preserve"> vi /etc/hosts</w:t>
+      <w:r>
+        <w:rPr>
+          <w:highlight w:val="yellow"/>
+        </w:rPr>
+        <w:t>sudo vi /etc/hosts</w:t>
       </w:r>
     </w:p>
     <w:p>
@@ -3702,15 +2568,7 @@
         <w:t xml:space="preserve">.2     </w:t>
       </w:r>
       <w:r>
-        <w:t xml:space="preserve">After this you should be able to </w:t>
-      </w:r>
-      <w:proofErr w:type="spellStart"/>
-      <w:r>
-        <w:t>ssh</w:t>
-      </w:r>
-      <w:proofErr w:type="spellEnd"/>
-      <w:r>
-        <w:t xml:space="preserve"> </w:t>
+        <w:t xml:space="preserve">After this you should be able to ssh </w:t>
       </w:r>
       <w:r>
         <w:t>from</w:t>
@@ -3735,25 +2593,14 @@
           <w:sz w:val="20"/>
         </w:rPr>
       </w:pPr>
-      <w:proofErr w:type="spellStart"/>
-      <w:r>
-        <w:rPr>
-          <w:rFonts w:ascii="Courier New" w:eastAsia="Times New Roman" w:hAnsi="Courier New" w:cs="Courier New"/>
-          <w:color w:val="333333"/>
-          <w:sz w:val="20"/>
-          <w:highlight w:val="yellow"/>
-        </w:rPr>
-        <w:t>ssh</w:t>
-      </w:r>
-      <w:proofErr w:type="spellEnd"/>
-      <w:r>
-        <w:rPr>
-          <w:rFonts w:ascii="Courier New" w:eastAsia="Times New Roman" w:hAnsi="Courier New" w:cs="Courier New"/>
-          <w:color w:val="333333"/>
-          <w:sz w:val="20"/>
-          <w:highlight w:val="yellow"/>
-        </w:rPr>
-        <w:t xml:space="preserve"> machine1 </w:t>
+      <w:r>
+        <w:rPr>
+          <w:rFonts w:ascii="Courier New" w:eastAsia="Times New Roman" w:hAnsi="Courier New" w:cs="Courier New"/>
+          <w:color w:val="333333"/>
+          <w:sz w:val="20"/>
+          <w:highlight w:val="yellow"/>
+        </w:rPr>
+        <w:t xml:space="preserve">ssh machine1 </w:t>
       </w:r>
       <w:r>
         <w:rPr>
@@ -3783,25 +2630,14 @@
           <w:highlight w:val="yellow"/>
         </w:rPr>
       </w:pPr>
-      <w:proofErr w:type="spellStart"/>
-      <w:r>
-        <w:rPr>
-          <w:rFonts w:ascii="Courier New" w:eastAsia="Times New Roman" w:hAnsi="Courier New" w:cs="Courier New"/>
-          <w:color w:val="333333"/>
-          <w:sz w:val="20"/>
-          <w:highlight w:val="yellow"/>
-        </w:rPr>
-        <w:t>ssh</w:t>
-      </w:r>
-      <w:proofErr w:type="spellEnd"/>
-      <w:r>
-        <w:rPr>
-          <w:rFonts w:ascii="Courier New" w:eastAsia="Times New Roman" w:hAnsi="Courier New" w:cs="Courier New"/>
-          <w:color w:val="333333"/>
-          <w:sz w:val="20"/>
-          <w:highlight w:val="yellow"/>
-        </w:rPr>
-        <w:t xml:space="preserve"> machine2 </w:t>
+      <w:r>
+        <w:rPr>
+          <w:rFonts w:ascii="Courier New" w:eastAsia="Times New Roman" w:hAnsi="Courier New" w:cs="Courier New"/>
+          <w:color w:val="333333"/>
+          <w:sz w:val="20"/>
+          <w:highlight w:val="yellow"/>
+        </w:rPr>
+        <w:t xml:space="preserve">ssh machine2 </w:t>
       </w:r>
       <w:r>
         <w:rPr>
@@ -3830,25 +2666,14 @@
           <w:sz w:val="20"/>
         </w:rPr>
       </w:pPr>
-      <w:proofErr w:type="spellStart"/>
-      <w:r>
-        <w:rPr>
-          <w:rFonts w:ascii="Courier New" w:eastAsia="Times New Roman" w:hAnsi="Courier New" w:cs="Courier New"/>
-          <w:color w:val="333333"/>
-          <w:sz w:val="20"/>
-          <w:highlight w:val="yellow"/>
-        </w:rPr>
-        <w:t>ssh</w:t>
-      </w:r>
-      <w:proofErr w:type="spellEnd"/>
-      <w:r>
-        <w:rPr>
-          <w:rFonts w:ascii="Courier New" w:eastAsia="Times New Roman" w:hAnsi="Courier New" w:cs="Courier New"/>
-          <w:color w:val="333333"/>
-          <w:sz w:val="20"/>
-          <w:highlight w:val="yellow"/>
-        </w:rPr>
-        <w:t xml:space="preserve"> machine0 </w:t>
+      <w:r>
+        <w:rPr>
+          <w:rFonts w:ascii="Courier New" w:eastAsia="Times New Roman" w:hAnsi="Courier New" w:cs="Courier New"/>
+          <w:color w:val="333333"/>
+          <w:sz w:val="20"/>
+          <w:highlight w:val="yellow"/>
+        </w:rPr>
+        <w:t xml:space="preserve">ssh machine0 </w:t>
       </w:r>
       <w:r>
         <w:rPr>

</xml_diff>

<commit_message>
First Commit with updated Step1 and Step 2. Setup Hadoop at default folder /data and default user ubuntu
</commit_message>
<xml_diff>
--- a/FirstHadoop_part2_MachinePreparation.docx
+++ b/FirstHadoop_part2_MachinePreparation.docx
@@ -53,11 +53,16 @@
         <w:t>Download and install the necess</w:t>
       </w:r>
       <w:r>
-        <w:t>ary software</w:t>
+        <w:t xml:space="preserve">ary </w:t>
+      </w:r>
+      <w:proofErr w:type="spellStart"/>
+      <w:r>
+        <w:t>software</w:t>
       </w:r>
       <w:r>
         <w:t>s</w:t>
       </w:r>
+      <w:proofErr w:type="spellEnd"/>
       <w:r>
         <w:t>:</w:t>
       </w:r>
@@ -67,14 +72,37 @@
       <w:r>
         <w:t xml:space="preserve"> </w:t>
       </w:r>
-      <w:r>
-        <w:t xml:space="preserve">PuTTY, PuttyGEN,  </w:t>
-      </w:r>
+      <w:proofErr w:type="spellStart"/>
+      <w:r>
+        <w:t>PuTTY</w:t>
+      </w:r>
+      <w:proofErr w:type="spellEnd"/>
+      <w:r>
+        <w:t xml:space="preserve">, </w:t>
+      </w:r>
+      <w:proofErr w:type="spellStart"/>
+      <w:r>
+        <w:t>PuttyGEN</w:t>
+      </w:r>
+      <w:proofErr w:type="spellEnd"/>
+      <w:r>
+        <w:t xml:space="preserve">,  </w:t>
+      </w:r>
+      <w:proofErr w:type="spellStart"/>
       <w:r>
         <w:t>WinSCP</w:t>
       </w:r>
-      <w:r>
-        <w:t xml:space="preserve"> and SuperPuTTY    </w:t>
+      <w:proofErr w:type="spellEnd"/>
+      <w:r>
+        <w:t xml:space="preserve"> and </w:t>
+      </w:r>
+      <w:proofErr w:type="spellStart"/>
+      <w:r>
+        <w:t>SuperPuTTY</w:t>
+      </w:r>
+      <w:proofErr w:type="spellEnd"/>
+      <w:r>
+        <w:t xml:space="preserve">    </w:t>
       </w:r>
     </w:p>
     <w:p>
@@ -109,7 +137,15 @@
         <w:t xml:space="preserve">   </w:t>
       </w:r>
       <w:r>
-        <w:t xml:space="preserve">The following instructions assume the 3 linux instances generated are: </w:t>
+        <w:t xml:space="preserve">The following instructions assume the 3 </w:t>
+      </w:r>
+      <w:proofErr w:type="spellStart"/>
+      <w:r>
+        <w:t>linux</w:t>
+      </w:r>
+      <w:proofErr w:type="spellEnd"/>
+      <w:r>
+        <w:t xml:space="preserve"> instances generated are: </w:t>
       </w:r>
       <w:r>
         <w:t>machine0</w:t>
@@ -261,41 +297,63 @@
         </w:rPr>
         <w:t xml:space="preserve"> machine2</w:t>
       </w:r>
+      <w:r>
+        <w:rPr>
+          <w:rFonts w:ascii="Courier New" w:eastAsia="Times New Roman" w:hAnsi="Courier New" w:cs="Courier New"/>
+          <w:color w:val="333333"/>
+          <w:sz w:val="20"/>
+        </w:rPr>
+        <w:t xml:space="preserve"> </w:t>
+      </w:r>
+    </w:p>
+    <w:p>
+      <w:pPr>
+        <w:spacing w:after="0" w:line="244" w:lineRule="atLeast"/>
+        <w:ind w:left="720" w:firstLine="720"/>
+        <w:jc w:val="both"/>
+        <w:rPr>
+          <w:rFonts w:ascii="Courier New" w:eastAsia="Times New Roman" w:hAnsi="Courier New" w:cs="Courier New"/>
+          <w:color w:val="333333"/>
+          <w:sz w:val="20"/>
+        </w:rPr>
+      </w:pPr>
+    </w:p>
+    <w:p>
+      <w:r>
+        <w:t xml:space="preserve">####  When following the instruction, you will need to write down your own </w:t>
+      </w:r>
+      <w:proofErr w:type="spellStart"/>
+      <w:r>
+        <w:t>mahcine</w:t>
+      </w:r>
+      <w:proofErr w:type="spellEnd"/>
+      <w:r>
+        <w:t xml:space="preserve"> IP Address </w:t>
+      </w:r>
+      <w:r>
+        <w:t>in the places of the addresses listed above.</w:t>
+      </w:r>
+      <w:r>
+        <w:t xml:space="preserve"> </w:t>
+      </w:r>
+      <w:r>
+        <w:t xml:space="preserve">  </w:t>
+      </w:r>
+      <w:r>
+        <w:t xml:space="preserve"> </w:t>
+      </w:r>
     </w:p>
     <w:p>
       <w:pPr>
         <w:spacing w:after="0"/>
         <w:ind w:left="720" w:firstLine="720"/>
-        <w:rPr>
-          <w:rFonts w:ascii="Courier New" w:eastAsia="Times New Roman" w:hAnsi="Courier New" w:cs="Courier New"/>
-          <w:color w:val="333333"/>
-          <w:sz w:val="20"/>
-        </w:rPr>
-      </w:pPr>
-      <w:r>
-        <w:rPr>
-          <w:rFonts w:ascii="Courier New" w:eastAsia="Times New Roman" w:hAnsi="Courier New" w:cs="Courier New"/>
-          <w:color w:val="333333"/>
-          <w:sz w:val="20"/>
-        </w:rPr>
-        <w:t xml:space="preserve"> </w:t>
-      </w:r>
-      <w:r>
-        <w:rPr>
-          <w:rFonts w:ascii="Courier New" w:eastAsia="Times New Roman" w:hAnsi="Courier New" w:cs="Courier New"/>
-          <w:color w:val="333333"/>
-          <w:sz w:val="20"/>
-        </w:rPr>
-        <w:t xml:space="preserve">  </w:t>
-      </w:r>
-      <w:r>
-        <w:rPr>
-          <w:rFonts w:ascii="Courier New" w:eastAsia="Times New Roman" w:hAnsi="Courier New" w:cs="Courier New"/>
-          <w:color w:val="333333"/>
-          <w:sz w:val="20"/>
-        </w:rPr>
-        <w:t xml:space="preserve"> </w:t>
-      </w:r>
+        <w:jc w:val="both"/>
+        <w:rPr>
+          <w:rFonts w:ascii="Courier New" w:eastAsia="Times New Roman" w:hAnsi="Courier New" w:cs="Courier New"/>
+          <w:color w:val="333333"/>
+          <w:sz w:val="20"/>
+        </w:rPr>
+      </w:pPr>
     </w:p>
     <w:p>
       <w:pPr>
@@ -309,818 +367,65 @@
       </w:pPr>
     </w:p>
     <w:p>
+      <w:r>
+        <w:t>#######################   Step 1</w:t>
+      </w:r>
+      <w:r>
+        <w:t>.</w:t>
+      </w:r>
+      <w:r>
+        <w:t xml:space="preserve">      Use </w:t>
+      </w:r>
+      <w:proofErr w:type="spellStart"/>
+      <w:r>
+        <w:t>WinSCP</w:t>
+      </w:r>
+      <w:proofErr w:type="spellEnd"/>
+      <w:r>
+        <w:t xml:space="preserve"> to copy the key pair file “.</w:t>
+      </w:r>
+      <w:proofErr w:type="spellStart"/>
+      <w:r>
+        <w:t>pem</w:t>
+      </w:r>
+      <w:proofErr w:type="spellEnd"/>
+      <w:r>
+        <w:t>” to the .</w:t>
+      </w:r>
+      <w:proofErr w:type="spellStart"/>
+      <w:r>
+        <w:t>ssh</w:t>
+      </w:r>
+      <w:proofErr w:type="spellEnd"/>
+      <w:r>
+        <w:t xml:space="preserve"> folder of each machine.    You could copy it to one of the machine and then use </w:t>
+      </w:r>
+      <w:proofErr w:type="spellStart"/>
+      <w:r>
+        <w:t>scp</w:t>
+      </w:r>
+      <w:proofErr w:type="spellEnd"/>
+      <w:r>
+        <w:t xml:space="preserve"> to copy it to the other machines.</w:t>
+      </w:r>
+    </w:p>
+    <w:p>
       <w:pPr>
         <w:spacing w:after="0"/>
-        <w:ind w:left="720" w:firstLine="720"/>
-        <w:rPr>
-          <w:rFonts w:ascii="Courier New" w:eastAsia="Times New Roman" w:hAnsi="Courier New" w:cs="Courier New"/>
-          <w:color w:val="333333"/>
-          <w:sz w:val="20"/>
-        </w:rPr>
-      </w:pPr>
-    </w:p>
-    <w:p>
-      <w:pPr>
-        <w:spacing w:after="0"/>
-        <w:ind w:left="720" w:firstLine="720"/>
-        <w:rPr>
-          <w:rFonts w:ascii="Courier New" w:eastAsia="Times New Roman" w:hAnsi="Courier New" w:cs="Courier New"/>
-          <w:color w:val="333333"/>
-          <w:sz w:val="20"/>
-        </w:rPr>
-      </w:pPr>
-    </w:p>
-    <w:p>
-      <w:pPr>
-        <w:spacing w:after="0"/>
-        <w:ind w:left="720" w:firstLine="720"/>
-        <w:rPr>
-          <w:rFonts w:ascii="Courier New" w:eastAsia="Times New Roman" w:hAnsi="Courier New" w:cs="Courier New"/>
-          <w:color w:val="333333"/>
-          <w:sz w:val="20"/>
-        </w:rPr>
-      </w:pPr>
-    </w:p>
-    <w:p>
-      <w:pPr>
-        <w:spacing w:after="0"/>
-        <w:ind w:left="720" w:firstLine="720"/>
-        <w:rPr>
-          <w:rFonts w:ascii="Courier New" w:eastAsia="Times New Roman" w:hAnsi="Courier New" w:cs="Courier New"/>
-          <w:color w:val="333333"/>
-          <w:sz w:val="20"/>
-        </w:rPr>
-      </w:pPr>
-    </w:p>
-    <w:p>
+      </w:pPr>
       <w:r>
         <w:t>#######################   Step 1</w:t>
       </w:r>
       <w:r>
-        <w:t xml:space="preserve">.1  </w:t>
-      </w:r>
-      <w:r>
-        <w:t xml:space="preserve">At each of the machine, </w:t>
-      </w:r>
-      <w:r>
-        <w:t>A</w:t>
-      </w:r>
-      <w:r>
-        <w:t>dd the dedicated user.</w:t>
-      </w:r>
-    </w:p>
-    <w:p>
-      <w:r>
-        <w:rPr>
-          <w:rFonts w:ascii="Courier New" w:eastAsia="Times New Roman" w:hAnsi="Courier New" w:cs="Courier New"/>
-          <w:color w:val="333333"/>
-          <w:sz w:val="20"/>
-        </w:rPr>
-        <w:t>After logon to each of the machine, run the following:</w:t>
-      </w:r>
-    </w:p>
-    <w:p>
-      <w:pPr>
-        <w:spacing w:after="0"/>
-        <w:rPr>
-          <w:rFonts w:ascii="Courier New" w:eastAsia="Times New Roman" w:hAnsi="Courier New" w:cs="Courier New"/>
-          <w:color w:val="333333"/>
-          <w:sz w:val="20"/>
-          <w:highlight w:val="green"/>
-        </w:rPr>
-      </w:pPr>
-      <w:r>
-        <w:rPr>
-          <w:rFonts w:ascii="Courier New" w:eastAsia="Times New Roman" w:hAnsi="Courier New" w:cs="Courier New"/>
-          <w:color w:val="333333"/>
-          <w:sz w:val="20"/>
-          <w:highlight w:val="green"/>
-        </w:rPr>
-        <w:t>###  Step 1.</w:t>
-      </w:r>
-    </w:p>
-    <w:p>
-      <w:pPr>
-        <w:spacing w:after="0"/>
-        <w:rPr>
-          <w:rFonts w:ascii="Courier New" w:eastAsia="Times New Roman" w:hAnsi="Courier New" w:cs="Courier New"/>
-          <w:color w:val="333333"/>
-          <w:sz w:val="20"/>
-          <w:highlight w:val="green"/>
-        </w:rPr>
-      </w:pPr>
-    </w:p>
-    <w:p>
-      <w:pPr>
-        <w:spacing w:after="0"/>
-        <w:rPr>
-          <w:rFonts w:ascii="Courier New" w:eastAsia="Times New Roman" w:hAnsi="Courier New" w:cs="Courier New"/>
-          <w:color w:val="333333"/>
-          <w:sz w:val="20"/>
-          <w:highlight w:val="green"/>
-        </w:rPr>
-      </w:pPr>
-      <w:r>
-        <w:rPr>
-          <w:rFonts w:ascii="Courier New" w:eastAsia="Times New Roman" w:hAnsi="Courier New" w:cs="Courier New"/>
-          <w:color w:val="333333"/>
-          <w:sz w:val="20"/>
-          <w:highlight w:val="green"/>
-        </w:rPr>
-        <w:t>sudo adduser hduser</w:t>
-      </w:r>
-    </w:p>
-    <w:p>
-      <w:pPr>
-        <w:spacing w:after="0"/>
-        <w:rPr>
-          <w:rFonts w:ascii="Courier New" w:eastAsia="Times New Roman" w:hAnsi="Courier New" w:cs="Courier New"/>
-          <w:color w:val="333333"/>
-          <w:sz w:val="20"/>
-          <w:highlight w:val="green"/>
-        </w:rPr>
-      </w:pPr>
-    </w:p>
-    <w:p>
-      <w:pPr>
-        <w:spacing w:after="0"/>
-        <w:rPr>
-          <w:rFonts w:ascii="Courier New" w:eastAsia="Times New Roman" w:hAnsi="Courier New" w:cs="Courier New"/>
-          <w:color w:val="333333"/>
-          <w:sz w:val="20"/>
-        </w:rPr>
-      </w:pPr>
-      <w:r>
-        <w:rPr>
-          <w:rFonts w:ascii="Courier New" w:eastAsia="Times New Roman" w:hAnsi="Courier New" w:cs="Courier New"/>
-          <w:color w:val="333333"/>
-          <w:sz w:val="20"/>
-          <w:highlight w:val="green"/>
-        </w:rPr>
-        <w:t xml:space="preserve">sudo adduser </w:t>
-      </w:r>
-      <w:r>
-        <w:rPr>
-          <w:rFonts w:ascii="Courier New" w:eastAsia="Times New Roman" w:hAnsi="Courier New" w:cs="Courier New"/>
-          <w:color w:val="333333"/>
-          <w:sz w:val="20"/>
-          <w:highlight w:val="green"/>
-        </w:rPr>
-        <w:t>hduser</w:t>
-      </w:r>
-      <w:r>
-        <w:rPr>
-          <w:rFonts w:ascii="Courier New" w:eastAsia="Times New Roman" w:hAnsi="Courier New" w:cs="Courier New"/>
-          <w:color w:val="333333"/>
-          <w:sz w:val="20"/>
-          <w:highlight w:val="green"/>
-        </w:rPr>
-        <w:t xml:space="preserve"> sudo</w:t>
-      </w:r>
-      <w:r>
-        <w:rPr>
-          <w:rFonts w:ascii="Courier New" w:eastAsia="Times New Roman" w:hAnsi="Courier New" w:cs="Courier New"/>
-          <w:color w:val="333333"/>
-          <w:sz w:val="20"/>
-        </w:rPr>
-        <w:t xml:space="preserve"> </w:t>
-      </w:r>
-    </w:p>
-    <w:p>
-      <w:pPr>
-        <w:spacing w:after="0"/>
-        <w:rPr>
-          <w:rFonts w:ascii="Courier New" w:eastAsia="Times New Roman" w:hAnsi="Courier New" w:cs="Courier New"/>
-          <w:color w:val="333333"/>
-          <w:sz w:val="20"/>
-          <w:highlight w:val="yellow"/>
-        </w:rPr>
-      </w:pPr>
-      <w:r>
-        <w:rPr>
-          <w:rFonts w:ascii="Courier New" w:eastAsia="Times New Roman" w:hAnsi="Courier New" w:cs="Courier New"/>
-          <w:color w:val="333333"/>
-          <w:sz w:val="20"/>
-        </w:rPr>
-        <w:t xml:space="preserve">                  </w:t>
-      </w:r>
-    </w:p>
-    <w:p>
-      <w:pPr>
-        <w:spacing w:after="0"/>
-        <w:rPr>
-          <w:rFonts w:ascii="Courier New" w:eastAsia="Times New Roman" w:hAnsi="Courier New" w:cs="Courier New"/>
-          <w:color w:val="333333"/>
-          <w:sz w:val="20"/>
-          <w:highlight w:val="yellow"/>
-        </w:rPr>
-      </w:pPr>
-      <w:r>
-        <w:rPr>
-          <w:rFonts w:ascii="Courier New" w:eastAsia="Times New Roman" w:hAnsi="Courier New" w:cs="Courier New"/>
-          <w:color w:val="333333"/>
-          <w:sz w:val="20"/>
-          <w:highlight w:val="yellow"/>
-        </w:rPr>
-        <w:t>#</w:t>
-      </w:r>
-      <w:r>
-        <w:rPr>
-          <w:rFonts w:ascii="Courier New" w:eastAsia="Times New Roman" w:hAnsi="Courier New" w:cs="Courier New"/>
-          <w:color w:val="333333"/>
-          <w:sz w:val="20"/>
-          <w:highlight w:val="yellow"/>
-        </w:rPr>
-        <w:t xml:space="preserve">sudo </w:t>
-      </w:r>
-      <w:r>
-        <w:rPr>
-          <w:rFonts w:ascii="Courier New" w:hAnsi="Courier New" w:cs="Courier New"/>
-          <w:color w:val="222222"/>
-          <w:sz w:val="18"/>
-          <w:szCs w:val="18"/>
-        </w:rPr>
-        <w:t xml:space="preserve">usermod </w:t>
-      </w:r>
-      <w:r>
-        <w:rPr>
-          <w:rFonts w:ascii="Courier New" w:eastAsia="Times New Roman" w:hAnsi="Courier New" w:cs="Courier New"/>
-          <w:color w:val="333333"/>
-          <w:sz w:val="20"/>
-          <w:highlight w:val="yellow"/>
-        </w:rPr>
-        <w:t xml:space="preserve"> –g rcloud gz5427</w:t>
-      </w:r>
-    </w:p>
-    <w:p>
-      <w:pPr>
-        <w:spacing w:after="0"/>
-        <w:rPr>
-          <w:rFonts w:ascii="Courier New" w:eastAsia="Times New Roman" w:hAnsi="Courier New" w:cs="Courier New"/>
-          <w:color w:val="333333"/>
-          <w:sz w:val="20"/>
-          <w:highlight w:val="yellow"/>
-        </w:rPr>
-      </w:pPr>
-    </w:p>
-    <w:p>
-      <w:pPr>
-        <w:spacing w:after="0"/>
-        <w:rPr>
-          <w:rFonts w:ascii="Courier New" w:eastAsia="Times New Roman" w:hAnsi="Courier New" w:cs="Courier New"/>
-          <w:color w:val="333333"/>
-          <w:sz w:val="20"/>
-          <w:highlight w:val="yellow"/>
-        </w:rPr>
-      </w:pPr>
-    </w:p>
-    <w:p>
-      <w:pPr>
-        <w:spacing w:after="0"/>
-        <w:rPr>
-          <w:rFonts w:ascii="Courier New" w:eastAsia="Times New Roman" w:hAnsi="Courier New" w:cs="Courier New"/>
-          <w:color w:val="333333"/>
-          <w:sz w:val="20"/>
-          <w:highlight w:val="yellow"/>
-        </w:rPr>
-      </w:pPr>
-      <w:r>
-        <w:rPr>
-          <w:rFonts w:ascii="Courier New" w:eastAsia="Times New Roman" w:hAnsi="Courier New" w:cs="Courier New"/>
-          <w:color w:val="333333"/>
-          <w:sz w:val="20"/>
-          <w:highlight w:val="yellow"/>
-        </w:rPr>
-        <w:t>###   Step 2.</w:t>
-      </w:r>
-    </w:p>
-    <w:p>
-      <w:pPr>
-        <w:spacing w:after="0"/>
-        <w:rPr>
-          <w:rFonts w:ascii="Courier New" w:eastAsia="Times New Roman" w:hAnsi="Courier New" w:cs="Courier New"/>
-          <w:color w:val="333333"/>
-          <w:sz w:val="20"/>
-          <w:highlight w:val="yellow"/>
-        </w:rPr>
-      </w:pPr>
-      <w:r>
-        <w:rPr>
-          <w:rFonts w:ascii="Courier New" w:eastAsia="Times New Roman" w:hAnsi="Courier New" w:cs="Courier New"/>
-          <w:color w:val="333333"/>
-          <w:sz w:val="20"/>
-          <w:highlight w:val="yellow"/>
-        </w:rPr>
-        <w:t xml:space="preserve">sudo mkdir </w:t>
-      </w:r>
-      <w:r>
-        <w:rPr>
-          <w:rFonts w:ascii="Courier New" w:eastAsia="Times New Roman" w:hAnsi="Courier New" w:cs="Courier New"/>
-          <w:color w:val="333333"/>
-          <w:sz w:val="20"/>
-          <w:highlight w:val="yellow"/>
-        </w:rPr>
-        <w:t>/home/</w:t>
-      </w:r>
-      <w:r>
-        <w:rPr>
-          <w:rFonts w:ascii="Courier New" w:eastAsia="Times New Roman" w:hAnsi="Courier New" w:cs="Courier New"/>
-          <w:color w:val="333333"/>
-          <w:sz w:val="20"/>
-          <w:highlight w:val="yellow"/>
-        </w:rPr>
-        <w:t>hduser</w:t>
-      </w:r>
-      <w:r>
-        <w:rPr>
-          <w:rFonts w:ascii="Courier New" w:eastAsia="Times New Roman" w:hAnsi="Courier New" w:cs="Courier New"/>
-          <w:color w:val="333333"/>
-          <w:sz w:val="20"/>
-          <w:highlight w:val="yellow"/>
-        </w:rPr>
-        <w:t>/.ssh</w:t>
-      </w:r>
-    </w:p>
-    <w:p>
-      <w:pPr>
-        <w:spacing w:after="0"/>
-        <w:rPr>
-          <w:rFonts w:ascii="Courier New" w:eastAsia="Times New Roman" w:hAnsi="Courier New" w:cs="Courier New"/>
-          <w:color w:val="333333"/>
-          <w:sz w:val="20"/>
-          <w:highlight w:val="yellow"/>
-        </w:rPr>
-      </w:pPr>
-      <w:r>
-        <w:rPr>
-          <w:rFonts w:ascii="Courier New" w:eastAsia="Times New Roman" w:hAnsi="Courier New" w:cs="Courier New"/>
-          <w:color w:val="333333"/>
-          <w:sz w:val="20"/>
-          <w:highlight w:val="yellow"/>
-        </w:rPr>
-        <w:t xml:space="preserve">sudo </w:t>
-      </w:r>
-      <w:r>
-        <w:rPr>
-          <w:rFonts w:ascii="Courier New" w:eastAsia="Times New Roman" w:hAnsi="Courier New" w:cs="Courier New"/>
-          <w:color w:val="333333"/>
-          <w:sz w:val="20"/>
-          <w:highlight w:val="yellow"/>
-        </w:rPr>
-        <w:t>chown –R hduser:hduser /home/hduser</w:t>
-      </w:r>
-      <w:r>
-        <w:rPr>
-          <w:rFonts w:ascii="Courier New" w:eastAsia="Times New Roman" w:hAnsi="Courier New" w:cs="Courier New"/>
-          <w:color w:val="333333"/>
-          <w:sz w:val="20"/>
-          <w:highlight w:val="yellow"/>
-        </w:rPr>
-        <w:t>/</w:t>
-      </w:r>
-    </w:p>
-    <w:p>
-      <w:pPr>
-        <w:pStyle w:val="ListParagraph"/>
-        <w:spacing w:after="0"/>
-        <w:rPr>
-          <w:rFonts w:ascii="Courier New" w:eastAsia="Times New Roman" w:hAnsi="Courier New" w:cs="Courier New"/>
-          <w:color w:val="333333"/>
-          <w:sz w:val="20"/>
-          <w:highlight w:val="yellow"/>
-        </w:rPr>
-      </w:pPr>
-    </w:p>
-    <w:p>
-      <w:pPr>
-        <w:spacing w:after="0"/>
-        <w:rPr>
-          <w:rFonts w:ascii="Courier New" w:eastAsia="Times New Roman" w:hAnsi="Courier New" w:cs="Courier New"/>
-          <w:color w:val="333333"/>
-          <w:sz w:val="20"/>
-          <w:highlight w:val="yellow"/>
-        </w:rPr>
-      </w:pPr>
-      <w:r>
-        <w:rPr>
-          <w:rFonts w:ascii="Courier New" w:eastAsia="Times New Roman" w:hAnsi="Courier New" w:cs="Courier New"/>
-          <w:color w:val="333333"/>
-          <w:sz w:val="20"/>
-          <w:highlight w:val="yellow"/>
-        </w:rPr>
-        <w:t xml:space="preserve">sudo cp </w:t>
-      </w:r>
-      <w:r>
-        <w:rPr>
-          <w:rFonts w:ascii="Courier New" w:eastAsia="Times New Roman" w:hAnsi="Courier New" w:cs="Courier New"/>
-          <w:color w:val="333333"/>
-          <w:sz w:val="20"/>
-          <w:highlight w:val="yellow"/>
-        </w:rPr>
-        <w:t>/home/ubuntu/.ssh/</w:t>
-      </w:r>
-      <w:r>
-        <w:rPr>
-          <w:rFonts w:ascii="Courier New" w:eastAsia="Times New Roman" w:hAnsi="Courier New" w:cs="Courier New"/>
-          <w:color w:val="333333"/>
-          <w:sz w:val="20"/>
-          <w:highlight w:val="yellow"/>
-        </w:rPr>
-        <w:t xml:space="preserve">* </w:t>
-      </w:r>
-      <w:r>
-        <w:rPr>
-          <w:rFonts w:ascii="Courier New" w:eastAsia="Times New Roman" w:hAnsi="Courier New" w:cs="Courier New"/>
-          <w:color w:val="333333"/>
-          <w:sz w:val="20"/>
-          <w:highlight w:val="yellow"/>
-        </w:rPr>
-        <w:t>/home/</w:t>
-      </w:r>
-      <w:r>
-        <w:rPr>
-          <w:rFonts w:ascii="Courier New" w:eastAsia="Times New Roman" w:hAnsi="Courier New" w:cs="Courier New"/>
-          <w:color w:val="333333"/>
-          <w:sz w:val="20"/>
-          <w:highlight w:val="yellow"/>
-        </w:rPr>
-        <w:t>hduser</w:t>
-      </w:r>
-      <w:r>
-        <w:rPr>
-          <w:rFonts w:ascii="Courier New" w:eastAsia="Times New Roman" w:hAnsi="Courier New" w:cs="Courier New"/>
-          <w:color w:val="333333"/>
-          <w:sz w:val="20"/>
-          <w:highlight w:val="yellow"/>
-        </w:rPr>
-        <w:t>/.ssh</w:t>
-      </w:r>
-    </w:p>
-    <w:p>
-      <w:pPr>
-        <w:spacing w:after="0"/>
-        <w:rPr>
-          <w:rFonts w:ascii="Courier New" w:eastAsia="Times New Roman" w:hAnsi="Courier New" w:cs="Courier New"/>
-          <w:color w:val="333333"/>
-          <w:sz w:val="20"/>
-        </w:rPr>
-      </w:pPr>
-      <w:r>
-        <w:rPr>
-          <w:rFonts w:ascii="Courier New" w:eastAsia="Times New Roman" w:hAnsi="Courier New" w:cs="Courier New"/>
-          <w:color w:val="333333"/>
-          <w:sz w:val="20"/>
-          <w:highlight w:val="yellow"/>
-        </w:rPr>
-        <w:t xml:space="preserve">sudo </w:t>
-      </w:r>
-      <w:r>
-        <w:rPr>
-          <w:rFonts w:ascii="Courier New" w:eastAsia="Times New Roman" w:hAnsi="Courier New" w:cs="Courier New"/>
-          <w:color w:val="333333"/>
-          <w:sz w:val="20"/>
-          <w:highlight w:val="yellow"/>
-        </w:rPr>
-        <w:t xml:space="preserve">chown –R </w:t>
-      </w:r>
-      <w:r>
-        <w:rPr>
-          <w:rFonts w:ascii="Courier New" w:eastAsia="Times New Roman" w:hAnsi="Courier New" w:cs="Courier New"/>
-          <w:color w:val="333333"/>
-          <w:sz w:val="20"/>
-          <w:highlight w:val="yellow"/>
-        </w:rPr>
-        <w:t>hduser</w:t>
-      </w:r>
-      <w:r>
-        <w:rPr>
-          <w:rFonts w:ascii="Courier New" w:eastAsia="Times New Roman" w:hAnsi="Courier New" w:cs="Courier New"/>
-          <w:color w:val="333333"/>
-          <w:sz w:val="20"/>
-          <w:highlight w:val="yellow"/>
-        </w:rPr>
-        <w:t>:</w:t>
-      </w:r>
-      <w:r>
-        <w:rPr>
-          <w:rFonts w:ascii="Courier New" w:eastAsia="Times New Roman" w:hAnsi="Courier New" w:cs="Courier New"/>
-          <w:color w:val="333333"/>
-          <w:sz w:val="20"/>
-          <w:highlight w:val="yellow"/>
-        </w:rPr>
-        <w:t>hduser</w:t>
-      </w:r>
-      <w:r>
-        <w:rPr>
-          <w:rFonts w:ascii="Courier New" w:eastAsia="Times New Roman" w:hAnsi="Courier New" w:cs="Courier New"/>
-          <w:color w:val="333333"/>
-          <w:sz w:val="20"/>
-          <w:highlight w:val="yellow"/>
-        </w:rPr>
-        <w:t xml:space="preserve"> /home/</w:t>
-      </w:r>
-      <w:r>
-        <w:rPr>
-          <w:rFonts w:ascii="Courier New" w:eastAsia="Times New Roman" w:hAnsi="Courier New" w:cs="Courier New"/>
-          <w:color w:val="333333"/>
-          <w:sz w:val="20"/>
-          <w:highlight w:val="yellow"/>
-        </w:rPr>
-        <w:t>hduser</w:t>
-      </w:r>
-      <w:r>
-        <w:rPr>
-          <w:rFonts w:ascii="Courier New" w:eastAsia="Times New Roman" w:hAnsi="Courier New" w:cs="Courier New"/>
-          <w:color w:val="333333"/>
-          <w:sz w:val="20"/>
-          <w:highlight w:val="yellow"/>
-        </w:rPr>
-        <w:t>/.ssh</w:t>
-      </w:r>
-    </w:p>
-    <w:p>
-      <w:pPr>
-        <w:spacing w:after="0"/>
-        <w:rPr>
-          <w:rFonts w:ascii="Courier New" w:eastAsia="Times New Roman" w:hAnsi="Courier New" w:cs="Courier New"/>
-          <w:color w:val="333333"/>
-          <w:sz w:val="20"/>
-        </w:rPr>
-      </w:pPr>
-    </w:p>
-    <w:p>
-      <w:r>
-        <w:t>#######################   Step 1</w:t>
-      </w:r>
-      <w:r>
-        <w:t xml:space="preserve">.3  </w:t>
-      </w:r>
-      <w:r>
-        <w:t xml:space="preserve">At each of the machines, </w:t>
-      </w:r>
-      <w:r>
-        <w:t>Copy the private key ‘</w:t>
-      </w:r>
-      <w:r>
-        <w:rPr>
-          <w:rFonts w:ascii="Courier New" w:eastAsia="Times New Roman" w:hAnsi="Courier New" w:cs="Courier New"/>
-          <w:color w:val="333333"/>
-          <w:sz w:val="20"/>
-        </w:rPr>
-        <w:t>authorized_keys</w:t>
-      </w:r>
-      <w:r>
-        <w:rPr>
-          <w:rFonts w:ascii="Courier New" w:eastAsia="Times New Roman" w:hAnsi="Courier New" w:cs="Courier New"/>
-          <w:color w:val="333333"/>
-          <w:sz w:val="20"/>
-        </w:rPr>
-        <w:t>’ from .ssh folder of the user ‘ubuntu’ to that of the user ‘hduser’</w:t>
-      </w:r>
-    </w:p>
-    <w:p>
-      <w:pPr>
-        <w:spacing w:after="0"/>
-        <w:rPr>
-          <w:rFonts w:ascii="Courier New" w:eastAsia="Times New Roman" w:hAnsi="Courier New" w:cs="Courier New"/>
-          <w:color w:val="333333"/>
-          <w:sz w:val="20"/>
-          <w:highlight w:val="yellow"/>
-        </w:rPr>
-      </w:pPr>
-      <w:r>
-        <w:rPr>
-          <w:rFonts w:ascii="Courier New" w:eastAsia="Times New Roman" w:hAnsi="Courier New" w:cs="Courier New"/>
-          <w:color w:val="333333"/>
-          <w:sz w:val="20"/>
-          <w:highlight w:val="yellow"/>
-        </w:rPr>
-        <w:t>sudo cp /home/</w:t>
-      </w:r>
-      <w:r>
-        <w:rPr>
-          <w:rFonts w:ascii="Courier New" w:eastAsia="Times New Roman" w:hAnsi="Courier New" w:cs="Courier New"/>
-          <w:color w:val="333333"/>
-          <w:sz w:val="20"/>
-          <w:highlight w:val="yellow"/>
-        </w:rPr>
-        <w:t>ubuntu</w:t>
-      </w:r>
-      <w:r>
-        <w:rPr>
-          <w:rFonts w:ascii="Courier New" w:eastAsia="Times New Roman" w:hAnsi="Courier New" w:cs="Courier New"/>
-          <w:color w:val="333333"/>
-          <w:sz w:val="20"/>
-          <w:highlight w:val="yellow"/>
-        </w:rPr>
-        <w:t>/.ssh</w:t>
-      </w:r>
-      <w:r>
-        <w:rPr>
-          <w:rFonts w:ascii="Courier New" w:eastAsia="Times New Roman" w:hAnsi="Courier New" w:cs="Courier New"/>
-          <w:color w:val="333333"/>
-          <w:sz w:val="20"/>
-          <w:highlight w:val="yellow"/>
-        </w:rPr>
-        <w:t>/authorized_keys</w:t>
-      </w:r>
-      <w:r>
-        <w:rPr>
-          <w:rFonts w:ascii="Courier New" w:eastAsia="Times New Roman" w:hAnsi="Courier New" w:cs="Courier New"/>
-          <w:color w:val="333333"/>
-          <w:sz w:val="20"/>
-          <w:highlight w:val="yellow"/>
-        </w:rPr>
-        <w:t xml:space="preserve"> /home/hduser</w:t>
-      </w:r>
-      <w:r>
-        <w:rPr>
-          <w:rFonts w:ascii="Courier New" w:eastAsia="Times New Roman" w:hAnsi="Courier New" w:cs="Courier New"/>
-          <w:color w:val="333333"/>
-          <w:sz w:val="20"/>
-          <w:highlight w:val="yellow"/>
-        </w:rPr>
-        <w:t>/.ssh</w:t>
-      </w:r>
-    </w:p>
-    <w:p>
-      <w:pPr>
-        <w:spacing w:after="0"/>
-        <w:rPr>
-          <w:rFonts w:ascii="Courier New" w:eastAsia="Times New Roman" w:hAnsi="Courier New" w:cs="Courier New"/>
-          <w:color w:val="333333"/>
-          <w:sz w:val="20"/>
-          <w:highlight w:val="yellow"/>
-        </w:rPr>
-      </w:pPr>
-      <w:r>
-        <w:rPr>
-          <w:rFonts w:ascii="Courier New" w:eastAsia="Times New Roman" w:hAnsi="Courier New" w:cs="Courier New"/>
-          <w:color w:val="333333"/>
-          <w:sz w:val="20"/>
-          <w:highlight w:val="yellow"/>
-        </w:rPr>
-        <w:t>sudo chown hduser:hadoop /home/hduser/.ssh/authorized_keys</w:t>
-      </w:r>
-    </w:p>
-    <w:p>
-      <w:pPr>
-        <w:spacing w:after="0"/>
-        <w:rPr>
-          <w:rFonts w:ascii="Courier New" w:eastAsia="Times New Roman" w:hAnsi="Courier New" w:cs="Courier New"/>
-          <w:color w:val="333333"/>
-          <w:sz w:val="20"/>
-        </w:rPr>
-      </w:pPr>
-      <w:r>
-        <w:rPr>
-          <w:rFonts w:ascii="Courier New" w:eastAsia="Times New Roman" w:hAnsi="Courier New" w:cs="Courier New"/>
-          <w:color w:val="333333"/>
-          <w:sz w:val="20"/>
-          <w:highlight w:val="yellow"/>
-        </w:rPr>
-        <w:t>s</w:t>
-      </w:r>
-      <w:r>
-        <w:rPr>
-          <w:rFonts w:ascii="Courier New" w:eastAsia="Times New Roman" w:hAnsi="Courier New" w:cs="Courier New"/>
-          <w:color w:val="333333"/>
-          <w:sz w:val="20"/>
-          <w:highlight w:val="yellow"/>
-        </w:rPr>
-        <w:t>udo chmod</w:t>
-      </w:r>
-      <w:r>
-        <w:rPr>
-          <w:rFonts w:ascii="Courier New" w:eastAsia="Times New Roman" w:hAnsi="Courier New" w:cs="Courier New"/>
-          <w:color w:val="333333"/>
-          <w:sz w:val="20"/>
-          <w:highlight w:val="yellow"/>
-        </w:rPr>
-        <w:t xml:space="preserve"> </w:t>
-      </w:r>
-      <w:r>
-        <w:rPr>
-          <w:rFonts w:ascii="Courier New" w:eastAsia="Times New Roman" w:hAnsi="Courier New" w:cs="Courier New"/>
-          <w:color w:val="333333"/>
-          <w:sz w:val="20"/>
-          <w:highlight w:val="yellow"/>
-        </w:rPr>
-        <w:t>6</w:t>
-      </w:r>
-      <w:r>
-        <w:rPr>
-          <w:rFonts w:ascii="Courier New" w:eastAsia="Times New Roman" w:hAnsi="Courier New" w:cs="Courier New"/>
-          <w:color w:val="333333"/>
-          <w:sz w:val="20"/>
-          <w:highlight w:val="yellow"/>
-        </w:rPr>
-        <w:t>00</w:t>
-      </w:r>
-      <w:r>
-        <w:rPr>
-          <w:rFonts w:ascii="Courier New" w:eastAsia="Times New Roman" w:hAnsi="Courier New" w:cs="Courier New"/>
-          <w:color w:val="333333"/>
-          <w:sz w:val="20"/>
-          <w:highlight w:val="yellow"/>
-        </w:rPr>
-        <w:t xml:space="preserve"> /home/hduser/.ssh</w:t>
-      </w:r>
-      <w:r>
-        <w:rPr>
-          <w:rFonts w:ascii="Courier New" w:eastAsia="Times New Roman" w:hAnsi="Courier New" w:cs="Courier New"/>
-          <w:color w:val="333333"/>
-          <w:sz w:val="20"/>
-          <w:highlight w:val="yellow"/>
-        </w:rPr>
-        <w:t>/authorized_keys</w:t>
-      </w:r>
-    </w:p>
-    <w:p>
-      <w:pPr>
-        <w:spacing w:after="0"/>
-        <w:rPr>
-          <w:rFonts w:ascii="Courier New" w:eastAsia="Times New Roman" w:hAnsi="Courier New" w:cs="Courier New"/>
-          <w:color w:val="333333"/>
-          <w:sz w:val="20"/>
-        </w:rPr>
-      </w:pPr>
-    </w:p>
-    <w:p>
-      <w:pPr>
-        <w:ind w:left="720"/>
-      </w:pPr>
-      <w:r>
-        <w:t>###  After this you can  close all</w:t>
-      </w:r>
-      <w:r>
-        <w:t xml:space="preserve"> putty session</w:t>
-      </w:r>
-      <w:r>
-        <w:t>s</w:t>
-      </w:r>
-      <w:r>
-        <w:t xml:space="preserve"> and re</w:t>
-      </w:r>
-      <w:r>
-        <w:t>-</w:t>
-      </w:r>
-      <w:r>
-        <w:t>log</w:t>
-      </w:r>
-      <w:r>
-        <w:t>in</w:t>
-      </w:r>
-      <w:r>
-        <w:t xml:space="preserve"> on with user name </w:t>
-      </w:r>
-      <w:r>
-        <w:rPr>
-          <w:color w:val="FF0000"/>
-        </w:rPr>
-        <w:t>‘hduser’</w:t>
-      </w:r>
-      <w:r>
-        <w:t xml:space="preserve"> since the </w:t>
-      </w:r>
-      <w:r>
-        <w:t xml:space="preserve">###  </w:t>
-      </w:r>
-      <w:r>
-        <w:t>private  ke</w:t>
-      </w:r>
-      <w:r>
-        <w:t>y has been put in the ‘hduser’</w:t>
-      </w:r>
-      <w:r>
-        <w:t>s</w:t>
-      </w:r>
-      <w:r>
-        <w:t xml:space="preserve"> </w:t>
-      </w:r>
-      <w:r>
-        <w:t xml:space="preserve"> .ssh folder.</w:t>
-      </w:r>
-    </w:p>
-    <w:p/>
-    <w:p>
-      <w:r>
-        <w:t>#######################   Step 2</w:t>
-      </w:r>
-      <w:r>
-        <w:t>.</w:t>
-      </w:r>
-      <w:r>
-        <w:t xml:space="preserve">      Use WinSCP to copy the key pair file “.pem” to the .ssh folder of each machine.    You could copy it to one of the machine and then use scp to copy it to the other machines.</w:t>
-      </w:r>
-    </w:p>
-    <w:p>
-      <w:pPr>
-        <w:spacing w:after="0"/>
-      </w:pPr>
-      <w:r>
-        <w:lastRenderedPageBreak/>
-        <w:t xml:space="preserve">#######################   Step 2. 1  Open the WinSCP tool.    </w:t>
+        <w:t xml:space="preserve">. 1  Open the </w:t>
+      </w:r>
+      <w:proofErr w:type="spellStart"/>
+      <w:r>
+        <w:t>WinSCP</w:t>
+      </w:r>
+      <w:proofErr w:type="spellEnd"/>
+      <w:r>
+        <w:t xml:space="preserve"> tool.    </w:t>
       </w:r>
       <w:r>
         <w:t>You should see a screen like this.</w:t>
@@ -1219,13 +524,24 @@
         <w:spacing w:after="0"/>
       </w:pPr>
       <w:r>
-        <w:t xml:space="preserve">#######################   Step 2. 2   </w:t>
+        <w:t>#######################   Step 1</w:t>
+      </w:r>
+      <w:r>
+        <w:t xml:space="preserve">. 2   </w:t>
       </w:r>
       <w:r>
         <w:t>Pick “SCP” function, i</w:t>
       </w:r>
       <w:r>
-        <w:t xml:space="preserve">nput the IP address of the machine0, the user ‘hduser’, and click on the </w:t>
+        <w:t>nput the IP address of the machine0, the user ‘</w:t>
+      </w:r>
+      <w:proofErr w:type="spellStart"/>
+      <w:r>
+        <w:t>ubuntu</w:t>
+      </w:r>
+      <w:proofErr w:type="spellEnd"/>
+      <w:r>
+        <w:t xml:space="preserve">’, and click on the </w:t>
       </w:r>
       <w:r>
         <w:t>‘Advanced’.</w:t>
@@ -1239,6 +555,7 @@
         <w:rPr>
           <w:noProof/>
         </w:rPr>
+        <w:lastRenderedPageBreak/>
         <w:pict>
           <v:oval id="_x0000_s1033" style="position:absolute;margin-left:103.7pt;margin-top:65.95pt;width:49.45pt;height:20.15pt;z-index:251662336;visibility:visible;mso-width-relative:margin;mso-height-relative:margin;v-text-anchor:middle" o:gfxdata="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" filled="f" strokecolor="red" strokeweight="2pt"/>
         </w:pict>
@@ -1315,7 +632,7 @@
         <w:spacing w:after="0"/>
       </w:pPr>
       <w:r>
-        <w:t xml:space="preserve">#######################   Step 2. </w:t>
+        <w:t>#######################   Step 1.</w:t>
       </w:r>
       <w:r>
         <w:t>3</w:t>
@@ -1338,21 +655,6 @@
       <w:r>
         <w:t>pen the browser to locate the private key file and input it.</w:t>
       </w:r>
-    </w:p>
-    <w:p>
-      <w:pPr>
-        <w:spacing w:after="0"/>
-      </w:pPr>
-    </w:p>
-    <w:p>
-      <w:pPr>
-        <w:spacing w:after="0"/>
-      </w:pPr>
-    </w:p>
-    <w:p>
-      <w:pPr>
-        <w:spacing w:after="0"/>
-      </w:pPr>
     </w:p>
     <w:p>
       <w:pPr>
@@ -1385,8 +687,7 @@
           <w:sz w:val="22"/>
           <w:szCs w:val="22"/>
         </w:rPr>
-        <w:lastRenderedPageBreak/>
-        <w:t>#######################   Step 2. 4   Click ‘OK’ and click ‘Login’.  You should see a screen</w:t>
+        <w:t>#######################   Step 1</w:t>
       </w:r>
       <w:r>
         <w:rPr>
@@ -1397,7 +698,7 @@
           <w:sz w:val="22"/>
           <w:szCs w:val="22"/>
         </w:rPr>
-        <w:t>.  The right-hand-sight</w:t>
+        <w:t>. 4   Click ‘OK’ and click ‘Login’.  You should see a screen</w:t>
       </w:r>
       <w:r>
         <w:rPr>
@@ -1408,7 +709,7 @@
           <w:sz w:val="22"/>
           <w:szCs w:val="22"/>
         </w:rPr>
-        <w:t xml:space="preserve"> </w:t>
+        <w:t>.  The right-hand-sight</w:t>
       </w:r>
       <w:r>
         <w:rPr>
@@ -1419,7 +720,42 @@
           <w:sz w:val="22"/>
           <w:szCs w:val="22"/>
         </w:rPr>
-        <w:t>of the panel is the folders of your linux instance: machine0  (Yours may have very few items!)</w:t>
+        <w:t xml:space="preserve"> </w:t>
+      </w:r>
+      <w:r>
+        <w:rPr>
+          <w:rFonts w:asciiTheme="minorHAnsi" w:eastAsiaTheme="minorEastAsia" w:hAnsiTheme="minorHAnsi" w:cstheme="minorBidi"/>
+          <w:b w:val="0"/>
+          <w:bCs w:val="0"/>
+          <w:color w:val="auto"/>
+          <w:sz w:val="22"/>
+          <w:szCs w:val="22"/>
+        </w:rPr>
+        <w:t xml:space="preserve">of the panel is the folders of your </w:t>
+      </w:r>
+      <w:proofErr w:type="spellStart"/>
+      <w:r>
+        <w:rPr>
+          <w:rFonts w:asciiTheme="minorHAnsi" w:eastAsiaTheme="minorEastAsia" w:hAnsiTheme="minorHAnsi" w:cstheme="minorBidi"/>
+          <w:b w:val="0"/>
+          <w:bCs w:val="0"/>
+          <w:color w:val="auto"/>
+          <w:sz w:val="22"/>
+          <w:szCs w:val="22"/>
+        </w:rPr>
+        <w:t>linux</w:t>
+      </w:r>
+      <w:proofErr w:type="spellEnd"/>
+      <w:r>
+        <w:rPr>
+          <w:rFonts w:asciiTheme="minorHAnsi" w:eastAsiaTheme="minorEastAsia" w:hAnsiTheme="minorHAnsi" w:cstheme="minorBidi"/>
+          <w:b w:val="0"/>
+          <w:bCs w:val="0"/>
+          <w:color w:val="auto"/>
+          <w:sz w:val="22"/>
+          <w:szCs w:val="22"/>
+        </w:rPr>
+        <w:t xml:space="preserve"> instance: machine0  (Yours may have very few items!)</w:t>
       </w:r>
     </w:p>
     <w:p>
@@ -1506,7 +842,26 @@
         <w:spacing w:after="0"/>
       </w:pPr>
       <w:r>
-        <w:t>#######################   Step 2.5    You can use this GUI to copy files to the “.ssh” folder of your target machine0. Then close the WinSCP session.</w:t>
+        <w:t>#######################   Step 1</w:t>
+      </w:r>
+      <w:r>
+        <w:t>.5    You can use this GUI to copy files to the “.</w:t>
+      </w:r>
+      <w:proofErr w:type="spellStart"/>
+      <w:r>
+        <w:t>ssh</w:t>
+      </w:r>
+      <w:proofErr w:type="spellEnd"/>
+      <w:r>
+        <w:t xml:space="preserve">” folder of your target machine0. Then close the </w:t>
+      </w:r>
+      <w:proofErr w:type="spellStart"/>
+      <w:r>
+        <w:t>WinSCP</w:t>
+      </w:r>
+      <w:proofErr w:type="spellEnd"/>
+      <w:r>
+        <w:t xml:space="preserve"> session.</w:t>
       </w:r>
     </w:p>
     <w:p>
@@ -1524,7 +879,21 @@
         <w:spacing w:after="0"/>
       </w:pPr>
       <w:r>
-        <w:t>#######################   Step 3.</w:t>
+        <w:t>#######################   Step 2</w:t>
+      </w:r>
+      <w:r>
+        <w:t>.</w:t>
+      </w:r>
+      <w:r>
+        <w:t xml:space="preserve">  Copy the </w:t>
+      </w:r>
+      <w:proofErr w:type="spellStart"/>
+      <w:r>
+        <w:t>ppk</w:t>
+      </w:r>
+      <w:proofErr w:type="spellEnd"/>
+      <w:r>
+        <w:t xml:space="preserve"> key file to </w:t>
       </w:r>
     </w:p>
     <w:p>
@@ -1540,10 +909,21 @@
         <w:t xml:space="preserve">#######################   Step </w:t>
       </w:r>
       <w:r>
-        <w:t>3.1</w:t>
-      </w:r>
-      <w:r>
-        <w:t xml:space="preserve">      At machine0, copy the machine0.pem to id_rsa, the default remote access code.</w:t>
+        <w:t>2</w:t>
+      </w:r>
+      <w:r>
+        <w:t>.1</w:t>
+      </w:r>
+      <w:r>
+        <w:t xml:space="preserve">      At machine0, copy the machine0.pem to </w:t>
+      </w:r>
+      <w:proofErr w:type="spellStart"/>
+      <w:r>
+        <w:t>id_rsa</w:t>
+      </w:r>
+      <w:proofErr w:type="spellEnd"/>
+      <w:r>
+        <w:t>, the default remote access code.</w:t>
       </w:r>
     </w:p>
     <w:p>
@@ -1572,7 +952,27 @@
           <w:sz w:val="20"/>
           <w:highlight w:val="yellow"/>
         </w:rPr>
-        <w:t>~/.ssh/</w:t>
+        <w:t>~/.</w:t>
+      </w:r>
+      <w:proofErr w:type="spellStart"/>
+      <w:r>
+        <w:rPr>
+          <w:rFonts w:ascii="Courier New" w:eastAsia="Times New Roman" w:hAnsi="Courier New" w:cs="Courier New"/>
+          <w:color w:val="333333"/>
+          <w:sz w:val="20"/>
+          <w:highlight w:val="yellow"/>
+        </w:rPr>
+        <w:t>ssh</w:t>
+      </w:r>
+      <w:proofErr w:type="spellEnd"/>
+      <w:r>
+        <w:rPr>
+          <w:rFonts w:ascii="Courier New" w:eastAsia="Times New Roman" w:hAnsi="Courier New" w:cs="Courier New"/>
+          <w:color w:val="333333"/>
+          <w:sz w:val="20"/>
+          <w:highlight w:val="yellow"/>
+        </w:rPr>
+        <w:t>/</w:t>
       </w:r>
       <w:r>
         <w:rPr>
@@ -1599,8 +999,29 @@
           <w:sz w:val="20"/>
           <w:highlight w:val="yellow"/>
         </w:rPr>
-        <w:t>~/.ssh/</w:t>
-      </w:r>
+        <w:t>~/.</w:t>
+      </w:r>
+      <w:proofErr w:type="spellStart"/>
+      <w:r>
+        <w:rPr>
+          <w:rFonts w:ascii="Courier New" w:eastAsia="Times New Roman" w:hAnsi="Courier New" w:cs="Courier New"/>
+          <w:color w:val="333333"/>
+          <w:sz w:val="20"/>
+          <w:highlight w:val="yellow"/>
+        </w:rPr>
+        <w:t>ssh</w:t>
+      </w:r>
+      <w:proofErr w:type="spellEnd"/>
+      <w:r>
+        <w:rPr>
+          <w:rFonts w:ascii="Courier New" w:eastAsia="Times New Roman" w:hAnsi="Courier New" w:cs="Courier New"/>
+          <w:color w:val="333333"/>
+          <w:sz w:val="20"/>
+          <w:highlight w:val="yellow"/>
+        </w:rPr>
+        <w:t>/</w:t>
+      </w:r>
+      <w:proofErr w:type="spellStart"/>
       <w:r>
         <w:rPr>
           <w:rFonts w:ascii="Courier New" w:eastAsia="Times New Roman" w:hAnsi="Courier New" w:cs="Courier New"/>
@@ -1610,6 +1031,7 @@
         </w:rPr>
         <w:t>id_rsa</w:t>
       </w:r>
+      <w:proofErr w:type="spellEnd"/>
     </w:p>
     <w:p>
       <w:pPr>
@@ -1620,14 +1042,25 @@
           <w:sz w:val="20"/>
         </w:rPr>
       </w:pPr>
-      <w:r>
-        <w:rPr>
-          <w:rFonts w:ascii="Courier New" w:eastAsia="Times New Roman" w:hAnsi="Courier New" w:cs="Courier New"/>
-          <w:color w:val="333333"/>
-          <w:sz w:val="20"/>
-          <w:highlight w:val="yellow"/>
-        </w:rPr>
-        <w:t>chmod 6</w:t>
+      <w:proofErr w:type="spellStart"/>
+      <w:r>
+        <w:rPr>
+          <w:rFonts w:ascii="Courier New" w:eastAsia="Times New Roman" w:hAnsi="Courier New" w:cs="Courier New"/>
+          <w:color w:val="333333"/>
+          <w:sz w:val="20"/>
+          <w:highlight w:val="yellow"/>
+        </w:rPr>
+        <w:t>chmod</w:t>
+      </w:r>
+      <w:proofErr w:type="spellEnd"/>
+      <w:r>
+        <w:rPr>
+          <w:rFonts w:ascii="Courier New" w:eastAsia="Times New Roman" w:hAnsi="Courier New" w:cs="Courier New"/>
+          <w:color w:val="333333"/>
+          <w:sz w:val="20"/>
+          <w:highlight w:val="yellow"/>
+        </w:rPr>
+        <w:t xml:space="preserve"> 6</w:t>
       </w:r>
       <w:r>
         <w:rPr>
@@ -1645,8 +1078,29 @@
           <w:sz w:val="20"/>
           <w:highlight w:val="yellow"/>
         </w:rPr>
-        <w:t>~/.ssh/</w:t>
-      </w:r>
+        <w:t>~/.</w:t>
+      </w:r>
+      <w:proofErr w:type="spellStart"/>
+      <w:r>
+        <w:rPr>
+          <w:rFonts w:ascii="Courier New" w:eastAsia="Times New Roman" w:hAnsi="Courier New" w:cs="Courier New"/>
+          <w:color w:val="333333"/>
+          <w:sz w:val="20"/>
+          <w:highlight w:val="yellow"/>
+        </w:rPr>
+        <w:t>ssh</w:t>
+      </w:r>
+      <w:proofErr w:type="spellEnd"/>
+      <w:r>
+        <w:rPr>
+          <w:rFonts w:ascii="Courier New" w:eastAsia="Times New Roman" w:hAnsi="Courier New" w:cs="Courier New"/>
+          <w:color w:val="333333"/>
+          <w:sz w:val="20"/>
+          <w:highlight w:val="yellow"/>
+        </w:rPr>
+        <w:t>/</w:t>
+      </w:r>
+      <w:proofErr w:type="spellStart"/>
       <w:r>
         <w:rPr>
           <w:rFonts w:ascii="Courier New" w:eastAsia="Times New Roman" w:hAnsi="Courier New" w:cs="Courier New"/>
@@ -1656,6 +1110,7 @@
         </w:rPr>
         <w:t>id_rsa</w:t>
       </w:r>
+      <w:proofErr w:type="spellEnd"/>
     </w:p>
     <w:p>
       <w:pPr>
@@ -1682,7 +1137,25 @@
           <w:color w:val="333333"/>
           <w:sz w:val="20"/>
         </w:rPr>
-        <w:t>#######  With id_rsa in place, you can r</w:t>
+        <w:t xml:space="preserve">#######  With </w:t>
+      </w:r>
+      <w:proofErr w:type="spellStart"/>
+      <w:r>
+        <w:rPr>
+          <w:rFonts w:ascii="Courier New" w:eastAsia="Times New Roman" w:hAnsi="Courier New" w:cs="Courier New"/>
+          <w:color w:val="333333"/>
+          <w:sz w:val="20"/>
+        </w:rPr>
+        <w:t>id_rsa</w:t>
+      </w:r>
+      <w:proofErr w:type="spellEnd"/>
+      <w:r>
+        <w:rPr>
+          <w:rFonts w:ascii="Courier New" w:eastAsia="Times New Roman" w:hAnsi="Courier New" w:cs="Courier New"/>
+          <w:color w:val="333333"/>
+          <w:sz w:val="20"/>
+        </w:rPr>
+        <w:t xml:space="preserve"> in place, you can r</w:t>
       </w:r>
       <w:r>
         <w:rPr>
@@ -1702,14 +1175,25 @@
           <w:sz w:val="20"/>
         </w:rPr>
       </w:pPr>
-      <w:r>
-        <w:rPr>
-          <w:rFonts w:ascii="Courier New" w:eastAsia="Times New Roman" w:hAnsi="Courier New" w:cs="Courier New"/>
-          <w:color w:val="333333"/>
-          <w:sz w:val="20"/>
-          <w:highlight w:val="yellow"/>
-        </w:rPr>
-        <w:t xml:space="preserve">ssh </w:t>
+      <w:proofErr w:type="spellStart"/>
+      <w:r>
+        <w:rPr>
+          <w:rFonts w:ascii="Courier New" w:eastAsia="Times New Roman" w:hAnsi="Courier New" w:cs="Courier New"/>
+          <w:color w:val="333333"/>
+          <w:sz w:val="20"/>
+          <w:highlight w:val="yellow"/>
+        </w:rPr>
+        <w:t>ssh</w:t>
+      </w:r>
+      <w:proofErr w:type="spellEnd"/>
+      <w:r>
+        <w:rPr>
+          <w:rFonts w:ascii="Courier New" w:eastAsia="Times New Roman" w:hAnsi="Courier New" w:cs="Courier New"/>
+          <w:color w:val="333333"/>
+          <w:sz w:val="20"/>
+          <w:highlight w:val="yellow"/>
+        </w:rPr>
+        <w:t xml:space="preserve"> </w:t>
       </w:r>
       <w:r>
         <w:rPr>
@@ -1727,7 +1211,25 @@
           <w:sz w:val="20"/>
           <w:highlight w:val="yellow"/>
         </w:rPr>
-        <w:t xml:space="preserve">(machine1) </w:t>
+        <w:t>(</w:t>
+      </w:r>
+      <w:r>
+        <w:rPr>
+          <w:rFonts w:ascii="Courier New" w:eastAsia="Times New Roman" w:hAnsi="Courier New" w:cs="Courier New"/>
+          <w:color w:val="333333"/>
+          <w:sz w:val="20"/>
+          <w:highlight w:val="yellow"/>
+        </w:rPr>
+        <w:t xml:space="preserve">or IP Address of your </w:t>
+      </w:r>
+      <w:r>
+        <w:rPr>
+          <w:rFonts w:ascii="Courier New" w:eastAsia="Times New Roman" w:hAnsi="Courier New" w:cs="Courier New"/>
+          <w:color w:val="333333"/>
+          <w:sz w:val="20"/>
+          <w:highlight w:val="yellow"/>
+        </w:rPr>
+        <w:t xml:space="preserve">machine1) </w:t>
       </w:r>
       <w:r>
         <w:rPr>
@@ -1779,8 +1281,9 @@
           <w:sz w:val="20"/>
           <w:highlight w:val="lightGray"/>
         </w:rPr>
-        <w:t xml:space="preserve">“ssh –i </w:t>
-      </w:r>
+        <w:t>“</w:t>
+      </w:r>
+      <w:proofErr w:type="spellStart"/>
       <w:r>
         <w:rPr>
           <w:rFonts w:ascii="Courier New" w:eastAsia="Times New Roman" w:hAnsi="Courier New" w:cs="Courier New"/>
@@ -1788,6 +1291,45 @@
           <w:sz w:val="20"/>
           <w:highlight w:val="lightGray"/>
         </w:rPr>
+        <w:t>ssh</w:t>
+      </w:r>
+      <w:proofErr w:type="spellEnd"/>
+      <w:r>
+        <w:rPr>
+          <w:rFonts w:ascii="Courier New" w:eastAsia="Times New Roman" w:hAnsi="Courier New" w:cs="Courier New"/>
+          <w:color w:val="333333"/>
+          <w:sz w:val="20"/>
+          <w:highlight w:val="lightGray"/>
+        </w:rPr>
+        <w:t xml:space="preserve"> –</w:t>
+      </w:r>
+      <w:proofErr w:type="spellStart"/>
+      <w:r>
+        <w:rPr>
+          <w:rFonts w:ascii="Courier New" w:eastAsia="Times New Roman" w:hAnsi="Courier New" w:cs="Courier New"/>
+          <w:color w:val="333333"/>
+          <w:sz w:val="20"/>
+          <w:highlight w:val="lightGray"/>
+        </w:rPr>
+        <w:t>i</w:t>
+      </w:r>
+      <w:proofErr w:type="spellEnd"/>
+      <w:r>
+        <w:rPr>
+          <w:rFonts w:ascii="Courier New" w:eastAsia="Times New Roman" w:hAnsi="Courier New" w:cs="Courier New"/>
+          <w:color w:val="333333"/>
+          <w:sz w:val="20"/>
+          <w:highlight w:val="lightGray"/>
+        </w:rPr>
+        <w:t xml:space="preserve"> </w:t>
+      </w:r>
+      <w:r>
+        <w:rPr>
+          <w:rFonts w:ascii="Courier New" w:eastAsia="Times New Roman" w:hAnsi="Courier New" w:cs="Courier New"/>
+          <w:color w:val="333333"/>
+          <w:sz w:val="20"/>
+          <w:highlight w:val="lightGray"/>
+        </w:rPr>
         <w:t>machine0</w:t>
       </w:r>
       <w:r>
@@ -1824,16 +1366,35 @@
         <w:t xml:space="preserve">#######################   Step </w:t>
       </w:r>
       <w:r>
-        <w:t>3.2</w:t>
-      </w:r>
-      <w:r>
-        <w:t xml:space="preserve">      After keyless “ssh” works at one </w:t>
+        <w:t>2</w:t>
+      </w:r>
+      <w:r>
+        <w:t>.2</w:t>
+      </w:r>
+      <w:r>
+        <w:t xml:space="preserve">      After keyless “</w:t>
+      </w:r>
+      <w:proofErr w:type="spellStart"/>
+      <w:r>
+        <w:t>ssh</w:t>
+      </w:r>
+      <w:proofErr w:type="spellEnd"/>
+      <w:r>
+        <w:t xml:space="preserve">” works at one </w:t>
       </w:r>
       <w:r>
         <w:t xml:space="preserve">machine, then copy the key </w:t>
       </w:r>
       <w:r>
-        <w:t>file to the folder “.ssh” of the other machines</w:t>
+        <w:t>file to the folder “.</w:t>
+      </w:r>
+      <w:proofErr w:type="spellStart"/>
+      <w:r>
+        <w:t>ssh</w:t>
+      </w:r>
+      <w:proofErr w:type="spellEnd"/>
+      <w:r>
+        <w:t>” of the other machines</w:t>
       </w:r>
       <w:r>
         <w:t xml:space="preserve"> (machine1 and machine2)</w:t>
@@ -1850,21 +1411,23 @@
           <w:u w:val="single"/>
         </w:rPr>
       </w:pPr>
+      <w:proofErr w:type="spellStart"/>
       <w:r>
         <w:rPr>
           <w:color w:val="0000FF" w:themeColor="hyperlink"/>
           <w:highlight w:val="yellow"/>
           <w:u w:val="single"/>
         </w:rPr>
-        <w:t xml:space="preserve">chmod 700 </w:t>
-      </w:r>
+        <w:t>chmod</w:t>
+      </w:r>
+      <w:proofErr w:type="spellEnd"/>
       <w:r>
         <w:rPr>
           <w:color w:val="0000FF" w:themeColor="hyperlink"/>
           <w:highlight w:val="yellow"/>
           <w:u w:val="single"/>
         </w:rPr>
-        <w:t>~/.ssh/</w:t>
+        <w:t xml:space="preserve"> 700 </w:t>
       </w:r>
       <w:r>
         <w:rPr>
@@ -1872,6 +1435,32 @@
           <w:highlight w:val="yellow"/>
           <w:u w:val="single"/>
         </w:rPr>
+        <w:t>~/.</w:t>
+      </w:r>
+      <w:proofErr w:type="spellStart"/>
+      <w:r>
+        <w:rPr>
+          <w:color w:val="0000FF" w:themeColor="hyperlink"/>
+          <w:highlight w:val="yellow"/>
+          <w:u w:val="single"/>
+        </w:rPr>
+        <w:t>ssh</w:t>
+      </w:r>
+      <w:proofErr w:type="spellEnd"/>
+      <w:r>
+        <w:rPr>
+          <w:color w:val="0000FF" w:themeColor="hyperlink"/>
+          <w:highlight w:val="yellow"/>
+          <w:u w:val="single"/>
+        </w:rPr>
+        <w:t>/</w:t>
+      </w:r>
+      <w:r>
+        <w:rPr>
+          <w:color w:val="0000FF" w:themeColor="hyperlink"/>
+          <w:highlight w:val="yellow"/>
+          <w:u w:val="single"/>
+        </w:rPr>
         <w:t>machine0</w:t>
       </w:r>
       <w:r>
@@ -1887,73 +1476,161 @@
       <w:pPr>
         <w:spacing w:line="244" w:lineRule="atLeast"/>
         <w:rPr>
-          <w:highlight w:val="yellow"/>
-        </w:rPr>
-      </w:pPr>
-      <w:r>
-        <w:rPr>
-          <w:highlight w:val="yellow"/>
-        </w:rPr>
-        <w:t>scp ~/.ssh/machine0</w:t>
-      </w:r>
-      <w:r>
-        <w:rPr>
-          <w:highlight w:val="yellow"/>
-        </w:rPr>
-        <w:t>.pem hduser@</w:t>
-      </w:r>
-      <w:r>
-        <w:rPr>
-          <w:highlight w:val="yellow"/>
-        </w:rPr>
-        <w:t>ec2-</w:t>
-      </w:r>
-      <w:r>
-        <w:rPr>
-          <w:highlight w:val="yellow"/>
-        </w:rPr>
-        <w:t>54-174-1-80</w:t>
-      </w:r>
-      <w:r>
-        <w:rPr>
-          <w:highlight w:val="yellow"/>
-        </w:rPr>
-        <w:t>.compute-1.amazonaws.com</w:t>
-      </w:r>
-      <w:r>
-        <w:rPr>
-          <w:highlight w:val="yellow"/>
-        </w:rPr>
-        <w:t>:/home/hduser/.ssh</w:t>
-      </w:r>
-    </w:p>
-    <w:p>
-      <w:pPr>
-        <w:spacing w:line="244" w:lineRule="atLeast"/>
-        <w:rPr>
-          <w:highlight w:val="yellow"/>
-        </w:rPr>
-      </w:pPr>
-      <w:r>
-        <w:rPr>
-          <w:highlight w:val="yellow"/>
-        </w:rPr>
-        <w:t>scp ~/.ssh/</w:t>
-      </w:r>
-      <w:r>
-        <w:rPr>
-          <w:highlight w:val="yellow"/>
-        </w:rPr>
-        <w:t xml:space="preserve">machine0.pem </w:t>
+          <w:sz w:val="20"/>
+          <w:szCs w:val="20"/>
+          <w:highlight w:val="yellow"/>
+        </w:rPr>
+      </w:pPr>
+      <w:proofErr w:type="spellStart"/>
+      <w:r>
+        <w:rPr>
+          <w:sz w:val="20"/>
+          <w:szCs w:val="20"/>
+          <w:highlight w:val="yellow"/>
+        </w:rPr>
+        <w:t>scp</w:t>
+      </w:r>
+      <w:proofErr w:type="spellEnd"/>
+      <w:r>
+        <w:rPr>
+          <w:sz w:val="20"/>
+          <w:szCs w:val="20"/>
+          <w:highlight w:val="yellow"/>
+        </w:rPr>
+        <w:t xml:space="preserve"> ~/.</w:t>
+      </w:r>
+      <w:proofErr w:type="spellStart"/>
+      <w:r>
+        <w:rPr>
+          <w:sz w:val="20"/>
+          <w:szCs w:val="20"/>
+          <w:highlight w:val="yellow"/>
+        </w:rPr>
+        <w:t>ssh</w:t>
+      </w:r>
+      <w:proofErr w:type="spellEnd"/>
+      <w:r>
+        <w:rPr>
+          <w:sz w:val="20"/>
+          <w:szCs w:val="20"/>
+          <w:highlight w:val="yellow"/>
+        </w:rPr>
+        <w:t>/machine0</w:t>
+      </w:r>
+      <w:r>
+        <w:rPr>
+          <w:sz w:val="20"/>
+          <w:szCs w:val="20"/>
+          <w:highlight w:val="yellow"/>
+        </w:rPr>
+        <w:t xml:space="preserve">.pem </w:t>
       </w:r>
       <w:hyperlink r:id="rId9" w:history="1">
         <w:r>
           <w:rPr>
+            <w:sz w:val="20"/>
+            <w:szCs w:val="20"/>
             <w:highlight w:val="yellow"/>
           </w:rPr>
-          <w:t>hduser@ec2-54-174-1-89.compute-1.amazonaws.com:/home/hduser/.ssh</w:t>
+          <w:t>ubuntu</w:t>
+        </w:r>
+        <w:r>
+          <w:rPr>
+            <w:sz w:val="20"/>
+            <w:szCs w:val="20"/>
+            <w:highlight w:val="yellow"/>
+          </w:rPr>
+          <w:t>@ec2-54-174-1-80.compute-1.amazonaws.com:/home/hduser/.ssh/id</w:t>
         </w:r>
       </w:hyperlink>
+      <w:r>
+        <w:rPr>
+          <w:sz w:val="20"/>
+          <w:szCs w:val="20"/>
+          <w:highlight w:val="yellow"/>
+        </w:rPr>
+        <w:t>_rsa</w:t>
+      </w:r>
+    </w:p>
+    <w:p>
+      <w:pPr>
+        <w:spacing w:line="244" w:lineRule="atLeast"/>
+        <w:rPr>
+          <w:sz w:val="20"/>
+          <w:szCs w:val="20"/>
+          <w:highlight w:val="yellow"/>
+        </w:rPr>
+      </w:pPr>
+      <w:proofErr w:type="spellStart"/>
+      <w:r>
+        <w:rPr>
+          <w:sz w:val="20"/>
+          <w:szCs w:val="20"/>
+          <w:highlight w:val="yellow"/>
+        </w:rPr>
+        <w:t>scp</w:t>
+      </w:r>
+      <w:proofErr w:type="spellEnd"/>
+      <w:r>
+        <w:rPr>
+          <w:sz w:val="20"/>
+          <w:szCs w:val="20"/>
+          <w:highlight w:val="yellow"/>
+        </w:rPr>
+        <w:t xml:space="preserve"> ~/.</w:t>
+      </w:r>
+      <w:proofErr w:type="spellStart"/>
+      <w:r>
+        <w:rPr>
+          <w:sz w:val="20"/>
+          <w:szCs w:val="20"/>
+          <w:highlight w:val="yellow"/>
+        </w:rPr>
+        <w:t>ssh</w:t>
+      </w:r>
+      <w:proofErr w:type="spellEnd"/>
+      <w:r>
+        <w:rPr>
+          <w:sz w:val="20"/>
+          <w:szCs w:val="20"/>
+          <w:highlight w:val="yellow"/>
+        </w:rPr>
+        <w:t>/</w:t>
+      </w:r>
+      <w:r>
+        <w:rPr>
+          <w:sz w:val="20"/>
+          <w:szCs w:val="20"/>
+          <w:highlight w:val="yellow"/>
+        </w:rPr>
+        <w:t xml:space="preserve">machine0.pem </w:t>
+      </w:r>
+      <w:hyperlink r:id="rId10" w:history="1">
+        <w:r>
+          <w:rPr>
+            <w:sz w:val="20"/>
+            <w:szCs w:val="20"/>
+            <w:highlight w:val="yellow"/>
+          </w:rPr>
+          <w:t>ubuntu</w:t>
+        </w:r>
+        <w:r>
+          <w:rPr>
+            <w:sz w:val="20"/>
+            <w:szCs w:val="20"/>
+            <w:highlight w:val="yellow"/>
+          </w:rPr>
+          <w:t>@ec2-54-174-1-89.compute-1.amazonaws.com:/home/hduser/.ssh</w:t>
+        </w:r>
+      </w:hyperlink>
+      <w:r>
+        <w:rPr>
+          <w:sz w:val="20"/>
+          <w:szCs w:val="20"/>
+          <w:highlight w:val="yellow"/>
+        </w:rPr>
+        <w:t>/id_rsa</w:t>
+      </w:r>
     </w:p>
     <w:p>
       <w:pPr>
@@ -1969,14 +1646,24 @@
           <w:highlight w:val="yellow"/>
           <w:u w:val="single"/>
         </w:rPr>
-        <w:t>chmod 400</w:t>
-      </w:r>
+        <w:t>#</w:t>
+      </w:r>
+      <w:proofErr w:type="spellStart"/>
       <w:r>
         <w:rPr>
           <w:color w:val="0000FF" w:themeColor="hyperlink"/>
           <w:highlight w:val="yellow"/>
           <w:u w:val="single"/>
         </w:rPr>
+        <w:t>rm</w:t>
+      </w:r>
+      <w:proofErr w:type="spellEnd"/>
+      <w:r>
+        <w:rPr>
+          <w:color w:val="0000FF" w:themeColor="hyperlink"/>
+          <w:highlight w:val="yellow"/>
+          <w:u w:val="single"/>
+        </w:rPr>
         <w:t xml:space="preserve"> </w:t>
       </w:r>
       <w:r>
@@ -1991,7 +1678,21 @@
         <w:rPr>
           <w:highlight w:val="yellow"/>
         </w:rPr>
-        <w:t>~/.ssh/</w:t>
+        <w:t>~/.</w:t>
+      </w:r>
+      <w:proofErr w:type="spellStart"/>
+      <w:r>
+        <w:rPr>
+          <w:highlight w:val="yellow"/>
+        </w:rPr>
+        <w:t>ssh</w:t>
+      </w:r>
+      <w:proofErr w:type="spellEnd"/>
+      <w:r>
+        <w:rPr>
+          <w:highlight w:val="yellow"/>
+        </w:rPr>
+        <w:t>/</w:t>
       </w:r>
       <w:r>
         <w:rPr>
@@ -2016,19 +1717,69 @@
         </w:rPr>
         <w:t xml:space="preserve"> </w:t>
       </w:r>
+      <w:r>
+        <w:rPr>
+          <w:color w:val="0000FF" w:themeColor="hyperlink"/>
+          <w:u w:val="single"/>
+        </w:rPr>
+        <w:t xml:space="preserve">   ###  Assuming the </w:t>
+      </w:r>
+      <w:proofErr w:type="spellStart"/>
+      <w:r>
+        <w:rPr>
+          <w:color w:val="0000FF" w:themeColor="hyperlink"/>
+          <w:u w:val="single"/>
+        </w:rPr>
+        <w:t>scp</w:t>
+      </w:r>
+      <w:proofErr w:type="spellEnd"/>
+      <w:r>
+        <w:rPr>
+          <w:color w:val="0000FF" w:themeColor="hyperlink"/>
+          <w:u w:val="single"/>
+        </w:rPr>
+        <w:t xml:space="preserve"> is </w:t>
+      </w:r>
+      <w:proofErr w:type="spellStart"/>
+      <w:r>
+        <w:rPr>
+          <w:color w:val="0000FF" w:themeColor="hyperlink"/>
+          <w:u w:val="single"/>
+        </w:rPr>
+        <w:t>succefful</w:t>
+      </w:r>
+      <w:proofErr w:type="spellEnd"/>
+      <w:r>
+        <w:rPr>
+          <w:color w:val="0000FF" w:themeColor="hyperlink"/>
+          <w:u w:val="single"/>
+        </w:rPr>
+        <w:t>, then you can remove “machine0.pem”.</w:t>
+      </w:r>
     </w:p>
     <w:p>
       <w:pPr>
         <w:spacing w:line="244" w:lineRule="atLeast"/>
       </w:pPr>
       <w:r>
-        <w:t>#######################   Step 3.3</w:t>
+        <w:t>#######################   Step 2</w:t>
+      </w:r>
+      <w:r>
+        <w:t>.3</w:t>
       </w:r>
       <w:r>
         <w:t xml:space="preserve">  </w:t>
       </w:r>
       <w:r>
-        <w:t>Use PuTTY to access machine1 and machine 2</w:t>
+        <w:t xml:space="preserve">Use </w:t>
+      </w:r>
+      <w:proofErr w:type="spellStart"/>
+      <w:r>
+        <w:t>PuTTY</w:t>
+      </w:r>
+      <w:proofErr w:type="spellEnd"/>
+      <w:r>
+        <w:t xml:space="preserve"> to access machine1 and machine 2</w:t>
       </w:r>
       <w:r>
         <w:t xml:space="preserve">, on each of the </w:t>
@@ -2037,7 +1788,15 @@
         <w:t xml:space="preserve">slave </w:t>
       </w:r>
       <w:r>
-        <w:t>machines, run the following to change name and chmod mode.</w:t>
+        <w:t xml:space="preserve">machines, run the following to change name and </w:t>
+      </w:r>
+      <w:proofErr w:type="spellStart"/>
+      <w:r>
+        <w:t>chmod</w:t>
+      </w:r>
+      <w:proofErr w:type="spellEnd"/>
+      <w:r>
+        <w:t xml:space="preserve"> mode.</w:t>
       </w:r>
     </w:p>
     <w:p>
@@ -2058,8 +1817,47 @@
           <w:sz w:val="20"/>
           <w:highlight w:val="yellow"/>
         </w:rPr>
-        <w:lastRenderedPageBreak/>
-        <w:t>mv ~/.ssh/</w:t>
+        <w:t>#</w:t>
+      </w:r>
+      <w:proofErr w:type="spellStart"/>
+      <w:r>
+        <w:rPr>
+          <w:rFonts w:ascii="Courier New" w:eastAsia="Times New Roman" w:hAnsi="Courier New" w:cs="Courier New"/>
+          <w:color w:val="333333"/>
+          <w:sz w:val="20"/>
+          <w:highlight w:val="yellow"/>
+        </w:rPr>
+        <w:t>mv</w:t>
+      </w:r>
+      <w:proofErr w:type="spellEnd"/>
+      <w:r>
+        <w:rPr>
+          <w:rFonts w:ascii="Courier New" w:eastAsia="Times New Roman" w:hAnsi="Courier New" w:cs="Courier New"/>
+          <w:color w:val="333333"/>
+          <w:sz w:val="20"/>
+          <w:highlight w:val="yellow"/>
+        </w:rPr>
+        <w:t xml:space="preserve"> ~/.</w:t>
+      </w:r>
+      <w:proofErr w:type="spellStart"/>
+      <w:r>
+        <w:rPr>
+          <w:rFonts w:ascii="Courier New" w:eastAsia="Times New Roman" w:hAnsi="Courier New" w:cs="Courier New"/>
+          <w:color w:val="333333"/>
+          <w:sz w:val="20"/>
+          <w:highlight w:val="yellow"/>
+        </w:rPr>
+        <w:t>ssh</w:t>
+      </w:r>
+      <w:proofErr w:type="spellEnd"/>
+      <w:r>
+        <w:rPr>
+          <w:rFonts w:ascii="Courier New" w:eastAsia="Times New Roman" w:hAnsi="Courier New" w:cs="Courier New"/>
+          <w:color w:val="333333"/>
+          <w:sz w:val="20"/>
+          <w:highlight w:val="yellow"/>
+        </w:rPr>
+        <w:t>/</w:t>
       </w:r>
       <w:r>
         <w:rPr>
@@ -2077,8 +1875,39 @@
           <w:sz w:val="20"/>
           <w:highlight w:val="yellow"/>
         </w:rPr>
-        <w:t>.pem ~/.ssh/id_rsa</w:t>
-      </w:r>
+        <w:t>.pem ~/.</w:t>
+      </w:r>
+      <w:proofErr w:type="spellStart"/>
+      <w:r>
+        <w:rPr>
+          <w:rFonts w:ascii="Courier New" w:eastAsia="Times New Roman" w:hAnsi="Courier New" w:cs="Courier New"/>
+          <w:color w:val="333333"/>
+          <w:sz w:val="20"/>
+          <w:highlight w:val="yellow"/>
+        </w:rPr>
+        <w:t>ssh</w:t>
+      </w:r>
+      <w:proofErr w:type="spellEnd"/>
+      <w:r>
+        <w:rPr>
+          <w:rFonts w:ascii="Courier New" w:eastAsia="Times New Roman" w:hAnsi="Courier New" w:cs="Courier New"/>
+          <w:color w:val="333333"/>
+          <w:sz w:val="20"/>
+          <w:highlight w:val="yellow"/>
+        </w:rPr>
+        <w:t>/</w:t>
+      </w:r>
+      <w:proofErr w:type="spellStart"/>
+      <w:r>
+        <w:rPr>
+          <w:rFonts w:ascii="Courier New" w:eastAsia="Times New Roman" w:hAnsi="Courier New" w:cs="Courier New"/>
+          <w:color w:val="333333"/>
+          <w:sz w:val="20"/>
+          <w:highlight w:val="yellow"/>
+        </w:rPr>
+        <w:t>id_rsa</w:t>
+      </w:r>
+      <w:proofErr w:type="spellEnd"/>
     </w:p>
     <w:p>
       <w:pPr>
@@ -2090,15 +1919,66 @@
           <w:sz w:val="20"/>
         </w:rPr>
       </w:pPr>
-      <w:r>
-        <w:rPr>
-          <w:rFonts w:ascii="Courier New" w:eastAsia="Times New Roman" w:hAnsi="Courier New" w:cs="Courier New"/>
-          <w:color w:val="333333"/>
-          <w:sz w:val="20"/>
-          <w:highlight w:val="yellow"/>
-        </w:rPr>
-        <w:t>chmod 400 ~/.ssh/id_rsa</w:t>
-      </w:r>
+      <w:proofErr w:type="spellStart"/>
+      <w:r>
+        <w:rPr>
+          <w:rFonts w:ascii="Courier New" w:eastAsia="Times New Roman" w:hAnsi="Courier New" w:cs="Courier New"/>
+          <w:color w:val="333333"/>
+          <w:sz w:val="20"/>
+          <w:highlight w:val="yellow"/>
+        </w:rPr>
+        <w:t>chmod</w:t>
+      </w:r>
+      <w:proofErr w:type="spellEnd"/>
+      <w:r>
+        <w:rPr>
+          <w:rFonts w:ascii="Courier New" w:eastAsia="Times New Roman" w:hAnsi="Courier New" w:cs="Courier New"/>
+          <w:color w:val="333333"/>
+          <w:sz w:val="20"/>
+          <w:highlight w:val="yellow"/>
+        </w:rPr>
+        <w:t xml:space="preserve"> 6</w:t>
+      </w:r>
+      <w:r>
+        <w:rPr>
+          <w:rFonts w:ascii="Courier New" w:eastAsia="Times New Roman" w:hAnsi="Courier New" w:cs="Courier New"/>
+          <w:color w:val="333333"/>
+          <w:sz w:val="20"/>
+          <w:highlight w:val="yellow"/>
+        </w:rPr>
+        <w:t>00 ~/.</w:t>
+      </w:r>
+      <w:proofErr w:type="spellStart"/>
+      <w:r>
+        <w:rPr>
+          <w:rFonts w:ascii="Courier New" w:eastAsia="Times New Roman" w:hAnsi="Courier New" w:cs="Courier New"/>
+          <w:color w:val="333333"/>
+          <w:sz w:val="20"/>
+          <w:highlight w:val="yellow"/>
+        </w:rPr>
+        <w:t>ssh</w:t>
+      </w:r>
+      <w:proofErr w:type="spellEnd"/>
+      <w:r>
+        <w:rPr>
+          <w:rFonts w:ascii="Courier New" w:eastAsia="Times New Roman" w:hAnsi="Courier New" w:cs="Courier New"/>
+          <w:color w:val="333333"/>
+          <w:sz w:val="20"/>
+          <w:highlight w:val="yellow"/>
+        </w:rPr>
+        <w:t>/</w:t>
+      </w:r>
+      <w:proofErr w:type="spellStart"/>
+      <w:r>
+        <w:rPr>
+          <w:rFonts w:ascii="Courier New" w:eastAsia="Times New Roman" w:hAnsi="Courier New" w:cs="Courier New"/>
+          <w:color w:val="333333"/>
+          <w:sz w:val="20"/>
+          <w:highlight w:val="yellow"/>
+        </w:rPr>
+        <w:t>id_rsa</w:t>
+      </w:r>
+      <w:proofErr w:type="spellEnd"/>
     </w:p>
     <w:p>
       <w:pPr>
@@ -2112,34 +1992,522 @@
     </w:p>
     <w:p>
       <w:r>
-        <w:t xml:space="preserve">#######################   Step </w:t>
-      </w:r>
-      <w:r>
-        <w:t>3.4</w:t>
+        <w:t>#######################   Step2</w:t>
+      </w:r>
+      <w:r>
+        <w:t>.4</w:t>
       </w:r>
       <w:r>
         <w:t xml:space="preserve">  </w:t>
       </w:r>
       <w:r>
-        <w:t xml:space="preserve"> After this, you should be able to ssh </w:t>
+        <w:t xml:space="preserve"> After this, you should be able to </w:t>
+      </w:r>
+      <w:proofErr w:type="spellStart"/>
+      <w:r>
+        <w:t>ssh</w:t>
+      </w:r>
+      <w:proofErr w:type="spellEnd"/>
+      <w:r>
+        <w:t xml:space="preserve"> </w:t>
       </w:r>
       <w:r>
         <w:t>from one another</w:t>
       </w:r>
       <w:r>
-        <w:t xml:space="preserve"> using IP address or amazonaws domain name.</w:t>
-      </w:r>
-      <w:r>
-        <w:t xml:space="preserve"> such as f</w:t>
-      </w:r>
-      <w:r>
-        <w:t>ol</w:t>
-      </w:r>
-      <w:r>
-        <w:t>lowing</w:t>
-      </w:r>
-      <w:r>
-        <w:t xml:space="preserve"> from machine0</w:t>
+        <w:t xml:space="preserve"> using IP address or </w:t>
+      </w:r>
+      <w:r>
+        <w:t>machine names as defined in /etc/hosts</w:t>
+      </w:r>
+      <w:r>
+        <w:t>.</w:t>
+      </w:r>
+      <w:r>
+        <w:t xml:space="preserve"> </w:t>
+      </w:r>
+      <w:r>
+        <w:t xml:space="preserve"> </w:t>
+      </w:r>
+    </w:p>
+    <w:p>
+      <w:pPr>
+        <w:rPr>
+          <w:rFonts w:ascii="Courier New" w:eastAsia="Times New Roman" w:hAnsi="Courier New" w:cs="Courier New"/>
+          <w:color w:val="333333"/>
+          <w:sz w:val="20"/>
+          <w:szCs w:val="20"/>
+        </w:rPr>
+      </w:pPr>
+      <w:proofErr w:type="spellStart"/>
+      <w:r>
+        <w:rPr>
+          <w:rFonts w:ascii="Courier New" w:eastAsia="Times New Roman" w:hAnsi="Courier New" w:cs="Courier New"/>
+          <w:color w:val="333333"/>
+          <w:sz w:val="20"/>
+          <w:highlight w:val="yellow"/>
+        </w:rPr>
+        <w:t>s</w:t>
+      </w:r>
+      <w:r>
+        <w:rPr>
+          <w:rFonts w:ascii="Courier New" w:eastAsia="Times New Roman" w:hAnsi="Courier New" w:cs="Courier New"/>
+          <w:color w:val="333333"/>
+          <w:sz w:val="20"/>
+          <w:highlight w:val="yellow"/>
+        </w:rPr>
+        <w:t>sh</w:t>
+      </w:r>
+      <w:proofErr w:type="spellEnd"/>
+      <w:r>
+        <w:rPr>
+          <w:rFonts w:ascii="Courier New" w:eastAsia="Times New Roman" w:hAnsi="Courier New" w:cs="Courier New"/>
+          <w:color w:val="333333"/>
+          <w:sz w:val="20"/>
+          <w:highlight w:val="yellow"/>
+        </w:rPr>
+        <w:t xml:space="preserve"> </w:t>
+      </w:r>
+      <w:r>
+        <w:rPr>
+          <w:rFonts w:ascii="Courier New" w:eastAsia="Times New Roman" w:hAnsi="Courier New" w:cs="Courier New"/>
+          <w:color w:val="333333"/>
+          <w:sz w:val="20"/>
+          <w:highlight w:val="yellow"/>
+        </w:rPr>
+        <w:t>54.174.1.</w:t>
+      </w:r>
+      <w:r>
+        <w:rPr>
+          <w:rFonts w:ascii="Courier New" w:eastAsia="Times New Roman" w:hAnsi="Courier New" w:cs="Courier New"/>
+          <w:color w:val="333333"/>
+          <w:sz w:val="20"/>
+          <w:highlight w:val="yellow"/>
+        </w:rPr>
+        <w:t>80</w:t>
+      </w:r>
+      <w:r>
+        <w:rPr>
+          <w:rFonts w:ascii="Courier New" w:eastAsia="Times New Roman" w:hAnsi="Courier New" w:cs="Courier New"/>
+          <w:color w:val="333333"/>
+          <w:sz w:val="20"/>
+          <w:highlight w:val="yellow"/>
+        </w:rPr>
+        <w:t xml:space="preserve"> </w:t>
+      </w:r>
+      <w:r>
+        <w:rPr>
+          <w:rFonts w:ascii="Courier New" w:eastAsia="Times New Roman" w:hAnsi="Courier New" w:cs="Courier New"/>
+          <w:color w:val="333333"/>
+          <w:sz w:val="20"/>
+          <w:szCs w:val="20"/>
+        </w:rPr>
+        <w:t>#(From machine0:54.174.16.168</w:t>
+      </w:r>
+      <w:r>
+        <w:rPr>
+          <w:rFonts w:ascii="Courier New" w:eastAsia="Times New Roman" w:hAnsi="Courier New" w:cs="Courier New"/>
+          <w:color w:val="333333"/>
+          <w:sz w:val="20"/>
+          <w:szCs w:val="20"/>
+        </w:rPr>
+        <w:t xml:space="preserve">)                              </w:t>
+      </w:r>
+      <w:proofErr w:type="spellStart"/>
+      <w:r>
+        <w:rPr>
+          <w:rFonts w:ascii="Courier New" w:eastAsia="Times New Roman" w:hAnsi="Courier New" w:cs="Courier New"/>
+          <w:color w:val="333333"/>
+          <w:sz w:val="20"/>
+          <w:szCs w:val="20"/>
+          <w:highlight w:val="yellow"/>
+        </w:rPr>
+        <w:t>ssh</w:t>
+      </w:r>
+      <w:proofErr w:type="spellEnd"/>
+      <w:r>
+        <w:rPr>
+          <w:rFonts w:ascii="Courier New" w:eastAsia="Times New Roman" w:hAnsi="Courier New" w:cs="Courier New"/>
+          <w:color w:val="333333"/>
+          <w:sz w:val="20"/>
+          <w:szCs w:val="20"/>
+          <w:highlight w:val="yellow"/>
+        </w:rPr>
+        <w:t xml:space="preserve"> 5</w:t>
+      </w:r>
+      <w:r>
+        <w:rPr>
+          <w:rFonts w:ascii="Courier New" w:eastAsia="Times New Roman" w:hAnsi="Courier New" w:cs="Courier New"/>
+          <w:color w:val="333333"/>
+          <w:sz w:val="20"/>
+          <w:szCs w:val="20"/>
+          <w:highlight w:val="yellow"/>
+        </w:rPr>
+        <w:t>4.174.1.89</w:t>
+      </w:r>
+      <w:r>
+        <w:rPr>
+          <w:rFonts w:ascii="Courier New" w:eastAsia="Times New Roman" w:hAnsi="Courier New" w:cs="Courier New"/>
+          <w:color w:val="333333"/>
+          <w:sz w:val="20"/>
+          <w:szCs w:val="20"/>
+          <w:highlight w:val="yellow"/>
+        </w:rPr>
+        <w:t xml:space="preserve"> </w:t>
+      </w:r>
+      <w:r>
+        <w:rPr>
+          <w:rFonts w:ascii="Courier New" w:eastAsia="Times New Roman" w:hAnsi="Courier New" w:cs="Courier New"/>
+          <w:color w:val="333333"/>
+          <w:sz w:val="20"/>
+          <w:szCs w:val="20"/>
+        </w:rPr>
+        <w:t>#(</w:t>
+      </w:r>
+      <w:r>
+        <w:rPr>
+          <w:rFonts w:ascii="Courier New" w:eastAsia="Times New Roman" w:hAnsi="Courier New" w:cs="Courier New"/>
+          <w:color w:val="333333"/>
+          <w:sz w:val="20"/>
+          <w:szCs w:val="20"/>
+        </w:rPr>
+        <w:t>From machine0:54.174.16.168</w:t>
+      </w:r>
+      <w:r>
+        <w:rPr>
+          <w:rFonts w:ascii="Courier New" w:eastAsia="Times New Roman" w:hAnsi="Courier New" w:cs="Courier New"/>
+          <w:color w:val="333333"/>
+          <w:sz w:val="20"/>
+          <w:szCs w:val="20"/>
+        </w:rPr>
+        <w:t xml:space="preserve">)   </w:t>
+      </w:r>
+    </w:p>
+    <w:p>
+      <w:proofErr w:type="spellStart"/>
+      <w:r>
+        <w:rPr>
+          <w:rFonts w:ascii="Courier New" w:eastAsia="Times New Roman" w:hAnsi="Courier New" w:cs="Courier New"/>
+          <w:color w:val="333333"/>
+          <w:sz w:val="20"/>
+          <w:highlight w:val="yellow"/>
+        </w:rPr>
+        <w:t>ssh</w:t>
+      </w:r>
+      <w:proofErr w:type="spellEnd"/>
+      <w:r>
+        <w:rPr>
+          <w:rFonts w:ascii="Courier New" w:eastAsia="Times New Roman" w:hAnsi="Courier New" w:cs="Courier New"/>
+          <w:color w:val="333333"/>
+          <w:sz w:val="20"/>
+          <w:highlight w:val="yellow"/>
+        </w:rPr>
+        <w:t xml:space="preserve"> </w:t>
+      </w:r>
+      <w:r>
+        <w:rPr>
+          <w:rFonts w:ascii="Courier New" w:eastAsia="Times New Roman" w:hAnsi="Courier New" w:cs="Courier New"/>
+          <w:color w:val="333333"/>
+          <w:sz w:val="20"/>
+        </w:rPr>
+        <w:t xml:space="preserve">54.174.16.168 </w:t>
+      </w:r>
+      <w:r>
+        <w:rPr>
+          <w:rFonts w:ascii="Courier New" w:eastAsia="Times New Roman" w:hAnsi="Courier New" w:cs="Courier New"/>
+          <w:color w:val="333333"/>
+          <w:sz w:val="20"/>
+        </w:rPr>
+        <w:t>#(</w:t>
+      </w:r>
+      <w:r>
+        <w:rPr>
+          <w:rFonts w:ascii="Courier New" w:eastAsia="Times New Roman" w:hAnsi="Courier New" w:cs="Courier New"/>
+          <w:color w:val="333333"/>
+          <w:sz w:val="20"/>
+          <w:szCs w:val="20"/>
+        </w:rPr>
+        <w:t>From machine1</w:t>
+      </w:r>
+      <w:r>
+        <w:rPr>
+          <w:rFonts w:ascii="Courier New" w:eastAsia="Times New Roman" w:hAnsi="Courier New" w:cs="Courier New"/>
+          <w:color w:val="333333"/>
+          <w:sz w:val="20"/>
+          <w:szCs w:val="20"/>
+        </w:rPr>
+        <w:t>:54.174.1.80</w:t>
+      </w:r>
+      <w:r>
+        <w:rPr>
+          <w:rFonts w:ascii="Courier New" w:eastAsia="Times New Roman" w:hAnsi="Courier New" w:cs="Courier New"/>
+          <w:color w:val="333333"/>
+          <w:sz w:val="20"/>
+        </w:rPr>
+        <w:t>)</w:t>
+      </w:r>
+      <w:r>
+        <w:rPr>
+          <w:rFonts w:ascii="Courier New" w:eastAsia="Times New Roman" w:hAnsi="Courier New" w:cs="Courier New"/>
+          <w:color w:val="333333"/>
+          <w:sz w:val="20"/>
+          <w:highlight w:val="yellow"/>
+        </w:rPr>
+        <w:t xml:space="preserve"> </w:t>
+      </w:r>
+      <w:r>
+        <w:t xml:space="preserve">                                                                             </w:t>
+      </w:r>
+      <w:proofErr w:type="spellStart"/>
+      <w:r>
+        <w:rPr>
+          <w:rFonts w:ascii="Courier New" w:eastAsia="Times New Roman" w:hAnsi="Courier New" w:cs="Courier New"/>
+          <w:color w:val="333333"/>
+          <w:sz w:val="20"/>
+          <w:highlight w:val="yellow"/>
+        </w:rPr>
+        <w:t>ssh</w:t>
+      </w:r>
+      <w:proofErr w:type="spellEnd"/>
+      <w:r>
+        <w:rPr>
+          <w:rFonts w:ascii="Courier New" w:eastAsia="Times New Roman" w:hAnsi="Courier New" w:cs="Courier New"/>
+          <w:color w:val="333333"/>
+          <w:sz w:val="20"/>
+          <w:highlight w:val="yellow"/>
+        </w:rPr>
+        <w:t xml:space="preserve"> </w:t>
+      </w:r>
+      <w:r>
+        <w:rPr>
+          <w:rFonts w:ascii="Courier New" w:eastAsia="Times New Roman" w:hAnsi="Courier New" w:cs="Courier New"/>
+          <w:color w:val="333333"/>
+          <w:sz w:val="20"/>
+          <w:szCs w:val="20"/>
+          <w:highlight w:val="yellow"/>
+        </w:rPr>
+        <w:t xml:space="preserve">54.174.1.89  </w:t>
+      </w:r>
+      <w:r>
+        <w:rPr>
+          <w:rFonts w:ascii="Courier New" w:eastAsia="Times New Roman" w:hAnsi="Courier New" w:cs="Courier New"/>
+          <w:color w:val="333333"/>
+          <w:sz w:val="20"/>
+          <w:szCs w:val="20"/>
+        </w:rPr>
+        <w:t xml:space="preserve"> </w:t>
+      </w:r>
+      <w:r>
+        <w:rPr>
+          <w:rFonts w:ascii="Courier New" w:eastAsia="Times New Roman" w:hAnsi="Courier New" w:cs="Courier New"/>
+          <w:color w:val="333333"/>
+          <w:sz w:val="20"/>
+        </w:rPr>
+        <w:t>#(</w:t>
+      </w:r>
+      <w:r>
+        <w:rPr>
+          <w:rFonts w:ascii="Courier New" w:eastAsia="Times New Roman" w:hAnsi="Courier New" w:cs="Courier New"/>
+          <w:color w:val="333333"/>
+          <w:sz w:val="20"/>
+          <w:szCs w:val="20"/>
+        </w:rPr>
+        <w:t>From machine1:54.174.1.80</w:t>
+      </w:r>
+      <w:r>
+        <w:rPr>
+          <w:rFonts w:ascii="Courier New" w:eastAsia="Times New Roman" w:hAnsi="Courier New" w:cs="Courier New"/>
+          <w:color w:val="333333"/>
+          <w:sz w:val="20"/>
+        </w:rPr>
+        <w:t>)</w:t>
+      </w:r>
+      <w:r>
+        <w:rPr>
+          <w:rFonts w:ascii="Courier New" w:eastAsia="Times New Roman" w:hAnsi="Courier New" w:cs="Courier New"/>
+          <w:color w:val="333333"/>
+          <w:sz w:val="20"/>
+          <w:highlight w:val="yellow"/>
+        </w:rPr>
+        <w:t xml:space="preserve"> </w:t>
+      </w:r>
+    </w:p>
+    <w:p>
+      <w:proofErr w:type="spellStart"/>
+      <w:r>
+        <w:rPr>
+          <w:rFonts w:ascii="Courier New" w:eastAsia="Times New Roman" w:hAnsi="Courier New" w:cs="Courier New"/>
+          <w:color w:val="333333"/>
+          <w:sz w:val="20"/>
+          <w:highlight w:val="yellow"/>
+        </w:rPr>
+        <w:t>ssh</w:t>
+      </w:r>
+      <w:proofErr w:type="spellEnd"/>
+      <w:r>
+        <w:rPr>
+          <w:rFonts w:ascii="Courier New" w:eastAsia="Times New Roman" w:hAnsi="Courier New" w:cs="Courier New"/>
+          <w:color w:val="333333"/>
+          <w:sz w:val="20"/>
+          <w:highlight w:val="yellow"/>
+        </w:rPr>
+        <w:t xml:space="preserve"> </w:t>
+      </w:r>
+      <w:r>
+        <w:rPr>
+          <w:rFonts w:ascii="Courier New" w:eastAsia="Times New Roman" w:hAnsi="Courier New" w:cs="Courier New"/>
+          <w:color w:val="333333"/>
+          <w:sz w:val="20"/>
+        </w:rPr>
+        <w:t xml:space="preserve">54.174.16.168 </w:t>
+      </w:r>
+      <w:r>
+        <w:rPr>
+          <w:rFonts w:ascii="Courier New" w:eastAsia="Times New Roman" w:hAnsi="Courier New" w:cs="Courier New"/>
+          <w:color w:val="333333"/>
+          <w:sz w:val="20"/>
+        </w:rPr>
+        <w:t>#(</w:t>
+      </w:r>
+      <w:r>
+        <w:rPr>
+          <w:rFonts w:ascii="Courier New" w:eastAsia="Times New Roman" w:hAnsi="Courier New" w:cs="Courier New"/>
+          <w:color w:val="333333"/>
+          <w:sz w:val="20"/>
+          <w:szCs w:val="20"/>
+        </w:rPr>
+        <w:t>From machine1</w:t>
+      </w:r>
+      <w:r>
+        <w:rPr>
+          <w:rFonts w:ascii="Courier New" w:eastAsia="Times New Roman" w:hAnsi="Courier New" w:cs="Courier New"/>
+          <w:color w:val="333333"/>
+          <w:sz w:val="20"/>
+          <w:szCs w:val="20"/>
+        </w:rPr>
+        <w:t>:54.174.1.89</w:t>
+      </w:r>
+      <w:r>
+        <w:rPr>
+          <w:rFonts w:ascii="Courier New" w:eastAsia="Times New Roman" w:hAnsi="Courier New" w:cs="Courier New"/>
+          <w:color w:val="333333"/>
+          <w:sz w:val="20"/>
+        </w:rPr>
+        <w:t>)</w:t>
+      </w:r>
+      <w:r>
+        <w:rPr>
+          <w:rFonts w:ascii="Courier New" w:eastAsia="Times New Roman" w:hAnsi="Courier New" w:cs="Courier New"/>
+          <w:color w:val="333333"/>
+          <w:sz w:val="20"/>
+          <w:highlight w:val="yellow"/>
+        </w:rPr>
+        <w:t xml:space="preserve"> </w:t>
+      </w:r>
+      <w:r>
+        <w:br/>
+      </w:r>
+      <w:proofErr w:type="spellStart"/>
+      <w:r>
+        <w:rPr>
+          <w:rFonts w:ascii="Courier New" w:eastAsia="Times New Roman" w:hAnsi="Courier New" w:cs="Courier New"/>
+          <w:color w:val="333333"/>
+          <w:sz w:val="20"/>
+          <w:highlight w:val="yellow"/>
+        </w:rPr>
+        <w:t>ssh</w:t>
+      </w:r>
+      <w:proofErr w:type="spellEnd"/>
+      <w:r>
+        <w:rPr>
+          <w:rFonts w:ascii="Courier New" w:eastAsia="Times New Roman" w:hAnsi="Courier New" w:cs="Courier New"/>
+          <w:color w:val="333333"/>
+          <w:sz w:val="20"/>
+          <w:highlight w:val="yellow"/>
+        </w:rPr>
+        <w:t xml:space="preserve"> </w:t>
+      </w:r>
+      <w:r>
+        <w:rPr>
+          <w:rFonts w:ascii="Courier New" w:eastAsia="Times New Roman" w:hAnsi="Courier New" w:cs="Courier New"/>
+          <w:color w:val="333333"/>
+          <w:sz w:val="20"/>
+          <w:szCs w:val="20"/>
+          <w:highlight w:val="yellow"/>
+        </w:rPr>
+        <w:t>5</w:t>
+      </w:r>
+      <w:r>
+        <w:rPr>
+          <w:rFonts w:ascii="Courier New" w:eastAsia="Times New Roman" w:hAnsi="Courier New" w:cs="Courier New"/>
+          <w:color w:val="333333"/>
+          <w:sz w:val="20"/>
+          <w:szCs w:val="20"/>
+          <w:highlight w:val="yellow"/>
+        </w:rPr>
+        <w:t>4.174.1.80</w:t>
+      </w:r>
+      <w:r>
+        <w:rPr>
+          <w:rFonts w:ascii="Courier New" w:eastAsia="Times New Roman" w:hAnsi="Courier New" w:cs="Courier New"/>
+          <w:color w:val="333333"/>
+          <w:sz w:val="20"/>
+          <w:szCs w:val="20"/>
+          <w:highlight w:val="yellow"/>
+        </w:rPr>
+        <w:t xml:space="preserve">  </w:t>
+      </w:r>
+      <w:r>
+        <w:rPr>
+          <w:rFonts w:ascii="Courier New" w:eastAsia="Times New Roman" w:hAnsi="Courier New" w:cs="Courier New"/>
+          <w:color w:val="333333"/>
+          <w:sz w:val="20"/>
+          <w:szCs w:val="20"/>
+        </w:rPr>
+        <w:t xml:space="preserve"> </w:t>
+      </w:r>
+      <w:r>
+        <w:rPr>
+          <w:rFonts w:ascii="Courier New" w:eastAsia="Times New Roman" w:hAnsi="Courier New" w:cs="Courier New"/>
+          <w:color w:val="333333"/>
+          <w:sz w:val="20"/>
+        </w:rPr>
+        <w:t>#(</w:t>
+      </w:r>
+      <w:r>
+        <w:rPr>
+          <w:rFonts w:ascii="Courier New" w:eastAsia="Times New Roman" w:hAnsi="Courier New" w:cs="Courier New"/>
+          <w:color w:val="333333"/>
+          <w:sz w:val="20"/>
+          <w:szCs w:val="20"/>
+        </w:rPr>
+        <w:t>From machine1</w:t>
+      </w:r>
+      <w:r>
+        <w:rPr>
+          <w:rFonts w:ascii="Courier New" w:eastAsia="Times New Roman" w:hAnsi="Courier New" w:cs="Courier New"/>
+          <w:color w:val="333333"/>
+          <w:sz w:val="20"/>
+          <w:szCs w:val="20"/>
+        </w:rPr>
+        <w:t>:54.174.1.89</w:t>
+      </w:r>
+      <w:r>
+        <w:rPr>
+          <w:rFonts w:ascii="Courier New" w:eastAsia="Times New Roman" w:hAnsi="Courier New" w:cs="Courier New"/>
+          <w:color w:val="333333"/>
+          <w:sz w:val="20"/>
+        </w:rPr>
+        <w:t>)</w:t>
+      </w:r>
+      <w:r>
+        <w:rPr>
+          <w:rFonts w:ascii="Courier New" w:eastAsia="Times New Roman" w:hAnsi="Courier New" w:cs="Courier New"/>
+          <w:color w:val="333333"/>
+          <w:sz w:val="20"/>
+          <w:highlight w:val="yellow"/>
+        </w:rPr>
+        <w:t xml:space="preserve"> </w:t>
       </w:r>
     </w:p>
     <w:p>
@@ -2160,51 +2528,228 @@
           <w:sz w:val="20"/>
           <w:highlight w:val="yellow"/>
         </w:rPr>
-        <w:t>s</w:t>
-      </w:r>
-      <w:r>
-        <w:rPr>
-          <w:rFonts w:ascii="Courier New" w:eastAsia="Times New Roman" w:hAnsi="Courier New" w:cs="Courier New"/>
-          <w:color w:val="333333"/>
-          <w:sz w:val="20"/>
-          <w:highlight w:val="yellow"/>
-        </w:rPr>
-        <w:t>sh ec2-</w:t>
-      </w:r>
-      <w:r>
-        <w:rPr>
-          <w:rFonts w:ascii="Courier New" w:eastAsia="Times New Roman" w:hAnsi="Courier New" w:cs="Courier New"/>
-          <w:color w:val="333333"/>
-          <w:sz w:val="20"/>
-          <w:highlight w:val="yellow"/>
-        </w:rPr>
-        <w:t>54-174-1-80</w:t>
-      </w:r>
-      <w:r>
-        <w:rPr>
-          <w:rFonts w:ascii="Courier New" w:eastAsia="Times New Roman" w:hAnsi="Courier New" w:cs="Courier New"/>
-          <w:color w:val="333333"/>
-          <w:sz w:val="20"/>
-          <w:highlight w:val="yellow"/>
-        </w:rPr>
-        <w:t>.compute-1.amazonaws.com</w:t>
-      </w:r>
-      <w:r>
-        <w:rPr>
-          <w:rFonts w:ascii="Courier New" w:eastAsia="Times New Roman" w:hAnsi="Courier New" w:cs="Courier New"/>
-          <w:color w:val="333333"/>
-          <w:sz w:val="20"/>
-          <w:highlight w:val="yellow"/>
-        </w:rPr>
+        <w:t xml:space="preserve"> </w:t>
+      </w:r>
+    </w:p>
+    <w:p>
+      <w:r>
+        <w:t>##</w:t>
+      </w:r>
+      <w:r>
+        <w:t xml:space="preserve">#####################  </w:t>
+      </w:r>
+      <w:r>
+        <w:t xml:space="preserve"> </w:t>
+      </w:r>
+      <w:r>
+        <w:t xml:space="preserve"> Step 3</w:t>
+      </w:r>
+      <w:r>
+        <w:t>.1</w:t>
+      </w:r>
+      <w:r>
         <w:t xml:space="preserve">   </w:t>
       </w:r>
       <w:r>
-        <w:rPr>
-          <w:rFonts w:ascii="Courier New" w:eastAsia="Times New Roman" w:hAnsi="Courier New" w:cs="Courier New"/>
-          <w:color w:val="333333"/>
-          <w:sz w:val="20"/>
-        </w:rPr>
-        <w:t xml:space="preserve">#(From machine0)  </w:t>
+        <w:t xml:space="preserve">  </w:t>
+      </w:r>
+      <w:r>
+        <w:t>Exiting all session and re-logon as ‘</w:t>
+      </w:r>
+      <w:proofErr w:type="spellStart"/>
+      <w:r>
+        <w:t>ubuntu</w:t>
+      </w:r>
+      <w:proofErr w:type="spellEnd"/>
+      <w:r>
+        <w:t xml:space="preserve">’ at all machines, and add the following to the </w:t>
+      </w:r>
+      <w:r>
+        <w:t>Unix environ</w:t>
+      </w:r>
+      <w:r>
+        <w:t>m</w:t>
+      </w:r>
+      <w:r>
+        <w:t>en</w:t>
+      </w:r>
+      <w:r>
+        <w:t>t set up  ---  Edit the /etc/hosts files</w:t>
+      </w:r>
+      <w:r>
+        <w:t xml:space="preserve"> ---  </w:t>
+      </w:r>
+      <w:proofErr w:type="spellStart"/>
+      <w:r>
+        <w:rPr>
+          <w:highlight w:val="yellow"/>
+        </w:rPr>
+        <w:t>sudo</w:t>
+      </w:r>
+      <w:proofErr w:type="spellEnd"/>
+      <w:r>
+        <w:rPr>
+          <w:highlight w:val="yellow"/>
+        </w:rPr>
+        <w:t xml:space="preserve"> vi /etc/hosts</w:t>
+      </w:r>
+    </w:p>
+    <w:p>
+      <w:pPr>
+        <w:spacing w:after="0"/>
+        <w:ind w:left="720" w:firstLine="720"/>
+        <w:rPr>
+          <w:rFonts w:ascii="Courier New" w:eastAsia="Times New Roman" w:hAnsi="Courier New" w:cs="Courier New"/>
+          <w:color w:val="333333"/>
+          <w:sz w:val="20"/>
+        </w:rPr>
+      </w:pPr>
+      <w:r>
+        <w:rPr>
+          <w:rFonts w:ascii="Courier New" w:eastAsia="Times New Roman" w:hAnsi="Courier New" w:cs="Courier New"/>
+          <w:color w:val="333333"/>
+          <w:sz w:val="20"/>
+        </w:rPr>
+        <w:t>54.</w:t>
+      </w:r>
+      <w:r>
+        <w:rPr>
+          <w:rFonts w:ascii="Courier New" w:eastAsia="Times New Roman" w:hAnsi="Courier New" w:cs="Courier New"/>
+          <w:color w:val="333333"/>
+          <w:sz w:val="20"/>
+        </w:rPr>
+        <w:t>174.16.168</w:t>
+      </w:r>
+      <w:r>
+        <w:rPr>
+          <w:rFonts w:ascii="Courier New" w:eastAsia="Times New Roman" w:hAnsi="Courier New" w:cs="Courier New"/>
+          <w:color w:val="333333"/>
+          <w:sz w:val="20"/>
+        </w:rPr>
+        <w:t xml:space="preserve">   </w:t>
+      </w:r>
+      <w:r>
+        <w:rPr>
+          <w:rFonts w:ascii="Courier New" w:eastAsia="Times New Roman" w:hAnsi="Courier New" w:cs="Courier New"/>
+          <w:color w:val="333333"/>
+          <w:sz w:val="20"/>
+        </w:rPr>
+        <w:t>machine0</w:t>
+      </w:r>
+    </w:p>
+    <w:p>
+      <w:pPr>
+        <w:spacing w:after="0"/>
+        <w:ind w:left="720" w:firstLine="720"/>
+        <w:rPr>
+          <w:rFonts w:ascii="Courier New" w:eastAsia="Times New Roman" w:hAnsi="Courier New" w:cs="Courier New"/>
+          <w:color w:val="333333"/>
+          <w:sz w:val="20"/>
+        </w:rPr>
+      </w:pPr>
+      <w:r>
+        <w:rPr>
+          <w:rFonts w:ascii="Courier New" w:eastAsia="Times New Roman" w:hAnsi="Courier New" w:cs="Courier New"/>
+          <w:color w:val="333333"/>
+          <w:sz w:val="20"/>
+        </w:rPr>
+        <w:t>54.174.1.80     machine1</w:t>
+      </w:r>
+    </w:p>
+    <w:p>
+      <w:pPr>
+        <w:spacing w:after="0" w:line="244" w:lineRule="atLeast"/>
+        <w:ind w:left="720" w:firstLine="720"/>
+        <w:rPr>
+          <w:rFonts w:ascii="Courier New" w:eastAsia="Times New Roman" w:hAnsi="Courier New" w:cs="Courier New"/>
+          <w:color w:val="333333"/>
+          <w:sz w:val="20"/>
+        </w:rPr>
+      </w:pPr>
+      <w:r>
+        <w:rPr>
+          <w:rFonts w:ascii="Courier New" w:eastAsia="Times New Roman" w:hAnsi="Courier New" w:cs="Courier New"/>
+          <w:color w:val="333333"/>
+          <w:sz w:val="20"/>
+        </w:rPr>
+        <w:t>54.</w:t>
+      </w:r>
+      <w:r>
+        <w:rPr>
+          <w:rFonts w:ascii="Courier New" w:eastAsia="Times New Roman" w:hAnsi="Courier New" w:cs="Courier New"/>
+          <w:color w:val="333333"/>
+          <w:sz w:val="20"/>
+        </w:rPr>
+        <w:t>174.1.89     machine2</w:t>
+      </w:r>
+    </w:p>
+    <w:p>
+      <w:pPr>
+        <w:spacing w:after="0"/>
+        <w:ind w:left="720" w:firstLine="720"/>
+        <w:rPr>
+          <w:rFonts w:ascii="Courier New" w:eastAsia="Times New Roman" w:hAnsi="Courier New" w:cs="Courier New"/>
+          <w:color w:val="333333"/>
+          <w:sz w:val="20"/>
+        </w:rPr>
+      </w:pPr>
+      <w:r>
+        <w:rPr>
+          <w:rFonts w:ascii="Courier New" w:eastAsia="Times New Roman" w:hAnsi="Courier New" w:cs="Courier New"/>
+          <w:color w:val="333333"/>
+          <w:sz w:val="20"/>
+        </w:rPr>
+        <w:t xml:space="preserve"> </w:t>
+      </w:r>
+      <w:r>
+        <w:rPr>
+          <w:rFonts w:ascii="Courier New" w:eastAsia="Times New Roman" w:hAnsi="Courier New" w:cs="Courier New"/>
+          <w:color w:val="333333"/>
+          <w:sz w:val="20"/>
+        </w:rPr>
+        <w:t xml:space="preserve">  </w:t>
+      </w:r>
+      <w:r>
+        <w:rPr>
+          <w:rFonts w:ascii="Courier New" w:eastAsia="Times New Roman" w:hAnsi="Courier New" w:cs="Courier New"/>
+          <w:color w:val="333333"/>
+          <w:sz w:val="20"/>
+        </w:rPr>
+        <w:t xml:space="preserve"> </w:t>
+      </w:r>
+    </w:p>
+    <w:p>
+      <w:r>
+        <w:t xml:space="preserve">#######################   </w:t>
+      </w:r>
+      <w:r>
+        <w:t xml:space="preserve"> Step 3</w:t>
+      </w:r>
+      <w:r>
+        <w:t xml:space="preserve">.2     </w:t>
+      </w:r>
+      <w:r>
+        <w:t xml:space="preserve">After this you should be able to </w:t>
+      </w:r>
+      <w:proofErr w:type="spellStart"/>
+      <w:r>
+        <w:t>ssh</w:t>
+      </w:r>
+      <w:proofErr w:type="spellEnd"/>
+      <w:r>
+        <w:t xml:space="preserve"> </w:t>
+      </w:r>
+      <w:r>
+        <w:t>from</w:t>
+      </w:r>
+      <w:r>
+        <w:t xml:space="preserve"> one another by referencing the machine</w:t>
+      </w:r>
+      <w:r>
+        <w:t xml:space="preserve"> nick</w:t>
+      </w:r>
+      <w:r>
+        <w:t xml:space="preserve"> name.</w:t>
       </w:r>
     </w:p>
     <w:p>
@@ -2215,34 +2760,83 @@
           <w:rFonts w:ascii="Courier New" w:eastAsia="Times New Roman" w:hAnsi="Courier New" w:cs="Courier New"/>
           <w:color w:val="333333"/>
           <w:sz w:val="20"/>
-          <w:highlight w:val="yellow"/>
-        </w:rPr>
-      </w:pPr>
-      <w:r>
-        <w:rPr>
-          <w:rFonts w:ascii="Courier New" w:eastAsia="Times New Roman" w:hAnsi="Courier New" w:cs="Courier New"/>
-          <w:color w:val="333333"/>
-          <w:sz w:val="20"/>
-          <w:highlight w:val="yellow"/>
-        </w:rPr>
-        <w:t>ssh ec2-54-174-1-80.compute-1.amazonaws.com</w:t>
-      </w:r>
-      <w:r>
-        <w:rPr>
-          <w:rFonts w:ascii="Courier New" w:eastAsia="Times New Roman" w:hAnsi="Courier New" w:cs="Courier New"/>
-          <w:color w:val="333333"/>
-          <w:sz w:val="20"/>
-          <w:highlight w:val="yellow"/>
-        </w:rPr>
-        <w:t xml:space="preserve">   </w:t>
-      </w:r>
-      <w:r>
-        <w:rPr>
-          <w:rFonts w:ascii="Courier New" w:eastAsia="Times New Roman" w:hAnsi="Courier New" w:cs="Courier New"/>
-          <w:color w:val="333333"/>
-          <w:sz w:val="20"/>
-        </w:rPr>
-        <w:t xml:space="preserve">#(From machine0)  </w:t>
+        </w:rPr>
+      </w:pPr>
+      <w:proofErr w:type="spellStart"/>
+      <w:r>
+        <w:rPr>
+          <w:rFonts w:ascii="Courier New" w:eastAsia="Times New Roman" w:hAnsi="Courier New" w:cs="Courier New"/>
+          <w:color w:val="333333"/>
+          <w:sz w:val="20"/>
+          <w:highlight w:val="yellow"/>
+        </w:rPr>
+        <w:t>ssh</w:t>
+      </w:r>
+      <w:proofErr w:type="spellEnd"/>
+      <w:r>
+        <w:rPr>
+          <w:rFonts w:ascii="Courier New" w:eastAsia="Times New Roman" w:hAnsi="Courier New" w:cs="Courier New"/>
+          <w:color w:val="333333"/>
+          <w:sz w:val="20"/>
+          <w:highlight w:val="yellow"/>
+        </w:rPr>
+        <w:t xml:space="preserve"> machine1 </w:t>
+      </w:r>
+      <w:r>
+        <w:rPr>
+          <w:rFonts w:ascii="Courier New" w:eastAsia="Times New Roman" w:hAnsi="Courier New" w:cs="Courier New"/>
+          <w:color w:val="333333"/>
+          <w:sz w:val="20"/>
+        </w:rPr>
+        <w:t xml:space="preserve"> #</w:t>
+      </w:r>
+      <w:r>
+        <w:rPr>
+          <w:rFonts w:ascii="Courier New" w:eastAsia="Times New Roman" w:hAnsi="Courier New" w:cs="Courier New"/>
+          <w:color w:val="333333"/>
+          <w:sz w:val="20"/>
+        </w:rPr>
+        <w:t>(from machine0)</w:t>
+      </w:r>
+      <w:r>
+        <w:rPr>
+          <w:rFonts w:ascii="Courier New" w:eastAsia="Times New Roman" w:hAnsi="Courier New" w:cs="Courier New"/>
+          <w:color w:val="333333"/>
+          <w:sz w:val="20"/>
+        </w:rPr>
+        <w:t xml:space="preserve">;  use </w:t>
+      </w:r>
+      <w:r>
+        <w:rPr>
+          <w:rFonts w:ascii="Courier New" w:eastAsia="Times New Roman" w:hAnsi="Courier New" w:cs="Courier New"/>
+          <w:color w:val="333333"/>
+          <w:sz w:val="20"/>
+        </w:rPr>
+        <w:t>“</w:t>
+      </w:r>
+      <w:r>
+        <w:rPr>
+          <w:rFonts w:ascii="Courier New" w:eastAsia="Times New Roman" w:hAnsi="Courier New" w:cs="Courier New"/>
+          <w:color w:val="333333"/>
+          <w:sz w:val="20"/>
+        </w:rPr>
+        <w:t>exit</w:t>
+      </w:r>
+      <w:r>
+        <w:rPr>
+          <w:rFonts w:ascii="Courier New" w:eastAsia="Times New Roman" w:hAnsi="Courier New" w:cs="Courier New"/>
+          <w:color w:val="333333"/>
+          <w:sz w:val="20"/>
+        </w:rPr>
+        <w:t>”</w:t>
+      </w:r>
+      <w:r>
+        <w:rPr>
+          <w:rFonts w:ascii="Courier New" w:eastAsia="Times New Roman" w:hAnsi="Courier New" w:cs="Courier New"/>
+          <w:color w:val="333333"/>
+          <w:sz w:val="20"/>
+        </w:rPr>
+        <w:t xml:space="preserve"> to return to machine0.</w:t>
       </w:r>
     </w:p>
     <w:p>
@@ -2256,101 +2850,41 @@
           <w:highlight w:val="yellow"/>
         </w:rPr>
       </w:pPr>
-      <w:r>
-        <w:rPr>
-          <w:rFonts w:ascii="Courier New" w:eastAsia="Times New Roman" w:hAnsi="Courier New" w:cs="Courier New"/>
-          <w:color w:val="333333"/>
-          <w:sz w:val="20"/>
-          <w:highlight w:val="yellow"/>
-        </w:rPr>
-        <w:t>ssh ec2-</w:t>
-      </w:r>
-      <w:r>
-        <w:rPr>
-          <w:rFonts w:ascii="Courier New" w:eastAsia="Times New Roman" w:hAnsi="Courier New" w:cs="Courier New"/>
-          <w:color w:val="333333"/>
-          <w:sz w:val="20"/>
-          <w:highlight w:val="yellow"/>
-        </w:rPr>
-        <w:t>54-174-1</w:t>
-      </w:r>
-      <w:r>
-        <w:rPr>
-          <w:rFonts w:ascii="Courier New" w:eastAsia="Times New Roman" w:hAnsi="Courier New" w:cs="Courier New"/>
-          <w:color w:val="333333"/>
-          <w:sz w:val="20"/>
-          <w:highlight w:val="yellow"/>
-        </w:rPr>
-        <w:t>6</w:t>
-      </w:r>
-      <w:r>
-        <w:rPr>
-          <w:rFonts w:ascii="Courier New" w:eastAsia="Times New Roman" w:hAnsi="Courier New" w:cs="Courier New"/>
-          <w:color w:val="333333"/>
-          <w:sz w:val="20"/>
-          <w:highlight w:val="yellow"/>
-        </w:rPr>
-        <w:t>-</w:t>
-      </w:r>
-      <w:r>
-        <w:rPr>
-          <w:rFonts w:ascii="Courier New" w:eastAsia="Times New Roman" w:hAnsi="Courier New" w:cs="Courier New"/>
-          <w:color w:val="333333"/>
-          <w:sz w:val="20"/>
-          <w:highlight w:val="yellow"/>
-        </w:rPr>
-        <w:t>168</w:t>
-      </w:r>
-      <w:r>
-        <w:rPr>
-          <w:rFonts w:ascii="Courier New" w:eastAsia="Times New Roman" w:hAnsi="Courier New" w:cs="Courier New"/>
-          <w:color w:val="333333"/>
-          <w:sz w:val="20"/>
-          <w:highlight w:val="yellow"/>
-        </w:rPr>
-        <w:t>.compute-1.amazonaws.com</w:t>
-      </w:r>
-      <w:r>
-        <w:rPr>
-          <w:rFonts w:ascii="Courier New" w:eastAsia="Times New Roman" w:hAnsi="Courier New" w:cs="Courier New"/>
-          <w:color w:val="333333"/>
-          <w:sz w:val="20"/>
-          <w:highlight w:val="yellow"/>
-        </w:rPr>
-        <w:t xml:space="preserve">   </w:t>
-      </w:r>
-      <w:r>
-        <w:rPr>
-          <w:rFonts w:ascii="Courier New" w:eastAsia="Times New Roman" w:hAnsi="Courier New" w:cs="Courier New"/>
-          <w:color w:val="333333"/>
-          <w:sz w:val="20"/>
-        </w:rPr>
-        <w:t>#(</w:t>
-      </w:r>
-      <w:r>
-        <w:rPr>
-          <w:rFonts w:ascii="Courier New" w:eastAsia="Times New Roman" w:hAnsi="Courier New" w:cs="Courier New"/>
-          <w:color w:val="333333"/>
-          <w:sz w:val="20"/>
-        </w:rPr>
-        <w:t>From machine1</w:t>
-      </w:r>
-      <w:r>
-        <w:rPr>
-          <w:rFonts w:ascii="Courier New" w:eastAsia="Times New Roman" w:hAnsi="Courier New" w:cs="Courier New"/>
-          <w:color w:val="333333"/>
-          <w:sz w:val="20"/>
-        </w:rPr>
-        <w:t>)</w:t>
-      </w:r>
-      <w:r>
-        <w:rPr>
-          <w:rFonts w:ascii="Courier New" w:eastAsia="Times New Roman" w:hAnsi="Courier New" w:cs="Courier New"/>
-          <w:color w:val="333333"/>
-          <w:sz w:val="20"/>
-          <w:highlight w:val="yellow"/>
-        </w:rPr>
-        <w:t xml:space="preserve"> </w:t>
+      <w:proofErr w:type="spellStart"/>
+      <w:r>
+        <w:rPr>
+          <w:rFonts w:ascii="Courier New" w:eastAsia="Times New Roman" w:hAnsi="Courier New" w:cs="Courier New"/>
+          <w:color w:val="333333"/>
+          <w:sz w:val="20"/>
+          <w:highlight w:val="yellow"/>
+        </w:rPr>
+        <w:t>ssh</w:t>
+      </w:r>
+      <w:proofErr w:type="spellEnd"/>
+      <w:r>
+        <w:rPr>
+          <w:rFonts w:ascii="Courier New" w:eastAsia="Times New Roman" w:hAnsi="Courier New" w:cs="Courier New"/>
+          <w:color w:val="333333"/>
+          <w:sz w:val="20"/>
+          <w:highlight w:val="yellow"/>
+        </w:rPr>
+        <w:t xml:space="preserve"> machine2 </w:t>
+      </w:r>
+      <w:r>
+        <w:rPr>
+          <w:rFonts w:ascii="Courier New" w:eastAsia="Times New Roman" w:hAnsi="Courier New" w:cs="Courier New"/>
+          <w:color w:val="333333"/>
+          <w:sz w:val="20"/>
+        </w:rPr>
+        <w:t xml:space="preserve"> #</w:t>
+      </w:r>
+      <w:r>
+        <w:rPr>
+          <w:rFonts w:ascii="Courier New" w:eastAsia="Times New Roman" w:hAnsi="Courier New" w:cs="Courier New"/>
+          <w:color w:val="333333"/>
+          <w:sz w:val="20"/>
+        </w:rPr>
+        <w:t>(from machine0)</w:t>
       </w:r>
     </w:p>
     <w:p>
@@ -2361,246 +2895,27 @@
           <w:rFonts w:ascii="Courier New" w:eastAsia="Times New Roman" w:hAnsi="Courier New" w:cs="Courier New"/>
           <w:color w:val="333333"/>
           <w:sz w:val="20"/>
-          <w:highlight w:val="yellow"/>
-        </w:rPr>
-      </w:pPr>
-    </w:p>
-    <w:p>
-      <w:pPr>
-        <w:spacing w:after="0"/>
-        <w:ind w:firstLine="720"/>
-        <w:rPr>
-          <w:rFonts w:ascii="Courier New" w:eastAsia="Times New Roman" w:hAnsi="Courier New" w:cs="Courier New"/>
-          <w:color w:val="333333"/>
-          <w:sz w:val="20"/>
-          <w:highlight w:val="yellow"/>
-        </w:rPr>
-      </w:pPr>
-      <w:r>
-        <w:rPr>
-          <w:rFonts w:ascii="Courier New" w:eastAsia="Times New Roman" w:hAnsi="Courier New" w:cs="Courier New"/>
-          <w:color w:val="333333"/>
-          <w:sz w:val="20"/>
-          <w:highlight w:val="yellow"/>
-        </w:rPr>
-        <w:t xml:space="preserve"> </w:t>
-      </w:r>
-    </w:p>
-    <w:p>
-      <w:r>
-        <w:t>##</w:t>
-      </w:r>
-      <w:r>
-        <w:t xml:space="preserve">#####################  </w:t>
-      </w:r>
-      <w:r>
-        <w:t xml:space="preserve"> </w:t>
-      </w:r>
-      <w:r>
-        <w:t xml:space="preserve"> Step 4</w:t>
-      </w:r>
-      <w:r>
-        <w:t>.1</w:t>
-      </w:r>
-      <w:r>
-        <w:t xml:space="preserve">   </w:t>
-      </w:r>
-      <w:r>
-        <w:t xml:space="preserve">  </w:t>
-      </w:r>
-      <w:r>
-        <w:t xml:space="preserve">Exiting all session and re-logon as ‘hduser’ at all machines, and add the following to the </w:t>
-      </w:r>
-      <w:r>
-        <w:t>Unix environ</w:t>
-      </w:r>
-      <w:r>
-        <w:t>m</w:t>
-      </w:r>
-      <w:r>
-        <w:t>en</w:t>
-      </w:r>
-      <w:r>
-        <w:t>t set up  ---  Edit the /etc/hosts files</w:t>
-      </w:r>
-      <w:r>
-        <w:t xml:space="preserve"> ---  </w:t>
-      </w:r>
-      <w:r>
-        <w:rPr>
-          <w:highlight w:val="yellow"/>
-        </w:rPr>
-        <w:t>sudo vi /etc/hosts</w:t>
-      </w:r>
-    </w:p>
-    <w:p>
-      <w:pPr>
-        <w:spacing w:after="0"/>
-        <w:ind w:left="720" w:firstLine="720"/>
-        <w:rPr>
-          <w:rFonts w:ascii="Courier New" w:eastAsia="Times New Roman" w:hAnsi="Courier New" w:cs="Courier New"/>
-          <w:color w:val="333333"/>
-          <w:sz w:val="20"/>
-        </w:rPr>
-      </w:pPr>
-      <w:r>
-        <w:rPr>
-          <w:rFonts w:ascii="Courier New" w:eastAsia="Times New Roman" w:hAnsi="Courier New" w:cs="Courier New"/>
-          <w:color w:val="333333"/>
-          <w:sz w:val="20"/>
-        </w:rPr>
-        <w:t>54.</w:t>
-      </w:r>
-      <w:r>
-        <w:rPr>
-          <w:rFonts w:ascii="Courier New" w:eastAsia="Times New Roman" w:hAnsi="Courier New" w:cs="Courier New"/>
-          <w:color w:val="333333"/>
-          <w:sz w:val="20"/>
-        </w:rPr>
-        <w:t>174.16.168</w:t>
-      </w:r>
-      <w:r>
-        <w:rPr>
-          <w:rFonts w:ascii="Courier New" w:eastAsia="Times New Roman" w:hAnsi="Courier New" w:cs="Courier New"/>
-          <w:color w:val="333333"/>
-          <w:sz w:val="20"/>
-        </w:rPr>
-        <w:t xml:space="preserve">   </w:t>
-      </w:r>
-      <w:r>
-        <w:rPr>
-          <w:rFonts w:ascii="Courier New" w:eastAsia="Times New Roman" w:hAnsi="Courier New" w:cs="Courier New"/>
-          <w:color w:val="333333"/>
-          <w:sz w:val="20"/>
-        </w:rPr>
-        <w:t>machine0</w:t>
-      </w:r>
-    </w:p>
-    <w:p>
-      <w:pPr>
-        <w:spacing w:after="0"/>
-        <w:ind w:left="720" w:firstLine="720"/>
-        <w:rPr>
-          <w:rFonts w:ascii="Courier New" w:eastAsia="Times New Roman" w:hAnsi="Courier New" w:cs="Courier New"/>
-          <w:color w:val="333333"/>
-          <w:sz w:val="20"/>
-        </w:rPr>
-      </w:pPr>
-      <w:r>
-        <w:rPr>
-          <w:rFonts w:ascii="Courier New" w:eastAsia="Times New Roman" w:hAnsi="Courier New" w:cs="Courier New"/>
-          <w:color w:val="333333"/>
-          <w:sz w:val="20"/>
-        </w:rPr>
-        <w:t>54.174.1.80     machine1</w:t>
-      </w:r>
-    </w:p>
-    <w:p>
-      <w:pPr>
-        <w:spacing w:after="0" w:line="244" w:lineRule="atLeast"/>
-        <w:ind w:left="720" w:firstLine="720"/>
-        <w:rPr>
-          <w:rFonts w:ascii="Courier New" w:eastAsia="Times New Roman" w:hAnsi="Courier New" w:cs="Courier New"/>
-          <w:color w:val="333333"/>
-          <w:sz w:val="20"/>
-        </w:rPr>
-      </w:pPr>
-      <w:r>
-        <w:rPr>
-          <w:rFonts w:ascii="Courier New" w:eastAsia="Times New Roman" w:hAnsi="Courier New" w:cs="Courier New"/>
-          <w:color w:val="333333"/>
-          <w:sz w:val="20"/>
-        </w:rPr>
-        <w:t>54.</w:t>
-      </w:r>
-      <w:r>
-        <w:rPr>
-          <w:rFonts w:ascii="Courier New" w:eastAsia="Times New Roman" w:hAnsi="Courier New" w:cs="Courier New"/>
-          <w:color w:val="333333"/>
-          <w:sz w:val="20"/>
-        </w:rPr>
-        <w:t>174.1.89     machine2</w:t>
-      </w:r>
-    </w:p>
-    <w:p>
-      <w:pPr>
-        <w:spacing w:after="0"/>
-        <w:ind w:left="720" w:firstLine="720"/>
-        <w:rPr>
-          <w:rFonts w:ascii="Courier New" w:eastAsia="Times New Roman" w:hAnsi="Courier New" w:cs="Courier New"/>
-          <w:color w:val="333333"/>
-          <w:sz w:val="20"/>
-        </w:rPr>
-      </w:pPr>
-      <w:r>
-        <w:rPr>
-          <w:rFonts w:ascii="Courier New" w:eastAsia="Times New Roman" w:hAnsi="Courier New" w:cs="Courier New"/>
-          <w:color w:val="333333"/>
-          <w:sz w:val="20"/>
-        </w:rPr>
-        <w:t xml:space="preserve"> </w:t>
-      </w:r>
-      <w:r>
-        <w:rPr>
-          <w:rFonts w:ascii="Courier New" w:eastAsia="Times New Roman" w:hAnsi="Courier New" w:cs="Courier New"/>
-          <w:color w:val="333333"/>
-          <w:sz w:val="20"/>
-        </w:rPr>
-        <w:t xml:space="preserve">  </w:t>
-      </w:r>
-      <w:r>
-        <w:rPr>
-          <w:rFonts w:ascii="Courier New" w:eastAsia="Times New Roman" w:hAnsi="Courier New" w:cs="Courier New"/>
-          <w:color w:val="333333"/>
-          <w:sz w:val="20"/>
-        </w:rPr>
-        <w:t xml:space="preserve"> </w:t>
-      </w:r>
-    </w:p>
-    <w:p>
-      <w:r>
-        <w:t xml:space="preserve">#######################   </w:t>
-      </w:r>
-      <w:r>
-        <w:t xml:space="preserve"> Step 4</w:t>
-      </w:r>
-      <w:r>
-        <w:t xml:space="preserve">.2     </w:t>
-      </w:r>
-      <w:r>
-        <w:t xml:space="preserve">After this you should be able to ssh </w:t>
-      </w:r>
-      <w:r>
-        <w:t>from</w:t>
-      </w:r>
-      <w:r>
-        <w:t xml:space="preserve"> one another by referencing the machine</w:t>
-      </w:r>
-      <w:r>
-        <w:t xml:space="preserve"> nick</w:t>
-      </w:r>
-      <w:r>
-        <w:t xml:space="preserve"> name.</w:t>
-      </w:r>
-    </w:p>
-    <w:p>
-      <w:pPr>
-        <w:spacing w:after="0"/>
-        <w:ind w:firstLine="720"/>
-        <w:rPr>
-          <w:rFonts w:ascii="Courier New" w:eastAsia="Times New Roman" w:hAnsi="Courier New" w:cs="Courier New"/>
-          <w:color w:val="333333"/>
-          <w:sz w:val="20"/>
-        </w:rPr>
-      </w:pPr>
-      <w:r>
-        <w:rPr>
-          <w:rFonts w:ascii="Courier New" w:eastAsia="Times New Roman" w:hAnsi="Courier New" w:cs="Courier New"/>
-          <w:color w:val="333333"/>
-          <w:sz w:val="20"/>
-          <w:highlight w:val="yellow"/>
-        </w:rPr>
-        <w:t xml:space="preserve">ssh machine1 </w:t>
+        </w:rPr>
+      </w:pPr>
+      <w:proofErr w:type="spellStart"/>
+      <w:r>
+        <w:rPr>
+          <w:rFonts w:ascii="Courier New" w:eastAsia="Times New Roman" w:hAnsi="Courier New" w:cs="Courier New"/>
+          <w:color w:val="333333"/>
+          <w:sz w:val="20"/>
+          <w:highlight w:val="yellow"/>
+        </w:rPr>
+        <w:t>ssh</w:t>
+      </w:r>
+      <w:proofErr w:type="spellEnd"/>
+      <w:r>
+        <w:rPr>
+          <w:rFonts w:ascii="Courier New" w:eastAsia="Times New Roman" w:hAnsi="Courier New" w:cs="Courier New"/>
+          <w:color w:val="333333"/>
+          <w:sz w:val="20"/>
+          <w:highlight w:val="yellow"/>
+        </w:rPr>
+        <w:t xml:space="preserve"> machine0 </w:t>
       </w:r>
       <w:r>
         <w:rPr>
@@ -2616,83 +2931,9 @@
           <w:color w:val="333333"/>
           <w:sz w:val="20"/>
         </w:rPr>
-        <w:t>(from machine0)</w:t>
-      </w:r>
-    </w:p>
-    <w:p>
-      <w:pPr>
-        <w:spacing w:after="0"/>
-        <w:ind w:firstLine="720"/>
-        <w:rPr>
-          <w:rFonts w:ascii="Courier New" w:eastAsia="Times New Roman" w:hAnsi="Courier New" w:cs="Courier New"/>
-          <w:color w:val="333333"/>
-          <w:sz w:val="20"/>
-          <w:highlight w:val="yellow"/>
-        </w:rPr>
-      </w:pPr>
-      <w:r>
-        <w:rPr>
-          <w:rFonts w:ascii="Courier New" w:eastAsia="Times New Roman" w:hAnsi="Courier New" w:cs="Courier New"/>
-          <w:color w:val="333333"/>
-          <w:sz w:val="20"/>
-          <w:highlight w:val="yellow"/>
-        </w:rPr>
-        <w:t xml:space="preserve">ssh machine2 </w:t>
-      </w:r>
-      <w:r>
-        <w:rPr>
-          <w:rFonts w:ascii="Courier New" w:eastAsia="Times New Roman" w:hAnsi="Courier New" w:cs="Courier New"/>
-          <w:color w:val="333333"/>
-          <w:sz w:val="20"/>
-        </w:rPr>
-        <w:t xml:space="preserve"> #</w:t>
-      </w:r>
-      <w:r>
-        <w:rPr>
-          <w:rFonts w:ascii="Courier New" w:eastAsia="Times New Roman" w:hAnsi="Courier New" w:cs="Courier New"/>
-          <w:color w:val="333333"/>
-          <w:sz w:val="20"/>
-        </w:rPr>
-        <w:t>(from machine0)</w:t>
-      </w:r>
-    </w:p>
-    <w:p>
-      <w:pPr>
-        <w:spacing w:after="0"/>
-        <w:ind w:firstLine="720"/>
-        <w:rPr>
-          <w:rFonts w:ascii="Courier New" w:eastAsia="Times New Roman" w:hAnsi="Courier New" w:cs="Courier New"/>
-          <w:color w:val="333333"/>
-          <w:sz w:val="20"/>
-        </w:rPr>
-      </w:pPr>
-      <w:r>
-        <w:rPr>
-          <w:rFonts w:ascii="Courier New" w:eastAsia="Times New Roman" w:hAnsi="Courier New" w:cs="Courier New"/>
-          <w:color w:val="333333"/>
-          <w:sz w:val="20"/>
-          <w:highlight w:val="yellow"/>
-        </w:rPr>
-        <w:t xml:space="preserve">ssh machine0 </w:t>
-      </w:r>
-      <w:r>
-        <w:rPr>
-          <w:rFonts w:ascii="Courier New" w:eastAsia="Times New Roman" w:hAnsi="Courier New" w:cs="Courier New"/>
-          <w:color w:val="333333"/>
-          <w:sz w:val="20"/>
-        </w:rPr>
-        <w:t xml:space="preserve"> #</w:t>
-      </w:r>
-      <w:r>
-        <w:rPr>
-          <w:rFonts w:ascii="Courier New" w:eastAsia="Times New Roman" w:hAnsi="Courier New" w:cs="Courier New"/>
-          <w:color w:val="333333"/>
-          <w:sz w:val="20"/>
-        </w:rPr>
         <w:t>(from machine1 or machine2)</w:t>
       </w:r>
     </w:p>
-    <w:p/>
     <w:p/>
     <w:sectPr>
       <w:pgSz w:w="12240" w:h="15840"/>
@@ -2707,118 +2948,6 @@
 <file path=word/numbering.xml><?xml version="1.0" encoding="utf-8"?>
 <w:numbering xmlns:ve="http://schemas.openxmlformats.org/markup-compatibility/2006" xmlns:o="urn:schemas-microsoft-com:office:office" xmlns:r="http://schemas.openxmlformats.org/officeDocument/2006/relationships" xmlns:m="http://schemas.openxmlformats.org/officeDocument/2006/math" xmlns:v="urn:schemas-microsoft-com:vml" xmlns:wp="http://schemas.openxmlformats.org/drawingml/2006/wordprocessingDrawing" xmlns:w10="urn:schemas-microsoft-com:office:word" xmlns:w="http://schemas.openxmlformats.org/wordprocessingml/2006/main" xmlns:wne="http://schemas.microsoft.com/office/word/2006/wordml">
   <w:abstractNum w:abstractNumId="0">
-    <w:nsid w:val="029F3176"/>
-    <w:multiLevelType w:val="hybridMultilevel"/>
-    <w:tmpl w:val="FB4E8376"/>
-    <w:lvl w:ilvl="0" w:tplc="374E0542">
-      <w:numFmt w:val="bullet"/>
-      <w:lvlText w:val=""/>
-      <w:lvlJc w:val="left"/>
-      <w:pPr>
-        <w:ind w:left="720" w:hanging="360"/>
-      </w:pPr>
-      <w:rPr>
-        <w:rFonts w:ascii="Symbol" w:eastAsia="Times New Roman" w:hAnsi="Symbol" w:cs="Courier New" w:hint="default"/>
-      </w:rPr>
-    </w:lvl>
-    <w:lvl w:ilvl="1" w:tplc="04090003" w:tentative="1">
-      <w:start w:val="1"/>
-      <w:numFmt w:val="bullet"/>
-      <w:lvlText w:val="o"/>
-      <w:lvlJc w:val="left"/>
-      <w:pPr>
-        <w:ind w:left="1440" w:hanging="360"/>
-      </w:pPr>
-      <w:rPr>
-        <w:rFonts w:ascii="Courier New" w:hAnsi="Courier New" w:cs="Courier New" w:hint="default"/>
-      </w:rPr>
-    </w:lvl>
-    <w:lvl w:ilvl="2" w:tplc="04090005" w:tentative="1">
-      <w:start w:val="1"/>
-      <w:numFmt w:val="bullet"/>
-      <w:lvlText w:val=""/>
-      <w:lvlJc w:val="left"/>
-      <w:pPr>
-        <w:ind w:left="2160" w:hanging="360"/>
-      </w:pPr>
-      <w:rPr>
-        <w:rFonts w:ascii="Wingdings" w:hAnsi="Wingdings" w:hint="default"/>
-      </w:rPr>
-    </w:lvl>
-    <w:lvl w:ilvl="3" w:tplc="04090001" w:tentative="1">
-      <w:start w:val="1"/>
-      <w:numFmt w:val="bullet"/>
-      <w:lvlText w:val=""/>
-      <w:lvlJc w:val="left"/>
-      <w:pPr>
-        <w:ind w:left="2880" w:hanging="360"/>
-      </w:pPr>
-      <w:rPr>
-        <w:rFonts w:ascii="Symbol" w:hAnsi="Symbol" w:hint="default"/>
-      </w:rPr>
-    </w:lvl>
-    <w:lvl w:ilvl="4" w:tplc="04090003" w:tentative="1">
-      <w:start w:val="1"/>
-      <w:numFmt w:val="bullet"/>
-      <w:lvlText w:val="o"/>
-      <w:lvlJc w:val="left"/>
-      <w:pPr>
-        <w:ind w:left="3600" w:hanging="360"/>
-      </w:pPr>
-      <w:rPr>
-        <w:rFonts w:ascii="Courier New" w:hAnsi="Courier New" w:cs="Courier New" w:hint="default"/>
-      </w:rPr>
-    </w:lvl>
-    <w:lvl w:ilvl="5" w:tplc="04090005" w:tentative="1">
-      <w:start w:val="1"/>
-      <w:numFmt w:val="bullet"/>
-      <w:lvlText w:val=""/>
-      <w:lvlJc w:val="left"/>
-      <w:pPr>
-        <w:ind w:left="4320" w:hanging="360"/>
-      </w:pPr>
-      <w:rPr>
-        <w:rFonts w:ascii="Wingdings" w:hAnsi="Wingdings" w:hint="default"/>
-      </w:rPr>
-    </w:lvl>
-    <w:lvl w:ilvl="6" w:tplc="04090001" w:tentative="1">
-      <w:start w:val="1"/>
-      <w:numFmt w:val="bullet"/>
-      <w:lvlText w:val=""/>
-      <w:lvlJc w:val="left"/>
-      <w:pPr>
-        <w:ind w:left="5040" w:hanging="360"/>
-      </w:pPr>
-      <w:rPr>
-        <w:rFonts w:ascii="Symbol" w:hAnsi="Symbol" w:hint="default"/>
-      </w:rPr>
-    </w:lvl>
-    <w:lvl w:ilvl="7" w:tplc="04090003" w:tentative="1">
-      <w:start w:val="1"/>
-      <w:numFmt w:val="bullet"/>
-      <w:lvlText w:val="o"/>
-      <w:lvlJc w:val="left"/>
-      <w:pPr>
-        <w:ind w:left="5760" w:hanging="360"/>
-      </w:pPr>
-      <w:rPr>
-        <w:rFonts w:ascii="Courier New" w:hAnsi="Courier New" w:cs="Courier New" w:hint="default"/>
-      </w:rPr>
-    </w:lvl>
-    <w:lvl w:ilvl="8" w:tplc="04090005" w:tentative="1">
-      <w:start w:val="1"/>
-      <w:numFmt w:val="bullet"/>
-      <w:lvlText w:val=""/>
-      <w:lvlJc w:val="left"/>
-      <w:pPr>
-        <w:ind w:left="6480" w:hanging="360"/>
-      </w:pPr>
-      <w:rPr>
-        <w:rFonts w:ascii="Wingdings" w:hAnsi="Wingdings" w:hint="default"/>
-      </w:rPr>
-    </w:lvl>
-  </w:abstractNum>
-  <w:abstractNum w:abstractNumId="1">
     <w:nsid w:val="05123FC7"/>
     <w:multiLevelType w:val="hybridMultilevel"/>
     <w:tmpl w:val="B8F4087A"/>
@@ -2907,7 +3036,7 @@
       </w:pPr>
     </w:lvl>
   </w:abstractNum>
-  <w:abstractNum w:abstractNumId="2">
+  <w:abstractNum w:abstractNumId="1">
     <w:nsid w:val="11F05322"/>
     <w:multiLevelType w:val="hybridMultilevel"/>
     <w:tmpl w:val="8F346850"/>
@@ -2996,7 +3125,7 @@
       </w:pPr>
     </w:lvl>
   </w:abstractNum>
-  <w:abstractNum w:abstractNumId="3">
+  <w:abstractNum w:abstractNumId="2">
     <w:nsid w:val="17107023"/>
     <w:multiLevelType w:val="hybridMultilevel"/>
     <w:tmpl w:val="5750F58A"/>
@@ -3085,7 +3214,7 @@
       </w:pPr>
     </w:lvl>
   </w:abstractNum>
-  <w:abstractNum w:abstractNumId="4">
+  <w:abstractNum w:abstractNumId="3">
     <w:nsid w:val="1F356FC4"/>
     <w:multiLevelType w:val="hybridMultilevel"/>
     <w:tmpl w:val="8F346850"/>
@@ -3174,7 +3303,7 @@
       </w:pPr>
     </w:lvl>
   </w:abstractNum>
-  <w:abstractNum w:abstractNumId="5">
+  <w:abstractNum w:abstractNumId="4">
     <w:nsid w:val="208B1AAD"/>
     <w:multiLevelType w:val="hybridMultilevel"/>
     <w:tmpl w:val="DDF8F1AE"/>
@@ -3263,7 +3392,7 @@
       </w:pPr>
     </w:lvl>
   </w:abstractNum>
-  <w:abstractNum w:abstractNumId="6">
+  <w:abstractNum w:abstractNumId="5">
     <w:nsid w:val="3E5340D1"/>
     <w:multiLevelType w:val="multilevel"/>
     <w:tmpl w:val="C1A0C9CA"/>
@@ -3376,7 +3505,7 @@
       </w:pPr>
     </w:lvl>
   </w:abstractNum>
-  <w:abstractNum w:abstractNumId="7">
+  <w:abstractNum w:abstractNumId="6">
     <w:nsid w:val="4EA97764"/>
     <w:multiLevelType w:val="hybridMultilevel"/>
     <w:tmpl w:val="F996A410"/>
@@ -3462,7 +3591,7 @@
       </w:pPr>
     </w:lvl>
   </w:abstractNum>
-  <w:abstractNum w:abstractNumId="8">
+  <w:abstractNum w:abstractNumId="7">
     <w:nsid w:val="4EB07EF2"/>
     <w:multiLevelType w:val="hybridMultilevel"/>
     <w:tmpl w:val="4E2C6572"/>
@@ -3552,7 +3681,7 @@
       </w:pPr>
     </w:lvl>
   </w:abstractNum>
-  <w:abstractNum w:abstractNumId="9">
+  <w:abstractNum w:abstractNumId="8">
     <w:nsid w:val="51E61B20"/>
     <w:multiLevelType w:val="hybridMultilevel"/>
     <w:tmpl w:val="A82AC192"/>
@@ -3642,7 +3771,7 @@
       </w:pPr>
     </w:lvl>
   </w:abstractNum>
-  <w:abstractNum w:abstractNumId="10">
+  <w:abstractNum w:abstractNumId="9">
     <w:nsid w:val="53C4420D"/>
     <w:multiLevelType w:val="hybridMultilevel"/>
     <w:tmpl w:val="931ADA54"/>
@@ -3731,7 +3860,7 @@
       </w:pPr>
     </w:lvl>
   </w:abstractNum>
-  <w:abstractNum w:abstractNumId="11">
+  <w:abstractNum w:abstractNumId="10">
     <w:nsid w:val="54481761"/>
     <w:multiLevelType w:val="hybridMultilevel"/>
     <w:tmpl w:val="B8F4087A"/>
@@ -3820,7 +3949,7 @@
       </w:pPr>
     </w:lvl>
   </w:abstractNum>
-  <w:abstractNum w:abstractNumId="12">
+  <w:abstractNum w:abstractNumId="11">
     <w:nsid w:val="62FA4B37"/>
     <w:multiLevelType w:val="hybridMultilevel"/>
     <w:tmpl w:val="62D85B60"/>
@@ -3910,7 +4039,7 @@
       </w:pPr>
     </w:lvl>
   </w:abstractNum>
-  <w:abstractNum w:abstractNumId="13">
+  <w:abstractNum w:abstractNumId="12">
     <w:nsid w:val="67254415"/>
     <w:multiLevelType w:val="hybridMultilevel"/>
     <w:tmpl w:val="56DEEB4E"/>
@@ -4023,7 +4152,7 @@
       </w:rPr>
     </w:lvl>
   </w:abstractNum>
-  <w:abstractNum w:abstractNumId="14">
+  <w:abstractNum w:abstractNumId="13">
     <w:nsid w:val="781F1CBC"/>
     <w:multiLevelType w:val="hybridMultilevel"/>
     <w:tmpl w:val="B6509B94"/>
@@ -4113,49 +4242,46 @@
     </w:lvl>
   </w:abstractNum>
   <w:num w:numId="1">
-    <w:abstractNumId w:val="14"/>
+    <w:abstractNumId w:val="13"/>
   </w:num>
   <w:num w:numId="2">
-    <w:abstractNumId w:val="6"/>
+    <w:abstractNumId w:val="5"/>
   </w:num>
   <w:num w:numId="3">
-    <w:abstractNumId w:val="13"/>
+    <w:abstractNumId w:val="12"/>
   </w:num>
   <w:num w:numId="4">
+    <w:abstractNumId w:val="9"/>
+  </w:num>
+  <w:num w:numId="5">
+    <w:abstractNumId w:val="4"/>
+  </w:num>
+  <w:num w:numId="6">
+    <w:abstractNumId w:val="7"/>
+  </w:num>
+  <w:num w:numId="7">
+    <w:abstractNumId w:val="8"/>
+  </w:num>
+  <w:num w:numId="8">
+    <w:abstractNumId w:val="11"/>
+  </w:num>
+  <w:num w:numId="9">
+    <w:abstractNumId w:val="1"/>
+  </w:num>
+  <w:num w:numId="10">
+    <w:abstractNumId w:val="3"/>
+  </w:num>
+  <w:num w:numId="11">
+    <w:abstractNumId w:val="0"/>
+  </w:num>
+  <w:num w:numId="12">
     <w:abstractNumId w:val="10"/>
   </w:num>
-  <w:num w:numId="5">
-    <w:abstractNumId w:val="5"/>
-  </w:num>
-  <w:num w:numId="6">
-    <w:abstractNumId w:val="8"/>
-  </w:num>
-  <w:num w:numId="7">
-    <w:abstractNumId w:val="9"/>
-  </w:num>
-  <w:num w:numId="8">
-    <w:abstractNumId w:val="12"/>
-  </w:num>
-  <w:num w:numId="9">
+  <w:num w:numId="13">
     <w:abstractNumId w:val="2"/>
   </w:num>
-  <w:num w:numId="10">
-    <w:abstractNumId w:val="4"/>
-  </w:num>
-  <w:num w:numId="11">
-    <w:abstractNumId w:val="1"/>
-  </w:num>
-  <w:num w:numId="12">
-    <w:abstractNumId w:val="11"/>
-  </w:num>
-  <w:num w:numId="13">
-    <w:abstractNumId w:val="3"/>
-  </w:num>
   <w:num w:numId="14">
-    <w:abstractNumId w:val="7"/>
-  </w:num>
-  <w:num w:numId="15">
-    <w:abstractNumId w:val="0"/>
+    <w:abstractNumId w:val="6"/>
   </w:num>
 </w:numbering>
 </file>
@@ -5130,7 +5256,7 @@
 </file>
 
 <file path=customXml/itemProps1.xml><?xml version="1.0" encoding="utf-8"?>
-<ds:datastoreItem xmlns:ds="http://schemas.openxmlformats.org/officeDocument/2006/customXml" ds:itemID="{8B231A02-7265-4AEE-957E-9DB5FA9965F0}">
+<ds:datastoreItem xmlns:ds="http://schemas.openxmlformats.org/officeDocument/2006/customXml" ds:itemID="{88BA89E9-2A03-423A-99C1-CF0104343EE1}">
   <ds:schemaRefs>
     <ds:schemaRef ds:uri="http://schemas.openxmlformats.org/officeDocument/2006/bibliography"/>
   </ds:schemaRefs>

</xml_diff>